<commit_message>
Rearranged Documentation strucutre. Updated report to add in truth table and block diagram of LogicUnit
</commit_message>
<xml_diff>
--- a/ExU/Documentation/FP1-Report-G47-350-1202.docx
+++ b/ExU/Documentation/FP1-Report-G47-350-1202.docx
@@ -10,6 +10,7 @@
           <w:docPartUnique/>
         </w:docPartObj>
       </w:sdtPr>
+      <w:sdtEndPr/>
       <w:sdtContent>
         <w:p>
           <w:r>
@@ -678,6 +679,13 @@
     </w:sdt>
     <w:sdt>
       <w:sdtPr>
+        <w:rPr>
+          <w:rFonts w:asciiTheme="minorHAnsi" w:eastAsia="Times New Roman" w:hAnsi="Times New Roman" w:cs="Times New Roman"/>
+          <w:color w:val="auto"/>
+          <w:sz w:val="22"/>
+          <w:szCs w:val="22"/>
+          <w:lang w:val="en-CA" w:eastAsia="en-CA"/>
+        </w:rPr>
         <w:id w:val="1680998239"/>
         <w:docPartObj>
           <w:docPartGallery w:val="Table of Contents"/>
@@ -686,14 +694,9 @@
       </w:sdtPr>
       <w:sdtEndPr>
         <w:rPr>
-          <w:rFonts w:asciiTheme="minorHAnsi" w:eastAsia="Times New Roman" w:hAnsi="Times New Roman" w:cs="Times New Roman"/>
           <w:b/>
           <w:bCs/>
           <w:noProof/>
-          <w:color w:val="auto"/>
-          <w:sz w:val="22"/>
-          <w:szCs w:val="22"/>
-          <w:lang w:val="en-CA" w:eastAsia="en-CA"/>
         </w:rPr>
       </w:sdtEndPr>
       <w:sdtContent>
@@ -712,6 +715,7 @@
               <w:tab w:val="right" w:leader="dot" w:pos="9016"/>
             </w:tabs>
             <w:rPr>
+              <w:rFonts w:eastAsiaTheme="minorEastAsia" w:hAnsiTheme="minorHAnsi" w:cstheme="minorBidi"/>
               <w:noProof/>
             </w:rPr>
           </w:pPr>
@@ -724,7 +728,7 @@
           <w:r>
             <w:fldChar w:fldCharType="separate"/>
           </w:r>
-          <w:hyperlink w:anchor="_Toc36152464" w:history="1">
+          <w:hyperlink w:anchor="_Toc36935732" w:history="1">
             <w:r>
               <w:rPr>
                 <w:rStyle w:val="Hyperlink"/>
@@ -751,7 +755,7 @@
                 <w:noProof/>
                 <w:webHidden/>
               </w:rPr>
-              <w:instrText xml:space="preserve"> PAGEREF _Toc36152464 \h </w:instrText>
+              <w:instrText xml:space="preserve"> PAGEREF _Toc36935732 \h </w:instrText>
             </w:r>
             <w:r>
               <w:rPr>
@@ -789,16 +793,17 @@
               <w:tab w:val="right" w:leader="dot" w:pos="9016"/>
             </w:tabs>
             <w:rPr>
+              <w:rFonts w:eastAsiaTheme="minorEastAsia" w:hAnsiTheme="minorHAnsi" w:cstheme="minorBidi"/>
               <w:noProof/>
             </w:rPr>
           </w:pPr>
-          <w:hyperlink w:anchor="_Toc36152465" w:history="1">
+          <w:hyperlink w:anchor="_Toc36935733" w:history="1">
             <w:r>
               <w:rPr>
                 <w:rStyle w:val="Hyperlink"/>
                 <w:noProof/>
               </w:rPr>
-              <w:t>Blab la bla</w:t>
+              <w:t>LogicUnit</w:t>
             </w:r>
             <w:r>
               <w:rPr>
@@ -819,7 +824,7 @@
                 <w:noProof/>
                 <w:webHidden/>
               </w:rPr>
-              <w:instrText xml:space="preserve"> PAGEREF _Toc36152465 \h </w:instrText>
+              <w:instrText xml:space="preserve"> PAGEREF _Toc36935733 \h </w:instrText>
             </w:r>
             <w:r>
               <w:rPr>
@@ -857,10 +862,11 @@
               <w:tab w:val="right" w:leader="dot" w:pos="9016"/>
             </w:tabs>
             <w:rPr>
+              <w:rFonts w:eastAsiaTheme="minorEastAsia" w:hAnsiTheme="minorHAnsi" w:cstheme="minorBidi"/>
               <w:noProof/>
             </w:rPr>
           </w:pPr>
-          <w:hyperlink w:anchor="_Toc36152466" w:history="1">
+          <w:hyperlink w:anchor="_Toc36935734" w:history="1">
             <w:r>
               <w:rPr>
                 <w:rStyle w:val="Hyperlink"/>
@@ -887,7 +893,7 @@
                 <w:noProof/>
                 <w:webHidden/>
               </w:rPr>
-              <w:instrText xml:space="preserve"> PAGEREF _Toc36152466 \h </w:instrText>
+              <w:instrText xml:space="preserve"> PAGEREF _Toc36935734 \h </w:instrText>
             </w:r>
             <w:r>
               <w:rPr>
@@ -925,10 +931,11 @@
               <w:tab w:val="right" w:leader="dot" w:pos="9016"/>
             </w:tabs>
             <w:rPr>
+              <w:rFonts w:eastAsiaTheme="minorEastAsia" w:hAnsiTheme="minorHAnsi" w:cstheme="minorBidi"/>
               <w:noProof/>
             </w:rPr>
           </w:pPr>
-          <w:hyperlink w:anchor="_Toc36152467" w:history="1">
+          <w:hyperlink w:anchor="_Toc36935735" w:history="1">
             <w:r>
               <w:rPr>
                 <w:rStyle w:val="Hyperlink"/>
@@ -955,7 +962,7 @@
                 <w:noProof/>
                 <w:webHidden/>
               </w:rPr>
-              <w:instrText xml:space="preserve"> PAGEREF _Toc36152467 \h </w:instrText>
+              <w:instrText xml:space="preserve"> PAGEREF _Toc36935735 \h </w:instrText>
             </w:r>
             <w:r>
               <w:rPr>
@@ -975,7 +982,76 @@
                 <w:noProof/>
                 <w:webHidden/>
               </w:rPr>
-              <w:t>3</w:t>
+              <w:t>2</w:t>
+            </w:r>
+            <w:r>
+              <w:rPr>
+                <w:noProof/>
+                <w:webHidden/>
+              </w:rPr>
+              <w:fldChar w:fldCharType="end"/>
+            </w:r>
+          </w:hyperlink>
+        </w:p>
+        <w:p>
+          <w:pPr>
+            <w:pStyle w:val="TOC1"/>
+            <w:tabs>
+              <w:tab w:val="right" w:leader="dot" w:pos="9016"/>
+            </w:tabs>
+            <w:rPr>
+              <w:rFonts w:eastAsiaTheme="minorEastAsia" w:hAnsiTheme="minorHAnsi" w:cstheme="minorBidi"/>
+              <w:noProof/>
+            </w:rPr>
+          </w:pPr>
+          <w:hyperlink w:anchor="_Toc36935736" w:history="1">
+            <w:r>
+              <w:rPr>
+                <w:rStyle w:val="Hyperlink"/>
+                <w:noProof/>
+              </w:rPr>
+              <w:t>Table of Figures and Tables</w:t>
+            </w:r>
+            <w:r>
+              <w:rPr>
+                <w:noProof/>
+                <w:webHidden/>
+              </w:rPr>
+              <w:tab/>
+            </w:r>
+            <w:r>
+              <w:rPr>
+                <w:noProof/>
+                <w:webHidden/>
+              </w:rPr>
+              <w:fldChar w:fldCharType="begin"/>
+            </w:r>
+            <w:r>
+              <w:rPr>
+                <w:noProof/>
+                <w:webHidden/>
+              </w:rPr>
+              <w:instrText xml:space="preserve"> PAGEREF _Toc36935736 \h </w:instrText>
+            </w:r>
+            <w:r>
+              <w:rPr>
+                <w:noProof/>
+                <w:webHidden/>
+              </w:rPr>
+            </w:r>
+            <w:r>
+              <w:rPr>
+                <w:noProof/>
+                <w:webHidden/>
+              </w:rPr>
+              <w:fldChar w:fldCharType="separate"/>
+            </w:r>
+            <w:r>
+              <w:rPr>
+                <w:noProof/>
+                <w:webHidden/>
+              </w:rPr>
+              <w:t>2</w:t>
             </w:r>
             <w:r>
               <w:rPr>
@@ -1003,69 +1079,517 @@
       <w:r>
         <w:br w:type="page"/>
       </w:r>
-      <w:bookmarkStart w:id="0" w:name="_GoBack"/>
+    </w:p>
+    <w:p>
+      <w:pPr>
+        <w:pStyle w:val="Heading1"/>
+      </w:pPr>
+      <w:bookmarkStart w:id="0" w:name="_Toc36935732"/>
+      <w:r>
+        <w:lastRenderedPageBreak/>
+        <w:t>Introduction</w:t>
+      </w:r>
       <w:bookmarkEnd w:id="0"/>
     </w:p>
     <w:p>
       <w:pPr>
         <w:pStyle w:val="Heading1"/>
       </w:pPr>
-      <w:bookmarkStart w:id="1" w:name="_Toc36152464"/>
-      <w:r>
-        <w:lastRenderedPageBreak/>
-        <w:t>Introduction</w:t>
+      <w:bookmarkStart w:id="1" w:name="_Toc36935733"/>
+      <w:proofErr w:type="spellStart"/>
+      <w:r>
+        <w:t>LogicUnit</w:t>
       </w:r>
       <w:bookmarkEnd w:id="1"/>
+      <w:proofErr w:type="spellEnd"/>
+    </w:p>
+    <w:p>
+      <w:r>
+        <w:t xml:space="preserve">The </w:t>
+      </w:r>
+      <w:proofErr w:type="spellStart"/>
+      <w:r>
+        <w:t>LogicUnit</w:t>
+      </w:r>
+      <w:proofErr w:type="spellEnd"/>
+      <w:r>
+        <w:t xml:space="preserve"> is responsible for selecting and operating Logic Bitwise operations. The initial computation is done </w:t>
+      </w:r>
+      <w:r>
+        <w:t>initially</w:t>
+      </w:r>
+      <w:r>
+        <w:t xml:space="preserve"> and the multiplexer, based on the signal </w:t>
+      </w:r>
+      <w:proofErr w:type="spellStart"/>
+      <w:r>
+        <w:rPr>
+          <w:i/>
+          <w:iCs/>
+        </w:rPr>
+        <w:t>LogicFn</w:t>
+      </w:r>
+      <w:proofErr w:type="spellEnd"/>
+      <w:r>
+        <w:t>, selects which operation is passed</w:t>
+      </w:r>
+      <w:r>
+        <w:t xml:space="preserve">. The block diagram is represented in </w:t>
+      </w:r>
+      <w:r>
+        <w:fldChar w:fldCharType="begin"/>
+      </w:r>
+      <w:r>
+        <w:instrText xml:space="preserve"> REF _Ref36936006 \h </w:instrText>
+      </w:r>
+      <w:r>
+        <w:fldChar w:fldCharType="separate"/>
+      </w:r>
+      <w:r>
+        <w:t>Figu</w:t>
+      </w:r>
+      <w:r>
+        <w:t>r</w:t>
+      </w:r>
+      <w:r>
+        <w:t xml:space="preserve">e </w:t>
+      </w:r>
+      <w:r>
+        <w:rPr>
+          <w:noProof/>
+        </w:rPr>
+        <w:t>1</w:t>
+      </w:r>
+      <w:r>
+        <w:fldChar w:fldCharType="end"/>
+      </w:r>
+      <w:r>
+        <w:t xml:space="preserve"> and the truth table of the </w:t>
+      </w:r>
+      <w:proofErr w:type="spellStart"/>
+      <w:r>
+        <w:t>LogicUnit</w:t>
+      </w:r>
+      <w:proofErr w:type="spellEnd"/>
+      <w:r>
+        <w:t xml:space="preserve"> is indicated in </w:t>
+      </w:r>
+      <w:r>
+        <w:fldChar w:fldCharType="begin"/>
+      </w:r>
+      <w:r>
+        <w:instrText xml:space="preserve"> REF _Ref36936054 \h </w:instrText>
+      </w:r>
+      <w:r>
+        <w:fldChar w:fldCharType="separate"/>
+      </w:r>
+      <w:r>
+        <w:t xml:space="preserve">Table </w:t>
+      </w:r>
+      <w:r>
+        <w:rPr>
+          <w:noProof/>
+        </w:rPr>
+        <w:t>1</w:t>
+      </w:r>
+      <w:r>
+        <w:fldChar w:fldCharType="end"/>
+      </w:r>
+      <w:r>
+        <w:t>.</w:t>
+      </w:r>
+    </w:p>
+    <w:p>
+      <w:pPr>
+        <w:keepNext/>
+      </w:pPr>
+      <w:r>
+        <w:rPr>
+          <w:noProof/>
+        </w:rPr>
+        <w:drawing>
+          <wp:inline distT="0" distB="0" distL="0" distR="0" wp14:anchorId="1DC4D176" wp14:editId="237C0350">
+            <wp:extent cx="5731510" cy="4427855"/>
+            <wp:effectExtent l="0" t="0" r="2540" b="0"/>
+            <wp:docPr id="3" name="Picture 3"/>
+            <wp:cNvGraphicFramePr>
+              <a:graphicFrameLocks xmlns:a="http://schemas.openxmlformats.org/drawingml/2006/main" noChangeAspect="1"/>
+            </wp:cNvGraphicFramePr>
+            <a:graphic xmlns:a="http://schemas.openxmlformats.org/drawingml/2006/main">
+              <a:graphicData uri="http://schemas.openxmlformats.org/drawingml/2006/picture">
+                <pic:pic xmlns:pic="http://schemas.openxmlformats.org/drawingml/2006/picture">
+                  <pic:nvPicPr>
+                    <pic:cNvPr id="1" name=""/>
+                    <pic:cNvPicPr/>
+                  </pic:nvPicPr>
+                  <pic:blipFill>
+                    <a:blip r:embed="rId11"/>
+                    <a:stretch>
+                      <a:fillRect/>
+                    </a:stretch>
+                  </pic:blipFill>
+                  <pic:spPr>
+                    <a:xfrm>
+                      <a:off x="0" y="0"/>
+                      <a:ext cx="5731510" cy="4427855"/>
+                    </a:xfrm>
+                    <a:prstGeom prst="rect">
+                      <a:avLst/>
+                    </a:prstGeom>
+                  </pic:spPr>
+                </pic:pic>
+              </a:graphicData>
+            </a:graphic>
+          </wp:inline>
+        </w:drawing>
+      </w:r>
+    </w:p>
+    <w:p>
+      <w:pPr>
+        <w:pStyle w:val="Caption"/>
+        <w:jc w:val="center"/>
+      </w:pPr>
+      <w:bookmarkStart w:id="2" w:name="_Toc36935970"/>
+      <w:bookmarkStart w:id="3" w:name="_Ref36936006"/>
+      <w:r>
+        <w:t xml:space="preserve">Figure </w:t>
+      </w:r>
+      <w:r>
+        <w:fldChar w:fldCharType="begin"/>
+      </w:r>
+      <w:r>
+        <w:instrText xml:space="preserve"> SEQ Figure \* ARABIC </w:instrText>
+      </w:r>
+      <w:r>
+        <w:fldChar w:fldCharType="separate"/>
+      </w:r>
+      <w:r>
+        <w:rPr>
+          <w:noProof/>
+        </w:rPr>
+        <w:t>1</w:t>
+      </w:r>
+      <w:r>
+        <w:fldChar w:fldCharType="end"/>
+      </w:r>
+      <w:bookmarkEnd w:id="3"/>
+      <w:r>
+        <w:t xml:space="preserve">: Block Diagram of </w:t>
+      </w:r>
+      <w:proofErr w:type="spellStart"/>
+      <w:r>
+        <w:t>LogicUnit</w:t>
+      </w:r>
+      <w:proofErr w:type="spellEnd"/>
+      <w:r>
+        <w:t xml:space="preserve"> Circuit</w:t>
+      </w:r>
+      <w:bookmarkEnd w:id="2"/>
+    </w:p>
+    <w:tbl>
+      <w:tblPr>
+        <w:tblStyle w:val="TableGrid"/>
+        <w:tblW w:w="0" w:type="auto"/>
+        <w:jc w:val="center"/>
+        <w:tblLook w:val="04A0" w:firstRow="1" w:lastRow="0" w:firstColumn="1" w:lastColumn="0" w:noHBand="0" w:noVBand="1"/>
+      </w:tblPr>
+      <w:tblGrid>
+        <w:gridCol w:w="3005"/>
+        <w:gridCol w:w="3005"/>
+      </w:tblGrid>
+      <w:tr>
+        <w:trPr>
+          <w:jc w:val="center"/>
+        </w:trPr>
+        <w:tc>
+          <w:tcPr>
+            <w:tcW w:w="3005" w:type="dxa"/>
+          </w:tcPr>
+          <w:p>
+            <w:pPr>
+              <w:jc w:val="center"/>
+              <w:rPr>
+                <w:b/>
+                <w:bCs/>
+              </w:rPr>
+            </w:pPr>
+            <w:proofErr w:type="spellStart"/>
+            <w:r>
+              <w:rPr>
+                <w:b/>
+                <w:bCs/>
+              </w:rPr>
+              <w:t>LogicFn</w:t>
+            </w:r>
+            <w:proofErr w:type="spellEnd"/>
+            <w:r>
+              <w:rPr>
+                <w:b/>
+                <w:bCs/>
+              </w:rPr>
+              <w:t xml:space="preserve"> Signal</w:t>
+            </w:r>
+          </w:p>
+        </w:tc>
+        <w:tc>
+          <w:tcPr>
+            <w:tcW w:w="3005" w:type="dxa"/>
+          </w:tcPr>
+          <w:p>
+            <w:pPr>
+              <w:jc w:val="center"/>
+              <w:rPr>
+                <w:b/>
+                <w:bCs/>
+              </w:rPr>
+            </w:pPr>
+            <w:r>
+              <w:rPr>
+                <w:b/>
+                <w:bCs/>
+              </w:rPr>
+              <w:t>Operation (</w:t>
+            </w:r>
+            <w:r>
+              <w:rPr>
+                <w:b/>
+                <w:bCs/>
+              </w:rPr>
+              <w:t>Signal</w:t>
+            </w:r>
+            <w:r>
+              <w:rPr>
+                <w:b/>
+                <w:bCs/>
+              </w:rPr>
+              <w:t xml:space="preserve"> Y)</w:t>
+            </w:r>
+          </w:p>
+        </w:tc>
+      </w:tr>
+      <w:tr>
+        <w:trPr>
+          <w:jc w:val="center"/>
+        </w:trPr>
+        <w:tc>
+          <w:tcPr>
+            <w:tcW w:w="3005" w:type="dxa"/>
+          </w:tcPr>
+          <w:p>
+            <w:pPr>
+              <w:jc w:val="center"/>
+            </w:pPr>
+            <w:r>
+              <w:t>0 0</w:t>
+            </w:r>
+          </w:p>
+        </w:tc>
+        <w:tc>
+          <w:tcPr>
+            <w:tcW w:w="3005" w:type="dxa"/>
+          </w:tcPr>
+          <w:p>
+            <w:pPr>
+              <w:jc w:val="center"/>
+            </w:pPr>
+            <w:r>
+              <w:t>B</w:t>
+            </w:r>
+          </w:p>
+        </w:tc>
+      </w:tr>
+      <w:tr>
+        <w:trPr>
+          <w:jc w:val="center"/>
+        </w:trPr>
+        <w:tc>
+          <w:tcPr>
+            <w:tcW w:w="3005" w:type="dxa"/>
+          </w:tcPr>
+          <w:p>
+            <w:pPr>
+              <w:jc w:val="center"/>
+            </w:pPr>
+            <w:r>
+              <w:t>0 1</w:t>
+            </w:r>
+          </w:p>
+        </w:tc>
+        <w:tc>
+          <w:tcPr>
+            <w:tcW w:w="3005" w:type="dxa"/>
+          </w:tcPr>
+          <w:p>
+            <w:pPr>
+              <w:jc w:val="center"/>
+            </w:pPr>
+            <w:r>
+              <w:t xml:space="preserve">A </w:t>
+            </w:r>
+            <w:proofErr w:type="spellStart"/>
+            <w:r>
+              <w:t>xor</w:t>
+            </w:r>
+            <w:proofErr w:type="spellEnd"/>
+            <w:r>
+              <w:t xml:space="preserve"> B</w:t>
+            </w:r>
+          </w:p>
+        </w:tc>
+      </w:tr>
+      <w:tr>
+        <w:trPr>
+          <w:jc w:val="center"/>
+        </w:trPr>
+        <w:tc>
+          <w:tcPr>
+            <w:tcW w:w="3005" w:type="dxa"/>
+          </w:tcPr>
+          <w:p>
+            <w:pPr>
+              <w:jc w:val="center"/>
+            </w:pPr>
+            <w:r>
+              <w:t>1 0</w:t>
+            </w:r>
+          </w:p>
+        </w:tc>
+        <w:tc>
+          <w:tcPr>
+            <w:tcW w:w="3005" w:type="dxa"/>
+          </w:tcPr>
+          <w:p>
+            <w:pPr>
+              <w:jc w:val="center"/>
+            </w:pPr>
+            <w:proofErr w:type="gramStart"/>
+            <w:r>
+              <w:t>A</w:t>
+            </w:r>
+            <w:proofErr w:type="gramEnd"/>
+            <w:r>
+              <w:t xml:space="preserve"> </w:t>
+            </w:r>
+            <w:proofErr w:type="spellStart"/>
+            <w:r>
+              <w:t>orB</w:t>
+            </w:r>
+            <w:proofErr w:type="spellEnd"/>
+          </w:p>
+        </w:tc>
+      </w:tr>
+      <w:tr>
+        <w:trPr>
+          <w:jc w:val="center"/>
+        </w:trPr>
+        <w:tc>
+          <w:tcPr>
+            <w:tcW w:w="3005" w:type="dxa"/>
+          </w:tcPr>
+          <w:p>
+            <w:pPr>
+              <w:jc w:val="center"/>
+            </w:pPr>
+            <w:r>
+              <w:t>1 1</w:t>
+            </w:r>
+          </w:p>
+        </w:tc>
+        <w:tc>
+          <w:tcPr>
+            <w:tcW w:w="3005" w:type="dxa"/>
+          </w:tcPr>
+          <w:p>
+            <w:pPr>
+              <w:keepNext/>
+              <w:jc w:val="center"/>
+            </w:pPr>
+            <w:r>
+              <w:t>A and B</w:t>
+            </w:r>
+          </w:p>
+        </w:tc>
+      </w:tr>
+    </w:tbl>
+    <w:p>
+      <w:pPr>
+        <w:pStyle w:val="Caption"/>
+        <w:jc w:val="center"/>
+      </w:pPr>
+      <w:bookmarkStart w:id="4" w:name="_Toc36935967"/>
+      <w:bookmarkStart w:id="5" w:name="_Ref36936054"/>
+      <w:r>
+        <w:t xml:space="preserve">Table </w:t>
+      </w:r>
+      <w:r>
+        <w:fldChar w:fldCharType="begin"/>
+      </w:r>
+      <w:r>
+        <w:instrText xml:space="preserve"> SEQ Table \* ARABIC </w:instrText>
+      </w:r>
+      <w:r>
+        <w:fldChar w:fldCharType="separate"/>
+      </w:r>
+      <w:r>
+        <w:rPr>
+          <w:noProof/>
+        </w:rPr>
+        <w:t>1</w:t>
+      </w:r>
+      <w:r>
+        <w:fldChar w:fldCharType="end"/>
+      </w:r>
+      <w:bookmarkEnd w:id="5"/>
+      <w:r>
+        <w:t xml:space="preserve">: </w:t>
+      </w:r>
+      <w:bookmarkStart w:id="6" w:name="_Ref36936049"/>
+      <w:r>
+        <w:t xml:space="preserve">Truth Table of </w:t>
+      </w:r>
+      <w:proofErr w:type="spellStart"/>
+      <w:r>
+        <w:t>LogicUnit</w:t>
+      </w:r>
+      <w:bookmarkEnd w:id="4"/>
+      <w:bookmarkEnd w:id="6"/>
+      <w:proofErr w:type="spellEnd"/>
+    </w:p>
+    <w:p/>
+    <w:p>
+      <w:bookmarkStart w:id="7" w:name="_GoBack"/>
+      <w:bookmarkEnd w:id="7"/>
     </w:p>
     <w:p>
       <w:pPr>
         <w:pStyle w:val="Heading1"/>
       </w:pPr>
-      <w:bookmarkStart w:id="2" w:name="_Toc36152465"/>
-      <w:r>
-        <w:t xml:space="preserve">Blab la </w:t>
-      </w:r>
-      <w:proofErr w:type="spellStart"/>
-      <w:r>
-        <w:t>bla</w:t>
-      </w:r>
-      <w:bookmarkEnd w:id="2"/>
-      <w:proofErr w:type="spellEnd"/>
+      <w:bookmarkStart w:id="8" w:name="_Toc36935734"/>
+      <w:r>
+        <w:t>Conclusion</w:t>
+      </w:r>
+      <w:bookmarkEnd w:id="8"/>
     </w:p>
     <w:p/>
     <w:p/>
-    <w:p>
-      <w:pPr>
-        <w:pStyle w:val="Heading1"/>
-      </w:pPr>
-      <w:bookmarkStart w:id="3" w:name="_Toc36152466"/>
-      <w:r>
-        <w:t>Conclusion</w:t>
-      </w:r>
-      <w:bookmarkEnd w:id="3"/>
-    </w:p>
-    <w:p>
-      <w:r>
-        <w:br w:type="page"/>
-      </w:r>
-    </w:p>
-    <w:bookmarkStart w:id="4" w:name="_Toc36152467" w:displacedByCustomXml="next"/>
+    <w:p/>
+    <w:p/>
+    <w:bookmarkStart w:id="9" w:name="_Toc36935735" w:displacedByCustomXml="next"/>
     <w:sdt>
       <w:sdtPr>
+        <w:rPr>
+          <w:rFonts w:asciiTheme="minorHAnsi" w:eastAsia="Times New Roman" w:hAnsi="Times New Roman" w:cs="Times New Roman"/>
+          <w:color w:val="auto"/>
+          <w:sz w:val="22"/>
+          <w:szCs w:val="22"/>
+        </w:rPr>
         <w:id w:val="-722295528"/>
         <w:docPartObj>
           <w:docPartGallery w:val="Bibliographies"/>
           <w:docPartUnique/>
         </w:docPartObj>
       </w:sdtPr>
-      <w:sdtEndPr>
-        <w:rPr>
-          <w:rFonts w:asciiTheme="minorHAnsi" w:eastAsia="Times New Roman" w:hAnsi="Times New Roman" w:cs="Times New Roman"/>
-          <w:color w:val="auto"/>
-          <w:sz w:val="22"/>
-          <w:szCs w:val="22"/>
-        </w:rPr>
-      </w:sdtEndPr>
+      <w:sdtEndPr/>
       <w:sdtContent>
         <w:p>
           <w:pPr>
@@ -1074,13 +1598,14 @@
           <w:r>
             <w:t>References</w:t>
           </w:r>
-          <w:bookmarkEnd w:id="4"/>
+          <w:bookmarkEnd w:id="9"/>
         </w:p>
         <w:sdt>
           <w:sdtPr>
             <w:id w:val="-573587230"/>
             <w:bibliography/>
           </w:sdtPr>
+          <w:sdtEndPr/>
           <w:sdtContent>
             <w:p>
               <w:r>
@@ -1115,11 +1640,194 @@
         </w:sdt>
       </w:sdtContent>
     </w:sdt>
-    <w:p/>
+    <w:p>
+      <w:pPr>
+        <w:pStyle w:val="Heading1"/>
+      </w:pPr>
+      <w:bookmarkStart w:id="10" w:name="_Toc36935736"/>
+      <w:r>
+        <w:t>Table of Tables</w:t>
+      </w:r>
+      <w:bookmarkEnd w:id="10"/>
+    </w:p>
+    <w:p>
+      <w:pPr>
+        <w:pStyle w:val="TableofFigures"/>
+        <w:tabs>
+          <w:tab w:val="right" w:leader="dot" w:pos="9016"/>
+        </w:tabs>
+        <w:rPr>
+          <w:rFonts w:eastAsiaTheme="minorEastAsia" w:hAnsiTheme="minorHAnsi" w:cstheme="minorBidi"/>
+          <w:noProof/>
+        </w:rPr>
+      </w:pPr>
+      <w:r>
+        <w:fldChar w:fldCharType="begin"/>
+      </w:r>
+      <w:r>
+        <w:instrText xml:space="preserve"> TOC \h \z \c "Table" </w:instrText>
+      </w:r>
+      <w:r>
+        <w:fldChar w:fldCharType="separate"/>
+      </w:r>
+      <w:hyperlink w:anchor="_Toc36935967" w:history="1">
+        <w:r>
+          <w:rPr>
+            <w:rStyle w:val="Hyperlink"/>
+            <w:rFonts w:eastAsiaTheme="minorEastAsia"/>
+            <w:noProof/>
+          </w:rPr>
+          <w:t>Table 1: Truth Table of LogicUnit</w:t>
+        </w:r>
+        <w:r>
+          <w:rPr>
+            <w:noProof/>
+            <w:webHidden/>
+          </w:rPr>
+          <w:tab/>
+        </w:r>
+        <w:r>
+          <w:rPr>
+            <w:noProof/>
+            <w:webHidden/>
+          </w:rPr>
+          <w:fldChar w:fldCharType="begin"/>
+        </w:r>
+        <w:r>
+          <w:rPr>
+            <w:noProof/>
+            <w:webHidden/>
+          </w:rPr>
+          <w:instrText xml:space="preserve"> PAGEREF _Toc36935967 \h </w:instrText>
+        </w:r>
+        <w:r>
+          <w:rPr>
+            <w:noProof/>
+            <w:webHidden/>
+          </w:rPr>
+        </w:r>
+        <w:r>
+          <w:rPr>
+            <w:noProof/>
+            <w:webHidden/>
+          </w:rPr>
+          <w:fldChar w:fldCharType="separate"/>
+        </w:r>
+        <w:r>
+          <w:rPr>
+            <w:noProof/>
+            <w:webHidden/>
+          </w:rPr>
+          <w:t>2</w:t>
+        </w:r>
+        <w:r>
+          <w:rPr>
+            <w:noProof/>
+            <w:webHidden/>
+          </w:rPr>
+          <w:fldChar w:fldCharType="end"/>
+        </w:r>
+      </w:hyperlink>
+    </w:p>
+    <w:p>
+      <w:pPr>
+        <w:pStyle w:val="Heading1"/>
+      </w:pPr>
+      <w:r>
+        <w:fldChar w:fldCharType="end"/>
+      </w:r>
+      <w:r>
+        <w:t>Table of Figures</w:t>
+      </w:r>
+    </w:p>
+    <w:p>
+      <w:pPr>
+        <w:pStyle w:val="TableofFigures"/>
+        <w:tabs>
+          <w:tab w:val="right" w:leader="dot" w:pos="9016"/>
+        </w:tabs>
+        <w:rPr>
+          <w:rFonts w:eastAsiaTheme="minorEastAsia" w:hAnsiTheme="minorHAnsi" w:cstheme="minorBidi"/>
+          <w:noProof/>
+        </w:rPr>
+      </w:pPr>
+      <w:r>
+        <w:fldChar w:fldCharType="begin"/>
+      </w:r>
+      <w:r>
+        <w:instrText xml:space="preserve"> TOC \h \z \c "Figure" </w:instrText>
+      </w:r>
+      <w:r>
+        <w:fldChar w:fldCharType="separate"/>
+      </w:r>
+      <w:hyperlink w:anchor="_Toc36935970" w:history="1">
+        <w:r>
+          <w:rPr>
+            <w:rStyle w:val="Hyperlink"/>
+            <w:rFonts w:eastAsiaTheme="minorEastAsia"/>
+            <w:noProof/>
+          </w:rPr>
+          <w:t>Figure 1: Block Diagram of LogicUnit Circuit</w:t>
+        </w:r>
+        <w:r>
+          <w:rPr>
+            <w:noProof/>
+            <w:webHidden/>
+          </w:rPr>
+          <w:tab/>
+        </w:r>
+        <w:r>
+          <w:rPr>
+            <w:noProof/>
+            <w:webHidden/>
+          </w:rPr>
+          <w:fldChar w:fldCharType="begin"/>
+        </w:r>
+        <w:r>
+          <w:rPr>
+            <w:noProof/>
+            <w:webHidden/>
+          </w:rPr>
+          <w:instrText xml:space="preserve"> PAGEREF _Toc36935970 \h </w:instrText>
+        </w:r>
+        <w:r>
+          <w:rPr>
+            <w:noProof/>
+            <w:webHidden/>
+          </w:rPr>
+        </w:r>
+        <w:r>
+          <w:rPr>
+            <w:noProof/>
+            <w:webHidden/>
+          </w:rPr>
+          <w:fldChar w:fldCharType="separate"/>
+        </w:r>
+        <w:r>
+          <w:rPr>
+            <w:noProof/>
+            <w:webHidden/>
+          </w:rPr>
+          <w:t>2</w:t>
+        </w:r>
+        <w:r>
+          <w:rPr>
+            <w:noProof/>
+            <w:webHidden/>
+          </w:rPr>
+          <w:fldChar w:fldCharType="end"/>
+        </w:r>
+      </w:hyperlink>
+    </w:p>
+    <w:p>
+      <w:r>
+        <w:fldChar w:fldCharType="end"/>
+      </w:r>
+    </w:p>
     <w:sectPr>
-      <w:headerReference w:type="default" r:id="rId11"/>
-      <w:footerReference w:type="default" r:id="rId12"/>
-      <w:headerReference w:type="first" r:id="rId13"/>
+      <w:headerReference w:type="default" r:id="rId12"/>
+      <w:footerReference w:type="default" r:id="rId13"/>
+      <w:headerReference w:type="first" r:id="rId14"/>
       <w:pgSz w:w="11906" w:h="16838"/>
       <w:pgMar w:top="1440" w:right="1440" w:bottom="1440" w:left="1440" w:header="708" w:footer="708" w:gutter="0"/>
       <w:pgNumType w:start="0"/>
@@ -1318,6 +2026,7 @@
                             <w:dataBinding w:prefixMappings="xmlns:ns0='http://purl.org/dc/elements/1.1/' xmlns:ns1='http://schemas.openxmlformats.org/package/2006/metadata/core-properties' " w:xpath="/ns1:coreProperties[1]/ns0:title[1]" w:storeItemID="{6C3C8BC8-F283-45AE-878A-BAB7291924A1}"/>
                             <w:text/>
                           </w:sdtPr>
+                          <w:sdtEndPr/>
                           <w:sdtContent>
                             <w:p>
                               <w:pPr>
@@ -1379,6 +2088,7 @@
                       <w:dataBinding w:prefixMappings="xmlns:ns0='http://purl.org/dc/elements/1.1/' xmlns:ns1='http://schemas.openxmlformats.org/package/2006/metadata/core-properties' " w:xpath="/ns1:coreProperties[1]/ns0:title[1]" w:storeItemID="{6C3C8BC8-F283-45AE-878A-BAB7291924A1}"/>
                       <w:text/>
                     </w:sdtPr>
+                    <w:sdtEndPr/>
                     <w:sdtContent>
                       <w:p>
                         <w:pPr>
@@ -1499,6 +2209,7 @@
                             <w:dataBinding w:prefixMappings="xmlns:ns0='http://purl.org/dc/elements/1.1/' xmlns:ns1='http://schemas.openxmlformats.org/package/2006/metadata/core-properties' " w:xpath="/ns1:coreProperties[1]/ns0:title[1]" w:storeItemID="{6C3C8BC8-F283-45AE-878A-BAB7291924A1}"/>
                             <w:text/>
                           </w:sdtPr>
+                          <w:sdtEndPr/>
                           <w:sdtContent>
                             <w:p>
                               <w:pPr>
@@ -1560,6 +2271,7 @@
                       <w:dataBinding w:prefixMappings="xmlns:ns0='http://purl.org/dc/elements/1.1/' xmlns:ns1='http://schemas.openxmlformats.org/package/2006/metadata/core-properties' " w:xpath="/ns1:coreProperties[1]/ns0:title[1]" w:storeItemID="{6C3C8BC8-F283-45AE-878A-BAB7291924A1}"/>
                       <w:text/>
                     </w:sdtPr>
+                    <w:sdtEndPr/>
                     <w:sdtContent>
                       <w:p>
                         <w:pPr>
@@ -1719,6 +2431,7 @@
     <w:lsdException w:name="HTML Sample" w:semiHidden="1" w:unhideWhenUsed="1"/>
     <w:lsdException w:name="HTML Typewriter" w:semiHidden="1" w:unhideWhenUsed="1"/>
     <w:lsdException w:name="HTML Variable" w:semiHidden="1" w:unhideWhenUsed="1"/>
+    <w:lsdException w:name="Normal Table" w:semiHidden="1" w:unhideWhenUsed="1"/>
     <w:lsdException w:name="annotation subject" w:semiHidden="1" w:unhideWhenUsed="1"/>
     <w:lsdException w:name="No List" w:semiHidden="1" w:unhideWhenUsed="1"/>
     <w:lsdException w:name="Outline List 1" w:semiHidden="1" w:unhideWhenUsed="1"/>
@@ -1765,8 +2478,10 @@
     <w:lsdException w:name="Table Subtle 2" w:semiHidden="1" w:unhideWhenUsed="1"/>
     <w:lsdException w:name="Table Web 1" w:semiHidden="1" w:unhideWhenUsed="1"/>
     <w:lsdException w:name="Table Web 2" w:semiHidden="1" w:unhideWhenUsed="1"/>
+    <w:lsdException w:name="Table Web 3" w:semiHidden="1" w:unhideWhenUsed="1"/>
     <w:lsdException w:name="Balloon Text" w:semiHidden="1" w:unhideWhenUsed="1"/>
     <w:lsdException w:name="Table Grid" w:uiPriority="39"/>
+    <w:lsdException w:name="Table Theme" w:semiHidden="1" w:unhideWhenUsed="1"/>
     <w:lsdException w:name="Placeholder Text" w:semiHidden="1"/>
     <w:lsdException w:name="No Spacing" w:uiPriority="1" w:qFormat="1"/>
     <w:lsdException w:name="Light Shading" w:uiPriority="60"/>
@@ -2172,6 +2887,55 @@
       <w:spacing w:after="100"/>
     </w:pPr>
   </w:style>
+  <w:style w:type="table" w:styleId="TableGrid">
+    <w:name w:val="Table Grid"/>
+    <w:basedOn w:val="TableNormal"/>
+    <w:uiPriority w:val="39"/>
+    <w:rsid w:val="00FF209F"/>
+    <w:pPr>
+      <w:spacing w:after="0" w:line="240" w:lineRule="auto"/>
+    </w:pPr>
+    <w:tblPr>
+      <w:tblBorders>
+        <w:top w:val="single" w:sz="4" w:space="0" w:color="auto"/>
+        <w:left w:val="single" w:sz="4" w:space="0" w:color="auto"/>
+        <w:bottom w:val="single" w:sz="4" w:space="0" w:color="auto"/>
+        <w:right w:val="single" w:sz="4" w:space="0" w:color="auto"/>
+        <w:insideH w:val="single" w:sz="4" w:space="0" w:color="auto"/>
+        <w:insideV w:val="single" w:sz="4" w:space="0" w:color="auto"/>
+      </w:tblBorders>
+    </w:tblPr>
+  </w:style>
+  <w:style w:type="paragraph" w:styleId="Caption">
+    <w:name w:val="caption"/>
+    <w:basedOn w:val="Normal"/>
+    <w:next w:val="Normal"/>
+    <w:uiPriority w:val="35"/>
+    <w:unhideWhenUsed/>
+    <w:qFormat/>
+    <w:rsid w:val="00FF209F"/>
+    <w:pPr>
+      <w:spacing w:after="200" w:line="240" w:lineRule="auto"/>
+    </w:pPr>
+    <w:rPr>
+      <w:i/>
+      <w:iCs/>
+      <w:color w:val="44546A" w:themeColor="text2"/>
+      <w:sz w:val="18"/>
+      <w:szCs w:val="18"/>
+    </w:rPr>
+  </w:style>
+  <w:style w:type="paragraph" w:styleId="TableofFigures">
+    <w:name w:val="table of figures"/>
+    <w:basedOn w:val="Normal"/>
+    <w:next w:val="Normal"/>
+    <w:uiPriority w:val="99"/>
+    <w:unhideWhenUsed/>
+    <w:rsid w:val="00FF209F"/>
+    <w:pPr>
+      <w:spacing w:after="0"/>
+    </w:pPr>
+  </w:style>
 </w:styles>
 </file>
 
@@ -2475,7 +3239,7 @@
 </file>
 
 <file path=customXml/itemProps1.xml><?xml version="1.0" encoding="utf-8"?>
-<ds:datastoreItem xmlns:ds="http://schemas.openxmlformats.org/officeDocument/2006/customXml" ds:itemID="{898C19DE-2094-428D-999D-5BB23C5F2F41}">
+<ds:datastoreItem xmlns:ds="http://schemas.openxmlformats.org/officeDocument/2006/customXml" ds:itemID="{8BBAAD27-256F-4E92-A5C6-E666E50A0E88}">
   <ds:schemaRefs>
     <ds:schemaRef ds:uri="http://schemas.openxmlformats.org/officeDocument/2006/bibliography"/>
   </ds:schemaRefs>

</xml_diff>

<commit_message>
Re-arranged folder structure in Documentation folder. Added more diagrams to folder
</commit_message>
<xml_diff>
--- a/ExU/Documentation/FP1-Report-G47-350-1202.docx
+++ b/ExU/Documentation/FP1-Report-G47-350-1202.docx
@@ -1096,24 +1096,22 @@
         <w:pStyle w:val="Heading1"/>
       </w:pPr>
       <w:bookmarkStart w:id="1" w:name="_Toc36935733"/>
-      <w:proofErr w:type="spellStart"/>
       <w:r>
         <w:t>LogicUnit</w:t>
       </w:r>
       <w:bookmarkEnd w:id="1"/>
-      <w:proofErr w:type="spellEnd"/>
     </w:p>
     <w:p>
-      <w:r>
-        <w:t xml:space="preserve">The </w:t>
-      </w:r>
-      <w:proofErr w:type="spellStart"/>
-      <w:r>
-        <w:t>LogicUnit</w:t>
-      </w:r>
-      <w:proofErr w:type="spellEnd"/>
-      <w:r>
-        <w:t xml:space="preserve"> is responsible for selecting and operating Logic Bitwise operations. The initial computation is done </w:t>
+      <w:pPr>
+        <w:pStyle w:val="Heading1"/>
+      </w:pPr>
+      <w:r>
+        <w:t>Overview</w:t>
+      </w:r>
+    </w:p>
+    <w:p>
+      <w:r>
+        <w:t xml:space="preserve">The LogicUnit is responsible for selecting and operating Logic Bitwise operations. The initial computation is done </w:t>
       </w:r>
       <w:r>
         <w:t>initially</w:t>
@@ -1121,7 +1119,6 @@
       <w:r>
         <w:t xml:space="preserve"> and the multiplexer, based on the signal </w:t>
       </w:r>
-      <w:proofErr w:type="spellStart"/>
       <w:r>
         <w:rPr>
           <w:i/>
@@ -1129,7 +1126,6 @@
         </w:rPr>
         <w:t>LogicFn</w:t>
       </w:r>
-      <w:proofErr w:type="spellEnd"/>
       <w:r>
         <w:t>, selects which operation is passed</w:t>
       </w:r>
@@ -1164,15 +1160,7 @@
         <w:fldChar w:fldCharType="end"/>
       </w:r>
       <w:r>
-        <w:t xml:space="preserve"> and the truth table of the </w:t>
-      </w:r>
-      <w:proofErr w:type="spellStart"/>
-      <w:r>
-        <w:t>LogicUnit</w:t>
-      </w:r>
-      <w:proofErr w:type="spellEnd"/>
-      <w:r>
-        <w:t xml:space="preserve"> is indicated in </w:t>
+        <w:t xml:space="preserve"> and the truth table of the LogicUnit is indicated in </w:t>
       </w:r>
       <w:r>
         <w:fldChar w:fldCharType="begin"/>
@@ -1274,15 +1262,7 @@
       </w:r>
       <w:bookmarkEnd w:id="3"/>
       <w:r>
-        <w:t xml:space="preserve">: Block Diagram of </w:t>
-      </w:r>
-      <w:proofErr w:type="spellStart"/>
-      <w:r>
-        <w:t>LogicUnit</w:t>
-      </w:r>
-      <w:proofErr w:type="spellEnd"/>
-      <w:r>
-        <w:t xml:space="preserve"> Circuit</w:t>
+        <w:t>: Block Diagram of LogicUnit Circuit</w:t>
       </w:r>
       <w:bookmarkEnd w:id="2"/>
     </w:p>
@@ -1313,7 +1293,6 @@
                 <w:bCs/>
               </w:rPr>
             </w:pPr>
-            <w:proofErr w:type="spellStart"/>
             <w:r>
               <w:rPr>
                 <w:b/>
@@ -1321,7 +1300,6 @@
               </w:rPr>
               <w:t>LogicFn</w:t>
             </w:r>
-            <w:proofErr w:type="spellEnd"/>
             <w:r>
               <w:rPr>
                 <w:b/>
@@ -1424,15 +1402,7 @@
               <w:jc w:val="center"/>
             </w:pPr>
             <w:r>
-              <w:t xml:space="preserve">A </w:t>
-            </w:r>
-            <w:proofErr w:type="spellStart"/>
-            <w:r>
-              <w:t>xor</w:t>
-            </w:r>
-            <w:proofErr w:type="spellEnd"/>
-            <w:r>
-              <w:t xml:space="preserve"> B</w:t>
+              <w:t>A xor B</w:t>
             </w:r>
           </w:p>
         </w:tc>
@@ -1462,19 +1432,9 @@
             <w:pPr>
               <w:jc w:val="center"/>
             </w:pPr>
-            <w:proofErr w:type="gramStart"/>
-            <w:r>
-              <w:t>A</w:t>
-            </w:r>
-            <w:proofErr w:type="gramEnd"/>
-            <w:r>
-              <w:t xml:space="preserve"> </w:t>
-            </w:r>
-            <w:proofErr w:type="spellStart"/>
-            <w:r>
-              <w:t>orB</w:t>
-            </w:r>
-            <w:proofErr w:type="spellEnd"/>
+            <w:r>
+              <w:t>A orB</w:t>
+            </w:r>
           </w:p>
         </w:tc>
       </w:tr>
@@ -1545,21 +1505,42 @@
       </w:r>
       <w:bookmarkStart w:id="6" w:name="_Ref36936049"/>
       <w:r>
-        <w:t xml:space="preserve">Truth Table of </w:t>
-      </w:r>
-      <w:proofErr w:type="spellStart"/>
-      <w:r>
-        <w:t>LogicUnit</w:t>
+        <w:t>Truth Table of LogicUnit</w:t>
       </w:r>
       <w:bookmarkEnd w:id="4"/>
       <w:bookmarkEnd w:id="6"/>
-      <w:proofErr w:type="spellEnd"/>
     </w:p>
-    <w:p/>
     <w:p>
+      <w:pPr>
+        <w:pStyle w:val="Heading2"/>
+      </w:pPr>
+      <w:r>
+        <w:t xml:space="preserve">VHDL </w:t>
+      </w:r>
+      <w:r>
+        <w:t>Representation</w:t>
+      </w:r>
+    </w:p>
+    <w:p>
+      <w:pPr>
+        <w:pStyle w:val="Heading2"/>
+      </w:pPr>
+      <w:r>
+        <w:t>Circuit Synthesis</w:t>
+      </w:r>
       <w:bookmarkStart w:id="7" w:name="_GoBack"/>
       <w:bookmarkEnd w:id="7"/>
     </w:p>
+    <w:p>
+      <w:pPr>
+        <w:pStyle w:val="Heading2"/>
+      </w:pPr>
+      <w:r>
+        <w:t>Timing Simulations</w:t>
+      </w:r>
+    </w:p>
+    <w:p/>
+    <w:p/>
     <w:p>
       <w:pPr>
         <w:pStyle w:val="Heading1"/>
@@ -2728,6 +2709,28 @@
       <w:szCs w:val="32"/>
     </w:rPr>
   </w:style>
+  <w:style w:type="paragraph" w:styleId="Heading2">
+    <w:name w:val="heading 2"/>
+    <w:basedOn w:val="Normal"/>
+    <w:next w:val="Normal"/>
+    <w:link w:val="Heading2Char"/>
+    <w:uiPriority w:val="9"/>
+    <w:unhideWhenUsed/>
+    <w:qFormat/>
+    <w:rsid w:val="00C05988"/>
+    <w:pPr>
+      <w:keepNext/>
+      <w:keepLines/>
+      <w:spacing w:before="40" w:after="0"/>
+      <w:outlineLvl w:val="1"/>
+    </w:pPr>
+    <w:rPr>
+      <w:rFonts w:asciiTheme="majorHAnsi" w:eastAsiaTheme="majorEastAsia" w:hAnsiTheme="majorHAnsi" w:cstheme="majorBidi"/>
+      <w:color w:val="2F5496" w:themeColor="accent1" w:themeShade="BF"/>
+      <w:sz w:val="26"/>
+      <w:szCs w:val="26"/>
+    </w:rPr>
+  </w:style>
   <w:style w:type="character" w:default="1" w:styleId="DefaultParagraphFont">
     <w:name w:val="Default Paragraph Font"/>
     <w:uiPriority w:val="1"/>
@@ -2935,6 +2938,19 @@
     <w:pPr>
       <w:spacing w:after="0"/>
     </w:pPr>
+  </w:style>
+  <w:style w:type="character" w:customStyle="1" w:styleId="Heading2Char">
+    <w:name w:val="Heading 2 Char"/>
+    <w:basedOn w:val="DefaultParagraphFont"/>
+    <w:link w:val="Heading2"/>
+    <w:uiPriority w:val="9"/>
+    <w:rsid w:val="00C05988"/>
+    <w:rPr>
+      <w:rFonts w:asciiTheme="majorHAnsi" w:eastAsiaTheme="majorEastAsia" w:hAnsiTheme="majorHAnsi" w:cstheme="majorBidi"/>
+      <w:color w:val="2F5496" w:themeColor="accent1" w:themeShade="BF"/>
+      <w:sz w:val="26"/>
+      <w:szCs w:val="26"/>
+    </w:rPr>
   </w:style>
 </w:styles>
 </file>
@@ -3239,7 +3255,7 @@
 </file>
 
 <file path=customXml/itemProps1.xml><?xml version="1.0" encoding="utf-8"?>
-<ds:datastoreItem xmlns:ds="http://schemas.openxmlformats.org/officeDocument/2006/customXml" ds:itemID="{8BBAAD27-256F-4E92-A5C6-E666E50A0E88}">
+<ds:datastoreItem xmlns:ds="http://schemas.openxmlformats.org/officeDocument/2006/customXml" ds:itemID="{F95CC1FD-1749-4DF3-81C0-505C6DCD90E4}">
   <ds:schemaRefs>
     <ds:schemaRef ds:uri="http://schemas.openxmlformats.org/officeDocument/2006/bibliography"/>
   </ds:schemaRefs>

</xml_diff>

<commit_message>
Updated final report document
</commit_message>
<xml_diff>
--- a/ExU/Documentation/FP1-Report-G47-350-1202.docx
+++ b/ExU/Documentation/FP1-Report-G47-350-1202.docx
@@ -679,14 +679,7 @@
     </w:sdt>
     <w:sdt>
       <w:sdtPr>
-        <w:rPr>
-          <w:rFonts w:asciiTheme="minorHAnsi" w:eastAsia="Times New Roman" w:hAnsi="Times New Roman" w:cs="Times New Roman"/>
-          <w:color w:val="auto"/>
-          <w:sz w:val="22"/>
-          <w:szCs w:val="22"/>
-          <w:lang w:val="en-CA" w:eastAsia="en-CA"/>
-        </w:rPr>
-        <w:id w:val="1680998239"/>
+        <w:id w:val="-1843540198"/>
         <w:docPartObj>
           <w:docPartGallery w:val="Table of Contents"/>
           <w:docPartUnique/>
@@ -694,9 +687,14 @@
       </w:sdtPr>
       <w:sdtEndPr>
         <w:rPr>
+          <w:rFonts w:asciiTheme="minorHAnsi" w:eastAsia="Times New Roman" w:hAnsi="Times New Roman" w:cs="Times New Roman"/>
           <w:b/>
           <w:bCs/>
           <w:noProof/>
+          <w:color w:val="auto"/>
+          <w:sz w:val="22"/>
+          <w:szCs w:val="22"/>
+          <w:lang w:val="en-CA" w:eastAsia="en-CA"/>
         </w:rPr>
       </w:sdtEndPr>
       <w:sdtContent>
@@ -705,7 +703,7 @@
             <w:pStyle w:val="TOCHeading"/>
           </w:pPr>
           <w:r>
-            <w:t>Contents</w:t>
+            <w:t>Table of Contents</w:t>
           </w:r>
         </w:p>
         <w:p>
@@ -728,7 +726,7 @@
           <w:r>
             <w:fldChar w:fldCharType="separate"/>
           </w:r>
-          <w:hyperlink w:anchor="_Toc36935732" w:history="1">
+          <w:hyperlink w:anchor="_Toc36937781" w:history="1">
             <w:r>
               <w:rPr>
                 <w:rStyle w:val="Hyperlink"/>
@@ -755,7 +753,7 @@
                 <w:noProof/>
                 <w:webHidden/>
               </w:rPr>
-              <w:instrText xml:space="preserve"> PAGEREF _Toc36935732 \h </w:instrText>
+              <w:instrText xml:space="preserve"> PAGEREF _Toc36937781 \h </w:instrText>
             </w:r>
             <w:r>
               <w:rPr>
@@ -797,7 +795,7 @@
               <w:noProof/>
             </w:rPr>
           </w:pPr>
-          <w:hyperlink w:anchor="_Toc36935733" w:history="1">
+          <w:hyperlink w:anchor="_Toc36937782" w:history="1">
             <w:r>
               <w:rPr>
                 <w:rStyle w:val="Hyperlink"/>
@@ -824,7 +822,7 @@
                 <w:noProof/>
                 <w:webHidden/>
               </w:rPr>
-              <w:instrText xml:space="preserve"> PAGEREF _Toc36935733 \h </w:instrText>
+              <w:instrText xml:space="preserve"> PAGEREF _Toc36937782 \h </w:instrText>
             </w:r>
             <w:r>
               <w:rPr>
@@ -866,13 +864,13 @@
               <w:noProof/>
             </w:rPr>
           </w:pPr>
-          <w:hyperlink w:anchor="_Toc36935734" w:history="1">
+          <w:hyperlink w:anchor="_Toc36937783" w:history="1">
             <w:r>
               <w:rPr>
                 <w:rStyle w:val="Hyperlink"/>
                 <w:noProof/>
               </w:rPr>
-              <w:t>Conclusion</w:t>
+              <w:t>Overview</w:t>
             </w:r>
             <w:r>
               <w:rPr>
@@ -893,7 +891,214 @@
                 <w:noProof/>
                 <w:webHidden/>
               </w:rPr>
-              <w:instrText xml:space="preserve"> PAGEREF _Toc36935734 \h </w:instrText>
+              <w:instrText xml:space="preserve"> PAGEREF _Toc36937783 \h </w:instrText>
+            </w:r>
+            <w:r>
+              <w:rPr>
+                <w:noProof/>
+                <w:webHidden/>
+              </w:rPr>
+            </w:r>
+            <w:r>
+              <w:rPr>
+                <w:noProof/>
+                <w:webHidden/>
+              </w:rPr>
+              <w:fldChar w:fldCharType="separate"/>
+            </w:r>
+            <w:r>
+              <w:rPr>
+                <w:noProof/>
+                <w:webHidden/>
+              </w:rPr>
+              <w:t>2</w:t>
+            </w:r>
+            <w:r>
+              <w:rPr>
+                <w:noProof/>
+                <w:webHidden/>
+              </w:rPr>
+              <w:fldChar w:fldCharType="end"/>
+            </w:r>
+          </w:hyperlink>
+        </w:p>
+        <w:p>
+          <w:pPr>
+            <w:pStyle w:val="TOC2"/>
+            <w:tabs>
+              <w:tab w:val="right" w:leader="dot" w:pos="9016"/>
+            </w:tabs>
+            <w:rPr>
+              <w:rFonts w:eastAsiaTheme="minorEastAsia" w:hAnsiTheme="minorHAnsi" w:cstheme="minorBidi"/>
+              <w:noProof/>
+            </w:rPr>
+          </w:pPr>
+          <w:hyperlink w:anchor="_Toc36937784" w:history="1">
+            <w:r>
+              <w:rPr>
+                <w:rStyle w:val="Hyperlink"/>
+                <w:noProof/>
+              </w:rPr>
+              <w:t>VHDL Representation</w:t>
+            </w:r>
+            <w:r>
+              <w:rPr>
+                <w:noProof/>
+                <w:webHidden/>
+              </w:rPr>
+              <w:tab/>
+            </w:r>
+            <w:r>
+              <w:rPr>
+                <w:noProof/>
+                <w:webHidden/>
+              </w:rPr>
+              <w:fldChar w:fldCharType="begin"/>
+            </w:r>
+            <w:r>
+              <w:rPr>
+                <w:noProof/>
+                <w:webHidden/>
+              </w:rPr>
+              <w:instrText xml:space="preserve"> PAGEREF _Toc36937784 \h </w:instrText>
+            </w:r>
+            <w:r>
+              <w:rPr>
+                <w:noProof/>
+                <w:webHidden/>
+              </w:rPr>
+            </w:r>
+            <w:r>
+              <w:rPr>
+                <w:noProof/>
+                <w:webHidden/>
+              </w:rPr>
+              <w:fldChar w:fldCharType="separate"/>
+            </w:r>
+            <w:r>
+              <w:rPr>
+                <w:noProof/>
+                <w:webHidden/>
+              </w:rPr>
+              <w:t>2</w:t>
+            </w:r>
+            <w:r>
+              <w:rPr>
+                <w:noProof/>
+                <w:webHidden/>
+              </w:rPr>
+              <w:fldChar w:fldCharType="end"/>
+            </w:r>
+          </w:hyperlink>
+        </w:p>
+        <w:p>
+          <w:pPr>
+            <w:pStyle w:val="TOC2"/>
+            <w:tabs>
+              <w:tab w:val="right" w:leader="dot" w:pos="9016"/>
+            </w:tabs>
+            <w:rPr>
+              <w:rFonts w:eastAsiaTheme="minorEastAsia" w:hAnsiTheme="minorHAnsi" w:cstheme="minorBidi"/>
+              <w:noProof/>
+            </w:rPr>
+          </w:pPr>
+          <w:hyperlink w:anchor="_Toc36937785" w:history="1">
+            <w:r>
+              <w:rPr>
+                <w:rStyle w:val="Hyperlink"/>
+                <w:noProof/>
+              </w:rPr>
+              <w:t>Circuit Synthesis</w:t>
+            </w:r>
+            <w:r>
+              <w:rPr>
+                <w:noProof/>
+                <w:webHidden/>
+              </w:rPr>
+              <w:tab/>
+            </w:r>
+            <w:r>
+              <w:rPr>
+                <w:noProof/>
+                <w:webHidden/>
+              </w:rPr>
+              <w:fldChar w:fldCharType="begin"/>
+            </w:r>
+            <w:r>
+              <w:rPr>
+                <w:noProof/>
+                <w:webHidden/>
+              </w:rPr>
+              <w:instrText xml:space="preserve"> PAGEREF _Toc36937785 \h </w:instrText>
+            </w:r>
+            <w:r>
+              <w:rPr>
+                <w:noProof/>
+                <w:webHidden/>
+              </w:rPr>
+            </w:r>
+            <w:r>
+              <w:rPr>
+                <w:noProof/>
+                <w:webHidden/>
+              </w:rPr>
+              <w:fldChar w:fldCharType="separate"/>
+            </w:r>
+            <w:r>
+              <w:rPr>
+                <w:noProof/>
+                <w:webHidden/>
+              </w:rPr>
+              <w:t>2</w:t>
+            </w:r>
+            <w:r>
+              <w:rPr>
+                <w:noProof/>
+                <w:webHidden/>
+              </w:rPr>
+              <w:fldChar w:fldCharType="end"/>
+            </w:r>
+          </w:hyperlink>
+        </w:p>
+        <w:p>
+          <w:pPr>
+            <w:pStyle w:val="TOC2"/>
+            <w:tabs>
+              <w:tab w:val="right" w:leader="dot" w:pos="9016"/>
+            </w:tabs>
+            <w:rPr>
+              <w:rFonts w:eastAsiaTheme="minorEastAsia" w:hAnsiTheme="minorHAnsi" w:cstheme="minorBidi"/>
+              <w:noProof/>
+            </w:rPr>
+          </w:pPr>
+          <w:hyperlink w:anchor="_Toc36937786" w:history="1">
+            <w:r>
+              <w:rPr>
+                <w:rStyle w:val="Hyperlink"/>
+                <w:noProof/>
+              </w:rPr>
+              <w:t>Timing Simulations</w:t>
+            </w:r>
+            <w:r>
+              <w:rPr>
+                <w:noProof/>
+                <w:webHidden/>
+              </w:rPr>
+              <w:tab/>
+            </w:r>
+            <w:r>
+              <w:rPr>
+                <w:noProof/>
+                <w:webHidden/>
+              </w:rPr>
+              <w:fldChar w:fldCharType="begin"/>
+            </w:r>
+            <w:r>
+              <w:rPr>
+                <w:noProof/>
+                <w:webHidden/>
+              </w:rPr>
+              <w:instrText xml:space="preserve"> PAGEREF _Toc36937786 \h </w:instrText>
             </w:r>
             <w:r>
               <w:rPr>
@@ -935,13 +1140,13 @@
               <w:noProof/>
             </w:rPr>
           </w:pPr>
-          <w:hyperlink w:anchor="_Toc36935735" w:history="1">
+          <w:hyperlink w:anchor="_Toc36937787" w:history="1">
             <w:r>
               <w:rPr>
                 <w:rStyle w:val="Hyperlink"/>
                 <w:noProof/>
               </w:rPr>
-              <w:t>References</w:t>
+              <w:t>Conclusion</w:t>
             </w:r>
             <w:r>
               <w:rPr>
@@ -962,7 +1167,7 @@
                 <w:noProof/>
                 <w:webHidden/>
               </w:rPr>
-              <w:instrText xml:space="preserve"> PAGEREF _Toc36935735 \h </w:instrText>
+              <w:instrText xml:space="preserve"> PAGEREF _Toc36937787 \h </w:instrText>
             </w:r>
             <w:r>
               <w:rPr>
@@ -982,7 +1187,7 @@
                 <w:noProof/>
                 <w:webHidden/>
               </w:rPr>
-              <w:t>2</w:t>
+              <w:t>3</w:t>
             </w:r>
             <w:r>
               <w:rPr>
@@ -1004,13 +1209,13 @@
               <w:noProof/>
             </w:rPr>
           </w:pPr>
-          <w:hyperlink w:anchor="_Toc36935736" w:history="1">
+          <w:hyperlink w:anchor="_Toc36937788" w:history="1">
             <w:r>
               <w:rPr>
                 <w:rStyle w:val="Hyperlink"/>
                 <w:noProof/>
               </w:rPr>
-              <w:t>Table of Figures and Tables</w:t>
+              <w:t>References</w:t>
             </w:r>
             <w:r>
               <w:rPr>
@@ -1031,7 +1236,7 @@
                 <w:noProof/>
                 <w:webHidden/>
               </w:rPr>
-              <w:instrText xml:space="preserve"> PAGEREF _Toc36935736 \h </w:instrText>
+              <w:instrText xml:space="preserve"> PAGEREF _Toc36937788 \h </w:instrText>
             </w:r>
             <w:r>
               <w:rPr>
@@ -1051,7 +1256,283 @@
                 <w:noProof/>
                 <w:webHidden/>
               </w:rPr>
-              <w:t>2</w:t>
+              <w:t>3</w:t>
+            </w:r>
+            <w:r>
+              <w:rPr>
+                <w:noProof/>
+                <w:webHidden/>
+              </w:rPr>
+              <w:fldChar w:fldCharType="end"/>
+            </w:r>
+          </w:hyperlink>
+        </w:p>
+        <w:p>
+          <w:pPr>
+            <w:pStyle w:val="TOC1"/>
+            <w:tabs>
+              <w:tab w:val="right" w:leader="dot" w:pos="9016"/>
+            </w:tabs>
+            <w:rPr>
+              <w:rFonts w:eastAsiaTheme="minorEastAsia" w:hAnsiTheme="minorHAnsi" w:cstheme="minorBidi"/>
+              <w:noProof/>
+            </w:rPr>
+          </w:pPr>
+          <w:hyperlink w:anchor="_Toc36937789" w:history="1">
+            <w:r>
+              <w:rPr>
+                <w:rStyle w:val="Hyperlink"/>
+                <w:noProof/>
+              </w:rPr>
+              <w:t>Appendix</w:t>
+            </w:r>
+            <w:r>
+              <w:rPr>
+                <w:noProof/>
+                <w:webHidden/>
+              </w:rPr>
+              <w:tab/>
+            </w:r>
+            <w:r>
+              <w:rPr>
+                <w:noProof/>
+                <w:webHidden/>
+              </w:rPr>
+              <w:fldChar w:fldCharType="begin"/>
+            </w:r>
+            <w:r>
+              <w:rPr>
+                <w:noProof/>
+                <w:webHidden/>
+              </w:rPr>
+              <w:instrText xml:space="preserve"> PAGEREF _Toc36937789 \h </w:instrText>
+            </w:r>
+            <w:r>
+              <w:rPr>
+                <w:noProof/>
+                <w:webHidden/>
+              </w:rPr>
+            </w:r>
+            <w:r>
+              <w:rPr>
+                <w:noProof/>
+                <w:webHidden/>
+              </w:rPr>
+              <w:fldChar w:fldCharType="separate"/>
+            </w:r>
+            <w:r>
+              <w:rPr>
+                <w:noProof/>
+                <w:webHidden/>
+              </w:rPr>
+              <w:t>3</w:t>
+            </w:r>
+            <w:r>
+              <w:rPr>
+                <w:noProof/>
+                <w:webHidden/>
+              </w:rPr>
+              <w:fldChar w:fldCharType="end"/>
+            </w:r>
+          </w:hyperlink>
+        </w:p>
+        <w:p>
+          <w:pPr>
+            <w:pStyle w:val="TOC2"/>
+            <w:tabs>
+              <w:tab w:val="right" w:leader="dot" w:pos="9016"/>
+            </w:tabs>
+            <w:rPr>
+              <w:rFonts w:eastAsiaTheme="minorEastAsia" w:hAnsiTheme="minorHAnsi" w:cstheme="minorBidi"/>
+              <w:noProof/>
+            </w:rPr>
+          </w:pPr>
+          <w:hyperlink w:anchor="_Toc36937790" w:history="1">
+            <w:r>
+              <w:rPr>
+                <w:rStyle w:val="Hyperlink"/>
+                <w:noProof/>
+              </w:rPr>
+              <w:t>Logic Gates</w:t>
+            </w:r>
+            <w:r>
+              <w:rPr>
+                <w:noProof/>
+                <w:webHidden/>
+              </w:rPr>
+              <w:tab/>
+            </w:r>
+            <w:r>
+              <w:rPr>
+                <w:noProof/>
+                <w:webHidden/>
+              </w:rPr>
+              <w:fldChar w:fldCharType="begin"/>
+            </w:r>
+            <w:r>
+              <w:rPr>
+                <w:noProof/>
+                <w:webHidden/>
+              </w:rPr>
+              <w:instrText xml:space="preserve"> PAGEREF _Toc36937790 \h </w:instrText>
+            </w:r>
+            <w:r>
+              <w:rPr>
+                <w:noProof/>
+                <w:webHidden/>
+              </w:rPr>
+            </w:r>
+            <w:r>
+              <w:rPr>
+                <w:noProof/>
+                <w:webHidden/>
+              </w:rPr>
+              <w:fldChar w:fldCharType="separate"/>
+            </w:r>
+            <w:r>
+              <w:rPr>
+                <w:noProof/>
+                <w:webHidden/>
+              </w:rPr>
+              <w:t>3</w:t>
+            </w:r>
+            <w:r>
+              <w:rPr>
+                <w:noProof/>
+                <w:webHidden/>
+              </w:rPr>
+              <w:fldChar w:fldCharType="end"/>
+            </w:r>
+          </w:hyperlink>
+        </w:p>
+        <w:p>
+          <w:pPr>
+            <w:pStyle w:val="TOC1"/>
+            <w:tabs>
+              <w:tab w:val="right" w:leader="dot" w:pos="9016"/>
+            </w:tabs>
+            <w:rPr>
+              <w:rFonts w:eastAsiaTheme="minorEastAsia" w:hAnsiTheme="minorHAnsi" w:cstheme="minorBidi"/>
+              <w:noProof/>
+            </w:rPr>
+          </w:pPr>
+          <w:hyperlink w:anchor="_Toc36937791" w:history="1">
+            <w:r>
+              <w:rPr>
+                <w:rStyle w:val="Hyperlink"/>
+                <w:noProof/>
+              </w:rPr>
+              <w:t>Table of Tables</w:t>
+            </w:r>
+            <w:r>
+              <w:rPr>
+                <w:noProof/>
+                <w:webHidden/>
+              </w:rPr>
+              <w:tab/>
+            </w:r>
+            <w:r>
+              <w:rPr>
+                <w:noProof/>
+                <w:webHidden/>
+              </w:rPr>
+              <w:fldChar w:fldCharType="begin"/>
+            </w:r>
+            <w:r>
+              <w:rPr>
+                <w:noProof/>
+                <w:webHidden/>
+              </w:rPr>
+              <w:instrText xml:space="preserve"> PAGEREF _Toc36937791 \h </w:instrText>
+            </w:r>
+            <w:r>
+              <w:rPr>
+                <w:noProof/>
+                <w:webHidden/>
+              </w:rPr>
+            </w:r>
+            <w:r>
+              <w:rPr>
+                <w:noProof/>
+                <w:webHidden/>
+              </w:rPr>
+              <w:fldChar w:fldCharType="separate"/>
+            </w:r>
+            <w:r>
+              <w:rPr>
+                <w:noProof/>
+                <w:webHidden/>
+              </w:rPr>
+              <w:t>4</w:t>
+            </w:r>
+            <w:r>
+              <w:rPr>
+                <w:noProof/>
+                <w:webHidden/>
+              </w:rPr>
+              <w:fldChar w:fldCharType="end"/>
+            </w:r>
+          </w:hyperlink>
+        </w:p>
+        <w:p>
+          <w:pPr>
+            <w:pStyle w:val="TOC1"/>
+            <w:tabs>
+              <w:tab w:val="right" w:leader="dot" w:pos="9016"/>
+            </w:tabs>
+            <w:rPr>
+              <w:rFonts w:eastAsiaTheme="minorEastAsia" w:hAnsiTheme="minorHAnsi" w:cstheme="minorBidi"/>
+              <w:noProof/>
+            </w:rPr>
+          </w:pPr>
+          <w:hyperlink w:anchor="_Toc36937792" w:history="1">
+            <w:r>
+              <w:rPr>
+                <w:rStyle w:val="Hyperlink"/>
+                <w:noProof/>
+              </w:rPr>
+              <w:t>Table of Figures</w:t>
+            </w:r>
+            <w:r>
+              <w:rPr>
+                <w:noProof/>
+                <w:webHidden/>
+              </w:rPr>
+              <w:tab/>
+            </w:r>
+            <w:r>
+              <w:rPr>
+                <w:noProof/>
+                <w:webHidden/>
+              </w:rPr>
+              <w:fldChar w:fldCharType="begin"/>
+            </w:r>
+            <w:r>
+              <w:rPr>
+                <w:noProof/>
+                <w:webHidden/>
+              </w:rPr>
+              <w:instrText xml:space="preserve"> PAGEREF _Toc36937792 \h </w:instrText>
+            </w:r>
+            <w:r>
+              <w:rPr>
+                <w:noProof/>
+                <w:webHidden/>
+              </w:rPr>
+            </w:r>
+            <w:r>
+              <w:rPr>
+                <w:noProof/>
+                <w:webHidden/>
+              </w:rPr>
+              <w:fldChar w:fldCharType="separate"/>
+            </w:r>
+            <w:r>
+              <w:rPr>
+                <w:noProof/>
+                <w:webHidden/>
+              </w:rPr>
+              <w:t>4</w:t>
             </w:r>
             <w:r>
               <w:rPr>
@@ -1076,6 +1557,8 @@
     </w:sdt>
     <w:p/>
     <w:p>
+      <w:bookmarkStart w:id="0" w:name="_GoBack"/>
+      <w:bookmarkEnd w:id="0"/>
       <w:r>
         <w:br w:type="page"/>
       </w:r>
@@ -1084,20 +1567,10 @@
       <w:pPr>
         <w:pStyle w:val="Heading1"/>
       </w:pPr>
-      <w:bookmarkStart w:id="0" w:name="_Toc36935732"/>
+      <w:bookmarkStart w:id="1" w:name="_Toc36937781"/>
       <w:r>
         <w:lastRenderedPageBreak/>
         <w:t>Introduction</w:t>
-      </w:r>
-      <w:bookmarkEnd w:id="0"/>
-    </w:p>
-    <w:p>
-      <w:pPr>
-        <w:pStyle w:val="Heading1"/>
-      </w:pPr>
-      <w:bookmarkStart w:id="1" w:name="_Toc36935733"/>
-      <w:r>
-        <w:t>LogicUnit</w:t>
       </w:r>
       <w:bookmarkEnd w:id="1"/>
     </w:p>
@@ -1105,13 +1578,35 @@
       <w:pPr>
         <w:pStyle w:val="Heading1"/>
       </w:pPr>
-      <w:r>
-        <w:t>Overview</w:t>
-      </w:r>
+      <w:bookmarkStart w:id="2" w:name="_Toc36937782"/>
+      <w:proofErr w:type="spellStart"/>
+      <w:r>
+        <w:t>LogicUnit</w:t>
+      </w:r>
+      <w:bookmarkEnd w:id="2"/>
+      <w:proofErr w:type="spellEnd"/>
     </w:p>
     <w:p>
-      <w:r>
-        <w:t xml:space="preserve">The LogicUnit is responsible for selecting and operating Logic Bitwise operations. The initial computation is done </w:t>
+      <w:pPr>
+        <w:pStyle w:val="Heading1"/>
+      </w:pPr>
+      <w:bookmarkStart w:id="3" w:name="_Toc36937783"/>
+      <w:r>
+        <w:t>Overview</w:t>
+      </w:r>
+      <w:bookmarkEnd w:id="3"/>
+    </w:p>
+    <w:p>
+      <w:r>
+        <w:t xml:space="preserve">The </w:t>
+      </w:r>
+      <w:proofErr w:type="spellStart"/>
+      <w:r>
+        <w:t>LogicUnit</w:t>
+      </w:r>
+      <w:proofErr w:type="spellEnd"/>
+      <w:r>
+        <w:t xml:space="preserve"> is responsible for selecting and operating Logic Bitwise operations. The initial computation is done </w:t>
       </w:r>
       <w:r>
         <w:t>initially</w:t>
@@ -1119,6 +1614,7 @@
       <w:r>
         <w:t xml:space="preserve"> and the multiplexer, based on the signal </w:t>
       </w:r>
+      <w:proofErr w:type="spellStart"/>
       <w:r>
         <w:rPr>
           <w:i/>
@@ -1126,6 +1622,7 @@
         </w:rPr>
         <w:t>LogicFn</w:t>
       </w:r>
+      <w:proofErr w:type="spellEnd"/>
       <w:r>
         <w:t>, selects which operation is passed</w:t>
       </w:r>
@@ -1160,7 +1657,15 @@
         <w:fldChar w:fldCharType="end"/>
       </w:r>
       <w:r>
-        <w:t xml:space="preserve"> and the truth table of the LogicUnit is indicated in </w:t>
+        <w:t xml:space="preserve"> and the truth table of the </w:t>
+      </w:r>
+      <w:proofErr w:type="spellStart"/>
+      <w:r>
+        <w:t>LogicUnit</w:t>
+      </w:r>
+      <w:proofErr w:type="spellEnd"/>
+      <w:r>
+        <w:t xml:space="preserve"> is indicated in </w:t>
       </w:r>
       <w:r>
         <w:fldChar w:fldCharType="begin"/>
@@ -1196,8 +1701,8 @@
           <w:noProof/>
         </w:rPr>
         <w:drawing>
-          <wp:inline distT="0" distB="0" distL="0" distR="0" wp14:anchorId="1DC4D176" wp14:editId="237C0350">
-            <wp:extent cx="5731510" cy="4427855"/>
+          <wp:inline distT="0" distB="0" distL="0" distR="0" wp14:anchorId="1DC4D176" wp14:editId="0675C3ED">
+            <wp:extent cx="5731510" cy="4218305"/>
             <wp:effectExtent l="0" t="0" r="2540" b="0"/>
             <wp:docPr id="3" name="Picture 3"/>
             <wp:cNvGraphicFramePr>
@@ -1210,20 +1715,27 @@
                     <pic:cNvPr id="1" name=""/>
                     <pic:cNvPicPr/>
                   </pic:nvPicPr>
-                  <pic:blipFill>
+                  <pic:blipFill rotWithShape="1">
                     <a:blip r:embed="rId11"/>
-                    <a:stretch>
-                      <a:fillRect/>
-                    </a:stretch>
+                    <a:srcRect t="4733"/>
+                    <a:stretch/>
                   </pic:blipFill>
-                  <pic:spPr>
+                  <pic:spPr bwMode="auto">
                     <a:xfrm>
                       <a:off x="0" y="0"/>
-                      <a:ext cx="5731510" cy="4427855"/>
+                      <a:ext cx="5731510" cy="4218305"/>
                     </a:xfrm>
                     <a:prstGeom prst="rect">
                       <a:avLst/>
                     </a:prstGeom>
+                    <a:ln>
+                      <a:noFill/>
+                    </a:ln>
+                    <a:extLst>
+                      <a:ext uri="{53640926-AAD7-44D8-BBD7-CCE9431645EC}">
+                        <a14:shadowObscured xmlns:a14="http://schemas.microsoft.com/office/drawing/2010/main"/>
+                      </a:ext>
+                    </a:extLst>
                   </pic:spPr>
                 </pic:pic>
               </a:graphicData>
@@ -1237,8 +1749,8 @@
         <w:pStyle w:val="Caption"/>
         <w:jc w:val="center"/>
       </w:pPr>
-      <w:bookmarkStart w:id="2" w:name="_Toc36935970"/>
-      <w:bookmarkStart w:id="3" w:name="_Ref36936006"/>
+      <w:bookmarkStart w:id="4" w:name="_Ref36936006"/>
+      <w:bookmarkStart w:id="5" w:name="_Toc36937777"/>
       <w:r>
         <w:t xml:space="preserve">Figure </w:t>
       </w:r>
@@ -1260,11 +1772,19 @@
       <w:r>
         <w:fldChar w:fldCharType="end"/>
       </w:r>
-      <w:bookmarkEnd w:id="3"/>
-      <w:r>
-        <w:t>: Block Diagram of LogicUnit Circuit</w:t>
-      </w:r>
-      <w:bookmarkEnd w:id="2"/>
+      <w:bookmarkEnd w:id="4"/>
+      <w:r>
+        <w:t xml:space="preserve">: Block Diagram of </w:t>
+      </w:r>
+      <w:proofErr w:type="spellStart"/>
+      <w:r>
+        <w:t>LogicUnit</w:t>
+      </w:r>
+      <w:proofErr w:type="spellEnd"/>
+      <w:r>
+        <w:t xml:space="preserve"> Circuit</w:t>
+      </w:r>
+      <w:bookmarkEnd w:id="5"/>
     </w:p>
     <w:tbl>
       <w:tblPr>
@@ -1293,6 +1813,7 @@
                 <w:bCs/>
               </w:rPr>
             </w:pPr>
+            <w:proofErr w:type="spellStart"/>
             <w:r>
               <w:rPr>
                 <w:b/>
@@ -1300,6 +1821,7 @@
               </w:rPr>
               <w:t>LogicFn</w:t>
             </w:r>
+            <w:proofErr w:type="spellEnd"/>
             <w:r>
               <w:rPr>
                 <w:b/>
@@ -1402,7 +1924,15 @@
               <w:jc w:val="center"/>
             </w:pPr>
             <w:r>
-              <w:t>A xor B</w:t>
+              <w:t xml:space="preserve">A </w:t>
+            </w:r>
+            <w:proofErr w:type="spellStart"/>
+            <w:r>
+              <w:t>xor</w:t>
+            </w:r>
+            <w:proofErr w:type="spellEnd"/>
+            <w:r>
+              <w:t xml:space="preserve"> B</w:t>
             </w:r>
           </w:p>
         </w:tc>
@@ -1432,9 +1962,19 @@
             <w:pPr>
               <w:jc w:val="center"/>
             </w:pPr>
-            <w:r>
-              <w:t>A orB</w:t>
-            </w:r>
+            <w:proofErr w:type="gramStart"/>
+            <w:r>
+              <w:t>A</w:t>
+            </w:r>
+            <w:proofErr w:type="gramEnd"/>
+            <w:r>
+              <w:t xml:space="preserve"> </w:t>
+            </w:r>
+            <w:proofErr w:type="spellStart"/>
+            <w:r>
+              <w:t>orB</w:t>
+            </w:r>
+            <w:proofErr w:type="spellEnd"/>
           </w:p>
         </w:tc>
       </w:tr>
@@ -1476,8 +2016,8 @@
         <w:pStyle w:val="Caption"/>
         <w:jc w:val="center"/>
       </w:pPr>
-      <w:bookmarkStart w:id="4" w:name="_Toc36935967"/>
-      <w:bookmarkStart w:id="5" w:name="_Ref36936054"/>
+      <w:bookmarkStart w:id="6" w:name="_Ref36936054"/>
+      <w:bookmarkStart w:id="7" w:name="_Toc36937774"/>
       <w:r>
         <w:t xml:space="preserve">Table </w:t>
       </w:r>
@@ -1499,45 +2039,54 @@
       <w:r>
         <w:fldChar w:fldCharType="end"/>
       </w:r>
-      <w:bookmarkEnd w:id="5"/>
+      <w:bookmarkEnd w:id="6"/>
       <w:r>
         <w:t xml:space="preserve">: </w:t>
       </w:r>
-      <w:bookmarkStart w:id="6" w:name="_Ref36936049"/>
-      <w:r>
-        <w:t>Truth Table of LogicUnit</w:t>
-      </w:r>
-      <w:bookmarkEnd w:id="4"/>
-      <w:bookmarkEnd w:id="6"/>
+      <w:bookmarkStart w:id="8" w:name="_Ref36936049"/>
+      <w:r>
+        <w:t xml:space="preserve">Truth Table of </w:t>
+      </w:r>
+      <w:proofErr w:type="spellStart"/>
+      <w:r>
+        <w:t>LogicUnit</w:t>
+      </w:r>
+      <w:bookmarkEnd w:id="7"/>
+      <w:bookmarkEnd w:id="8"/>
+      <w:proofErr w:type="spellEnd"/>
     </w:p>
     <w:p>
       <w:pPr>
         <w:pStyle w:val="Heading2"/>
       </w:pPr>
+      <w:bookmarkStart w:id="9" w:name="_Toc36937784"/>
       <w:r>
         <w:t xml:space="preserve">VHDL </w:t>
       </w:r>
       <w:r>
         <w:t>Representation</w:t>
       </w:r>
+      <w:bookmarkEnd w:id="9"/>
     </w:p>
     <w:p>
       <w:pPr>
         <w:pStyle w:val="Heading2"/>
       </w:pPr>
+      <w:bookmarkStart w:id="10" w:name="_Toc36937785"/>
       <w:r>
         <w:t>Circuit Synthesis</w:t>
       </w:r>
-      <w:bookmarkStart w:id="7" w:name="_GoBack"/>
-      <w:bookmarkEnd w:id="7"/>
+      <w:bookmarkEnd w:id="10"/>
     </w:p>
     <w:p>
       <w:pPr>
         <w:pStyle w:val="Heading2"/>
       </w:pPr>
+      <w:bookmarkStart w:id="11" w:name="_Toc36937786"/>
       <w:r>
         <w:t>Timing Simulations</w:t>
       </w:r>
+      <w:bookmarkEnd w:id="11"/>
     </w:p>
     <w:p/>
     <w:p/>
@@ -1545,17 +2094,17 @@
       <w:pPr>
         <w:pStyle w:val="Heading1"/>
       </w:pPr>
-      <w:bookmarkStart w:id="8" w:name="_Toc36935734"/>
+      <w:bookmarkStart w:id="12" w:name="_Toc36937787"/>
       <w:r>
         <w:t>Conclusion</w:t>
       </w:r>
-      <w:bookmarkEnd w:id="8"/>
+      <w:bookmarkEnd w:id="12"/>
     </w:p>
     <w:p/>
     <w:p/>
     <w:p/>
     <w:p/>
-    <w:bookmarkStart w:id="9" w:name="_Toc36935735" w:displacedByCustomXml="next"/>
+    <w:bookmarkStart w:id="13" w:name="_Toc36937788" w:displacedByCustomXml="next"/>
     <w:sdt>
       <w:sdtPr>
         <w:rPr>
@@ -1579,7 +2128,7 @@
           <w:r>
             <w:t>References</w:t>
           </w:r>
-          <w:bookmarkEnd w:id="9"/>
+          <w:bookmarkEnd w:id="13"/>
         </w:p>
         <w:sdt>
           <w:sdtPr>
@@ -1625,11 +2174,503 @@
       <w:pPr>
         <w:pStyle w:val="Heading1"/>
       </w:pPr>
-      <w:bookmarkStart w:id="10" w:name="_Toc36935736"/>
+      <w:bookmarkStart w:id="14" w:name="_Toc36937789"/>
+      <w:r>
+        <w:t>Appendi</w:t>
+      </w:r>
+      <w:r>
+        <w:t>x</w:t>
+      </w:r>
+      <w:bookmarkEnd w:id="14"/>
+    </w:p>
+    <w:p>
+      <w:pPr>
+        <w:pStyle w:val="Heading2"/>
+      </w:pPr>
+      <w:bookmarkStart w:id="15" w:name="_Toc36937790"/>
+      <w:r>
+        <w:t>Logic Gates</w:t>
+      </w:r>
+      <w:bookmarkEnd w:id="15"/>
+    </w:p>
+    <w:p>
+      <w:r>
+        <w:t xml:space="preserve">Inside the </w:t>
+      </w:r>
+      <w:proofErr w:type="spellStart"/>
+      <w:r>
+        <w:t>LogicUnit</w:t>
+      </w:r>
+      <w:proofErr w:type="spellEnd"/>
+      <w:r>
+        <w:t>, the logic gates.</w:t>
+      </w:r>
+    </w:p>
+    <w:p>
+      <w:r>
+        <w:t xml:space="preserve">The operators </w:t>
+      </w:r>
+      <w:r>
+        <w:rPr>
+          <w:i/>
+          <w:iCs/>
+        </w:rPr>
+        <w:t>and</w:t>
+      </w:r>
+      <w:r>
+        <w:t xml:space="preserve">, </w:t>
+      </w:r>
+      <w:r>
+        <w:rPr>
+          <w:i/>
+          <w:iCs/>
+        </w:rPr>
+        <w:t>or</w:t>
+      </w:r>
+      <w:r>
+        <w:t xml:space="preserve"> and </w:t>
+      </w:r>
+      <w:proofErr w:type="spellStart"/>
+      <w:r>
+        <w:rPr>
+          <w:i/>
+          <w:iCs/>
+        </w:rPr>
+        <w:t>xor</w:t>
+      </w:r>
+      <w:proofErr w:type="spellEnd"/>
+      <w:r>
+        <w:t xml:space="preserve"> are available in the IEEE standardised library. The logic gates entity interfaces and implementation for </w:t>
+      </w:r>
+      <w:proofErr w:type="spellStart"/>
+      <w:r>
+        <w:rPr>
+          <w:i/>
+          <w:iCs/>
+        </w:rPr>
+        <w:t>AndGate</w:t>
+      </w:r>
+      <w:proofErr w:type="spellEnd"/>
+      <w:r>
+        <w:t xml:space="preserve">, </w:t>
+      </w:r>
+      <w:proofErr w:type="spellStart"/>
+      <w:r>
+        <w:rPr>
+          <w:i/>
+          <w:iCs/>
+        </w:rPr>
+        <w:t>OrGate</w:t>
+      </w:r>
+      <w:proofErr w:type="spellEnd"/>
+      <w:r>
+        <w:t xml:space="preserve"> and </w:t>
+      </w:r>
+      <w:proofErr w:type="spellStart"/>
+      <w:r>
+        <w:rPr>
+          <w:i/>
+          <w:iCs/>
+        </w:rPr>
+        <w:t>XorGate</w:t>
+      </w:r>
+      <w:proofErr w:type="spellEnd"/>
+      <w:r>
+        <w:t xml:space="preserve"> is represented in </w:t>
+      </w:r>
+      <w:r>
+        <w:fldChar w:fldCharType="begin"/>
+      </w:r>
+      <w:r>
+        <w:instrText xml:space="preserve"> REF _Ref36937746 \h </w:instrText>
+      </w:r>
+      <w:r>
+        <w:fldChar w:fldCharType="separate"/>
+      </w:r>
+      <w:r>
+        <w:t xml:space="preserve">Figure </w:t>
+      </w:r>
+      <w:r>
+        <w:rPr>
+          <w:noProof/>
+        </w:rPr>
+        <w:t>2</w:t>
+      </w:r>
+      <w:r>
+        <w:fldChar w:fldCharType="end"/>
+      </w:r>
+      <w:r>
+        <w:t xml:space="preserve">, </w:t>
+      </w:r>
+      <w:r>
+        <w:fldChar w:fldCharType="begin"/>
+      </w:r>
+      <w:r>
+        <w:instrText xml:space="preserve"> REF _Ref36937753 \h </w:instrText>
+      </w:r>
+      <w:r>
+        <w:fldChar w:fldCharType="separate"/>
+      </w:r>
+      <w:r>
+        <w:t xml:space="preserve">Figure </w:t>
+      </w:r>
+      <w:r>
+        <w:rPr>
+          <w:noProof/>
+        </w:rPr>
+        <w:t>3</w:t>
+      </w:r>
+      <w:r>
+        <w:fldChar w:fldCharType="end"/>
+      </w:r>
+      <w:r>
+        <w:t xml:space="preserve"> and </w:t>
+      </w:r>
+      <w:r>
+        <w:fldChar w:fldCharType="begin"/>
+      </w:r>
+      <w:r>
+        <w:instrText xml:space="preserve"> REF _Ref36937758 \h </w:instrText>
+      </w:r>
+      <w:r>
+        <w:fldChar w:fldCharType="separate"/>
+      </w:r>
+      <w:r>
+        <w:t xml:space="preserve">Figure </w:t>
+      </w:r>
+      <w:r>
+        <w:rPr>
+          <w:noProof/>
+        </w:rPr>
+        <w:t>4</w:t>
+      </w:r>
+      <w:r>
+        <w:fldChar w:fldCharType="end"/>
+      </w:r>
+      <w:r>
+        <w:t xml:space="preserve"> respectively.</w:t>
+      </w:r>
+    </w:p>
+    <w:p>
+      <w:pPr>
+        <w:keepNext/>
+        <w:jc w:val="center"/>
+      </w:pPr>
+      <w:r>
+        <w:rPr>
+          <w:noProof/>
+        </w:rPr>
+        <w:drawing>
+          <wp:inline distT="0" distB="0" distL="0" distR="0" wp14:anchorId="6E8D836C" wp14:editId="249D27B5">
+            <wp:extent cx="3857625" cy="2581275"/>
+            <wp:effectExtent l="0" t="0" r="9525" b="9525"/>
+            <wp:docPr id="4" name="Picture 4"/>
+            <wp:cNvGraphicFramePr>
+              <a:graphicFrameLocks xmlns:a="http://schemas.openxmlformats.org/drawingml/2006/main" noChangeAspect="1"/>
+            </wp:cNvGraphicFramePr>
+            <a:graphic xmlns:a="http://schemas.openxmlformats.org/drawingml/2006/main">
+              <a:graphicData uri="http://schemas.openxmlformats.org/drawingml/2006/picture">
+                <pic:pic xmlns:pic="http://schemas.openxmlformats.org/drawingml/2006/picture">
+                  <pic:nvPicPr>
+                    <pic:cNvPr id="0" name="Picture 1"/>
+                    <pic:cNvPicPr>
+                      <a:picLocks noChangeAspect="1" noChangeArrowheads="1"/>
+                    </pic:cNvPicPr>
+                  </pic:nvPicPr>
+                  <pic:blipFill>
+                    <a:blip r:embed="rId12">
+                      <a:extLst>
+                        <a:ext uri="{28A0092B-C50C-407E-A947-70E740481C1C}">
+                          <a14:useLocalDpi xmlns:a14="http://schemas.microsoft.com/office/drawing/2010/main" val="0"/>
+                        </a:ext>
+                      </a:extLst>
+                    </a:blip>
+                    <a:srcRect/>
+                    <a:stretch>
+                      <a:fillRect/>
+                    </a:stretch>
+                  </pic:blipFill>
+                  <pic:spPr bwMode="auto">
+                    <a:xfrm>
+                      <a:off x="0" y="0"/>
+                      <a:ext cx="3857625" cy="2581275"/>
+                    </a:xfrm>
+                    <a:prstGeom prst="rect">
+                      <a:avLst/>
+                    </a:prstGeom>
+                    <a:noFill/>
+                    <a:ln>
+                      <a:noFill/>
+                    </a:ln>
+                  </pic:spPr>
+                </pic:pic>
+              </a:graphicData>
+            </a:graphic>
+          </wp:inline>
+        </w:drawing>
+      </w:r>
+    </w:p>
+    <w:p>
+      <w:pPr>
+        <w:pStyle w:val="Caption"/>
+        <w:jc w:val="center"/>
+      </w:pPr>
+      <w:bookmarkStart w:id="16" w:name="_Ref36937746"/>
+      <w:bookmarkStart w:id="17" w:name="_Toc36937778"/>
+      <w:r>
+        <w:t xml:space="preserve">Figure </w:t>
+      </w:r>
+      <w:r>
+        <w:fldChar w:fldCharType="begin"/>
+      </w:r>
+      <w:r>
+        <w:instrText xml:space="preserve"> SEQ Figure \* ARABIC </w:instrText>
+      </w:r>
+      <w:r>
+        <w:fldChar w:fldCharType="separate"/>
+      </w:r>
+      <w:r>
+        <w:rPr>
+          <w:noProof/>
+        </w:rPr>
+        <w:t>2</w:t>
+      </w:r>
+      <w:r>
+        <w:fldChar w:fldCharType="end"/>
+      </w:r>
+      <w:bookmarkEnd w:id="16"/>
+      <w:r>
+        <w:t xml:space="preserve">: VHDL Interface and Implementation of </w:t>
+      </w:r>
+      <w:proofErr w:type="spellStart"/>
+      <w:r>
+        <w:t>AndGate</w:t>
+      </w:r>
+      <w:bookmarkEnd w:id="17"/>
+      <w:proofErr w:type="spellEnd"/>
+    </w:p>
+    <w:p>
+      <w:pPr>
+        <w:keepNext/>
+        <w:jc w:val="center"/>
+      </w:pPr>
+      <w:r>
+        <w:rPr>
+          <w:noProof/>
+        </w:rPr>
+        <w:lastRenderedPageBreak/>
+        <w:drawing>
+          <wp:inline distT="0" distB="0" distL="0" distR="0" wp14:anchorId="0520C3AF" wp14:editId="78880F69">
+            <wp:extent cx="3800475" cy="2571750"/>
+            <wp:effectExtent l="0" t="0" r="9525" b="0"/>
+            <wp:docPr id="5" name="Picture 5"/>
+            <wp:cNvGraphicFramePr>
+              <a:graphicFrameLocks xmlns:a="http://schemas.openxmlformats.org/drawingml/2006/main" noChangeAspect="1"/>
+            </wp:cNvGraphicFramePr>
+            <a:graphic xmlns:a="http://schemas.openxmlformats.org/drawingml/2006/main">
+              <a:graphicData uri="http://schemas.openxmlformats.org/drawingml/2006/picture">
+                <pic:pic xmlns:pic="http://schemas.openxmlformats.org/drawingml/2006/picture">
+                  <pic:nvPicPr>
+                    <pic:cNvPr id="0" name="Picture 2"/>
+                    <pic:cNvPicPr>
+                      <a:picLocks noChangeAspect="1" noChangeArrowheads="1"/>
+                    </pic:cNvPicPr>
+                  </pic:nvPicPr>
+                  <pic:blipFill>
+                    <a:blip r:embed="rId13">
+                      <a:extLst>
+                        <a:ext uri="{28A0092B-C50C-407E-A947-70E740481C1C}">
+                          <a14:useLocalDpi xmlns:a14="http://schemas.microsoft.com/office/drawing/2010/main" val="0"/>
+                        </a:ext>
+                      </a:extLst>
+                    </a:blip>
+                    <a:srcRect/>
+                    <a:stretch>
+                      <a:fillRect/>
+                    </a:stretch>
+                  </pic:blipFill>
+                  <pic:spPr bwMode="auto">
+                    <a:xfrm>
+                      <a:off x="0" y="0"/>
+                      <a:ext cx="3800475" cy="2571750"/>
+                    </a:xfrm>
+                    <a:prstGeom prst="rect">
+                      <a:avLst/>
+                    </a:prstGeom>
+                    <a:noFill/>
+                    <a:ln>
+                      <a:noFill/>
+                    </a:ln>
+                  </pic:spPr>
+                </pic:pic>
+              </a:graphicData>
+            </a:graphic>
+          </wp:inline>
+        </w:drawing>
+      </w:r>
+    </w:p>
+    <w:p>
+      <w:pPr>
+        <w:pStyle w:val="Caption"/>
+        <w:jc w:val="center"/>
+      </w:pPr>
+      <w:bookmarkStart w:id="18" w:name="_Ref36937753"/>
+      <w:bookmarkStart w:id="19" w:name="_Toc36937779"/>
+      <w:r>
+        <w:t xml:space="preserve">Figure </w:t>
+      </w:r>
+      <w:r>
+        <w:fldChar w:fldCharType="begin"/>
+      </w:r>
+      <w:r>
+        <w:instrText xml:space="preserve"> SEQ Figure \* ARABIC </w:instrText>
+      </w:r>
+      <w:r>
+        <w:fldChar w:fldCharType="separate"/>
+      </w:r>
+      <w:r>
+        <w:rPr>
+          <w:noProof/>
+        </w:rPr>
+        <w:t>3</w:t>
+      </w:r>
+      <w:r>
+        <w:fldChar w:fldCharType="end"/>
+      </w:r>
+      <w:bookmarkEnd w:id="18"/>
+      <w:r>
+        <w:t xml:space="preserve">: VHDL Interface and Implementation of </w:t>
+      </w:r>
+      <w:proofErr w:type="spellStart"/>
+      <w:r>
+        <w:t>OrGate</w:t>
+      </w:r>
+      <w:bookmarkEnd w:id="19"/>
+      <w:proofErr w:type="spellEnd"/>
+    </w:p>
+    <w:p>
+      <w:pPr>
+        <w:keepNext/>
+        <w:jc w:val="center"/>
+      </w:pPr>
+      <w:r>
+        <w:rPr>
+          <w:noProof/>
+        </w:rPr>
+        <w:drawing>
+          <wp:inline distT="0" distB="0" distL="0" distR="0" wp14:anchorId="101C9807" wp14:editId="6E299DC3">
+            <wp:extent cx="3781425" cy="2590800"/>
+            <wp:effectExtent l="0" t="0" r="9525" b="0"/>
+            <wp:docPr id="6" name="Picture 6"/>
+            <wp:cNvGraphicFramePr>
+              <a:graphicFrameLocks xmlns:a="http://schemas.openxmlformats.org/drawingml/2006/main" noChangeAspect="1"/>
+            </wp:cNvGraphicFramePr>
+            <a:graphic xmlns:a="http://schemas.openxmlformats.org/drawingml/2006/main">
+              <a:graphicData uri="http://schemas.openxmlformats.org/drawingml/2006/picture">
+                <pic:pic xmlns:pic="http://schemas.openxmlformats.org/drawingml/2006/picture">
+                  <pic:nvPicPr>
+                    <pic:cNvPr id="0" name="Picture 3"/>
+                    <pic:cNvPicPr>
+                      <a:picLocks noChangeAspect="1" noChangeArrowheads="1"/>
+                    </pic:cNvPicPr>
+                  </pic:nvPicPr>
+                  <pic:blipFill>
+                    <a:blip r:embed="rId14">
+                      <a:extLst>
+                        <a:ext uri="{28A0092B-C50C-407E-A947-70E740481C1C}">
+                          <a14:useLocalDpi xmlns:a14="http://schemas.microsoft.com/office/drawing/2010/main" val="0"/>
+                        </a:ext>
+                      </a:extLst>
+                    </a:blip>
+                    <a:srcRect/>
+                    <a:stretch>
+                      <a:fillRect/>
+                    </a:stretch>
+                  </pic:blipFill>
+                  <pic:spPr bwMode="auto">
+                    <a:xfrm>
+                      <a:off x="0" y="0"/>
+                      <a:ext cx="3781425" cy="2590800"/>
+                    </a:xfrm>
+                    <a:prstGeom prst="rect">
+                      <a:avLst/>
+                    </a:prstGeom>
+                    <a:noFill/>
+                    <a:ln>
+                      <a:noFill/>
+                    </a:ln>
+                  </pic:spPr>
+                </pic:pic>
+              </a:graphicData>
+            </a:graphic>
+          </wp:inline>
+        </w:drawing>
+      </w:r>
+    </w:p>
+    <w:p>
+      <w:pPr>
+        <w:pStyle w:val="Caption"/>
+        <w:jc w:val="center"/>
+      </w:pPr>
+      <w:bookmarkStart w:id="20" w:name="_Ref36937758"/>
+      <w:bookmarkStart w:id="21" w:name="_Toc36937780"/>
+      <w:r>
+        <w:t xml:space="preserve">Figure </w:t>
+      </w:r>
+      <w:r>
+        <w:fldChar w:fldCharType="begin"/>
+      </w:r>
+      <w:r>
+        <w:instrText xml:space="preserve"> SEQ Figure \* ARABIC </w:instrText>
+      </w:r>
+      <w:r>
+        <w:fldChar w:fldCharType="separate"/>
+      </w:r>
+      <w:r>
+        <w:rPr>
+          <w:noProof/>
+        </w:rPr>
+        <w:t>4</w:t>
+      </w:r>
+      <w:r>
+        <w:fldChar w:fldCharType="end"/>
+      </w:r>
+      <w:bookmarkEnd w:id="20"/>
+      <w:r>
+        <w:t xml:space="preserve">: VHDL Interface and Implementation of </w:t>
+      </w:r>
+      <w:proofErr w:type="spellStart"/>
+      <w:r>
+        <w:t>XorGate</w:t>
+      </w:r>
+      <w:bookmarkEnd w:id="21"/>
+      <w:proofErr w:type="spellEnd"/>
+    </w:p>
+    <w:p>
+      <w:pPr>
+        <w:jc w:val="center"/>
+      </w:pPr>
+    </w:p>
+    <w:p>
+      <w:pPr>
+        <w:jc w:val="center"/>
+      </w:pPr>
+    </w:p>
+    <w:p>
+      <w:r>
+        <w:t>The VHDL Representation</w:t>
+      </w:r>
+    </w:p>
+    <w:p/>
+    <w:p>
+      <w:pPr>
+        <w:pStyle w:val="Heading1"/>
+      </w:pPr>
+      <w:bookmarkStart w:id="22" w:name="_Toc36937791"/>
       <w:r>
         <w:t>Table of Tables</w:t>
       </w:r>
-      <w:bookmarkEnd w:id="10"/>
+      <w:bookmarkEnd w:id="22"/>
     </w:p>
     <w:p>
       <w:pPr>
@@ -1651,7 +2692,7 @@
       <w:r>
         <w:fldChar w:fldCharType="separate"/>
       </w:r>
-      <w:hyperlink w:anchor="_Toc36935967" w:history="1">
+      <w:hyperlink w:anchor="_Toc36937774" w:history="1">
         <w:r>
           <w:rPr>
             <w:rStyle w:val="Hyperlink"/>
@@ -1679,7 +2720,7 @@
             <w:noProof/>
             <w:webHidden/>
           </w:rPr>
-          <w:instrText xml:space="preserve"> PAGEREF _Toc36935967 \h </w:instrText>
+          <w:instrText xml:space="preserve"> PAGEREF _Toc36937774 \h </w:instrText>
         </w:r>
         <w:r>
           <w:rPr>
@@ -1718,8 +2759,13 @@
         <w:fldChar w:fldCharType="end"/>
       </w:r>
       <w:r>
+        <w:t xml:space="preserve"> </w:t>
+      </w:r>
+      <w:bookmarkStart w:id="23" w:name="_Toc36937792"/>
+      <w:r>
         <w:t>Table of Figures</w:t>
       </w:r>
+      <w:bookmarkEnd w:id="23"/>
     </w:p>
     <w:p>
       <w:pPr>
@@ -1741,7 +2787,7 @@
       <w:r>
         <w:fldChar w:fldCharType="separate"/>
       </w:r>
-      <w:hyperlink w:anchor="_Toc36935970" w:history="1">
+      <w:hyperlink w:anchor="_Toc36937777" w:history="1">
         <w:r>
           <w:rPr>
             <w:rStyle w:val="Hyperlink"/>
@@ -1769,7 +2815,7 @@
             <w:noProof/>
             <w:webHidden/>
           </w:rPr>
-          <w:instrText xml:space="preserve"> PAGEREF _Toc36935970 \h </w:instrText>
+          <w:instrText xml:space="preserve"> PAGEREF _Toc36937777 \h </w:instrText>
         </w:r>
         <w:r>
           <w:rPr>
@@ -1801,14 +2847,225 @@
       </w:hyperlink>
     </w:p>
     <w:p>
-      <w:r>
+      <w:pPr>
+        <w:pStyle w:val="TableofFigures"/>
+        <w:tabs>
+          <w:tab w:val="right" w:leader="dot" w:pos="9016"/>
+        </w:tabs>
+        <w:rPr>
+          <w:rFonts w:eastAsiaTheme="minorEastAsia" w:hAnsiTheme="minorHAnsi" w:cstheme="minorBidi"/>
+          <w:noProof/>
+        </w:rPr>
+      </w:pPr>
+      <w:hyperlink w:anchor="_Toc36937778" w:history="1">
+        <w:r>
+          <w:rPr>
+            <w:rStyle w:val="Hyperlink"/>
+            <w:rFonts w:eastAsiaTheme="minorEastAsia"/>
+            <w:noProof/>
+          </w:rPr>
+          <w:t>Figure 2: VHDL Interface and Implementation of AndGate</w:t>
+        </w:r>
+        <w:r>
+          <w:rPr>
+            <w:noProof/>
+            <w:webHidden/>
+          </w:rPr>
+          <w:tab/>
+        </w:r>
+        <w:r>
+          <w:rPr>
+            <w:noProof/>
+            <w:webHidden/>
+          </w:rPr>
+          <w:fldChar w:fldCharType="begin"/>
+        </w:r>
+        <w:r>
+          <w:rPr>
+            <w:noProof/>
+            <w:webHidden/>
+          </w:rPr>
+          <w:instrText xml:space="preserve"> PAGEREF _Toc36937778 \h </w:instrText>
+        </w:r>
+        <w:r>
+          <w:rPr>
+            <w:noProof/>
+            <w:webHidden/>
+          </w:rPr>
+        </w:r>
+        <w:r>
+          <w:rPr>
+            <w:noProof/>
+            <w:webHidden/>
+          </w:rPr>
+          <w:fldChar w:fldCharType="separate"/>
+        </w:r>
+        <w:r>
+          <w:rPr>
+            <w:noProof/>
+            <w:webHidden/>
+          </w:rPr>
+          <w:t>3</w:t>
+        </w:r>
+        <w:r>
+          <w:rPr>
+            <w:noProof/>
+            <w:webHidden/>
+          </w:rPr>
+          <w:fldChar w:fldCharType="end"/>
+        </w:r>
+      </w:hyperlink>
+    </w:p>
+    <w:p>
+      <w:pPr>
+        <w:pStyle w:val="TableofFigures"/>
+        <w:tabs>
+          <w:tab w:val="right" w:leader="dot" w:pos="9016"/>
+        </w:tabs>
+        <w:rPr>
+          <w:rFonts w:eastAsiaTheme="minorEastAsia" w:hAnsiTheme="minorHAnsi" w:cstheme="minorBidi"/>
+          <w:noProof/>
+        </w:rPr>
+      </w:pPr>
+      <w:hyperlink w:anchor="_Toc36937779" w:history="1">
+        <w:r>
+          <w:rPr>
+            <w:rStyle w:val="Hyperlink"/>
+            <w:rFonts w:eastAsiaTheme="minorEastAsia"/>
+            <w:noProof/>
+          </w:rPr>
+          <w:t>Figure 3: VHDL Interface and Implementation of OrGate</w:t>
+        </w:r>
+        <w:r>
+          <w:rPr>
+            <w:noProof/>
+            <w:webHidden/>
+          </w:rPr>
+          <w:tab/>
+        </w:r>
+        <w:r>
+          <w:rPr>
+            <w:noProof/>
+            <w:webHidden/>
+          </w:rPr>
+          <w:fldChar w:fldCharType="begin"/>
+        </w:r>
+        <w:r>
+          <w:rPr>
+            <w:noProof/>
+            <w:webHidden/>
+          </w:rPr>
+          <w:instrText xml:space="preserve"> PAGEREF _Toc36937779 \h </w:instrText>
+        </w:r>
+        <w:r>
+          <w:rPr>
+            <w:noProof/>
+            <w:webHidden/>
+          </w:rPr>
+        </w:r>
+        <w:r>
+          <w:rPr>
+            <w:noProof/>
+            <w:webHidden/>
+          </w:rPr>
+          <w:fldChar w:fldCharType="separate"/>
+        </w:r>
+        <w:r>
+          <w:rPr>
+            <w:noProof/>
+            <w:webHidden/>
+          </w:rPr>
+          <w:t>4</w:t>
+        </w:r>
+        <w:r>
+          <w:rPr>
+            <w:noProof/>
+            <w:webHidden/>
+          </w:rPr>
+          <w:fldChar w:fldCharType="end"/>
+        </w:r>
+      </w:hyperlink>
+    </w:p>
+    <w:p>
+      <w:pPr>
+        <w:pStyle w:val="TableofFigures"/>
+        <w:tabs>
+          <w:tab w:val="right" w:leader="dot" w:pos="9016"/>
+        </w:tabs>
+        <w:rPr>
+          <w:rFonts w:eastAsiaTheme="minorEastAsia" w:hAnsiTheme="minorHAnsi" w:cstheme="minorBidi"/>
+          <w:noProof/>
+        </w:rPr>
+      </w:pPr>
+      <w:hyperlink w:anchor="_Toc36937780" w:history="1">
+        <w:r>
+          <w:rPr>
+            <w:rStyle w:val="Hyperlink"/>
+            <w:rFonts w:eastAsiaTheme="minorEastAsia"/>
+            <w:noProof/>
+          </w:rPr>
+          <w:t>Figure 4: VHDL Interface and Implementation of XorGate</w:t>
+        </w:r>
+        <w:r>
+          <w:rPr>
+            <w:noProof/>
+            <w:webHidden/>
+          </w:rPr>
+          <w:tab/>
+        </w:r>
+        <w:r>
+          <w:rPr>
+            <w:noProof/>
+            <w:webHidden/>
+          </w:rPr>
+          <w:fldChar w:fldCharType="begin"/>
+        </w:r>
+        <w:r>
+          <w:rPr>
+            <w:noProof/>
+            <w:webHidden/>
+          </w:rPr>
+          <w:instrText xml:space="preserve"> PAGEREF _Toc36937780 \h </w:instrText>
+        </w:r>
+        <w:r>
+          <w:rPr>
+            <w:noProof/>
+            <w:webHidden/>
+          </w:rPr>
+        </w:r>
+        <w:r>
+          <w:rPr>
+            <w:noProof/>
+            <w:webHidden/>
+          </w:rPr>
+          <w:fldChar w:fldCharType="separate"/>
+        </w:r>
+        <w:r>
+          <w:rPr>
+            <w:noProof/>
+            <w:webHidden/>
+          </w:rPr>
+          <w:t>4</w:t>
+        </w:r>
+        <w:r>
+          <w:rPr>
+            <w:noProof/>
+            <w:webHidden/>
+          </w:rPr>
+          <w:fldChar w:fldCharType="end"/>
+        </w:r>
+      </w:hyperlink>
+    </w:p>
+    <w:p>
+      <w:r>
+        <w:lastRenderedPageBreak/>
         <w:fldChar w:fldCharType="end"/>
       </w:r>
     </w:p>
     <w:sectPr>
-      <w:headerReference w:type="default" r:id="rId12"/>
-      <w:footerReference w:type="default" r:id="rId13"/>
-      <w:headerReference w:type="first" r:id="rId14"/>
+      <w:headerReference w:type="default" r:id="rId15"/>
+      <w:footerReference w:type="default" r:id="rId16"/>
+      <w:headerReference w:type="first" r:id="rId17"/>
       <w:pgSz w:w="11906" w:h="16838"/>
       <w:pgMar w:top="1440" w:right="1440" w:bottom="1440" w:left="1440" w:header="708" w:footer="708" w:gutter="0"/>
       <w:pgNumType w:start="0"/>
@@ -2952,6 +4209,19 @@
       <w:szCs w:val="26"/>
     </w:rPr>
   </w:style>
+  <w:style w:type="paragraph" w:styleId="TOC2">
+    <w:name w:val="toc 2"/>
+    <w:basedOn w:val="Normal"/>
+    <w:next w:val="Normal"/>
+    <w:autoRedefine/>
+    <w:uiPriority w:val="39"/>
+    <w:unhideWhenUsed/>
+    <w:rsid w:val="00C917C3"/>
+    <w:pPr>
+      <w:spacing w:after="100"/>
+      <w:ind w:left="220"/>
+    </w:pPr>
+  </w:style>
 </w:styles>
 </file>
 
@@ -3255,7 +4525,7 @@
 </file>
 
 <file path=customXml/itemProps1.xml><?xml version="1.0" encoding="utf-8"?>
-<ds:datastoreItem xmlns:ds="http://schemas.openxmlformats.org/officeDocument/2006/customXml" ds:itemID="{F95CC1FD-1749-4DF3-81C0-505C6DCD90E4}">
+<ds:datastoreItem xmlns:ds="http://schemas.openxmlformats.org/officeDocument/2006/customXml" ds:itemID="{947F8BE9-F1D6-434F-A06E-1F3D1FED1997}">
   <ds:schemaRefs>
     <ds:schemaRef ds:uri="http://schemas.openxmlformats.org/officeDocument/2006/bibliography"/>
   </ds:schemaRefs>

</xml_diff>

<commit_message>
Updated document. Fixed bug in LogicUnit.vhd.
</commit_message>
<xml_diff>
--- a/ExU/Documentation/FP1-Report-G47-350-1202.docx
+++ b/ExU/Documentation/FP1-Report-G47-350-1202.docx
@@ -221,7 +221,7 @@
                                 <a:avLst/>
                               </a:prstGeom>
                               <a:blipFill>
-                                <a:blip r:embed="rId7"/>
+                                <a:blip r:embed="rId8"/>
                                 <a:stretch>
                                   <a:fillRect r="-7574"/>
                                 </a:stretch>
@@ -273,7 +273,7 @@
                       <v:path arrowok="t" o:connecttype="custom" o:connectlocs="0,0;7315200,0;7315200,1130373;3620757,733885;0,1092249;0,0" o:connectangles="0,0,0,0,0,0"/>
                     </v:shape>
                     <v:rect id="Rectangle 151" o:spid="_x0000_s1028" style="position:absolute;width:73152;height:12161;visibility:visible;mso-wrap-style:square;v-text-anchor:middle" o:gfxdata="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" stroked="f" strokeweight="1pt">
-                      <v:fill r:id="rId8" o:title="" recolor="t" rotate="t" type="frame"/>
+                      <v:fill r:id="rId9" o:title="" recolor="t" rotate="t" type="frame"/>
                     </v:rect>
                     <w10:wrap anchorx="page" anchory="page"/>
                   </v:group>
@@ -364,7 +364,7 @@
                                   </w:rPr>
                                   <w:t xml:space="preserve">Choong Jin Ng | 301226977 | </w:t>
                                 </w:r>
-                                <w:hyperlink r:id="rId9" w:history="1">
+                                <w:hyperlink r:id="rId10" w:history="1">
                                   <w:r>
                                     <w:rPr>
                                       <w:rStyle w:val="Hyperlink"/>
@@ -437,7 +437,7 @@
                             </w:rPr>
                             <w:t xml:space="preserve">Choong Jin Ng | 301226977 | </w:t>
                           </w:r>
-                          <w:hyperlink r:id="rId10" w:history="1">
+                          <w:hyperlink r:id="rId11" w:history="1">
                             <w:r>
                               <w:rPr>
                                 <w:rStyle w:val="Hyperlink"/>
@@ -679,6 +679,13 @@
     </w:sdt>
     <w:sdt>
       <w:sdtPr>
+        <w:rPr>
+          <w:rFonts w:asciiTheme="minorHAnsi" w:eastAsia="Times New Roman" w:hAnsi="Times New Roman" w:cs="Times New Roman"/>
+          <w:color w:val="auto"/>
+          <w:sz w:val="22"/>
+          <w:szCs w:val="22"/>
+          <w:lang w:val="en-CA" w:eastAsia="en-CA"/>
+        </w:rPr>
         <w:id w:val="-1843540198"/>
         <w:docPartObj>
           <w:docPartGallery w:val="Table of Contents"/>
@@ -687,14 +694,9 @@
       </w:sdtPr>
       <w:sdtEndPr>
         <w:rPr>
-          <w:rFonts w:asciiTheme="minorHAnsi" w:eastAsia="Times New Roman" w:hAnsi="Times New Roman" w:cs="Times New Roman"/>
           <w:b/>
           <w:bCs/>
           <w:noProof/>
-          <w:color w:val="auto"/>
-          <w:sz w:val="22"/>
-          <w:szCs w:val="22"/>
-          <w:lang w:val="en-CA" w:eastAsia="en-CA"/>
         </w:rPr>
       </w:sdtEndPr>
       <w:sdtContent>
@@ -726,7 +728,7 @@
           <w:r>
             <w:fldChar w:fldCharType="separate"/>
           </w:r>
-          <w:hyperlink w:anchor="_Toc36937781" w:history="1">
+          <w:hyperlink w:anchor="_Toc36938699" w:history="1">
             <w:r>
               <w:rPr>
                 <w:rStyle w:val="Hyperlink"/>
@@ -753,7 +755,7 @@
                 <w:noProof/>
                 <w:webHidden/>
               </w:rPr>
-              <w:instrText xml:space="preserve"> PAGEREF _Toc36937781 \h </w:instrText>
+              <w:instrText xml:space="preserve"> PAGEREF _Toc36938699 \h </w:instrText>
             </w:r>
             <w:r>
               <w:rPr>
@@ -795,7 +797,7 @@
               <w:noProof/>
             </w:rPr>
           </w:pPr>
-          <w:hyperlink w:anchor="_Toc36937782" w:history="1">
+          <w:hyperlink w:anchor="_Toc36938700" w:history="1">
             <w:r>
               <w:rPr>
                 <w:rStyle w:val="Hyperlink"/>
@@ -822,7 +824,7 @@
                 <w:noProof/>
                 <w:webHidden/>
               </w:rPr>
-              <w:instrText xml:space="preserve"> PAGEREF _Toc36937782 \h </w:instrText>
+              <w:instrText xml:space="preserve"> PAGEREF _Toc36938700 \h </w:instrText>
             </w:r>
             <w:r>
               <w:rPr>
@@ -843,6 +845,282 @@
                 <w:webHidden/>
               </w:rPr>
               <w:t>2</w:t>
+            </w:r>
+            <w:r>
+              <w:rPr>
+                <w:noProof/>
+                <w:webHidden/>
+              </w:rPr>
+              <w:fldChar w:fldCharType="end"/>
+            </w:r>
+          </w:hyperlink>
+        </w:p>
+        <w:p>
+          <w:pPr>
+            <w:pStyle w:val="TOC2"/>
+            <w:tabs>
+              <w:tab w:val="right" w:leader="dot" w:pos="9016"/>
+            </w:tabs>
+            <w:rPr>
+              <w:rFonts w:eastAsiaTheme="minorEastAsia" w:hAnsiTheme="minorHAnsi" w:cstheme="minorBidi"/>
+              <w:noProof/>
+            </w:rPr>
+          </w:pPr>
+          <w:hyperlink w:anchor="_Toc36938701" w:history="1">
+            <w:r>
+              <w:rPr>
+                <w:rStyle w:val="Hyperlink"/>
+                <w:noProof/>
+              </w:rPr>
+              <w:t>Overview</w:t>
+            </w:r>
+            <w:r>
+              <w:rPr>
+                <w:noProof/>
+                <w:webHidden/>
+              </w:rPr>
+              <w:tab/>
+            </w:r>
+            <w:r>
+              <w:rPr>
+                <w:noProof/>
+                <w:webHidden/>
+              </w:rPr>
+              <w:fldChar w:fldCharType="begin"/>
+            </w:r>
+            <w:r>
+              <w:rPr>
+                <w:noProof/>
+                <w:webHidden/>
+              </w:rPr>
+              <w:instrText xml:space="preserve"> PAGEREF _Toc36938701 \h </w:instrText>
+            </w:r>
+            <w:r>
+              <w:rPr>
+                <w:noProof/>
+                <w:webHidden/>
+              </w:rPr>
+            </w:r>
+            <w:r>
+              <w:rPr>
+                <w:noProof/>
+                <w:webHidden/>
+              </w:rPr>
+              <w:fldChar w:fldCharType="separate"/>
+            </w:r>
+            <w:r>
+              <w:rPr>
+                <w:noProof/>
+                <w:webHidden/>
+              </w:rPr>
+              <w:t>2</w:t>
+            </w:r>
+            <w:r>
+              <w:rPr>
+                <w:noProof/>
+                <w:webHidden/>
+              </w:rPr>
+              <w:fldChar w:fldCharType="end"/>
+            </w:r>
+          </w:hyperlink>
+        </w:p>
+        <w:p>
+          <w:pPr>
+            <w:pStyle w:val="TOC2"/>
+            <w:tabs>
+              <w:tab w:val="right" w:leader="dot" w:pos="9016"/>
+            </w:tabs>
+            <w:rPr>
+              <w:rFonts w:eastAsiaTheme="minorEastAsia" w:hAnsiTheme="minorHAnsi" w:cstheme="minorBidi"/>
+              <w:noProof/>
+            </w:rPr>
+          </w:pPr>
+          <w:hyperlink w:anchor="_Toc36938702" w:history="1">
+            <w:r>
+              <w:rPr>
+                <w:rStyle w:val="Hyperlink"/>
+                <w:noProof/>
+              </w:rPr>
+              <w:t>Functional Behaviour</w:t>
+            </w:r>
+            <w:r>
+              <w:rPr>
+                <w:noProof/>
+                <w:webHidden/>
+              </w:rPr>
+              <w:tab/>
+            </w:r>
+            <w:r>
+              <w:rPr>
+                <w:noProof/>
+                <w:webHidden/>
+              </w:rPr>
+              <w:fldChar w:fldCharType="begin"/>
+            </w:r>
+            <w:r>
+              <w:rPr>
+                <w:noProof/>
+                <w:webHidden/>
+              </w:rPr>
+              <w:instrText xml:space="preserve"> PAGEREF _Toc36938702 \h </w:instrText>
+            </w:r>
+            <w:r>
+              <w:rPr>
+                <w:noProof/>
+                <w:webHidden/>
+              </w:rPr>
+            </w:r>
+            <w:r>
+              <w:rPr>
+                <w:noProof/>
+                <w:webHidden/>
+              </w:rPr>
+              <w:fldChar w:fldCharType="separate"/>
+            </w:r>
+            <w:r>
+              <w:rPr>
+                <w:noProof/>
+                <w:webHidden/>
+              </w:rPr>
+              <w:t>3</w:t>
+            </w:r>
+            <w:r>
+              <w:rPr>
+                <w:noProof/>
+                <w:webHidden/>
+              </w:rPr>
+              <w:fldChar w:fldCharType="end"/>
+            </w:r>
+          </w:hyperlink>
+        </w:p>
+        <w:p>
+          <w:pPr>
+            <w:pStyle w:val="TOC2"/>
+            <w:tabs>
+              <w:tab w:val="right" w:leader="dot" w:pos="9016"/>
+            </w:tabs>
+            <w:rPr>
+              <w:rFonts w:eastAsiaTheme="minorEastAsia" w:hAnsiTheme="minorHAnsi" w:cstheme="minorBidi"/>
+              <w:noProof/>
+            </w:rPr>
+          </w:pPr>
+          <w:hyperlink w:anchor="_Toc36938703" w:history="1">
+            <w:r>
+              <w:rPr>
+                <w:rStyle w:val="Hyperlink"/>
+                <w:noProof/>
+              </w:rPr>
+              <w:t>Circuit Synthesis</w:t>
+            </w:r>
+            <w:r>
+              <w:rPr>
+                <w:noProof/>
+                <w:webHidden/>
+              </w:rPr>
+              <w:tab/>
+            </w:r>
+            <w:r>
+              <w:rPr>
+                <w:noProof/>
+                <w:webHidden/>
+              </w:rPr>
+              <w:fldChar w:fldCharType="begin"/>
+            </w:r>
+            <w:r>
+              <w:rPr>
+                <w:noProof/>
+                <w:webHidden/>
+              </w:rPr>
+              <w:instrText xml:space="preserve"> PAGEREF _Toc36938703 \h </w:instrText>
+            </w:r>
+            <w:r>
+              <w:rPr>
+                <w:noProof/>
+                <w:webHidden/>
+              </w:rPr>
+            </w:r>
+            <w:r>
+              <w:rPr>
+                <w:noProof/>
+                <w:webHidden/>
+              </w:rPr>
+              <w:fldChar w:fldCharType="separate"/>
+            </w:r>
+            <w:r>
+              <w:rPr>
+                <w:noProof/>
+                <w:webHidden/>
+              </w:rPr>
+              <w:t>3</w:t>
+            </w:r>
+            <w:r>
+              <w:rPr>
+                <w:noProof/>
+                <w:webHidden/>
+              </w:rPr>
+              <w:fldChar w:fldCharType="end"/>
+            </w:r>
+          </w:hyperlink>
+        </w:p>
+        <w:p>
+          <w:pPr>
+            <w:pStyle w:val="TOC2"/>
+            <w:tabs>
+              <w:tab w:val="right" w:leader="dot" w:pos="9016"/>
+            </w:tabs>
+            <w:rPr>
+              <w:rFonts w:eastAsiaTheme="minorEastAsia" w:hAnsiTheme="minorHAnsi" w:cstheme="minorBidi"/>
+              <w:noProof/>
+            </w:rPr>
+          </w:pPr>
+          <w:hyperlink w:anchor="_Toc36938704" w:history="1">
+            <w:r>
+              <w:rPr>
+                <w:rStyle w:val="Hyperlink"/>
+                <w:noProof/>
+              </w:rPr>
+              <w:t>Timing Simulations</w:t>
+            </w:r>
+            <w:r>
+              <w:rPr>
+                <w:noProof/>
+                <w:webHidden/>
+              </w:rPr>
+              <w:tab/>
+            </w:r>
+            <w:r>
+              <w:rPr>
+                <w:noProof/>
+                <w:webHidden/>
+              </w:rPr>
+              <w:fldChar w:fldCharType="begin"/>
+            </w:r>
+            <w:r>
+              <w:rPr>
+                <w:noProof/>
+                <w:webHidden/>
+              </w:rPr>
+              <w:instrText xml:space="preserve"> PAGEREF _Toc36938704 \h </w:instrText>
+            </w:r>
+            <w:r>
+              <w:rPr>
+                <w:noProof/>
+                <w:webHidden/>
+              </w:rPr>
+            </w:r>
+            <w:r>
+              <w:rPr>
+                <w:noProof/>
+                <w:webHidden/>
+              </w:rPr>
+              <w:fldChar w:fldCharType="separate"/>
+            </w:r>
+            <w:r>
+              <w:rPr>
+                <w:noProof/>
+                <w:webHidden/>
+              </w:rPr>
+              <w:t>3</w:t>
             </w:r>
             <w:r>
               <w:rPr>
@@ -864,13 +1142,13 @@
               <w:noProof/>
             </w:rPr>
           </w:pPr>
-          <w:hyperlink w:anchor="_Toc36937783" w:history="1">
+          <w:hyperlink w:anchor="_Toc36938705" w:history="1">
             <w:r>
               <w:rPr>
                 <w:rStyle w:val="Hyperlink"/>
                 <w:noProof/>
               </w:rPr>
-              <w:t>Overview</w:t>
+              <w:t>Arithmetic Unit</w:t>
             </w:r>
             <w:r>
               <w:rPr>
@@ -891,7 +1169,7 @@
                 <w:noProof/>
                 <w:webHidden/>
               </w:rPr>
-              <w:instrText xml:space="preserve"> PAGEREF _Toc36937783 \h </w:instrText>
+              <w:instrText xml:space="preserve"> PAGEREF _Toc36938705 \h </w:instrText>
             </w:r>
             <w:r>
               <w:rPr>
@@ -911,7 +1189,214 @@
                 <w:noProof/>
                 <w:webHidden/>
               </w:rPr>
-              <w:t>2</w:t>
+              <w:t>3</w:t>
+            </w:r>
+            <w:r>
+              <w:rPr>
+                <w:noProof/>
+                <w:webHidden/>
+              </w:rPr>
+              <w:fldChar w:fldCharType="end"/>
+            </w:r>
+          </w:hyperlink>
+        </w:p>
+        <w:p>
+          <w:pPr>
+            <w:pStyle w:val="TOC1"/>
+            <w:tabs>
+              <w:tab w:val="right" w:leader="dot" w:pos="9016"/>
+            </w:tabs>
+            <w:rPr>
+              <w:rFonts w:eastAsiaTheme="minorEastAsia" w:hAnsiTheme="minorHAnsi" w:cstheme="minorBidi"/>
+              <w:noProof/>
+            </w:rPr>
+          </w:pPr>
+          <w:hyperlink w:anchor="_Toc36938706" w:history="1">
+            <w:r>
+              <w:rPr>
+                <w:rStyle w:val="Hyperlink"/>
+                <w:noProof/>
+              </w:rPr>
+              <w:t>Conclusion</w:t>
+            </w:r>
+            <w:r>
+              <w:rPr>
+                <w:noProof/>
+                <w:webHidden/>
+              </w:rPr>
+              <w:tab/>
+            </w:r>
+            <w:r>
+              <w:rPr>
+                <w:noProof/>
+                <w:webHidden/>
+              </w:rPr>
+              <w:fldChar w:fldCharType="begin"/>
+            </w:r>
+            <w:r>
+              <w:rPr>
+                <w:noProof/>
+                <w:webHidden/>
+              </w:rPr>
+              <w:instrText xml:space="preserve"> PAGEREF _Toc36938706 \h </w:instrText>
+            </w:r>
+            <w:r>
+              <w:rPr>
+                <w:noProof/>
+                <w:webHidden/>
+              </w:rPr>
+            </w:r>
+            <w:r>
+              <w:rPr>
+                <w:noProof/>
+                <w:webHidden/>
+              </w:rPr>
+              <w:fldChar w:fldCharType="separate"/>
+            </w:r>
+            <w:r>
+              <w:rPr>
+                <w:noProof/>
+                <w:webHidden/>
+              </w:rPr>
+              <w:t>3</w:t>
+            </w:r>
+            <w:r>
+              <w:rPr>
+                <w:noProof/>
+                <w:webHidden/>
+              </w:rPr>
+              <w:fldChar w:fldCharType="end"/>
+            </w:r>
+          </w:hyperlink>
+        </w:p>
+        <w:p>
+          <w:pPr>
+            <w:pStyle w:val="TOC1"/>
+            <w:tabs>
+              <w:tab w:val="right" w:leader="dot" w:pos="9016"/>
+            </w:tabs>
+            <w:rPr>
+              <w:rFonts w:eastAsiaTheme="minorEastAsia" w:hAnsiTheme="minorHAnsi" w:cstheme="minorBidi"/>
+              <w:noProof/>
+            </w:rPr>
+          </w:pPr>
+          <w:hyperlink w:anchor="_Toc36938707" w:history="1">
+            <w:r>
+              <w:rPr>
+                <w:rStyle w:val="Hyperlink"/>
+                <w:noProof/>
+              </w:rPr>
+              <w:t>References</w:t>
+            </w:r>
+            <w:r>
+              <w:rPr>
+                <w:noProof/>
+                <w:webHidden/>
+              </w:rPr>
+              <w:tab/>
+            </w:r>
+            <w:r>
+              <w:rPr>
+                <w:noProof/>
+                <w:webHidden/>
+              </w:rPr>
+              <w:fldChar w:fldCharType="begin"/>
+            </w:r>
+            <w:r>
+              <w:rPr>
+                <w:noProof/>
+                <w:webHidden/>
+              </w:rPr>
+              <w:instrText xml:space="preserve"> PAGEREF _Toc36938707 \h </w:instrText>
+            </w:r>
+            <w:r>
+              <w:rPr>
+                <w:noProof/>
+                <w:webHidden/>
+              </w:rPr>
+            </w:r>
+            <w:r>
+              <w:rPr>
+                <w:noProof/>
+                <w:webHidden/>
+              </w:rPr>
+              <w:fldChar w:fldCharType="separate"/>
+            </w:r>
+            <w:r>
+              <w:rPr>
+                <w:noProof/>
+                <w:webHidden/>
+              </w:rPr>
+              <w:t>3</w:t>
+            </w:r>
+            <w:r>
+              <w:rPr>
+                <w:noProof/>
+                <w:webHidden/>
+              </w:rPr>
+              <w:fldChar w:fldCharType="end"/>
+            </w:r>
+          </w:hyperlink>
+        </w:p>
+        <w:p>
+          <w:pPr>
+            <w:pStyle w:val="TOC1"/>
+            <w:tabs>
+              <w:tab w:val="right" w:leader="dot" w:pos="9016"/>
+            </w:tabs>
+            <w:rPr>
+              <w:rFonts w:eastAsiaTheme="minorEastAsia" w:hAnsiTheme="minorHAnsi" w:cstheme="minorBidi"/>
+              <w:noProof/>
+            </w:rPr>
+          </w:pPr>
+          <w:hyperlink w:anchor="_Toc36938708" w:history="1">
+            <w:r>
+              <w:rPr>
+                <w:rStyle w:val="Hyperlink"/>
+                <w:noProof/>
+              </w:rPr>
+              <w:t>Appendix</w:t>
+            </w:r>
+            <w:r>
+              <w:rPr>
+                <w:noProof/>
+                <w:webHidden/>
+              </w:rPr>
+              <w:tab/>
+            </w:r>
+            <w:r>
+              <w:rPr>
+                <w:noProof/>
+                <w:webHidden/>
+              </w:rPr>
+              <w:fldChar w:fldCharType="begin"/>
+            </w:r>
+            <w:r>
+              <w:rPr>
+                <w:noProof/>
+                <w:webHidden/>
+              </w:rPr>
+              <w:instrText xml:space="preserve"> PAGEREF _Toc36938708 \h </w:instrText>
+            </w:r>
+            <w:r>
+              <w:rPr>
+                <w:noProof/>
+                <w:webHidden/>
+              </w:rPr>
+            </w:r>
+            <w:r>
+              <w:rPr>
+                <w:noProof/>
+                <w:webHidden/>
+              </w:rPr>
+              <w:fldChar w:fldCharType="separate"/>
+            </w:r>
+            <w:r>
+              <w:rPr>
+                <w:noProof/>
+                <w:webHidden/>
+              </w:rPr>
+              <w:t>3</w:t>
             </w:r>
             <w:r>
               <w:rPr>
@@ -933,13 +1418,13 @@
               <w:noProof/>
             </w:rPr>
           </w:pPr>
-          <w:hyperlink w:anchor="_Toc36937784" w:history="1">
+          <w:hyperlink w:anchor="_Toc36938709" w:history="1">
             <w:r>
               <w:rPr>
                 <w:rStyle w:val="Hyperlink"/>
                 <w:noProof/>
               </w:rPr>
-              <w:t>VHDL Representation</w:t>
+              <w:t>Appendix A: Logic Gates</w:t>
             </w:r>
             <w:r>
               <w:rPr>
@@ -960,7 +1445,7 @@
                 <w:noProof/>
                 <w:webHidden/>
               </w:rPr>
-              <w:instrText xml:space="preserve"> PAGEREF _Toc36937784 \h </w:instrText>
+              <w:instrText xml:space="preserve"> PAGEREF _Toc36938709 \h </w:instrText>
             </w:r>
             <w:r>
               <w:rPr>
@@ -980,145 +1465,7 @@
                 <w:noProof/>
                 <w:webHidden/>
               </w:rPr>
-              <w:t>2</w:t>
-            </w:r>
-            <w:r>
-              <w:rPr>
-                <w:noProof/>
-                <w:webHidden/>
-              </w:rPr>
-              <w:fldChar w:fldCharType="end"/>
-            </w:r>
-          </w:hyperlink>
-        </w:p>
-        <w:p>
-          <w:pPr>
-            <w:pStyle w:val="TOC2"/>
-            <w:tabs>
-              <w:tab w:val="right" w:leader="dot" w:pos="9016"/>
-            </w:tabs>
-            <w:rPr>
-              <w:rFonts w:eastAsiaTheme="minorEastAsia" w:hAnsiTheme="minorHAnsi" w:cstheme="minorBidi"/>
-              <w:noProof/>
-            </w:rPr>
-          </w:pPr>
-          <w:hyperlink w:anchor="_Toc36937785" w:history="1">
-            <w:r>
-              <w:rPr>
-                <w:rStyle w:val="Hyperlink"/>
-                <w:noProof/>
-              </w:rPr>
-              <w:t>Circuit Synthesis</w:t>
-            </w:r>
-            <w:r>
-              <w:rPr>
-                <w:noProof/>
-                <w:webHidden/>
-              </w:rPr>
-              <w:tab/>
-            </w:r>
-            <w:r>
-              <w:rPr>
-                <w:noProof/>
-                <w:webHidden/>
-              </w:rPr>
-              <w:fldChar w:fldCharType="begin"/>
-            </w:r>
-            <w:r>
-              <w:rPr>
-                <w:noProof/>
-                <w:webHidden/>
-              </w:rPr>
-              <w:instrText xml:space="preserve"> PAGEREF _Toc36937785 \h </w:instrText>
-            </w:r>
-            <w:r>
-              <w:rPr>
-                <w:noProof/>
-                <w:webHidden/>
-              </w:rPr>
-            </w:r>
-            <w:r>
-              <w:rPr>
-                <w:noProof/>
-                <w:webHidden/>
-              </w:rPr>
-              <w:fldChar w:fldCharType="separate"/>
-            </w:r>
-            <w:r>
-              <w:rPr>
-                <w:noProof/>
-                <w:webHidden/>
-              </w:rPr>
-              <w:t>2</w:t>
-            </w:r>
-            <w:r>
-              <w:rPr>
-                <w:noProof/>
-                <w:webHidden/>
-              </w:rPr>
-              <w:fldChar w:fldCharType="end"/>
-            </w:r>
-          </w:hyperlink>
-        </w:p>
-        <w:p>
-          <w:pPr>
-            <w:pStyle w:val="TOC2"/>
-            <w:tabs>
-              <w:tab w:val="right" w:leader="dot" w:pos="9016"/>
-            </w:tabs>
-            <w:rPr>
-              <w:rFonts w:eastAsiaTheme="minorEastAsia" w:hAnsiTheme="minorHAnsi" w:cstheme="minorBidi"/>
-              <w:noProof/>
-            </w:rPr>
-          </w:pPr>
-          <w:hyperlink w:anchor="_Toc36937786" w:history="1">
-            <w:r>
-              <w:rPr>
-                <w:rStyle w:val="Hyperlink"/>
-                <w:noProof/>
-              </w:rPr>
-              <w:t>Timing Simulations</w:t>
-            </w:r>
-            <w:r>
-              <w:rPr>
-                <w:noProof/>
-                <w:webHidden/>
-              </w:rPr>
-              <w:tab/>
-            </w:r>
-            <w:r>
-              <w:rPr>
-                <w:noProof/>
-                <w:webHidden/>
-              </w:rPr>
-              <w:fldChar w:fldCharType="begin"/>
-            </w:r>
-            <w:r>
-              <w:rPr>
-                <w:noProof/>
-                <w:webHidden/>
-              </w:rPr>
-              <w:instrText xml:space="preserve"> PAGEREF _Toc36937786 \h </w:instrText>
-            </w:r>
-            <w:r>
-              <w:rPr>
-                <w:noProof/>
-                <w:webHidden/>
-              </w:rPr>
-            </w:r>
-            <w:r>
-              <w:rPr>
-                <w:noProof/>
-                <w:webHidden/>
-              </w:rPr>
-              <w:fldChar w:fldCharType="separate"/>
-            </w:r>
-            <w:r>
-              <w:rPr>
-                <w:noProof/>
-                <w:webHidden/>
-              </w:rPr>
-              <w:t>2</w:t>
+              <w:t>3</w:t>
             </w:r>
             <w:r>
               <w:rPr>
@@ -1140,13 +1487,13 @@
               <w:noProof/>
             </w:rPr>
           </w:pPr>
-          <w:hyperlink w:anchor="_Toc36937787" w:history="1">
+          <w:hyperlink w:anchor="_Toc36938710" w:history="1">
             <w:r>
               <w:rPr>
                 <w:rStyle w:val="Hyperlink"/>
                 <w:noProof/>
               </w:rPr>
-              <w:t>Conclusion</w:t>
+              <w:t>Table of Tables</w:t>
             </w:r>
             <w:r>
               <w:rPr>
@@ -1167,7 +1514,7 @@
                 <w:noProof/>
                 <w:webHidden/>
               </w:rPr>
-              <w:instrText xml:space="preserve"> PAGEREF _Toc36937787 \h </w:instrText>
+              <w:instrText xml:space="preserve"> PAGEREF _Toc36938710 \h </w:instrText>
             </w:r>
             <w:r>
               <w:rPr>
@@ -1187,7 +1534,7 @@
                 <w:noProof/>
                 <w:webHidden/>
               </w:rPr>
-              <w:t>3</w:t>
+              <w:t>5</w:t>
             </w:r>
             <w:r>
               <w:rPr>
@@ -1209,13 +1556,13 @@
               <w:noProof/>
             </w:rPr>
           </w:pPr>
-          <w:hyperlink w:anchor="_Toc36937788" w:history="1">
+          <w:hyperlink w:anchor="_Toc36938711" w:history="1">
             <w:r>
               <w:rPr>
                 <w:rStyle w:val="Hyperlink"/>
                 <w:noProof/>
               </w:rPr>
-              <w:t>References</w:t>
+              <w:t>Table of Figures</w:t>
             </w:r>
             <w:r>
               <w:rPr>
@@ -1236,7 +1583,7 @@
                 <w:noProof/>
                 <w:webHidden/>
               </w:rPr>
-              <w:instrText xml:space="preserve"> PAGEREF _Toc36937788 \h </w:instrText>
+              <w:instrText xml:space="preserve"> PAGEREF _Toc36938711 \h </w:instrText>
             </w:r>
             <w:r>
               <w:rPr>
@@ -1256,283 +1603,7 @@
                 <w:noProof/>
                 <w:webHidden/>
               </w:rPr>
-              <w:t>3</w:t>
-            </w:r>
-            <w:r>
-              <w:rPr>
-                <w:noProof/>
-                <w:webHidden/>
-              </w:rPr>
-              <w:fldChar w:fldCharType="end"/>
-            </w:r>
-          </w:hyperlink>
-        </w:p>
-        <w:p>
-          <w:pPr>
-            <w:pStyle w:val="TOC1"/>
-            <w:tabs>
-              <w:tab w:val="right" w:leader="dot" w:pos="9016"/>
-            </w:tabs>
-            <w:rPr>
-              <w:rFonts w:eastAsiaTheme="minorEastAsia" w:hAnsiTheme="minorHAnsi" w:cstheme="minorBidi"/>
-              <w:noProof/>
-            </w:rPr>
-          </w:pPr>
-          <w:hyperlink w:anchor="_Toc36937789" w:history="1">
-            <w:r>
-              <w:rPr>
-                <w:rStyle w:val="Hyperlink"/>
-                <w:noProof/>
-              </w:rPr>
-              <w:t>Appendix</w:t>
-            </w:r>
-            <w:r>
-              <w:rPr>
-                <w:noProof/>
-                <w:webHidden/>
-              </w:rPr>
-              <w:tab/>
-            </w:r>
-            <w:r>
-              <w:rPr>
-                <w:noProof/>
-                <w:webHidden/>
-              </w:rPr>
-              <w:fldChar w:fldCharType="begin"/>
-            </w:r>
-            <w:r>
-              <w:rPr>
-                <w:noProof/>
-                <w:webHidden/>
-              </w:rPr>
-              <w:instrText xml:space="preserve"> PAGEREF _Toc36937789 \h </w:instrText>
-            </w:r>
-            <w:r>
-              <w:rPr>
-                <w:noProof/>
-                <w:webHidden/>
-              </w:rPr>
-            </w:r>
-            <w:r>
-              <w:rPr>
-                <w:noProof/>
-                <w:webHidden/>
-              </w:rPr>
-              <w:fldChar w:fldCharType="separate"/>
-            </w:r>
-            <w:r>
-              <w:rPr>
-                <w:noProof/>
-                <w:webHidden/>
-              </w:rPr>
-              <w:t>3</w:t>
-            </w:r>
-            <w:r>
-              <w:rPr>
-                <w:noProof/>
-                <w:webHidden/>
-              </w:rPr>
-              <w:fldChar w:fldCharType="end"/>
-            </w:r>
-          </w:hyperlink>
-        </w:p>
-        <w:p>
-          <w:pPr>
-            <w:pStyle w:val="TOC2"/>
-            <w:tabs>
-              <w:tab w:val="right" w:leader="dot" w:pos="9016"/>
-            </w:tabs>
-            <w:rPr>
-              <w:rFonts w:eastAsiaTheme="minorEastAsia" w:hAnsiTheme="minorHAnsi" w:cstheme="minorBidi"/>
-              <w:noProof/>
-            </w:rPr>
-          </w:pPr>
-          <w:hyperlink w:anchor="_Toc36937790" w:history="1">
-            <w:r>
-              <w:rPr>
-                <w:rStyle w:val="Hyperlink"/>
-                <w:noProof/>
-              </w:rPr>
-              <w:t>Logic Gates</w:t>
-            </w:r>
-            <w:r>
-              <w:rPr>
-                <w:noProof/>
-                <w:webHidden/>
-              </w:rPr>
-              <w:tab/>
-            </w:r>
-            <w:r>
-              <w:rPr>
-                <w:noProof/>
-                <w:webHidden/>
-              </w:rPr>
-              <w:fldChar w:fldCharType="begin"/>
-            </w:r>
-            <w:r>
-              <w:rPr>
-                <w:noProof/>
-                <w:webHidden/>
-              </w:rPr>
-              <w:instrText xml:space="preserve"> PAGEREF _Toc36937790 \h </w:instrText>
-            </w:r>
-            <w:r>
-              <w:rPr>
-                <w:noProof/>
-                <w:webHidden/>
-              </w:rPr>
-            </w:r>
-            <w:r>
-              <w:rPr>
-                <w:noProof/>
-                <w:webHidden/>
-              </w:rPr>
-              <w:fldChar w:fldCharType="separate"/>
-            </w:r>
-            <w:r>
-              <w:rPr>
-                <w:noProof/>
-                <w:webHidden/>
-              </w:rPr>
-              <w:t>3</w:t>
-            </w:r>
-            <w:r>
-              <w:rPr>
-                <w:noProof/>
-                <w:webHidden/>
-              </w:rPr>
-              <w:fldChar w:fldCharType="end"/>
-            </w:r>
-          </w:hyperlink>
-        </w:p>
-        <w:p>
-          <w:pPr>
-            <w:pStyle w:val="TOC1"/>
-            <w:tabs>
-              <w:tab w:val="right" w:leader="dot" w:pos="9016"/>
-            </w:tabs>
-            <w:rPr>
-              <w:rFonts w:eastAsiaTheme="minorEastAsia" w:hAnsiTheme="minorHAnsi" w:cstheme="minorBidi"/>
-              <w:noProof/>
-            </w:rPr>
-          </w:pPr>
-          <w:hyperlink w:anchor="_Toc36937791" w:history="1">
-            <w:r>
-              <w:rPr>
-                <w:rStyle w:val="Hyperlink"/>
-                <w:noProof/>
-              </w:rPr>
-              <w:t>Table of Tables</w:t>
-            </w:r>
-            <w:r>
-              <w:rPr>
-                <w:noProof/>
-                <w:webHidden/>
-              </w:rPr>
-              <w:tab/>
-            </w:r>
-            <w:r>
-              <w:rPr>
-                <w:noProof/>
-                <w:webHidden/>
-              </w:rPr>
-              <w:fldChar w:fldCharType="begin"/>
-            </w:r>
-            <w:r>
-              <w:rPr>
-                <w:noProof/>
-                <w:webHidden/>
-              </w:rPr>
-              <w:instrText xml:space="preserve"> PAGEREF _Toc36937791 \h </w:instrText>
-            </w:r>
-            <w:r>
-              <w:rPr>
-                <w:noProof/>
-                <w:webHidden/>
-              </w:rPr>
-            </w:r>
-            <w:r>
-              <w:rPr>
-                <w:noProof/>
-                <w:webHidden/>
-              </w:rPr>
-              <w:fldChar w:fldCharType="separate"/>
-            </w:r>
-            <w:r>
-              <w:rPr>
-                <w:noProof/>
-                <w:webHidden/>
-              </w:rPr>
-              <w:t>4</w:t>
-            </w:r>
-            <w:r>
-              <w:rPr>
-                <w:noProof/>
-                <w:webHidden/>
-              </w:rPr>
-              <w:fldChar w:fldCharType="end"/>
-            </w:r>
-          </w:hyperlink>
-        </w:p>
-        <w:p>
-          <w:pPr>
-            <w:pStyle w:val="TOC1"/>
-            <w:tabs>
-              <w:tab w:val="right" w:leader="dot" w:pos="9016"/>
-            </w:tabs>
-            <w:rPr>
-              <w:rFonts w:eastAsiaTheme="minorEastAsia" w:hAnsiTheme="minorHAnsi" w:cstheme="minorBidi"/>
-              <w:noProof/>
-            </w:rPr>
-          </w:pPr>
-          <w:hyperlink w:anchor="_Toc36937792" w:history="1">
-            <w:r>
-              <w:rPr>
-                <w:rStyle w:val="Hyperlink"/>
-                <w:noProof/>
-              </w:rPr>
-              <w:t>Table of Figures</w:t>
-            </w:r>
-            <w:r>
-              <w:rPr>
-                <w:noProof/>
-                <w:webHidden/>
-              </w:rPr>
-              <w:tab/>
-            </w:r>
-            <w:r>
-              <w:rPr>
-                <w:noProof/>
-                <w:webHidden/>
-              </w:rPr>
-              <w:fldChar w:fldCharType="begin"/>
-            </w:r>
-            <w:r>
-              <w:rPr>
-                <w:noProof/>
-                <w:webHidden/>
-              </w:rPr>
-              <w:instrText xml:space="preserve"> PAGEREF _Toc36937792 \h </w:instrText>
-            </w:r>
-            <w:r>
-              <w:rPr>
-                <w:noProof/>
-                <w:webHidden/>
-              </w:rPr>
-            </w:r>
-            <w:r>
-              <w:rPr>
-                <w:noProof/>
-                <w:webHidden/>
-              </w:rPr>
-              <w:fldChar w:fldCharType="separate"/>
-            </w:r>
-            <w:r>
-              <w:rPr>
-                <w:noProof/>
-                <w:webHidden/>
-              </w:rPr>
-              <w:t>4</w:t>
+              <w:t>5</w:t>
             </w:r>
             <w:r>
               <w:rPr>
@@ -1557,8 +1628,6 @@
     </w:sdt>
     <w:p/>
     <w:p>
-      <w:bookmarkStart w:id="0" w:name="_GoBack"/>
-      <w:bookmarkEnd w:id="0"/>
       <w:r>
         <w:br w:type="page"/>
       </w:r>
@@ -1567,34 +1636,34 @@
       <w:pPr>
         <w:pStyle w:val="Heading1"/>
       </w:pPr>
-      <w:bookmarkStart w:id="1" w:name="_Toc36937781"/>
+      <w:bookmarkStart w:id="0" w:name="_Toc36938699"/>
       <w:r>
         <w:lastRenderedPageBreak/>
         <w:t>Introduction</w:t>
       </w:r>
-      <w:bookmarkEnd w:id="1"/>
+      <w:bookmarkEnd w:id="0"/>
     </w:p>
     <w:p>
       <w:pPr>
         <w:pStyle w:val="Heading1"/>
       </w:pPr>
-      <w:bookmarkStart w:id="2" w:name="_Toc36937782"/>
+      <w:bookmarkStart w:id="1" w:name="_Toc36938700"/>
       <w:proofErr w:type="spellStart"/>
       <w:r>
         <w:t>LogicUnit</w:t>
       </w:r>
-      <w:bookmarkEnd w:id="2"/>
+      <w:bookmarkEnd w:id="1"/>
       <w:proofErr w:type="spellEnd"/>
     </w:p>
     <w:p>
       <w:pPr>
-        <w:pStyle w:val="Heading1"/>
+        <w:pStyle w:val="Heading2"/>
       </w:pPr>
-      <w:bookmarkStart w:id="3" w:name="_Toc36937783"/>
+      <w:bookmarkStart w:id="2" w:name="_Toc36938701"/>
       <w:r>
         <w:t>Overview</w:t>
       </w:r>
-      <w:bookmarkEnd w:id="3"/>
+      <w:bookmarkEnd w:id="2"/>
     </w:p>
     <w:p>
       <w:r>
@@ -1606,13 +1675,125 @@
       </w:r>
       <w:proofErr w:type="spellEnd"/>
       <w:r>
-        <w:t xml:space="preserve"> is responsible for selecting and operating Logic Bitwise operations. The initial computation is done </w:t>
-      </w:r>
-      <w:r>
-        <w:t>initially</w:t>
-      </w:r>
-      <w:r>
-        <w:t xml:space="preserve"> and the multiplexer, based on the signal </w:t>
+        <w:t xml:space="preserve"> is responsible for selecting and operating Logic Bitwise operations</w:t>
+      </w:r>
+      <w:r>
+        <w:t xml:space="preserve"> of </w:t>
+      </w:r>
+      <w:r>
+        <w:t xml:space="preserve">two 64-bit input signals, </w:t>
+      </w:r>
+      <w:r>
+        <w:rPr>
+          <w:i/>
+          <w:iCs/>
+        </w:rPr>
+        <w:t xml:space="preserve">A </w:t>
+      </w:r>
+      <w:r>
+        <w:t xml:space="preserve">and </w:t>
+      </w:r>
+      <w:r>
+        <w:rPr>
+          <w:i/>
+          <w:iCs/>
+        </w:rPr>
+        <w:t>B</w:t>
+      </w:r>
+      <w:r>
+        <w:t xml:space="preserve">. </w:t>
+      </w:r>
+      <w:r>
+        <w:t>This</w:t>
+      </w:r>
+      <w:r>
+        <w:t xml:space="preserve"> design incorporates the following operations:</w:t>
+      </w:r>
+    </w:p>
+    <w:p>
+      <w:pPr>
+        <w:pStyle w:val="ListParagraph"/>
+        <w:numPr>
+          <w:ilvl w:val="0"/>
+          <w:numId w:val="1"/>
+        </w:numPr>
+      </w:pPr>
+      <w:r>
+        <w:t>Pass</w:t>
+      </w:r>
+      <w:r>
+        <w:t xml:space="preserve"> the</w:t>
+      </w:r>
+      <w:r>
+        <w:t xml:space="preserve"> signal of B</w:t>
+      </w:r>
+    </w:p>
+    <w:p>
+      <w:pPr>
+        <w:pStyle w:val="ListParagraph"/>
+        <w:numPr>
+          <w:ilvl w:val="0"/>
+          <w:numId w:val="1"/>
+        </w:numPr>
+      </w:pPr>
+      <w:r>
+        <w:t xml:space="preserve">The result of A </w:t>
+      </w:r>
+      <w:proofErr w:type="spellStart"/>
+      <w:r>
+        <w:t>xor</w:t>
+      </w:r>
+      <w:proofErr w:type="spellEnd"/>
+      <w:r>
+        <w:t xml:space="preserve"> B</w:t>
+      </w:r>
+    </w:p>
+    <w:p>
+      <w:pPr>
+        <w:pStyle w:val="ListParagraph"/>
+        <w:numPr>
+          <w:ilvl w:val="0"/>
+          <w:numId w:val="1"/>
+        </w:numPr>
+      </w:pPr>
+      <w:r>
+        <w:t xml:space="preserve">The result of </w:t>
+      </w:r>
+      <w:r>
+        <w:t>A or B</w:t>
+      </w:r>
+    </w:p>
+    <w:p>
+      <w:pPr>
+        <w:pStyle w:val="ListParagraph"/>
+        <w:numPr>
+          <w:ilvl w:val="0"/>
+          <w:numId w:val="1"/>
+        </w:numPr>
+      </w:pPr>
+      <w:r>
+        <w:t>The result of A and B</w:t>
+      </w:r>
+    </w:p>
+    <w:p>
+      <w:r>
+        <w:t>These initial logical operations are computed immediately, with the results</w:t>
+      </w:r>
+      <w:r>
+        <w:t xml:space="preserve"> passed along by a multiplexer as signal </w:t>
+      </w:r>
+      <w:r>
+        <w:rPr>
+          <w:i/>
+          <w:iCs/>
+        </w:rPr>
+        <w:t xml:space="preserve">Y, </w:t>
+      </w:r>
+      <w:r>
+        <w:t xml:space="preserve">depending on the </w:t>
+      </w:r>
+      <w:r>
+        <w:t xml:space="preserve">signal </w:t>
       </w:r>
       <w:proofErr w:type="spellStart"/>
       <w:r>
@@ -1624,10 +1805,21 @@
       </w:r>
       <w:proofErr w:type="spellEnd"/>
       <w:r>
-        <w:t>, selects which operation is passed</w:t>
-      </w:r>
-      <w:r>
-        <w:t xml:space="preserve">. The block diagram is represented in </w:t>
+        <w:t xml:space="preserve">. </w:t>
+      </w:r>
+      <w:r>
+        <w:t>The block diagram</w:t>
+      </w:r>
+      <w:r>
+        <w:t xml:space="preserve"> of the </w:t>
+      </w:r>
+      <w:proofErr w:type="spellStart"/>
+      <w:r>
+        <w:t>LogicUnit</w:t>
+      </w:r>
+      <w:proofErr w:type="spellEnd"/>
+      <w:r>
+        <w:t xml:space="preserve"> is represented in </w:t>
       </w:r>
       <w:r>
         <w:fldChar w:fldCharType="begin"/>
@@ -1639,13 +1831,7 @@
         <w:fldChar w:fldCharType="separate"/>
       </w:r>
       <w:r>
-        <w:t>Figu</w:t>
-      </w:r>
-      <w:r>
-        <w:t>r</w:t>
-      </w:r>
-      <w:r>
-        <w:t xml:space="preserve">e </w:t>
+        <w:t xml:space="preserve">Figure </w:t>
       </w:r>
       <w:r>
         <w:rPr>
@@ -1684,6 +1870,33 @@
           <w:noProof/>
         </w:rPr>
         <w:t>1</w:t>
+      </w:r>
+      <w:r>
+        <w:fldChar w:fldCharType="end"/>
+      </w:r>
+      <w:r>
+        <w:t>.</w:t>
+      </w:r>
+      <w:r>
+        <w:t xml:space="preserve"> The VHDL representation is given in </w:t>
+      </w:r>
+      <w:r>
+        <w:fldChar w:fldCharType="begin"/>
+      </w:r>
+      <w:r>
+        <w:instrText xml:space="preserve"> REF _Ref36937918 \h </w:instrText>
+      </w:r>
+      <w:r>
+        <w:fldChar w:fldCharType="separate"/>
+      </w:r>
+      <w:r>
+        <w:t xml:space="preserve">Figure </w:t>
+      </w:r>
+      <w:r>
+        <w:rPr>
+          <w:noProof/>
+        </w:rPr>
+        <w:t>2</w:t>
       </w:r>
       <w:r>
         <w:fldChar w:fldCharType="end"/>
@@ -1716,7 +1929,7 @@
                     <pic:cNvPicPr/>
                   </pic:nvPicPr>
                   <pic:blipFill rotWithShape="1">
-                    <a:blip r:embed="rId11"/>
+                    <a:blip r:embed="rId12"/>
                     <a:srcRect t="4733"/>
                     <a:stretch/>
                   </pic:blipFill>
@@ -1749,8 +1962,8 @@
         <w:pStyle w:val="Caption"/>
         <w:jc w:val="center"/>
       </w:pPr>
-      <w:bookmarkStart w:id="4" w:name="_Ref36936006"/>
-      <w:bookmarkStart w:id="5" w:name="_Toc36937777"/>
+      <w:bookmarkStart w:id="3" w:name="_Ref36936006"/>
+      <w:bookmarkStart w:id="4" w:name="_Toc36938675"/>
       <w:r>
         <w:t xml:space="preserve">Figure </w:t>
       </w:r>
@@ -1772,19 +1985,19 @@
       <w:r>
         <w:fldChar w:fldCharType="end"/>
       </w:r>
+      <w:bookmarkEnd w:id="3"/>
+      <w:r>
+        <w:t xml:space="preserve">: Block Diagram of </w:t>
+      </w:r>
+      <w:proofErr w:type="spellStart"/>
+      <w:r>
+        <w:t>LogicUnit</w:t>
+      </w:r>
+      <w:proofErr w:type="spellEnd"/>
+      <w:r>
+        <w:t xml:space="preserve"> Circuit</w:t>
+      </w:r>
       <w:bookmarkEnd w:id="4"/>
-      <w:r>
-        <w:t xml:space="preserve">: Block Diagram of </w:t>
-      </w:r>
-      <w:proofErr w:type="spellStart"/>
-      <w:r>
-        <w:t>LogicUnit</w:t>
-      </w:r>
-      <w:proofErr w:type="spellEnd"/>
-      <w:r>
-        <w:t xml:space="preserve"> Circuit</w:t>
-      </w:r>
-      <w:bookmarkEnd w:id="5"/>
     </w:p>
     <w:tbl>
       <w:tblPr>
@@ -1962,19 +2175,15 @@
             <w:pPr>
               <w:jc w:val="center"/>
             </w:pPr>
-            <w:proofErr w:type="gramStart"/>
-            <w:r>
-              <w:t>A</w:t>
-            </w:r>
-            <w:proofErr w:type="gramEnd"/>
+            <w:r>
+              <w:t>A or</w:t>
+            </w:r>
             <w:r>
               <w:t xml:space="preserve"> </w:t>
             </w:r>
-            <w:proofErr w:type="spellStart"/>
-            <w:r>
-              <w:t>orB</w:t>
-            </w:r>
-            <w:proofErr w:type="spellEnd"/>
+            <w:r>
+              <w:t>B</w:t>
+            </w:r>
           </w:p>
         </w:tc>
       </w:tr>
@@ -2016,8 +2225,8 @@
         <w:pStyle w:val="Caption"/>
         <w:jc w:val="center"/>
       </w:pPr>
-      <w:bookmarkStart w:id="6" w:name="_Ref36936054"/>
-      <w:bookmarkStart w:id="7" w:name="_Toc36937774"/>
+      <w:bookmarkStart w:id="5" w:name="_Ref36936054"/>
+      <w:bookmarkStart w:id="6" w:name="_Toc36938680"/>
       <w:r>
         <w:t xml:space="preserve">Table </w:t>
       </w:r>
@@ -2039,54 +2248,238 @@
       <w:r>
         <w:fldChar w:fldCharType="end"/>
       </w:r>
+      <w:bookmarkEnd w:id="5"/>
+      <w:r>
+        <w:t xml:space="preserve">: </w:t>
+      </w:r>
+      <w:bookmarkStart w:id="7" w:name="_Ref36936049"/>
+      <w:r>
+        <w:t xml:space="preserve">Truth Table of </w:t>
+      </w:r>
+      <w:proofErr w:type="spellStart"/>
+      <w:r>
+        <w:t>LogicUnit</w:t>
+      </w:r>
       <w:bookmarkEnd w:id="6"/>
-      <w:r>
-        <w:t xml:space="preserve">: </w:t>
-      </w:r>
-      <w:bookmarkStart w:id="8" w:name="_Ref36936049"/>
-      <w:r>
-        <w:t xml:space="preserve">Truth Table of </w:t>
+      <w:bookmarkEnd w:id="7"/>
+      <w:proofErr w:type="spellEnd"/>
+    </w:p>
+    <w:p>
+      <w:pPr>
+        <w:keepNext/>
+        <w:jc w:val="center"/>
+      </w:pPr>
+      <w:r>
+        <w:rPr>
+          <w:noProof/>
+        </w:rPr>
+        <w:lastRenderedPageBreak/>
+        <w:drawing>
+          <wp:inline distT="0" distB="0" distL="0" distR="0" wp14:anchorId="2333BF8E" wp14:editId="74BA2082">
+            <wp:extent cx="3829050" cy="1724025"/>
+            <wp:effectExtent l="0" t="0" r="0" b="9525"/>
+            <wp:docPr id="7" name="Picture 7"/>
+            <wp:cNvGraphicFramePr>
+              <a:graphicFrameLocks xmlns:a="http://schemas.openxmlformats.org/drawingml/2006/main" noChangeAspect="1"/>
+            </wp:cNvGraphicFramePr>
+            <a:graphic xmlns:a="http://schemas.openxmlformats.org/drawingml/2006/main">
+              <a:graphicData uri="http://schemas.openxmlformats.org/drawingml/2006/picture">
+                <pic:pic xmlns:pic="http://schemas.openxmlformats.org/drawingml/2006/picture">
+                  <pic:nvPicPr>
+                    <pic:cNvPr id="0" name="Picture 4"/>
+                    <pic:cNvPicPr>
+                      <a:picLocks noChangeAspect="1" noChangeArrowheads="1"/>
+                    </pic:cNvPicPr>
+                  </pic:nvPicPr>
+                  <pic:blipFill>
+                    <a:blip r:embed="rId13">
+                      <a:extLst>
+                        <a:ext uri="{28A0092B-C50C-407E-A947-70E740481C1C}">
+                          <a14:useLocalDpi xmlns:a14="http://schemas.microsoft.com/office/drawing/2010/main" val="0"/>
+                        </a:ext>
+                      </a:extLst>
+                    </a:blip>
+                    <a:srcRect/>
+                    <a:stretch>
+                      <a:fillRect/>
+                    </a:stretch>
+                  </pic:blipFill>
+                  <pic:spPr bwMode="auto">
+                    <a:xfrm>
+                      <a:off x="0" y="0"/>
+                      <a:ext cx="3829050" cy="1724025"/>
+                    </a:xfrm>
+                    <a:prstGeom prst="rect">
+                      <a:avLst/>
+                    </a:prstGeom>
+                    <a:noFill/>
+                    <a:ln>
+                      <a:noFill/>
+                    </a:ln>
+                  </pic:spPr>
+                </pic:pic>
+              </a:graphicData>
+            </a:graphic>
+          </wp:inline>
+        </w:drawing>
+      </w:r>
+    </w:p>
+    <w:p>
+      <w:pPr>
+        <w:pStyle w:val="Caption"/>
+        <w:jc w:val="center"/>
+      </w:pPr>
+      <w:bookmarkStart w:id="8" w:name="_Ref36937918"/>
+      <w:bookmarkStart w:id="9" w:name="_Toc36938676"/>
+      <w:r>
+        <w:t xml:space="preserve">Figure </w:t>
+      </w:r>
+      <w:r>
+        <w:fldChar w:fldCharType="begin"/>
+      </w:r>
+      <w:r>
+        <w:instrText xml:space="preserve"> SEQ Figure \* ARABIC </w:instrText>
+      </w:r>
+      <w:r>
+        <w:fldChar w:fldCharType="separate"/>
+      </w:r>
+      <w:r>
+        <w:rPr>
+          <w:noProof/>
+        </w:rPr>
+        <w:t>2</w:t>
+      </w:r>
+      <w:r>
+        <w:fldChar w:fldCharType="end"/>
+      </w:r>
+      <w:bookmarkEnd w:id="8"/>
+      <w:r>
+        <w:t xml:space="preserve">: VHDL Interface of </w:t>
       </w:r>
       <w:proofErr w:type="spellStart"/>
       <w:r>
         <w:t>LogicUnit</w:t>
       </w:r>
-      <w:bookmarkEnd w:id="7"/>
-      <w:bookmarkEnd w:id="8"/>
+      <w:bookmarkEnd w:id="9"/>
       <w:proofErr w:type="spellEnd"/>
     </w:p>
     <w:p>
       <w:pPr>
         <w:pStyle w:val="Heading2"/>
       </w:pPr>
-      <w:bookmarkStart w:id="9" w:name="_Toc36937784"/>
-      <w:r>
-        <w:t xml:space="preserve">VHDL </w:t>
-      </w:r>
-      <w:r>
-        <w:t>Representation</w:t>
-      </w:r>
-      <w:bookmarkEnd w:id="9"/>
+      <w:bookmarkStart w:id="10" w:name="_Toc36938702"/>
+      <w:r>
+        <w:t>Functional Behaviour</w:t>
+      </w:r>
+      <w:bookmarkEnd w:id="10"/>
+    </w:p>
+    <w:p>
+      <w:r>
+        <w:t>The functional behaviour is given as</w:t>
+      </w:r>
+    </w:p>
+    <w:p/>
+    <w:p>
+      <w:r>
+        <w:t>As indicated, the three logical diagrams</w:t>
+      </w:r>
+      <w:r>
+        <w:t xml:space="preserve"> are</w:t>
+      </w:r>
+      <w:r>
+        <w:t xml:space="preserve"> </w:t>
+      </w:r>
+      <w:proofErr w:type="spellStart"/>
+      <w:r>
+        <w:rPr>
+          <w:i/>
+          <w:iCs/>
+        </w:rPr>
+        <w:t>XorGate</w:t>
+      </w:r>
+      <w:proofErr w:type="spellEnd"/>
+      <w:r>
+        <w:t xml:space="preserve">, </w:t>
+      </w:r>
+      <w:proofErr w:type="spellStart"/>
+      <w:r>
+        <w:rPr>
+          <w:i/>
+          <w:iCs/>
+        </w:rPr>
+        <w:t>AndGate</w:t>
+      </w:r>
+      <w:proofErr w:type="spellEnd"/>
+      <w:r>
+        <w:t xml:space="preserve">, and </w:t>
+      </w:r>
+      <w:proofErr w:type="spellStart"/>
+      <w:r>
+        <w:rPr>
+          <w:i/>
+          <w:iCs/>
+        </w:rPr>
+        <w:t>OrGate</w:t>
+      </w:r>
+      <w:proofErr w:type="spellEnd"/>
+      <w:r>
+        <w:t>. The VHDL interface for the three block diagrams and synthesise</w:t>
+      </w:r>
+      <w:bookmarkStart w:id="11" w:name="_GoBack"/>
+      <w:bookmarkEnd w:id="11"/>
+      <w:r>
+        <w:t xml:space="preserve">d circuits are listed in </w:t>
+      </w:r>
+      <w:r>
+        <w:fldChar w:fldCharType="begin"/>
+      </w:r>
+      <w:r>
+        <w:instrText xml:space="preserve"> REF _Ref36938591 \h </w:instrText>
+      </w:r>
+      <w:r>
+        <w:fldChar w:fldCharType="separate"/>
+      </w:r>
+      <w:r>
+        <w:t>Appendix A: Logic Gates</w:t>
+      </w:r>
+      <w:r>
+        <w:fldChar w:fldCharType="end"/>
+      </w:r>
+      <w:r>
+        <w:t>.</w:t>
+      </w:r>
     </w:p>
     <w:p>
       <w:pPr>
         <w:pStyle w:val="Heading2"/>
       </w:pPr>
-      <w:bookmarkStart w:id="10" w:name="_Toc36937785"/>
+      <w:bookmarkStart w:id="12" w:name="_Toc36938703"/>
       <w:r>
         <w:t>Circuit Synthesis</w:t>
       </w:r>
-      <w:bookmarkEnd w:id="10"/>
+      <w:bookmarkEnd w:id="12"/>
     </w:p>
+    <w:p/>
     <w:p>
       <w:pPr>
         <w:pStyle w:val="Heading2"/>
       </w:pPr>
-      <w:bookmarkStart w:id="11" w:name="_Toc36937786"/>
+      <w:bookmarkStart w:id="13" w:name="_Toc36938704"/>
       <w:r>
         <w:t>Timing Simulations</w:t>
       </w:r>
-      <w:bookmarkEnd w:id="11"/>
+      <w:bookmarkEnd w:id="13"/>
+    </w:p>
+    <w:p/>
+    <w:p>
+      <w:pPr>
+        <w:pStyle w:val="Heading1"/>
+      </w:pPr>
+      <w:bookmarkStart w:id="14" w:name="_Toc36938705"/>
+      <w:r>
+        <w:t>Arithmetic Unit</w:t>
+      </w:r>
+      <w:bookmarkEnd w:id="14"/>
     </w:p>
     <w:p/>
     <w:p/>
@@ -2094,17 +2487,17 @@
       <w:pPr>
         <w:pStyle w:val="Heading1"/>
       </w:pPr>
-      <w:bookmarkStart w:id="12" w:name="_Toc36937787"/>
+      <w:bookmarkStart w:id="15" w:name="_Toc36938706"/>
       <w:r>
         <w:t>Conclusion</w:t>
       </w:r>
-      <w:bookmarkEnd w:id="12"/>
+      <w:bookmarkEnd w:id="15"/>
     </w:p>
     <w:p/>
     <w:p/>
     <w:p/>
     <w:p/>
-    <w:bookmarkStart w:id="13" w:name="_Toc36937788" w:displacedByCustomXml="next"/>
+    <w:bookmarkStart w:id="16" w:name="_Toc36938707" w:displacedByCustomXml="next"/>
     <w:sdt>
       <w:sdtPr>
         <w:rPr>
@@ -2128,7 +2521,7 @@
           <w:r>
             <w:t>References</w:t>
           </w:r>
-          <w:bookmarkEnd w:id="13"/>
+          <w:bookmarkEnd w:id="16"/>
         </w:p>
         <w:sdt>
           <w:sdtPr>
@@ -2174,24 +2567,29 @@
       <w:pPr>
         <w:pStyle w:val="Heading1"/>
       </w:pPr>
-      <w:bookmarkStart w:id="14" w:name="_Toc36937789"/>
+      <w:bookmarkStart w:id="17" w:name="_Toc36938708"/>
       <w:r>
         <w:t>Appendi</w:t>
       </w:r>
       <w:r>
         <w:t>x</w:t>
       </w:r>
-      <w:bookmarkEnd w:id="14"/>
+      <w:bookmarkEnd w:id="17"/>
     </w:p>
     <w:p>
       <w:pPr>
         <w:pStyle w:val="Heading2"/>
       </w:pPr>
-      <w:bookmarkStart w:id="15" w:name="_Toc36937790"/>
+      <w:bookmarkStart w:id="18" w:name="_Ref36938591"/>
+      <w:bookmarkStart w:id="19" w:name="_Toc36938709"/>
+      <w:r>
+        <w:t xml:space="preserve">Appendix A: </w:t>
+      </w:r>
       <w:r>
         <w:t>Logic Gates</w:t>
       </w:r>
-      <w:bookmarkEnd w:id="15"/>
+      <w:bookmarkEnd w:id="18"/>
+      <w:bookmarkEnd w:id="19"/>
     </w:p>
     <w:p>
       <w:r>
@@ -2360,6 +2758,7 @@
         <w:rPr>
           <w:noProof/>
         </w:rPr>
+        <w:lastRenderedPageBreak/>
         <w:drawing>
           <wp:inline distT="0" distB="0" distL="0" distR="0" wp14:anchorId="6E8D836C" wp14:editId="249D27B5">
             <wp:extent cx="3857625" cy="2581275"/>
@@ -2378,7 +2777,7 @@
                     </pic:cNvPicPr>
                   </pic:nvPicPr>
                   <pic:blipFill>
-                    <a:blip r:embed="rId12">
+                    <a:blip r:embed="rId14">
                       <a:extLst>
                         <a:ext uri="{28A0092B-C50C-407E-A947-70E740481C1C}">
                           <a14:useLocalDpi xmlns:a14="http://schemas.microsoft.com/office/drawing/2010/main" val="0"/>
@@ -2415,8 +2814,8 @@
         <w:pStyle w:val="Caption"/>
         <w:jc w:val="center"/>
       </w:pPr>
-      <w:bookmarkStart w:id="16" w:name="_Ref36937746"/>
-      <w:bookmarkStart w:id="17" w:name="_Toc36937778"/>
+      <w:bookmarkStart w:id="20" w:name="_Ref36937746"/>
+      <w:bookmarkStart w:id="21" w:name="_Toc36938677"/>
       <w:r>
         <w:t xml:space="preserve">Figure </w:t>
       </w:r>
@@ -2433,12 +2832,12 @@
         <w:rPr>
           <w:noProof/>
         </w:rPr>
-        <w:t>2</w:t>
+        <w:t>3</w:t>
       </w:r>
       <w:r>
         <w:fldChar w:fldCharType="end"/>
       </w:r>
-      <w:bookmarkEnd w:id="16"/>
+      <w:bookmarkEnd w:id="20"/>
       <w:r>
         <w:t xml:space="preserve">: VHDL Interface and Implementation of </w:t>
       </w:r>
@@ -2446,7 +2845,7 @@
       <w:r>
         <w:t>AndGate</w:t>
       </w:r>
-      <w:bookmarkEnd w:id="17"/>
+      <w:bookmarkEnd w:id="21"/>
       <w:proofErr w:type="spellEnd"/>
     </w:p>
     <w:p>
@@ -2458,7 +2857,6 @@
         <w:rPr>
           <w:noProof/>
         </w:rPr>
-        <w:lastRenderedPageBreak/>
         <w:drawing>
           <wp:inline distT="0" distB="0" distL="0" distR="0" wp14:anchorId="0520C3AF" wp14:editId="78880F69">
             <wp:extent cx="3800475" cy="2571750"/>
@@ -2477,7 +2875,7 @@
                     </pic:cNvPicPr>
                   </pic:nvPicPr>
                   <pic:blipFill>
-                    <a:blip r:embed="rId13">
+                    <a:blip r:embed="rId15">
                       <a:extLst>
                         <a:ext uri="{28A0092B-C50C-407E-A947-70E740481C1C}">
                           <a14:useLocalDpi xmlns:a14="http://schemas.microsoft.com/office/drawing/2010/main" val="0"/>
@@ -2514,8 +2912,8 @@
         <w:pStyle w:val="Caption"/>
         <w:jc w:val="center"/>
       </w:pPr>
-      <w:bookmarkStart w:id="18" w:name="_Ref36937753"/>
-      <w:bookmarkStart w:id="19" w:name="_Toc36937779"/>
+      <w:bookmarkStart w:id="22" w:name="_Ref36937753"/>
+      <w:bookmarkStart w:id="23" w:name="_Toc36938678"/>
       <w:r>
         <w:t xml:space="preserve">Figure </w:t>
       </w:r>
@@ -2532,12 +2930,12 @@
         <w:rPr>
           <w:noProof/>
         </w:rPr>
-        <w:t>3</w:t>
+        <w:t>4</w:t>
       </w:r>
       <w:r>
         <w:fldChar w:fldCharType="end"/>
       </w:r>
-      <w:bookmarkEnd w:id="18"/>
+      <w:bookmarkEnd w:id="22"/>
       <w:r>
         <w:t xml:space="preserve">: VHDL Interface and Implementation of </w:t>
       </w:r>
@@ -2545,7 +2943,7 @@
       <w:r>
         <w:t>OrGate</w:t>
       </w:r>
-      <w:bookmarkEnd w:id="19"/>
+      <w:bookmarkEnd w:id="23"/>
       <w:proofErr w:type="spellEnd"/>
     </w:p>
     <w:p>
@@ -2575,7 +2973,7 @@
                     </pic:cNvPicPr>
                   </pic:nvPicPr>
                   <pic:blipFill>
-                    <a:blip r:embed="rId14">
+                    <a:blip r:embed="rId16">
                       <a:extLst>
                         <a:ext uri="{28A0092B-C50C-407E-A947-70E740481C1C}">
                           <a14:useLocalDpi xmlns:a14="http://schemas.microsoft.com/office/drawing/2010/main" val="0"/>
@@ -2612,8 +3010,8 @@
         <w:pStyle w:val="Caption"/>
         <w:jc w:val="center"/>
       </w:pPr>
-      <w:bookmarkStart w:id="20" w:name="_Ref36937758"/>
-      <w:bookmarkStart w:id="21" w:name="_Toc36937780"/>
+      <w:bookmarkStart w:id="24" w:name="_Ref36937758"/>
+      <w:bookmarkStart w:id="25" w:name="_Toc36938679"/>
       <w:r>
         <w:t xml:space="preserve">Figure </w:t>
       </w:r>
@@ -2630,12 +3028,12 @@
         <w:rPr>
           <w:noProof/>
         </w:rPr>
-        <w:t>4</w:t>
+        <w:t>5</w:t>
       </w:r>
       <w:r>
         <w:fldChar w:fldCharType="end"/>
       </w:r>
-      <w:bookmarkEnd w:id="20"/>
+      <w:bookmarkEnd w:id="24"/>
       <w:r>
         <w:t xml:space="preserve">: VHDL Interface and Implementation of </w:t>
       </w:r>
@@ -2643,7 +3041,7 @@
       <w:r>
         <w:t>XorGate</w:t>
       </w:r>
-      <w:bookmarkEnd w:id="21"/>
+      <w:bookmarkEnd w:id="25"/>
       <w:proofErr w:type="spellEnd"/>
     </w:p>
     <w:p>
@@ -2666,11 +3064,11 @@
       <w:pPr>
         <w:pStyle w:val="Heading1"/>
       </w:pPr>
-      <w:bookmarkStart w:id="22" w:name="_Toc36937791"/>
+      <w:bookmarkStart w:id="26" w:name="_Toc36938710"/>
       <w:r>
         <w:t>Table of Tables</w:t>
       </w:r>
-      <w:bookmarkEnd w:id="22"/>
+      <w:bookmarkEnd w:id="26"/>
     </w:p>
     <w:p>
       <w:pPr>
@@ -2692,7 +3090,7 @@
       <w:r>
         <w:fldChar w:fldCharType="separate"/>
       </w:r>
-      <w:hyperlink w:anchor="_Toc36937774" w:history="1">
+      <w:hyperlink w:anchor="_Toc36938680" w:history="1">
         <w:r>
           <w:rPr>
             <w:rStyle w:val="Hyperlink"/>
@@ -2720,7 +3118,7 @@
             <w:noProof/>
             <w:webHidden/>
           </w:rPr>
-          <w:instrText xml:space="preserve"> PAGEREF _Toc36937774 \h </w:instrText>
+          <w:instrText xml:space="preserve"> PAGEREF _Toc36938680 \h </w:instrText>
         </w:r>
         <w:r>
           <w:rPr>
@@ -2761,11 +3159,11 @@
       <w:r>
         <w:t xml:space="preserve"> </w:t>
       </w:r>
-      <w:bookmarkStart w:id="23" w:name="_Toc36937792"/>
+      <w:bookmarkStart w:id="27" w:name="_Toc36938711"/>
       <w:r>
         <w:t>Table of Figures</w:t>
       </w:r>
-      <w:bookmarkEnd w:id="23"/>
+      <w:bookmarkEnd w:id="27"/>
     </w:p>
     <w:p>
       <w:pPr>
@@ -2787,7 +3185,7 @@
       <w:r>
         <w:fldChar w:fldCharType="separate"/>
       </w:r>
-      <w:hyperlink w:anchor="_Toc36937777" w:history="1">
+      <w:hyperlink w:anchor="_Toc36938675" w:history="1">
         <w:r>
           <w:rPr>
             <w:rStyle w:val="Hyperlink"/>
@@ -2815,7 +3213,7 @@
             <w:noProof/>
             <w:webHidden/>
           </w:rPr>
-          <w:instrText xml:space="preserve"> PAGEREF _Toc36937777 \h </w:instrText>
+          <w:instrText xml:space="preserve"> PAGEREF _Toc36938675 \h </w:instrText>
         </w:r>
         <w:r>
           <w:rPr>
@@ -2857,14 +3255,14 @@
           <w:noProof/>
         </w:rPr>
       </w:pPr>
-      <w:hyperlink w:anchor="_Toc36937778" w:history="1">
+      <w:hyperlink w:anchor="_Toc36938676" w:history="1">
         <w:r>
           <w:rPr>
             <w:rStyle w:val="Hyperlink"/>
             <w:rFonts w:eastAsiaTheme="minorEastAsia"/>
             <w:noProof/>
           </w:rPr>
-          <w:t>Figure 2: VHDL Interface and Implementation of AndGate</w:t>
+          <w:t>Figure 2: VHDL Interface of LogicUnit</w:t>
         </w:r>
         <w:r>
           <w:rPr>
@@ -2885,7 +3283,7 @@
             <w:noProof/>
             <w:webHidden/>
           </w:rPr>
-          <w:instrText xml:space="preserve"> PAGEREF _Toc36937778 \h </w:instrText>
+          <w:instrText xml:space="preserve"> PAGEREF _Toc36938676 \h </w:instrText>
         </w:r>
         <w:r>
           <w:rPr>
@@ -2927,14 +3325,14 @@
           <w:noProof/>
         </w:rPr>
       </w:pPr>
-      <w:hyperlink w:anchor="_Toc36937779" w:history="1">
+      <w:hyperlink w:anchor="_Toc36938677" w:history="1">
         <w:r>
           <w:rPr>
             <w:rStyle w:val="Hyperlink"/>
             <w:rFonts w:eastAsiaTheme="minorEastAsia"/>
             <w:noProof/>
           </w:rPr>
-          <w:t>Figure 3: VHDL Interface and Implementation of OrGate</w:t>
+          <w:t>Figure 3: VHDL Interface and Implementation of AndGate</w:t>
         </w:r>
         <w:r>
           <w:rPr>
@@ -2955,7 +3353,7 @@
             <w:noProof/>
             <w:webHidden/>
           </w:rPr>
-          <w:instrText xml:space="preserve"> PAGEREF _Toc36937779 \h </w:instrText>
+          <w:instrText xml:space="preserve"> PAGEREF _Toc36938677 \h </w:instrText>
         </w:r>
         <w:r>
           <w:rPr>
@@ -2997,14 +3395,14 @@
           <w:noProof/>
         </w:rPr>
       </w:pPr>
-      <w:hyperlink w:anchor="_Toc36937780" w:history="1">
+      <w:hyperlink w:anchor="_Toc36938678" w:history="1">
         <w:r>
           <w:rPr>
             <w:rStyle w:val="Hyperlink"/>
             <w:rFonts w:eastAsiaTheme="minorEastAsia"/>
             <w:noProof/>
           </w:rPr>
-          <w:t>Figure 4: VHDL Interface and Implementation of XorGate</w:t>
+          <w:t>Figure 4: VHDL Interface and Implementation of OrGate</w:t>
         </w:r>
         <w:r>
           <w:rPr>
@@ -3025,7 +3423,7 @@
             <w:noProof/>
             <w:webHidden/>
           </w:rPr>
-          <w:instrText xml:space="preserve"> PAGEREF _Toc36937780 \h </w:instrText>
+          <w:instrText xml:space="preserve"> PAGEREF _Toc36938678 \h </w:instrText>
         </w:r>
         <w:r>
           <w:rPr>
@@ -3057,15 +3455,84 @@
       </w:hyperlink>
     </w:p>
     <w:p>
-      <w:r>
-        <w:lastRenderedPageBreak/>
+      <w:pPr>
+        <w:pStyle w:val="TableofFigures"/>
+        <w:tabs>
+          <w:tab w:val="right" w:leader="dot" w:pos="9016"/>
+        </w:tabs>
+        <w:rPr>
+          <w:rFonts w:eastAsiaTheme="minorEastAsia" w:hAnsiTheme="minorHAnsi" w:cstheme="minorBidi"/>
+          <w:noProof/>
+        </w:rPr>
+      </w:pPr>
+      <w:hyperlink w:anchor="_Toc36938679" w:history="1">
+        <w:r>
+          <w:rPr>
+            <w:rStyle w:val="Hyperlink"/>
+            <w:rFonts w:eastAsiaTheme="minorEastAsia"/>
+            <w:noProof/>
+          </w:rPr>
+          <w:t>Figure 5: VHDL Interface and Implementation of XorGate</w:t>
+        </w:r>
+        <w:r>
+          <w:rPr>
+            <w:noProof/>
+            <w:webHidden/>
+          </w:rPr>
+          <w:tab/>
+        </w:r>
+        <w:r>
+          <w:rPr>
+            <w:noProof/>
+            <w:webHidden/>
+          </w:rPr>
+          <w:fldChar w:fldCharType="begin"/>
+        </w:r>
+        <w:r>
+          <w:rPr>
+            <w:noProof/>
+            <w:webHidden/>
+          </w:rPr>
+          <w:instrText xml:space="preserve"> PAGEREF _Toc36938679 \h </w:instrText>
+        </w:r>
+        <w:r>
+          <w:rPr>
+            <w:noProof/>
+            <w:webHidden/>
+          </w:rPr>
+        </w:r>
+        <w:r>
+          <w:rPr>
+            <w:noProof/>
+            <w:webHidden/>
+          </w:rPr>
+          <w:fldChar w:fldCharType="separate"/>
+        </w:r>
+        <w:r>
+          <w:rPr>
+            <w:noProof/>
+            <w:webHidden/>
+          </w:rPr>
+          <w:t>4</w:t>
+        </w:r>
+        <w:r>
+          <w:rPr>
+            <w:noProof/>
+            <w:webHidden/>
+          </w:rPr>
+          <w:fldChar w:fldCharType="end"/>
+        </w:r>
+      </w:hyperlink>
+    </w:p>
+    <w:p>
+      <w:r>
         <w:fldChar w:fldCharType="end"/>
       </w:r>
     </w:p>
     <w:sectPr>
-      <w:headerReference w:type="default" r:id="rId15"/>
-      <w:footerReference w:type="default" r:id="rId16"/>
-      <w:headerReference w:type="first" r:id="rId17"/>
+      <w:headerReference w:type="default" r:id="rId17"/>
+      <w:footerReference w:type="default" r:id="rId18"/>
+      <w:headerReference w:type="first" r:id="rId19"/>
       <w:pgSz w:w="11906" w:h="16838"/>
       <w:pgMar w:top="1440" w:right="1440" w:bottom="1440" w:left="1440" w:header="708" w:footer="708" w:gutter="0"/>
       <w:pgNumType w:start="0"/>
@@ -3544,6 +4011,127 @@
     </w:r>
   </w:p>
 </w:hdr>
+</file>
+
+<file path=word/numbering.xml><?xml version="1.0" encoding="utf-8"?>
+<w:numbering xmlns:wpc="http://schemas.microsoft.com/office/word/2010/wordprocessingCanvas" xmlns:cx="http://schemas.microsoft.com/office/drawing/2014/chartex" xmlns:cx1="http://schemas.microsoft.com/office/drawing/2015/9/8/chartex" xmlns:cx2="http://schemas.microsoft.com/office/drawing/2015/10/21/chartex" xmlns:cx3="http://schemas.microsoft.com/office/drawing/2016/5/9/chartex" xmlns:cx4="http://schemas.microsoft.com/office/drawing/2016/5/10/chartex" xmlns:cx5="http://schemas.microsoft.com/office/drawing/2016/5/11/chartex" xmlns:cx6="http://schemas.microsoft.com/office/drawing/2016/5/12/chartex" xmlns:cx7="http://schemas.microsoft.com/office/drawing/2016/5/13/chartex" xmlns:cx8="http://schemas.microsoft.com/office/drawing/2016/5/14/chartex" xmlns:mc="http://schemas.openxmlformats.org/markup-compatibility/2006" xmlns:aink="http://schemas.microsoft.com/office/drawing/2016/ink" xmlns:am3d="http://schemas.microsoft.com/office/drawing/2017/model3d" xmlns:o="urn:schemas-microsoft-com:office:office" xmlns:r="http://schemas.openxmlformats.org/officeDocument/2006/relationships" xmlns:m="http://schemas.openxmlformats.org/officeDocument/2006/math" xmlns:v="urn:schemas-microsoft-com:vml" xmlns:wp14="http://schemas.microsoft.com/office/word/2010/wordprocessingDrawing" xmlns:wp="http://schemas.openxmlformats.org/drawingml/2006/wordprocessingDrawing" xmlns:w10="urn:schemas-microsoft-com:office:word" xmlns:w="http://schemas.openxmlformats.org/wordprocessingml/2006/main" xmlns:w14="http://schemas.microsoft.com/office/word/2010/wordml" xmlns:w15="http://schemas.microsoft.com/office/word/2012/wordml" xmlns:w16cid="http://schemas.microsoft.com/office/word/2016/wordml/cid" xmlns:w16se="http://schemas.microsoft.com/office/word/2015/wordml/symex" xmlns:wpg="http://schemas.microsoft.com/office/word/2010/wordprocessingGroup" xmlns:wpi="http://schemas.microsoft.com/office/word/2010/wordprocessingInk" xmlns:wne="http://schemas.microsoft.com/office/word/2006/wordml" xmlns:wps="http://schemas.microsoft.com/office/word/2010/wordprocessingShape" mc:Ignorable="w14 w15 w16se w16cid wp14">
+  <w:abstractNum w:abstractNumId="0" w15:restartNumberingAfterBreak="0">
+    <w:nsid w:val="604633E9"/>
+    <w:multiLevelType w:val="hybridMultilevel"/>
+    <w:tmpl w:val="3C94453C"/>
+    <w:lvl w:ilvl="0" w:tplc="10090001">
+      <w:start w:val="1"/>
+      <w:numFmt w:val="bullet"/>
+      <w:lvlText w:val=""/>
+      <w:lvlJc w:val="left"/>
+      <w:pPr>
+        <w:ind w:left="720" w:hanging="360"/>
+      </w:pPr>
+      <w:rPr>
+        <w:rFonts w:ascii="Symbol" w:hAnsi="Symbol" w:hint="default"/>
+      </w:rPr>
+    </w:lvl>
+    <w:lvl w:ilvl="1" w:tplc="10090003" w:tentative="1">
+      <w:start w:val="1"/>
+      <w:numFmt w:val="bullet"/>
+      <w:lvlText w:val="o"/>
+      <w:lvlJc w:val="left"/>
+      <w:pPr>
+        <w:ind w:left="1440" w:hanging="360"/>
+      </w:pPr>
+      <w:rPr>
+        <w:rFonts w:ascii="Courier New" w:hAnsi="Courier New" w:cs="Courier New" w:hint="default"/>
+      </w:rPr>
+    </w:lvl>
+    <w:lvl w:ilvl="2" w:tplc="10090005" w:tentative="1">
+      <w:start w:val="1"/>
+      <w:numFmt w:val="bullet"/>
+      <w:lvlText w:val=""/>
+      <w:lvlJc w:val="left"/>
+      <w:pPr>
+        <w:ind w:left="2160" w:hanging="360"/>
+      </w:pPr>
+      <w:rPr>
+        <w:rFonts w:ascii="Wingdings" w:hAnsi="Wingdings" w:hint="default"/>
+      </w:rPr>
+    </w:lvl>
+    <w:lvl w:ilvl="3" w:tplc="10090001" w:tentative="1">
+      <w:start w:val="1"/>
+      <w:numFmt w:val="bullet"/>
+      <w:lvlText w:val=""/>
+      <w:lvlJc w:val="left"/>
+      <w:pPr>
+        <w:ind w:left="2880" w:hanging="360"/>
+      </w:pPr>
+      <w:rPr>
+        <w:rFonts w:ascii="Symbol" w:hAnsi="Symbol" w:hint="default"/>
+      </w:rPr>
+    </w:lvl>
+    <w:lvl w:ilvl="4" w:tplc="10090003" w:tentative="1">
+      <w:start w:val="1"/>
+      <w:numFmt w:val="bullet"/>
+      <w:lvlText w:val="o"/>
+      <w:lvlJc w:val="left"/>
+      <w:pPr>
+        <w:ind w:left="3600" w:hanging="360"/>
+      </w:pPr>
+      <w:rPr>
+        <w:rFonts w:ascii="Courier New" w:hAnsi="Courier New" w:cs="Courier New" w:hint="default"/>
+      </w:rPr>
+    </w:lvl>
+    <w:lvl w:ilvl="5" w:tplc="10090005" w:tentative="1">
+      <w:start w:val="1"/>
+      <w:numFmt w:val="bullet"/>
+      <w:lvlText w:val=""/>
+      <w:lvlJc w:val="left"/>
+      <w:pPr>
+        <w:ind w:left="4320" w:hanging="360"/>
+      </w:pPr>
+      <w:rPr>
+        <w:rFonts w:ascii="Wingdings" w:hAnsi="Wingdings" w:hint="default"/>
+      </w:rPr>
+    </w:lvl>
+    <w:lvl w:ilvl="6" w:tplc="10090001" w:tentative="1">
+      <w:start w:val="1"/>
+      <w:numFmt w:val="bullet"/>
+      <w:lvlText w:val=""/>
+      <w:lvlJc w:val="left"/>
+      <w:pPr>
+        <w:ind w:left="5040" w:hanging="360"/>
+      </w:pPr>
+      <w:rPr>
+        <w:rFonts w:ascii="Symbol" w:hAnsi="Symbol" w:hint="default"/>
+      </w:rPr>
+    </w:lvl>
+    <w:lvl w:ilvl="7" w:tplc="10090003" w:tentative="1">
+      <w:start w:val="1"/>
+      <w:numFmt w:val="bullet"/>
+      <w:lvlText w:val="o"/>
+      <w:lvlJc w:val="left"/>
+      <w:pPr>
+        <w:ind w:left="5760" w:hanging="360"/>
+      </w:pPr>
+      <w:rPr>
+        <w:rFonts w:ascii="Courier New" w:hAnsi="Courier New" w:cs="Courier New" w:hint="default"/>
+      </w:rPr>
+    </w:lvl>
+    <w:lvl w:ilvl="8" w:tplc="10090005" w:tentative="1">
+      <w:start w:val="1"/>
+      <w:numFmt w:val="bullet"/>
+      <w:lvlText w:val=""/>
+      <w:lvlJc w:val="left"/>
+      <w:pPr>
+        <w:ind w:left="6480" w:hanging="360"/>
+      </w:pPr>
+      <w:rPr>
+        <w:rFonts w:ascii="Wingdings" w:hAnsi="Wingdings" w:hint="default"/>
+      </w:rPr>
+    </w:lvl>
+  </w:abstractNum>
+  <w:num w:numId="1">
+    <w:abstractNumId w:val="0"/>
+  </w:num>
+</w:numbering>
 </file>
 
 <file path=word/styles.xml><?xml version="1.0" encoding="utf-8"?>
@@ -4222,6 +4810,17 @@
       <w:ind w:left="220"/>
     </w:pPr>
   </w:style>
+  <w:style w:type="paragraph" w:styleId="ListParagraph">
+    <w:name w:val="List Paragraph"/>
+    <w:basedOn w:val="Normal"/>
+    <w:uiPriority w:val="34"/>
+    <w:qFormat/>
+    <w:rsid w:val="00A81452"/>
+    <w:pPr>
+      <w:ind w:left="720"/>
+      <w:contextualSpacing/>
+    </w:pPr>
+  </w:style>
 </w:styles>
 </file>
 
@@ -4525,7 +5124,7 @@
 </file>
 
 <file path=customXml/itemProps1.xml><?xml version="1.0" encoding="utf-8"?>
-<ds:datastoreItem xmlns:ds="http://schemas.openxmlformats.org/officeDocument/2006/customXml" ds:itemID="{947F8BE9-F1D6-434F-A06E-1F3D1FED1997}">
+<ds:datastoreItem xmlns:ds="http://schemas.openxmlformats.org/officeDocument/2006/customXml" ds:itemID="{F0D42D25-EEFB-4408-A26E-DB145EA728BD}">
   <ds:schemaRefs>
     <ds:schemaRef ds:uri="http://schemas.openxmlformats.org/officeDocument/2006/bibliography"/>
   </ds:schemaRefs>

</xml_diff>

<commit_message>
Added waveforms to document
</commit_message>
<xml_diff>
--- a/ExU/Documentation/FP1-Report-G47-350-1202.docx
+++ b/ExU/Documentation/FP1-Report-G47-350-1202.docx
@@ -1648,12 +1648,10 @@
         <w:pStyle w:val="Heading1"/>
       </w:pPr>
       <w:bookmarkStart w:id="1" w:name="_Toc36938700"/>
-      <w:proofErr w:type="spellStart"/>
       <w:r>
         <w:t>LogicUnit</w:t>
       </w:r>
       <w:bookmarkEnd w:id="1"/>
-      <w:proofErr w:type="spellEnd"/>
     </w:p>
     <w:p>
       <w:pPr>
@@ -1667,15 +1665,7 @@
     </w:p>
     <w:p>
       <w:r>
-        <w:t xml:space="preserve">The </w:t>
-      </w:r>
-      <w:proofErr w:type="spellStart"/>
-      <w:r>
-        <w:t>LogicUnit</w:t>
-      </w:r>
-      <w:proofErr w:type="spellEnd"/>
-      <w:r>
-        <w:t xml:space="preserve"> is responsible for selecting and operating Logic Bitwise operations</w:t>
+        <w:t>The LogicUnit is responsible for selecting and operating Logic Bitwise operations</w:t>
       </w:r>
       <w:r>
         <w:t xml:space="preserve"> of </w:t>
@@ -1737,15 +1727,7 @@
         </w:numPr>
       </w:pPr>
       <w:r>
-        <w:t xml:space="preserve">The result of A </w:t>
-      </w:r>
-      <w:proofErr w:type="spellStart"/>
-      <w:r>
-        <w:t>xor</w:t>
-      </w:r>
-      <w:proofErr w:type="spellEnd"/>
-      <w:r>
-        <w:t xml:space="preserve"> B</w:t>
+        <w:t>The result of A xor B</w:t>
       </w:r>
     </w:p>
     <w:p>
@@ -1795,7 +1777,6 @@
       <w:r>
         <w:t xml:space="preserve">signal </w:t>
       </w:r>
-      <w:proofErr w:type="spellStart"/>
       <w:r>
         <w:rPr>
           <w:i/>
@@ -1803,7 +1784,6 @@
         </w:rPr>
         <w:t>LogicFn</w:t>
       </w:r>
-      <w:proofErr w:type="spellEnd"/>
       <w:r>
         <w:t xml:space="preserve">. </w:t>
       </w:r>
@@ -1811,13 +1791,8 @@
         <w:t>The block diagram</w:t>
       </w:r>
       <w:r>
-        <w:t xml:space="preserve"> of the </w:t>
-      </w:r>
-      <w:proofErr w:type="spellStart"/>
-      <w:r>
-        <w:t>LogicUnit</w:t>
-      </w:r>
-      <w:proofErr w:type="spellEnd"/>
+        <w:t xml:space="preserve"> of the LogicUnit</w:t>
+      </w:r>
       <w:r>
         <w:t xml:space="preserve"> is represented in </w:t>
       </w:r>
@@ -1843,15 +1818,7 @@
         <w:fldChar w:fldCharType="end"/>
       </w:r>
       <w:r>
-        <w:t xml:space="preserve"> and the truth table of the </w:t>
-      </w:r>
-      <w:proofErr w:type="spellStart"/>
-      <w:r>
-        <w:t>LogicUnit</w:t>
-      </w:r>
-      <w:proofErr w:type="spellEnd"/>
-      <w:r>
-        <w:t xml:space="preserve"> is indicated in </w:t>
+        <w:t xml:space="preserve"> and the truth table of the LogicUnit is indicated in </w:t>
       </w:r>
       <w:r>
         <w:fldChar w:fldCharType="begin"/>
@@ -1987,15 +1954,7 @@
       </w:r>
       <w:bookmarkEnd w:id="3"/>
       <w:r>
-        <w:t xml:space="preserve">: Block Diagram of </w:t>
-      </w:r>
-      <w:proofErr w:type="spellStart"/>
-      <w:r>
-        <w:t>LogicUnit</w:t>
-      </w:r>
-      <w:proofErr w:type="spellEnd"/>
-      <w:r>
-        <w:t xml:space="preserve"> Circuit</w:t>
+        <w:t>: Block Diagram of LogicUnit Circuit</w:t>
       </w:r>
       <w:bookmarkEnd w:id="4"/>
     </w:p>
@@ -2026,7 +1985,6 @@
                 <w:bCs/>
               </w:rPr>
             </w:pPr>
-            <w:proofErr w:type="spellStart"/>
             <w:r>
               <w:rPr>
                 <w:b/>
@@ -2034,7 +1992,6 @@
               </w:rPr>
               <w:t>LogicFn</w:t>
             </w:r>
-            <w:proofErr w:type="spellEnd"/>
             <w:r>
               <w:rPr>
                 <w:b/>
@@ -2137,15 +2094,7 @@
               <w:jc w:val="center"/>
             </w:pPr>
             <w:r>
-              <w:t xml:space="preserve">A </w:t>
-            </w:r>
-            <w:proofErr w:type="spellStart"/>
-            <w:r>
-              <w:t>xor</w:t>
-            </w:r>
-            <w:proofErr w:type="spellEnd"/>
-            <w:r>
-              <w:t xml:space="preserve"> B</w:t>
+              <w:t>A xor B</w:t>
             </w:r>
           </w:p>
         </w:tc>
@@ -2254,15 +2203,10 @@
       </w:r>
       <w:bookmarkStart w:id="7" w:name="_Ref36936049"/>
       <w:r>
-        <w:t xml:space="preserve">Truth Table of </w:t>
-      </w:r>
-      <w:proofErr w:type="spellStart"/>
-      <w:r>
-        <w:t>LogicUnit</w:t>
+        <w:t>Truth Table of LogicUnit</w:t>
       </w:r>
       <w:bookmarkEnd w:id="6"/>
       <w:bookmarkEnd w:id="7"/>
-      <w:proofErr w:type="spellEnd"/>
     </w:p>
     <w:p>
       <w:pPr>
@@ -2354,14 +2298,9 @@
       </w:r>
       <w:bookmarkEnd w:id="8"/>
       <w:r>
-        <w:t xml:space="preserve">: VHDL Interface of </w:t>
-      </w:r>
-      <w:proofErr w:type="spellStart"/>
-      <w:r>
-        <w:t>LogicUnit</w:t>
+        <w:t>: VHDL Interface of LogicUnit</w:t>
       </w:r>
       <w:bookmarkEnd w:id="9"/>
-      <w:proofErr w:type="spellEnd"/>
     </w:p>
     <w:p>
       <w:pPr>
@@ -2389,7 +2328,6 @@
       <w:r>
         <w:t xml:space="preserve"> </w:t>
       </w:r>
-      <w:proofErr w:type="spellStart"/>
       <w:r>
         <w:rPr>
           <w:i/>
@@ -2397,11 +2335,9 @@
         </w:rPr>
         <w:t>XorGate</w:t>
       </w:r>
-      <w:proofErr w:type="spellEnd"/>
       <w:r>
         <w:t xml:space="preserve">, </w:t>
       </w:r>
-      <w:proofErr w:type="spellStart"/>
       <w:r>
         <w:rPr>
           <w:i/>
@@ -2409,11 +2345,9 @@
         </w:rPr>
         <w:t>AndGate</w:t>
       </w:r>
-      <w:proofErr w:type="spellEnd"/>
       <w:r>
         <w:t xml:space="preserve">, and </w:t>
       </w:r>
-      <w:proofErr w:type="spellStart"/>
       <w:r>
         <w:rPr>
           <w:i/>
@@ -2421,56 +2355,632 @@
         </w:rPr>
         <w:t>OrGate</w:t>
       </w:r>
-      <w:proofErr w:type="spellEnd"/>
-      <w:r>
-        <w:t>. The VHDL interface for the three block diagrams and synthesise</w:t>
-      </w:r>
-      <w:bookmarkStart w:id="11" w:name="_GoBack"/>
+      <w:r>
+        <w:t xml:space="preserve">. The VHDL interface for the three block diagrams and synthesised circuits are listed in </w:t>
+      </w:r>
+      <w:r>
+        <w:fldChar w:fldCharType="begin"/>
+      </w:r>
+      <w:r>
+        <w:instrText xml:space="preserve"> REF _Ref36938591 \h </w:instrText>
+      </w:r>
+      <w:r>
+        <w:fldChar w:fldCharType="separate"/>
+      </w:r>
+      <w:r>
+        <w:t>Appendix A: Logic Gates</w:t>
+      </w:r>
+      <w:r>
+        <w:fldChar w:fldCharType="end"/>
+      </w:r>
+      <w:r>
+        <w:t>.</w:t>
+      </w:r>
+    </w:p>
+    <w:p>
+      <w:pPr>
+        <w:keepNext/>
+        <w:jc w:val="center"/>
+      </w:pPr>
+      <w:r>
+        <w:rPr>
+          <w:noProof/>
+        </w:rPr>
+        <w:drawing>
+          <wp:inline distT="0" distB="0" distL="0" distR="0" wp14:anchorId="60193EC3" wp14:editId="2F772D47">
+            <wp:extent cx="5720715" cy="2649220"/>
+            <wp:effectExtent l="0" t="0" r="0" b="0"/>
+            <wp:docPr id="11" name="Picture 11"/>
+            <wp:cNvGraphicFramePr>
+              <a:graphicFrameLocks xmlns:a="http://schemas.openxmlformats.org/drawingml/2006/main" noChangeAspect="1"/>
+            </wp:cNvGraphicFramePr>
+            <a:graphic xmlns:a="http://schemas.openxmlformats.org/drawingml/2006/main">
+              <a:graphicData uri="http://schemas.openxmlformats.org/drawingml/2006/picture">
+                <pic:pic xmlns:pic="http://schemas.openxmlformats.org/drawingml/2006/picture">
+                  <pic:nvPicPr>
+                    <pic:cNvPr id="0" name="Picture 5"/>
+                    <pic:cNvPicPr>
+                      <a:picLocks noChangeAspect="1" noChangeArrowheads="1"/>
+                    </pic:cNvPicPr>
+                  </pic:nvPicPr>
+                  <pic:blipFill>
+                    <a:blip r:embed="rId14" cstate="print">
+                      <a:extLst>
+                        <a:ext uri="{28A0092B-C50C-407E-A947-70E740481C1C}">
+                          <a14:useLocalDpi xmlns:a14="http://schemas.microsoft.com/office/drawing/2010/main" val="0"/>
+                        </a:ext>
+                      </a:extLst>
+                    </a:blip>
+                    <a:srcRect/>
+                    <a:stretch>
+                      <a:fillRect/>
+                    </a:stretch>
+                  </pic:blipFill>
+                  <pic:spPr bwMode="auto">
+                    <a:xfrm>
+                      <a:off x="0" y="0"/>
+                      <a:ext cx="5720715" cy="2649220"/>
+                    </a:xfrm>
+                    <a:prstGeom prst="rect">
+                      <a:avLst/>
+                    </a:prstGeom>
+                    <a:noFill/>
+                    <a:ln>
+                      <a:noFill/>
+                    </a:ln>
+                  </pic:spPr>
+                </pic:pic>
+              </a:graphicData>
+            </a:graphic>
+          </wp:inline>
+        </w:drawing>
+      </w:r>
+    </w:p>
+    <w:p>
+      <w:pPr>
+        <w:pStyle w:val="Caption"/>
+        <w:jc w:val="center"/>
+      </w:pPr>
+      <w:r>
+        <w:t xml:space="preserve">Figure </w:t>
+      </w:r>
+      <w:r>
+        <w:fldChar w:fldCharType="begin"/>
+      </w:r>
+      <w:r>
+        <w:instrText xml:space="preserve"> SEQ Figure \* ARABIC </w:instrText>
+      </w:r>
+      <w:r>
+        <w:fldChar w:fldCharType="separate"/>
+      </w:r>
+      <w:r>
+        <w:rPr>
+          <w:noProof/>
+        </w:rPr>
+        <w:t>3</w:t>
+      </w:r>
+      <w:r>
+        <w:fldChar w:fldCharType="end"/>
+      </w:r>
+      <w:r>
+        <w:t xml:space="preserve">: Functional Simulation </w:t>
+      </w:r>
+      <w:r>
+        <w:t>for</w:t>
+      </w:r>
+      <w:r>
+        <w:t xml:space="preserve"> LogicUnit from t=0 to t=70ns</w:t>
+      </w:r>
+    </w:p>
+    <w:p>
+      <w:pPr>
+        <w:keepNext/>
+        <w:jc w:val="center"/>
+      </w:pPr>
+      <w:r>
+        <w:rPr>
+          <w:noProof/>
+        </w:rPr>
+        <w:lastRenderedPageBreak/>
+        <w:drawing>
+          <wp:inline distT="0" distB="0" distL="0" distR="0" wp14:anchorId="2F57002B" wp14:editId="568ABEFA">
+            <wp:extent cx="5721985" cy="2649220"/>
+            <wp:effectExtent l="0" t="0" r="0" b="0"/>
+            <wp:docPr id="12" name="Picture 12"/>
+            <wp:cNvGraphicFramePr>
+              <a:graphicFrameLocks xmlns:a="http://schemas.openxmlformats.org/drawingml/2006/main" noChangeAspect="1"/>
+            </wp:cNvGraphicFramePr>
+            <a:graphic xmlns:a="http://schemas.openxmlformats.org/drawingml/2006/main">
+              <a:graphicData uri="http://schemas.openxmlformats.org/drawingml/2006/picture">
+                <pic:pic xmlns:pic="http://schemas.openxmlformats.org/drawingml/2006/picture">
+                  <pic:nvPicPr>
+                    <pic:cNvPr id="0" name="Picture 6"/>
+                    <pic:cNvPicPr>
+                      <a:picLocks noChangeAspect="1" noChangeArrowheads="1"/>
+                    </pic:cNvPicPr>
+                  </pic:nvPicPr>
+                  <pic:blipFill>
+                    <a:blip r:embed="rId15" cstate="print">
+                      <a:extLst>
+                        <a:ext uri="{28A0092B-C50C-407E-A947-70E740481C1C}">
+                          <a14:useLocalDpi xmlns:a14="http://schemas.microsoft.com/office/drawing/2010/main" val="0"/>
+                        </a:ext>
+                      </a:extLst>
+                    </a:blip>
+                    <a:srcRect/>
+                    <a:stretch>
+                      <a:fillRect/>
+                    </a:stretch>
+                  </pic:blipFill>
+                  <pic:spPr bwMode="auto">
+                    <a:xfrm>
+                      <a:off x="0" y="0"/>
+                      <a:ext cx="5721985" cy="2649220"/>
+                    </a:xfrm>
+                    <a:prstGeom prst="rect">
+                      <a:avLst/>
+                    </a:prstGeom>
+                    <a:noFill/>
+                    <a:ln>
+                      <a:noFill/>
+                    </a:ln>
+                  </pic:spPr>
+                </pic:pic>
+              </a:graphicData>
+            </a:graphic>
+          </wp:inline>
+        </w:drawing>
+      </w:r>
+    </w:p>
+    <w:p>
+      <w:pPr>
+        <w:pStyle w:val="Caption"/>
+        <w:jc w:val="center"/>
+      </w:pPr>
+      <w:r>
+        <w:t xml:space="preserve">Figure </w:t>
+      </w:r>
+      <w:r>
+        <w:fldChar w:fldCharType="begin"/>
+      </w:r>
+      <w:r>
+        <w:instrText xml:space="preserve"> SEQ Figure \* ARABIC </w:instrText>
+      </w:r>
+      <w:r>
+        <w:fldChar w:fldCharType="separate"/>
+      </w:r>
+      <w:r>
+        <w:rPr>
+          <w:noProof/>
+        </w:rPr>
+        <w:t>4</w:t>
+      </w:r>
+      <w:r>
+        <w:fldChar w:fldCharType="end"/>
+      </w:r>
+      <w:r>
+        <w:t xml:space="preserve">: Functional Simulation </w:t>
+      </w:r>
+      <w:r>
+        <w:t xml:space="preserve">for LogicUnit </w:t>
+      </w:r>
+      <w:r>
+        <w:t>from measurement #458 to measurement #464</w:t>
+      </w:r>
+    </w:p>
+    <w:p>
+      <w:pPr>
+        <w:keepNext/>
+      </w:pPr>
+      <w:r>
+        <w:rPr>
+          <w:noProof/>
+        </w:rPr>
+        <w:drawing>
+          <wp:inline distT="0" distB="0" distL="0" distR="0" wp14:anchorId="5EB811E4" wp14:editId="2D7F28FE">
+            <wp:extent cx="5721985" cy="2649220"/>
+            <wp:effectExtent l="0" t="0" r="0" b="0"/>
+            <wp:docPr id="13" name="Picture 13"/>
+            <wp:cNvGraphicFramePr>
+              <a:graphicFrameLocks xmlns:a="http://schemas.openxmlformats.org/drawingml/2006/main" noChangeAspect="1"/>
+            </wp:cNvGraphicFramePr>
+            <a:graphic xmlns:a="http://schemas.openxmlformats.org/drawingml/2006/main">
+              <a:graphicData uri="http://schemas.openxmlformats.org/drawingml/2006/picture">
+                <pic:pic xmlns:pic="http://schemas.openxmlformats.org/drawingml/2006/picture">
+                  <pic:nvPicPr>
+                    <pic:cNvPr id="0" name="Picture 7"/>
+                    <pic:cNvPicPr>
+                      <a:picLocks noChangeAspect="1" noChangeArrowheads="1"/>
+                    </pic:cNvPicPr>
+                  </pic:nvPicPr>
+                  <pic:blipFill>
+                    <a:blip r:embed="rId16" cstate="print">
+                      <a:extLst>
+                        <a:ext uri="{28A0092B-C50C-407E-A947-70E740481C1C}">
+                          <a14:useLocalDpi xmlns:a14="http://schemas.microsoft.com/office/drawing/2010/main" val="0"/>
+                        </a:ext>
+                      </a:extLst>
+                    </a:blip>
+                    <a:srcRect/>
+                    <a:stretch>
+                      <a:fillRect/>
+                    </a:stretch>
+                  </pic:blipFill>
+                  <pic:spPr bwMode="auto">
+                    <a:xfrm>
+                      <a:off x="0" y="0"/>
+                      <a:ext cx="5721985" cy="2649220"/>
+                    </a:xfrm>
+                    <a:prstGeom prst="rect">
+                      <a:avLst/>
+                    </a:prstGeom>
+                    <a:noFill/>
+                    <a:ln>
+                      <a:noFill/>
+                    </a:ln>
+                  </pic:spPr>
+                </pic:pic>
+              </a:graphicData>
+            </a:graphic>
+          </wp:inline>
+        </w:drawing>
+      </w:r>
+    </w:p>
+    <w:p>
+      <w:pPr>
+        <w:pStyle w:val="Caption"/>
+        <w:jc w:val="center"/>
+      </w:pPr>
+      <w:r>
+        <w:t xml:space="preserve">Figure </w:t>
+      </w:r>
+      <w:r>
+        <w:fldChar w:fldCharType="begin"/>
+      </w:r>
+      <w:r>
+        <w:instrText xml:space="preserve"> SEQ Figure \* ARABIC </w:instrText>
+      </w:r>
+      <w:r>
+        <w:fldChar w:fldCharType="separate"/>
+      </w:r>
+      <w:r>
+        <w:rPr>
+          <w:noProof/>
+        </w:rPr>
+        <w:t>5</w:t>
+      </w:r>
+      <w:r>
+        <w:fldChar w:fldCharType="end"/>
+      </w:r>
+      <w:r>
+        <w:t xml:space="preserve">: Functional Simulation </w:t>
+      </w:r>
+      <w:r>
+        <w:t xml:space="preserve">for LogicUnit </w:t>
+      </w:r>
+      <w:r>
+        <w:t>from measurement #770 to measurement #772</w:t>
+      </w:r>
+    </w:p>
+    <w:p/>
+    <w:p/>
+    <w:p/>
+    <w:p>
+      <w:pPr>
+        <w:pStyle w:val="Heading2"/>
+      </w:pPr>
+      <w:bookmarkStart w:id="11" w:name="_Toc36938703"/>
+      <w:r>
+        <w:t>Circuit Synthesis</w:t>
+      </w:r>
       <w:bookmarkEnd w:id="11"/>
-      <w:r>
-        <w:t xml:space="preserve">d circuits are listed in </w:t>
+    </w:p>
+    <w:p/>
+    <w:p>
+      <w:pPr>
+        <w:pStyle w:val="Heading2"/>
+      </w:pPr>
+      <w:bookmarkStart w:id="12" w:name="_Toc36938704"/>
+      <w:r>
+        <w:lastRenderedPageBreak/>
+        <w:t>Timing Simulations</w:t>
+      </w:r>
+      <w:bookmarkEnd w:id="12"/>
+    </w:p>
+    <w:p>
+      <w:pPr>
+        <w:keepNext/>
+        <w:jc w:val="center"/>
+      </w:pPr>
+      <w:r>
+        <w:rPr>
+          <w:noProof/>
+        </w:rPr>
+        <w:drawing>
+          <wp:inline distT="0" distB="0" distL="0" distR="0" wp14:anchorId="18E5412D" wp14:editId="3004E557">
+            <wp:extent cx="5721985" cy="2658110"/>
+            <wp:effectExtent l="0" t="0" r="0" b="8890"/>
+            <wp:docPr id="8" name="Picture 8"/>
+            <wp:cNvGraphicFramePr>
+              <a:graphicFrameLocks xmlns:a="http://schemas.openxmlformats.org/drawingml/2006/main" noChangeAspect="1"/>
+            </wp:cNvGraphicFramePr>
+            <a:graphic xmlns:a="http://schemas.openxmlformats.org/drawingml/2006/main">
+              <a:graphicData uri="http://schemas.openxmlformats.org/drawingml/2006/picture">
+                <pic:pic xmlns:pic="http://schemas.openxmlformats.org/drawingml/2006/picture">
+                  <pic:nvPicPr>
+                    <pic:cNvPr id="0" name="Picture 2"/>
+                    <pic:cNvPicPr>
+                      <a:picLocks noChangeAspect="1" noChangeArrowheads="1"/>
+                    </pic:cNvPicPr>
+                  </pic:nvPicPr>
+                  <pic:blipFill>
+                    <a:blip r:embed="rId17" cstate="print">
+                      <a:extLst>
+                        <a:ext uri="{28A0092B-C50C-407E-A947-70E740481C1C}">
+                          <a14:useLocalDpi xmlns:a14="http://schemas.microsoft.com/office/drawing/2010/main" val="0"/>
+                        </a:ext>
+                      </a:extLst>
+                    </a:blip>
+                    <a:srcRect/>
+                    <a:stretch>
+                      <a:fillRect/>
+                    </a:stretch>
+                  </pic:blipFill>
+                  <pic:spPr bwMode="auto">
+                    <a:xfrm>
+                      <a:off x="0" y="0"/>
+                      <a:ext cx="5721985" cy="2658110"/>
+                    </a:xfrm>
+                    <a:prstGeom prst="rect">
+                      <a:avLst/>
+                    </a:prstGeom>
+                    <a:noFill/>
+                    <a:ln>
+                      <a:noFill/>
+                    </a:ln>
+                  </pic:spPr>
+                </pic:pic>
+              </a:graphicData>
+            </a:graphic>
+          </wp:inline>
+        </w:drawing>
+      </w:r>
+    </w:p>
+    <w:p>
+      <w:pPr>
+        <w:pStyle w:val="Caption"/>
+        <w:jc w:val="center"/>
+      </w:pPr>
+      <w:r>
+        <w:t xml:space="preserve">Figure </w:t>
       </w:r>
       <w:r>
         <w:fldChar w:fldCharType="begin"/>
       </w:r>
       <w:r>
-        <w:instrText xml:space="preserve"> REF _Ref36938591 \h </w:instrText>
+        <w:instrText xml:space="preserve"> SEQ Figure \* ARABIC </w:instrText>
       </w:r>
       <w:r>
         <w:fldChar w:fldCharType="separate"/>
       </w:r>
       <w:r>
-        <w:t>Appendix A: Logic Gates</w:t>
+        <w:rPr>
+          <w:noProof/>
+        </w:rPr>
+        <w:t>6</w:t>
       </w:r>
       <w:r>
         <w:fldChar w:fldCharType="end"/>
       </w:r>
       <w:r>
-        <w:t>.</w:t>
-      </w:r>
-    </w:p>
-    <w:p>
-      <w:pPr>
-        <w:pStyle w:val="Heading2"/>
-      </w:pPr>
-      <w:bookmarkStart w:id="12" w:name="_Toc36938703"/>
-      <w:r>
-        <w:t>Circuit Synthesis</w:t>
-      </w:r>
-      <w:bookmarkEnd w:id="12"/>
-    </w:p>
-    <w:p/>
-    <w:p>
-      <w:pPr>
-        <w:pStyle w:val="Heading2"/>
-      </w:pPr>
-      <w:bookmarkStart w:id="13" w:name="_Toc36938704"/>
-      <w:r>
-        <w:t>Timing Simulations</w:t>
-      </w:r>
+        <w:t xml:space="preserve">: Timing Simulation </w:t>
+      </w:r>
+      <w:r>
+        <w:t xml:space="preserve">for LogicUnit </w:t>
+      </w:r>
+      <w:r>
+        <w:t>of</w:t>
+      </w:r>
+      <w:r>
+        <w:t xml:space="preserve"> Measurement #1</w:t>
+      </w:r>
+    </w:p>
+    <w:p>
+      <w:pPr>
+        <w:keepNext/>
+        <w:jc w:val="right"/>
+      </w:pPr>
+      <w:r>
+        <w:rPr>
+          <w:noProof/>
+        </w:rPr>
+        <w:drawing>
+          <wp:inline distT="0" distB="0" distL="0" distR="0" wp14:anchorId="615BCB95" wp14:editId="182CFB62">
+            <wp:extent cx="5722620" cy="2656205"/>
+            <wp:effectExtent l="0" t="0" r="0" b="0"/>
+            <wp:docPr id="9" name="Picture 9"/>
+            <wp:cNvGraphicFramePr>
+              <a:graphicFrameLocks xmlns:a="http://schemas.openxmlformats.org/drawingml/2006/main" noChangeAspect="1"/>
+            </wp:cNvGraphicFramePr>
+            <a:graphic xmlns:a="http://schemas.openxmlformats.org/drawingml/2006/main">
+              <a:graphicData uri="http://schemas.openxmlformats.org/drawingml/2006/picture">
+                <pic:pic xmlns:pic="http://schemas.openxmlformats.org/drawingml/2006/picture">
+                  <pic:nvPicPr>
+                    <pic:cNvPr id="0" name="Picture 3"/>
+                    <pic:cNvPicPr>
+                      <a:picLocks noChangeAspect="1" noChangeArrowheads="1"/>
+                    </pic:cNvPicPr>
+                  </pic:nvPicPr>
+                  <pic:blipFill>
+                    <a:blip r:embed="rId18" cstate="print">
+                      <a:extLst>
+                        <a:ext uri="{28A0092B-C50C-407E-A947-70E740481C1C}">
+                          <a14:useLocalDpi xmlns:a14="http://schemas.microsoft.com/office/drawing/2010/main" val="0"/>
+                        </a:ext>
+                      </a:extLst>
+                    </a:blip>
+                    <a:srcRect/>
+                    <a:stretch>
+                      <a:fillRect/>
+                    </a:stretch>
+                  </pic:blipFill>
+                  <pic:spPr bwMode="auto">
+                    <a:xfrm>
+                      <a:off x="0" y="0"/>
+                      <a:ext cx="5722620" cy="2656205"/>
+                    </a:xfrm>
+                    <a:prstGeom prst="rect">
+                      <a:avLst/>
+                    </a:prstGeom>
+                    <a:noFill/>
+                    <a:ln>
+                      <a:noFill/>
+                    </a:ln>
+                  </pic:spPr>
+                </pic:pic>
+              </a:graphicData>
+            </a:graphic>
+          </wp:inline>
+        </w:drawing>
+      </w:r>
+    </w:p>
+    <w:p>
+      <w:pPr>
+        <w:pStyle w:val="Caption"/>
+        <w:jc w:val="center"/>
+      </w:pPr>
+      <w:r>
+        <w:t xml:space="preserve">Figure </w:t>
+      </w:r>
+      <w:r>
+        <w:fldChar w:fldCharType="begin"/>
+      </w:r>
+      <w:r>
+        <w:instrText xml:space="preserve"> SEQ Figure \* ARABIC </w:instrText>
+      </w:r>
+      <w:r>
+        <w:fldChar w:fldCharType="separate"/>
+      </w:r>
+      <w:r>
+        <w:rPr>
+          <w:noProof/>
+        </w:rPr>
+        <w:t>7</w:t>
+      </w:r>
+      <w:r>
+        <w:fldChar w:fldCharType="end"/>
+      </w:r>
+      <w:r>
+        <w:t xml:space="preserve">: Timing Simulation </w:t>
+      </w:r>
+      <w:r>
+        <w:t xml:space="preserve">for LogicUnit </w:t>
+      </w:r>
+      <w:r>
+        <w:t>from measurement #400 to measurement #416</w:t>
+      </w:r>
+    </w:p>
+    <w:p>
+      <w:pPr>
+        <w:keepNext/>
+        <w:jc w:val="center"/>
+      </w:pPr>
+      <w:r>
+        <w:rPr>
+          <w:noProof/>
+        </w:rPr>
+        <w:lastRenderedPageBreak/>
+        <w:drawing>
+          <wp:inline distT="0" distB="0" distL="0" distR="0" wp14:anchorId="79BFC78B" wp14:editId="57ACCA08">
+            <wp:extent cx="5722620" cy="2648585"/>
+            <wp:effectExtent l="0" t="0" r="0" b="0"/>
+            <wp:docPr id="10" name="Picture 10"/>
+            <wp:cNvGraphicFramePr>
+              <a:graphicFrameLocks xmlns:a="http://schemas.openxmlformats.org/drawingml/2006/main" noChangeAspect="1"/>
+            </wp:cNvGraphicFramePr>
+            <a:graphic xmlns:a="http://schemas.openxmlformats.org/drawingml/2006/main">
+              <a:graphicData uri="http://schemas.openxmlformats.org/drawingml/2006/picture">
+                <pic:pic xmlns:pic="http://schemas.openxmlformats.org/drawingml/2006/picture">
+                  <pic:nvPicPr>
+                    <pic:cNvPr id="0" name="Picture 4"/>
+                    <pic:cNvPicPr>
+                      <a:picLocks noChangeAspect="1" noChangeArrowheads="1"/>
+                    </pic:cNvPicPr>
+                  </pic:nvPicPr>
+                  <pic:blipFill>
+                    <a:blip r:embed="rId19" cstate="print">
+                      <a:extLst>
+                        <a:ext uri="{28A0092B-C50C-407E-A947-70E740481C1C}">
+                          <a14:useLocalDpi xmlns:a14="http://schemas.microsoft.com/office/drawing/2010/main" val="0"/>
+                        </a:ext>
+                      </a:extLst>
+                    </a:blip>
+                    <a:srcRect/>
+                    <a:stretch>
+                      <a:fillRect/>
+                    </a:stretch>
+                  </pic:blipFill>
+                  <pic:spPr bwMode="auto">
+                    <a:xfrm>
+                      <a:off x="0" y="0"/>
+                      <a:ext cx="5722620" cy="2648585"/>
+                    </a:xfrm>
+                    <a:prstGeom prst="rect">
+                      <a:avLst/>
+                    </a:prstGeom>
+                    <a:noFill/>
+                    <a:ln>
+                      <a:noFill/>
+                    </a:ln>
+                  </pic:spPr>
+                </pic:pic>
+              </a:graphicData>
+            </a:graphic>
+          </wp:inline>
+        </w:drawing>
+      </w:r>
+    </w:p>
+    <w:p>
+      <w:pPr>
+        <w:pStyle w:val="Caption"/>
+        <w:jc w:val="center"/>
+      </w:pPr>
+      <w:r>
+        <w:t xml:space="preserve">Figure </w:t>
+      </w:r>
+      <w:r>
+        <w:fldChar w:fldCharType="begin"/>
+      </w:r>
+      <w:r>
+        <w:instrText xml:space="preserve"> SEQ Figure \* ARABIC </w:instrText>
+      </w:r>
+      <w:r>
+        <w:fldChar w:fldCharType="separate"/>
+      </w:r>
+      <w:r>
+        <w:rPr>
+          <w:noProof/>
+        </w:rPr>
+        <w:t>8</w:t>
+      </w:r>
+      <w:r>
+        <w:fldChar w:fldCharType="end"/>
+      </w:r>
+      <w:r>
+        <w:t>: Timing Simulation</w:t>
+      </w:r>
+      <w:r>
+        <w:t xml:space="preserve"> </w:t>
+      </w:r>
+      <w:r>
+        <w:t xml:space="preserve">for LogicUnit </w:t>
+      </w:r>
+      <w:bookmarkStart w:id="13" w:name="_GoBack"/>
       <w:bookmarkEnd w:id="13"/>
-    </w:p>
-    <w:p/>
+      <w:r>
+        <w:t>of Measurement #772</w:t>
+      </w:r>
+    </w:p>
     <w:p>
       <w:pPr>
         <w:pStyle w:val="Heading1"/>
@@ -2593,15 +3103,7 @@
     </w:p>
     <w:p>
       <w:r>
-        <w:t xml:space="preserve">Inside the </w:t>
-      </w:r>
-      <w:proofErr w:type="spellStart"/>
-      <w:r>
-        <w:t>LogicUnit</w:t>
-      </w:r>
-      <w:proofErr w:type="spellEnd"/>
-      <w:r>
-        <w:t>, the logic gates.</w:t>
+        <w:t>Inside the LogicUnit, the logic gates.</w:t>
       </w:r>
     </w:p>
     <w:p>
@@ -2628,7 +3130,6 @@
       <w:r>
         <w:t xml:space="preserve"> and </w:t>
       </w:r>
-      <w:proofErr w:type="spellStart"/>
       <w:r>
         <w:rPr>
           <w:i/>
@@ -2636,11 +3137,9 @@
         </w:rPr>
         <w:t>xor</w:t>
       </w:r>
-      <w:proofErr w:type="spellEnd"/>
       <w:r>
         <w:t xml:space="preserve"> are available in the IEEE standardised library. The logic gates entity interfaces and implementation for </w:t>
       </w:r>
-      <w:proofErr w:type="spellStart"/>
       <w:r>
         <w:rPr>
           <w:i/>
@@ -2648,11 +3147,9 @@
         </w:rPr>
         <w:t>AndGate</w:t>
       </w:r>
-      <w:proofErr w:type="spellEnd"/>
       <w:r>
         <w:t xml:space="preserve">, </w:t>
       </w:r>
-      <w:proofErr w:type="spellStart"/>
       <w:r>
         <w:rPr>
           <w:i/>
@@ -2660,11 +3157,9 @@
         </w:rPr>
         <w:t>OrGate</w:t>
       </w:r>
-      <w:proofErr w:type="spellEnd"/>
       <w:r>
         <w:t xml:space="preserve"> and </w:t>
       </w:r>
-      <w:proofErr w:type="spellStart"/>
       <w:r>
         <w:rPr>
           <w:i/>
@@ -2672,7 +3167,6 @@
         </w:rPr>
         <w:t>XorGate</w:t>
       </w:r>
-      <w:proofErr w:type="spellEnd"/>
       <w:r>
         <w:t xml:space="preserve"> is represented in </w:t>
       </w:r>
@@ -2777,7 +3271,7 @@
                     </pic:cNvPicPr>
                   </pic:nvPicPr>
                   <pic:blipFill>
-                    <a:blip r:embed="rId14">
+                    <a:blip r:embed="rId20">
                       <a:extLst>
                         <a:ext uri="{28A0092B-C50C-407E-A947-70E740481C1C}">
                           <a14:useLocalDpi xmlns:a14="http://schemas.microsoft.com/office/drawing/2010/main" val="0"/>
@@ -2832,21 +3326,16 @@
         <w:rPr>
           <w:noProof/>
         </w:rPr>
-        <w:t>3</w:t>
+        <w:t>9</w:t>
       </w:r>
       <w:r>
         <w:fldChar w:fldCharType="end"/>
       </w:r>
       <w:bookmarkEnd w:id="20"/>
       <w:r>
-        <w:t xml:space="preserve">: VHDL Interface and Implementation of </w:t>
-      </w:r>
-      <w:proofErr w:type="spellStart"/>
-      <w:r>
-        <w:t>AndGate</w:t>
+        <w:t>: VHDL Interface and Implementation of AndGate</w:t>
       </w:r>
       <w:bookmarkEnd w:id="21"/>
-      <w:proofErr w:type="spellEnd"/>
     </w:p>
     <w:p>
       <w:pPr>
@@ -2875,7 +3364,7 @@
                     </pic:cNvPicPr>
                   </pic:nvPicPr>
                   <pic:blipFill>
-                    <a:blip r:embed="rId15">
+                    <a:blip r:embed="rId21">
                       <a:extLst>
                         <a:ext uri="{28A0092B-C50C-407E-A947-70E740481C1C}">
                           <a14:useLocalDpi xmlns:a14="http://schemas.microsoft.com/office/drawing/2010/main" val="0"/>
@@ -2930,21 +3419,16 @@
         <w:rPr>
           <w:noProof/>
         </w:rPr>
-        <w:t>4</w:t>
+        <w:t>10</w:t>
       </w:r>
       <w:r>
         <w:fldChar w:fldCharType="end"/>
       </w:r>
       <w:bookmarkEnd w:id="22"/>
       <w:r>
-        <w:t xml:space="preserve">: VHDL Interface and Implementation of </w:t>
-      </w:r>
-      <w:proofErr w:type="spellStart"/>
-      <w:r>
-        <w:t>OrGate</w:t>
+        <w:t>: VHDL Interface and Implementation of OrGate</w:t>
       </w:r>
       <w:bookmarkEnd w:id="23"/>
-      <w:proofErr w:type="spellEnd"/>
     </w:p>
     <w:p>
       <w:pPr>
@@ -2973,7 +3457,7 @@
                     </pic:cNvPicPr>
                   </pic:nvPicPr>
                   <pic:blipFill>
-                    <a:blip r:embed="rId16">
+                    <a:blip r:embed="rId22">
                       <a:extLst>
                         <a:ext uri="{28A0092B-C50C-407E-A947-70E740481C1C}">
                           <a14:useLocalDpi xmlns:a14="http://schemas.microsoft.com/office/drawing/2010/main" val="0"/>
@@ -3028,21 +3512,16 @@
         <w:rPr>
           <w:noProof/>
         </w:rPr>
-        <w:t>5</w:t>
+        <w:t>11</w:t>
       </w:r>
       <w:r>
         <w:fldChar w:fldCharType="end"/>
       </w:r>
       <w:bookmarkEnd w:id="24"/>
       <w:r>
-        <w:t xml:space="preserve">: VHDL Interface and Implementation of </w:t>
-      </w:r>
-      <w:proofErr w:type="spellStart"/>
-      <w:r>
-        <w:t>XorGate</w:t>
+        <w:t>: VHDL Interface and Implementation of XorGate</w:t>
       </w:r>
       <w:bookmarkEnd w:id="25"/>
-      <w:proofErr w:type="spellEnd"/>
     </w:p>
     <w:p>
       <w:pPr>
@@ -3530,9 +4009,9 @@
       </w:r>
     </w:p>
     <w:sectPr>
-      <w:headerReference w:type="default" r:id="rId17"/>
-      <w:footerReference w:type="default" r:id="rId18"/>
-      <w:headerReference w:type="first" r:id="rId19"/>
+      <w:headerReference w:type="default" r:id="rId23"/>
+      <w:footerReference w:type="default" r:id="rId24"/>
+      <w:headerReference w:type="first" r:id="rId25"/>
       <w:pgSz w:w="11906" w:h="16838"/>
       <w:pgMar w:top="1440" w:right="1440" w:bottom="1440" w:left="1440" w:header="708" w:footer="708" w:gutter="0"/>
       <w:pgNumType w:start="0"/>
@@ -5124,7 +5603,7 @@
 </file>
 
 <file path=customXml/itemProps1.xml><?xml version="1.0" encoding="utf-8"?>
-<ds:datastoreItem xmlns:ds="http://schemas.openxmlformats.org/officeDocument/2006/customXml" ds:itemID="{F0D42D25-EEFB-4408-A26E-DB145EA728BD}">
+<ds:datastoreItem xmlns:ds="http://schemas.openxmlformats.org/officeDocument/2006/customXml" ds:itemID="{45DDA505-A30A-40CA-85A0-281B7EBD81BE}">
   <ds:schemaRefs>
     <ds:schemaRef ds:uri="http://schemas.openxmlformats.org/officeDocument/2006/bibliography"/>
   </ds:schemaRefs>

</xml_diff>

<commit_message>
Added annotated waveform diagrams. Updated document
</commit_message>
<xml_diff>
--- a/ExU/Documentation/FP1-Report-G47-350-1202.docx
+++ b/ExU/Documentation/FP1-Report-G47-350-1202.docx
@@ -1648,10 +1648,12 @@
         <w:pStyle w:val="Heading1"/>
       </w:pPr>
       <w:bookmarkStart w:id="1" w:name="_Toc36938700"/>
+      <w:proofErr w:type="spellStart"/>
       <w:r>
         <w:t>LogicUnit</w:t>
       </w:r>
       <w:bookmarkEnd w:id="1"/>
+      <w:proofErr w:type="spellEnd"/>
     </w:p>
     <w:p>
       <w:pPr>
@@ -1665,7 +1667,15 @@
     </w:p>
     <w:p>
       <w:r>
-        <w:t>The LogicUnit is responsible for selecting and operating Logic Bitwise operations</w:t>
+        <w:t xml:space="preserve">The </w:t>
+      </w:r>
+      <w:proofErr w:type="spellStart"/>
+      <w:r>
+        <w:t>LogicUnit</w:t>
+      </w:r>
+      <w:proofErr w:type="spellEnd"/>
+      <w:r>
+        <w:t xml:space="preserve"> is responsible for selecting and operating Logic Bitwise operations</w:t>
       </w:r>
       <w:r>
         <w:t xml:space="preserve"> of </w:t>
@@ -1727,7 +1737,15 @@
         </w:numPr>
       </w:pPr>
       <w:r>
-        <w:t>The result of A xor B</w:t>
+        <w:t xml:space="preserve">The result of A </w:t>
+      </w:r>
+      <w:proofErr w:type="spellStart"/>
+      <w:r>
+        <w:t>xor</w:t>
+      </w:r>
+      <w:proofErr w:type="spellEnd"/>
+      <w:r>
+        <w:t xml:space="preserve"> B</w:t>
       </w:r>
     </w:p>
     <w:p>
@@ -1777,6 +1795,7 @@
       <w:r>
         <w:t xml:space="preserve">signal </w:t>
       </w:r>
+      <w:proofErr w:type="spellStart"/>
       <w:r>
         <w:rPr>
           <w:i/>
@@ -1784,6 +1803,7 @@
         </w:rPr>
         <w:t>LogicFn</w:t>
       </w:r>
+      <w:proofErr w:type="spellEnd"/>
       <w:r>
         <w:t xml:space="preserve">. </w:t>
       </w:r>
@@ -1791,8 +1811,13 @@
         <w:t>The block diagram</w:t>
       </w:r>
       <w:r>
-        <w:t xml:space="preserve"> of the LogicUnit</w:t>
-      </w:r>
+        <w:t xml:space="preserve"> of the </w:t>
+      </w:r>
+      <w:proofErr w:type="spellStart"/>
+      <w:r>
+        <w:t>LogicUnit</w:t>
+      </w:r>
+      <w:proofErr w:type="spellEnd"/>
       <w:r>
         <w:t xml:space="preserve"> is represented in </w:t>
       </w:r>
@@ -1818,7 +1843,15 @@
         <w:fldChar w:fldCharType="end"/>
       </w:r>
       <w:r>
-        <w:t xml:space="preserve"> and the truth table of the LogicUnit is indicated in </w:t>
+        <w:t xml:space="preserve"> and the truth table of the </w:t>
+      </w:r>
+      <w:proofErr w:type="spellStart"/>
+      <w:r>
+        <w:t>LogicUnit</w:t>
+      </w:r>
+      <w:proofErr w:type="spellEnd"/>
+      <w:r>
+        <w:t xml:space="preserve"> is indicated in </w:t>
       </w:r>
       <w:r>
         <w:fldChar w:fldCharType="begin"/>
@@ -1930,7 +1963,7 @@
         <w:jc w:val="center"/>
       </w:pPr>
       <w:bookmarkStart w:id="3" w:name="_Ref36936006"/>
-      <w:bookmarkStart w:id="4" w:name="_Toc36938675"/>
+      <w:bookmarkStart w:id="4" w:name="_Toc36950651"/>
       <w:r>
         <w:t xml:space="preserve">Figure </w:t>
       </w:r>
@@ -1954,7 +1987,15 @@
       </w:r>
       <w:bookmarkEnd w:id="3"/>
       <w:r>
-        <w:t>: Block Diagram of LogicUnit Circuit</w:t>
+        <w:t xml:space="preserve">: Block Diagram of </w:t>
+      </w:r>
+      <w:proofErr w:type="spellStart"/>
+      <w:r>
+        <w:t>LogicUnit</w:t>
+      </w:r>
+      <w:proofErr w:type="spellEnd"/>
+      <w:r>
+        <w:t xml:space="preserve"> Circuit</w:t>
       </w:r>
       <w:bookmarkEnd w:id="4"/>
     </w:p>
@@ -1985,6 +2026,7 @@
                 <w:bCs/>
               </w:rPr>
             </w:pPr>
+            <w:proofErr w:type="spellStart"/>
             <w:r>
               <w:rPr>
                 <w:b/>
@@ -1992,6 +2034,7 @@
               </w:rPr>
               <w:t>LogicFn</w:t>
             </w:r>
+            <w:proofErr w:type="spellEnd"/>
             <w:r>
               <w:rPr>
                 <w:b/>
@@ -2094,7 +2137,15 @@
               <w:jc w:val="center"/>
             </w:pPr>
             <w:r>
-              <w:t>A xor B</w:t>
+              <w:t xml:space="preserve">A </w:t>
+            </w:r>
+            <w:proofErr w:type="spellStart"/>
+            <w:r>
+              <w:t>xor</w:t>
+            </w:r>
+            <w:proofErr w:type="spellEnd"/>
+            <w:r>
+              <w:t xml:space="preserve"> B</w:t>
             </w:r>
           </w:p>
         </w:tc>
@@ -2203,10 +2254,15 @@
       </w:r>
       <w:bookmarkStart w:id="7" w:name="_Ref36936049"/>
       <w:r>
-        <w:t>Truth Table of LogicUnit</w:t>
+        <w:t xml:space="preserve">Truth Table of </w:t>
+      </w:r>
+      <w:proofErr w:type="spellStart"/>
+      <w:r>
+        <w:t>LogicUnit</w:t>
       </w:r>
       <w:bookmarkEnd w:id="6"/>
       <w:bookmarkEnd w:id="7"/>
+      <w:proofErr w:type="spellEnd"/>
     </w:p>
     <w:p>
       <w:pPr>
@@ -2274,7 +2330,7 @@
         <w:jc w:val="center"/>
       </w:pPr>
       <w:bookmarkStart w:id="8" w:name="_Ref36937918"/>
-      <w:bookmarkStart w:id="9" w:name="_Toc36938676"/>
+      <w:bookmarkStart w:id="9" w:name="_Toc36950652"/>
       <w:r>
         <w:t xml:space="preserve">Figure </w:t>
       </w:r>
@@ -2298,9 +2354,14 @@
       </w:r>
       <w:bookmarkEnd w:id="8"/>
       <w:r>
-        <w:t>: VHDL Interface of LogicUnit</w:t>
+        <w:t xml:space="preserve">: VHDL Interface of </w:t>
+      </w:r>
+      <w:proofErr w:type="spellStart"/>
+      <w:r>
+        <w:t>LogicUnit</w:t>
       </w:r>
       <w:bookmarkEnd w:id="9"/>
+      <w:proofErr w:type="spellEnd"/>
     </w:p>
     <w:p>
       <w:pPr>
@@ -2314,67 +2375,135 @@
     </w:p>
     <w:p>
       <w:r>
-        <w:t>The functional behaviour is given as</w:t>
-      </w:r>
-    </w:p>
-    <w:p/>
-    <w:p>
-      <w:r>
-        <w:t>As indicated, the three logical diagrams</w:t>
-      </w:r>
-      <w:r>
-        <w:t xml:space="preserve"> are</w:t>
-      </w:r>
-      <w:r>
-        <w:t xml:space="preserve"> </w:t>
-      </w:r>
+        <w:t xml:space="preserve">The functional behaviour </w:t>
+      </w:r>
+      <w:r>
+        <w:t xml:space="preserve">of </w:t>
+      </w:r>
+      <w:proofErr w:type="spellStart"/>
+      <w:r>
+        <w:t>LogicUnit</w:t>
+      </w:r>
+      <w:proofErr w:type="spellEnd"/>
+      <w:r>
+        <w:t xml:space="preserve"> can be demonstrated in th</w:t>
+      </w:r>
+      <w:r>
+        <w:t>ree example</w:t>
+      </w:r>
+      <w:r>
+        <w:t xml:space="preserve"> diagrams </w:t>
+      </w:r>
+      <w:r>
+        <w:fldChar w:fldCharType="begin"/>
+      </w:r>
+      <w:r>
+        <w:instrText xml:space="preserve"> REF _Ref36949240 \h </w:instrText>
+      </w:r>
+      <w:r>
+        <w:fldChar w:fldCharType="separate"/>
+      </w:r>
+      <w:r>
+        <w:t xml:space="preserve">Figure </w:t>
+      </w:r>
+      <w:r>
+        <w:rPr>
+          <w:noProof/>
+        </w:rPr>
+        <w:t>3</w:t>
+      </w:r>
+      <w:r>
+        <w:fldChar w:fldCharType="end"/>
+      </w:r>
+      <w:r>
+        <w:t xml:space="preserve">, </w:t>
+      </w:r>
+      <w:r>
+        <w:fldChar w:fldCharType="begin"/>
+      </w:r>
+      <w:r>
+        <w:instrText xml:space="preserve"> REF _Ref36949246 \h </w:instrText>
+      </w:r>
+      <w:r>
+        <w:fldChar w:fldCharType="separate"/>
+      </w:r>
+      <w:r>
+        <w:t xml:space="preserve">Figure </w:t>
+      </w:r>
+      <w:r>
+        <w:rPr>
+          <w:noProof/>
+        </w:rPr>
+        <w:t>4</w:t>
+      </w:r>
+      <w:r>
+        <w:fldChar w:fldCharType="end"/>
+      </w:r>
+      <w:r>
+        <w:t xml:space="preserve"> and </w:t>
+      </w:r>
+      <w:r>
+        <w:fldChar w:fldCharType="begin"/>
+      </w:r>
+      <w:r>
+        <w:instrText xml:space="preserve"> REF _Ref36949250 \h </w:instrText>
+      </w:r>
+      <w:r>
+        <w:fldChar w:fldCharType="separate"/>
+      </w:r>
+      <w:r>
+        <w:t xml:space="preserve">Figure </w:t>
+      </w:r>
+      <w:r>
+        <w:rPr>
+          <w:noProof/>
+        </w:rPr>
+        <w:t>5</w:t>
+      </w:r>
+      <w:r>
+        <w:fldChar w:fldCharType="end"/>
+      </w:r>
+      <w:r>
+        <w:t>.</w:t>
+      </w:r>
+      <w:r>
+        <w:t xml:space="preserve"> In </w:t>
+      </w:r>
+      <w:r>
+        <w:fldChar w:fldCharType="begin"/>
+      </w:r>
+      <w:r>
+        <w:instrText xml:space="preserve"> REF _Ref36949240 \h </w:instrText>
+      </w:r>
+      <w:r>
+        <w:fldChar w:fldCharType="separate"/>
+      </w:r>
+      <w:r>
+        <w:t xml:space="preserve">Figure </w:t>
+      </w:r>
+      <w:r>
+        <w:rPr>
+          <w:noProof/>
+        </w:rPr>
+        <w:t>3</w:t>
+      </w:r>
+      <w:r>
+        <w:fldChar w:fldCharType="end"/>
+      </w:r>
+      <w:r>
+        <w:t xml:space="preserve">, the different </w:t>
+      </w:r>
+      <w:proofErr w:type="spellStart"/>
       <w:r>
         <w:rPr>
           <w:i/>
           <w:iCs/>
         </w:rPr>
-        <w:t>XorGate</w:t>
-      </w:r>
-      <w:r>
-        <w:t xml:space="preserve">, </w:t>
-      </w:r>
-      <w:r>
-        <w:rPr>
-          <w:i/>
-          <w:iCs/>
-        </w:rPr>
-        <w:t>AndGate</w:t>
-      </w:r>
-      <w:r>
-        <w:t xml:space="preserve">, and </w:t>
-      </w:r>
-      <w:r>
-        <w:rPr>
-          <w:i/>
-          <w:iCs/>
-        </w:rPr>
-        <w:t>OrGate</w:t>
-      </w:r>
-      <w:r>
-        <w:t xml:space="preserve">. The VHDL interface for the three block diagrams and synthesised circuits are listed in </w:t>
-      </w:r>
-      <w:r>
-        <w:fldChar w:fldCharType="begin"/>
-      </w:r>
-      <w:r>
-        <w:instrText xml:space="preserve"> REF _Ref36938591 \h </w:instrText>
-      </w:r>
-      <w:r>
-        <w:fldChar w:fldCharType="separate"/>
-      </w:r>
-      <w:r>
-        <w:t>Appendix A: Logic Gates</w:t>
-      </w:r>
-      <w:r>
-        <w:fldChar w:fldCharType="end"/>
-      </w:r>
-      <w:r>
-        <w:t>.</w:t>
+        <w:t>LogicFn</w:t>
+      </w:r>
+      <w:proofErr w:type="spellEnd"/>
+      <w:r>
+        <w:t xml:space="preserve"> signals are demonstrated.</w:t>
       </w:r>
     </w:p>
     <w:p>
@@ -2387,9 +2516,9 @@
           <w:noProof/>
         </w:rPr>
         <w:drawing>
-          <wp:inline distT="0" distB="0" distL="0" distR="0" wp14:anchorId="60193EC3" wp14:editId="2F772D47">
-            <wp:extent cx="5720715" cy="2649220"/>
-            <wp:effectExtent l="0" t="0" r="0" b="0"/>
+          <wp:inline distT="0" distB="0" distL="0" distR="0" wp14:anchorId="60193EC3" wp14:editId="61C4DB67">
+            <wp:extent cx="5709218" cy="2649220"/>
+            <wp:effectExtent l="0" t="0" r="6350" b="0"/>
             <wp:docPr id="11" name="Picture 11"/>
             <wp:cNvGraphicFramePr>
               <a:graphicFrameLocks xmlns:a="http://schemas.openxmlformats.org/drawingml/2006/main" noChangeAspect="1"/>
@@ -2411,7 +2540,6 @@
                         </a:ext>
                       </a:extLst>
                     </a:blip>
-                    <a:srcRect/>
                     <a:stretch>
                       <a:fillRect/>
                     </a:stretch>
@@ -2419,7 +2547,7 @@
                   <pic:spPr bwMode="auto">
                     <a:xfrm>
                       <a:off x="0" y="0"/>
-                      <a:ext cx="5720715" cy="2649220"/>
+                      <a:ext cx="5709218" cy="2649220"/>
                     </a:xfrm>
                     <a:prstGeom prst="rect">
                       <a:avLst/>
@@ -2441,6 +2569,8 @@
         <w:pStyle w:val="Caption"/>
         <w:jc w:val="center"/>
       </w:pPr>
+      <w:bookmarkStart w:id="11" w:name="_Ref36949240"/>
+      <w:bookmarkStart w:id="12" w:name="_Toc36950653"/>
       <w:r>
         <w:t xml:space="preserve">Figure </w:t>
       </w:r>
@@ -2462,6 +2592,7 @@
       <w:r>
         <w:fldChar w:fldCharType="end"/>
       </w:r>
+      <w:bookmarkEnd w:id="11"/>
       <w:r>
         <w:t xml:space="preserve">: Functional Simulation </w:t>
       </w:r>
@@ -2469,8 +2600,17 @@
         <w:t>for</w:t>
       </w:r>
       <w:r>
-        <w:t xml:space="preserve"> LogicUnit from t=0 to t=70ns</w:t>
-      </w:r>
+        <w:t xml:space="preserve"> </w:t>
+      </w:r>
+      <w:proofErr w:type="spellStart"/>
+      <w:r>
+        <w:t>LogicUnit</w:t>
+      </w:r>
+      <w:proofErr w:type="spellEnd"/>
+      <w:r>
+        <w:t xml:space="preserve"> from t=0 to t=70ns</w:t>
+      </w:r>
+      <w:bookmarkEnd w:id="12"/>
     </w:p>
     <w:p>
       <w:pPr>
@@ -2481,11 +2621,10 @@
         <w:rPr>
           <w:noProof/>
         </w:rPr>
-        <w:lastRenderedPageBreak/>
         <w:drawing>
-          <wp:inline distT="0" distB="0" distL="0" distR="0" wp14:anchorId="2F57002B" wp14:editId="568ABEFA">
-            <wp:extent cx="5721985" cy="2649220"/>
-            <wp:effectExtent l="0" t="0" r="0" b="0"/>
+          <wp:inline distT="0" distB="0" distL="0" distR="0" wp14:anchorId="2F57002B" wp14:editId="3DF08285">
+            <wp:extent cx="5721985" cy="2644815"/>
+            <wp:effectExtent l="0" t="0" r="0" b="3175"/>
             <wp:docPr id="12" name="Picture 12"/>
             <wp:cNvGraphicFramePr>
               <a:graphicFrameLocks xmlns:a="http://schemas.openxmlformats.org/drawingml/2006/main" noChangeAspect="1"/>
@@ -2507,7 +2646,6 @@
                         </a:ext>
                       </a:extLst>
                     </a:blip>
-                    <a:srcRect/>
                     <a:stretch>
                       <a:fillRect/>
                     </a:stretch>
@@ -2515,7 +2653,7 @@
                   <pic:spPr bwMode="auto">
                     <a:xfrm>
                       <a:off x="0" y="0"/>
-                      <a:ext cx="5721985" cy="2649220"/>
+                      <a:ext cx="5721985" cy="2644815"/>
                     </a:xfrm>
                     <a:prstGeom prst="rect">
                       <a:avLst/>
@@ -2537,6 +2675,8 @@
         <w:pStyle w:val="Caption"/>
         <w:jc w:val="center"/>
       </w:pPr>
+      <w:bookmarkStart w:id="13" w:name="_Ref36949246"/>
+      <w:bookmarkStart w:id="14" w:name="_Toc36950654"/>
       <w:r>
         <w:t xml:space="preserve">Figure </w:t>
       </w:r>
@@ -2558,15 +2698,25 @@
       <w:r>
         <w:fldChar w:fldCharType="end"/>
       </w:r>
+      <w:bookmarkEnd w:id="13"/>
       <w:r>
         <w:t xml:space="preserve">: Functional Simulation </w:t>
       </w:r>
       <w:r>
-        <w:t xml:space="preserve">for LogicUnit </w:t>
+        <w:t xml:space="preserve">for </w:t>
+      </w:r>
+      <w:proofErr w:type="spellStart"/>
+      <w:r>
+        <w:t>LogicUnit</w:t>
+      </w:r>
+      <w:proofErr w:type="spellEnd"/>
+      <w:r>
+        <w:t xml:space="preserve"> </w:t>
       </w:r>
       <w:r>
         <w:t>from measurement #458 to measurement #464</w:t>
       </w:r>
+      <w:bookmarkEnd w:id="14"/>
     </w:p>
     <w:p>
       <w:pPr>
@@ -2576,9 +2726,10 @@
         <w:rPr>
           <w:noProof/>
         </w:rPr>
+        <w:lastRenderedPageBreak/>
         <w:drawing>
-          <wp:inline distT="0" distB="0" distL="0" distR="0" wp14:anchorId="5EB811E4" wp14:editId="2D7F28FE">
-            <wp:extent cx="5721985" cy="2649220"/>
+          <wp:inline distT="0" distB="0" distL="0" distR="0" wp14:anchorId="5EB811E4" wp14:editId="04F6F923">
+            <wp:extent cx="5715639" cy="2649220"/>
             <wp:effectExtent l="0" t="0" r="0" b="0"/>
             <wp:docPr id="13" name="Picture 13"/>
             <wp:cNvGraphicFramePr>
@@ -2601,7 +2752,6 @@
                         </a:ext>
                       </a:extLst>
                     </a:blip>
-                    <a:srcRect/>
                     <a:stretch>
                       <a:fillRect/>
                     </a:stretch>
@@ -2609,7 +2759,7 @@
                   <pic:spPr bwMode="auto">
                     <a:xfrm>
                       <a:off x="0" y="0"/>
-                      <a:ext cx="5721985" cy="2649220"/>
+                      <a:ext cx="5715639" cy="2649220"/>
                     </a:xfrm>
                     <a:prstGeom prst="rect">
                       <a:avLst/>
@@ -2631,6 +2781,8 @@
         <w:pStyle w:val="Caption"/>
         <w:jc w:val="center"/>
       </w:pPr>
+      <w:bookmarkStart w:id="15" w:name="_Ref36949250"/>
+      <w:bookmarkStart w:id="16" w:name="_Toc36950655"/>
       <w:r>
         <w:t xml:space="preserve">Figure </w:t>
       </w:r>
@@ -2652,40 +2804,221 @@
       <w:r>
         <w:fldChar w:fldCharType="end"/>
       </w:r>
+      <w:bookmarkEnd w:id="15"/>
       <w:r>
         <w:t xml:space="preserve">: Functional Simulation </w:t>
       </w:r>
       <w:r>
-        <w:t xml:space="preserve">for LogicUnit </w:t>
+        <w:t xml:space="preserve">for </w:t>
+      </w:r>
+      <w:proofErr w:type="spellStart"/>
+      <w:r>
+        <w:t>LogicUnit</w:t>
+      </w:r>
+      <w:proofErr w:type="spellEnd"/>
+      <w:r>
+        <w:t xml:space="preserve"> </w:t>
       </w:r>
       <w:r>
         <w:t>from measurement #770 to measurement #772</w:t>
       </w:r>
-    </w:p>
-    <w:p/>
-    <w:p/>
-    <w:p/>
+      <w:bookmarkEnd w:id="16"/>
+    </w:p>
+    <w:p>
+      <w:pPr>
+        <w:rPr>
+          <w:rFonts w:asciiTheme="majorHAnsi" w:eastAsiaTheme="majorEastAsia" w:hAnsiTheme="majorHAnsi" w:cstheme="majorBidi"/>
+          <w:color w:val="2F5496" w:themeColor="accent1" w:themeShade="BF"/>
+          <w:sz w:val="26"/>
+          <w:szCs w:val="26"/>
+        </w:rPr>
+      </w:pPr>
+      <w:bookmarkStart w:id="17" w:name="_Toc36938703"/>
+      <w:r>
+        <w:br w:type="page"/>
+      </w:r>
+    </w:p>
     <w:p>
       <w:pPr>
         <w:pStyle w:val="Heading2"/>
       </w:pPr>
-      <w:bookmarkStart w:id="11" w:name="_Toc36938703"/>
-      <w:r>
+      <w:r>
+        <w:lastRenderedPageBreak/>
         <w:t>Circuit Synthesis</w:t>
       </w:r>
-      <w:bookmarkEnd w:id="11"/>
-    </w:p>
-    <w:p/>
+      <w:bookmarkEnd w:id="17"/>
+    </w:p>
+    <w:p>
+      <w:bookmarkStart w:id="18" w:name="_GoBack"/>
+      <w:bookmarkEnd w:id="18"/>
+    </w:p>
+    <w:p>
+      <w:r>
+        <w:t xml:space="preserve">As indicated, the three logical diagrams are </w:t>
+      </w:r>
+      <w:proofErr w:type="spellStart"/>
+      <w:r>
+        <w:rPr>
+          <w:i/>
+          <w:iCs/>
+        </w:rPr>
+        <w:t>XorGate</w:t>
+      </w:r>
+      <w:proofErr w:type="spellEnd"/>
+      <w:r>
+        <w:t xml:space="preserve">, </w:t>
+      </w:r>
+      <w:proofErr w:type="spellStart"/>
+      <w:r>
+        <w:rPr>
+          <w:i/>
+          <w:iCs/>
+        </w:rPr>
+        <w:t>AndGate</w:t>
+      </w:r>
+      <w:proofErr w:type="spellEnd"/>
+      <w:r>
+        <w:t xml:space="preserve">, and </w:t>
+      </w:r>
+      <w:proofErr w:type="spellStart"/>
+      <w:r>
+        <w:rPr>
+          <w:i/>
+          <w:iCs/>
+        </w:rPr>
+        <w:t>OrGate</w:t>
+      </w:r>
+      <w:proofErr w:type="spellEnd"/>
+      <w:r>
+        <w:t xml:space="preserve">. The VHDL interface for the three block diagrams and synthesised circuits are listed in </w:t>
+      </w:r>
+      <w:r>
+        <w:fldChar w:fldCharType="begin"/>
+      </w:r>
+      <w:r>
+        <w:instrText xml:space="preserve"> REF _Ref36938591 \h </w:instrText>
+      </w:r>
+      <w:r>
+        <w:fldChar w:fldCharType="separate"/>
+      </w:r>
+      <w:r>
+        <w:t>Appendix A: Logic Gates</w:t>
+      </w:r>
+      <w:r>
+        <w:fldChar w:fldCharType="end"/>
+      </w:r>
+      <w:r>
+        <w:t>.</w:t>
+      </w:r>
+    </w:p>
+    <w:p>
+      <w:pPr>
+        <w:keepNext/>
+      </w:pPr>
+      <w:r>
+        <w:rPr>
+          <w:noProof/>
+        </w:rPr>
+        <w:drawing>
+          <wp:inline distT="0" distB="0" distL="0" distR="0" wp14:anchorId="45727617" wp14:editId="58A8141A">
+            <wp:extent cx="6330930" cy="6966408"/>
+            <wp:effectExtent l="0" t="0" r="0" b="6350"/>
+            <wp:docPr id="18" name="Picture 18"/>
+            <wp:cNvGraphicFramePr>
+              <a:graphicFrameLocks xmlns:a="http://schemas.openxmlformats.org/drawingml/2006/main" noChangeAspect="1"/>
+            </wp:cNvGraphicFramePr>
+            <a:graphic xmlns:a="http://schemas.openxmlformats.org/drawingml/2006/main">
+              <a:graphicData uri="http://schemas.openxmlformats.org/drawingml/2006/picture">
+                <pic:pic xmlns:pic="http://schemas.openxmlformats.org/drawingml/2006/picture">
+                  <pic:nvPicPr>
+                    <pic:cNvPr id="0" name="Picture 12"/>
+                    <pic:cNvPicPr>
+                      <a:picLocks noChangeAspect="1" noChangeArrowheads="1"/>
+                    </pic:cNvPicPr>
+                  </pic:nvPicPr>
+                  <pic:blipFill>
+                    <a:blip r:embed="rId17">
+                      <a:extLst>
+                        <a:ext uri="{28A0092B-C50C-407E-A947-70E740481C1C}">
+                          <a14:useLocalDpi xmlns:a14="http://schemas.microsoft.com/office/drawing/2010/main" val="0"/>
+                        </a:ext>
+                      </a:extLst>
+                    </a:blip>
+                    <a:srcRect/>
+                    <a:stretch>
+                      <a:fillRect/>
+                    </a:stretch>
+                  </pic:blipFill>
+                  <pic:spPr bwMode="auto">
+                    <a:xfrm>
+                      <a:off x="0" y="0"/>
+                      <a:ext cx="6361100" cy="6999606"/>
+                    </a:xfrm>
+                    <a:prstGeom prst="rect">
+                      <a:avLst/>
+                    </a:prstGeom>
+                    <a:noFill/>
+                    <a:ln>
+                      <a:noFill/>
+                    </a:ln>
+                  </pic:spPr>
+                </pic:pic>
+              </a:graphicData>
+            </a:graphic>
+          </wp:inline>
+        </w:drawing>
+      </w:r>
+    </w:p>
+    <w:p>
+      <w:pPr>
+        <w:pStyle w:val="Caption"/>
+        <w:jc w:val="center"/>
+      </w:pPr>
+      <w:r>
+        <w:t xml:space="preserve">Figure </w:t>
+      </w:r>
+      <w:r>
+        <w:fldChar w:fldCharType="begin"/>
+      </w:r>
+      <w:r>
+        <w:instrText xml:space="preserve"> SEQ Figure \* ARABIC </w:instrText>
+      </w:r>
+      <w:r>
+        <w:fldChar w:fldCharType="separate"/>
+      </w:r>
+      <w:r>
+        <w:rPr>
+          <w:noProof/>
+        </w:rPr>
+        <w:t>6</w:t>
+      </w:r>
+      <w:r>
+        <w:fldChar w:fldCharType="end"/>
+      </w:r>
+      <w:r>
+        <w:t xml:space="preserve">: Synthesised Circuit of </w:t>
+      </w:r>
+      <w:proofErr w:type="spellStart"/>
+      <w:r>
+        <w:t>LogicUnit</w:t>
+      </w:r>
+      <w:proofErr w:type="spellEnd"/>
+    </w:p>
+    <w:p>
+      <w:r>
+        <w:br w:type="page"/>
+      </w:r>
+    </w:p>
     <w:p>
       <w:pPr>
         <w:pStyle w:val="Heading2"/>
       </w:pPr>
-      <w:bookmarkStart w:id="12" w:name="_Toc36938704"/>
+      <w:bookmarkStart w:id="19" w:name="_Toc36938704"/>
       <w:r>
         <w:lastRenderedPageBreak/>
         <w:t>Timing Simulations</w:t>
       </w:r>
-      <w:bookmarkEnd w:id="12"/>
+      <w:bookmarkEnd w:id="19"/>
     </w:p>
     <w:p>
       <w:pPr>
@@ -2697,9 +3030,9 @@
           <w:noProof/>
         </w:rPr>
         <w:drawing>
-          <wp:inline distT="0" distB="0" distL="0" distR="0" wp14:anchorId="18E5412D" wp14:editId="3004E557">
-            <wp:extent cx="5721985" cy="2658110"/>
-            <wp:effectExtent l="0" t="0" r="0" b="8890"/>
+          <wp:inline distT="0" distB="0" distL="0" distR="0" wp14:anchorId="18E5412D" wp14:editId="0DAF3611">
+            <wp:extent cx="5721985" cy="2656742"/>
+            <wp:effectExtent l="0" t="0" r="0" b="0"/>
             <wp:docPr id="8" name="Picture 8"/>
             <wp:cNvGraphicFramePr>
               <a:graphicFrameLocks xmlns:a="http://schemas.openxmlformats.org/drawingml/2006/main" noChangeAspect="1"/>
@@ -2714,14 +3047,13 @@
                     </pic:cNvPicPr>
                   </pic:nvPicPr>
                   <pic:blipFill>
-                    <a:blip r:embed="rId17" cstate="print">
+                    <a:blip r:embed="rId18" cstate="print">
                       <a:extLst>
                         <a:ext uri="{28A0092B-C50C-407E-A947-70E740481C1C}">
                           <a14:useLocalDpi xmlns:a14="http://schemas.microsoft.com/office/drawing/2010/main" val="0"/>
                         </a:ext>
                       </a:extLst>
                     </a:blip>
-                    <a:srcRect/>
                     <a:stretch>
                       <a:fillRect/>
                     </a:stretch>
@@ -2729,7 +3061,7 @@
                   <pic:spPr bwMode="auto">
                     <a:xfrm>
                       <a:off x="0" y="0"/>
-                      <a:ext cx="5721985" cy="2658110"/>
+                      <a:ext cx="5721985" cy="2656742"/>
                     </a:xfrm>
                     <a:prstGeom prst="rect">
                       <a:avLst/>
@@ -2751,6 +3083,7 @@
         <w:pStyle w:val="Caption"/>
         <w:jc w:val="center"/>
       </w:pPr>
+      <w:bookmarkStart w:id="20" w:name="_Toc36950656"/>
       <w:r>
         <w:t xml:space="preserve">Figure </w:t>
       </w:r>
@@ -2767,7 +3100,7 @@
         <w:rPr>
           <w:noProof/>
         </w:rPr>
-        <w:t>6</w:t>
+        <w:t>7</w:t>
       </w:r>
       <w:r>
         <w:fldChar w:fldCharType="end"/>
@@ -2776,7 +3109,15 @@
         <w:t xml:space="preserve">: Timing Simulation </w:t>
       </w:r>
       <w:r>
-        <w:t xml:space="preserve">for LogicUnit </w:t>
+        <w:t xml:space="preserve">for </w:t>
+      </w:r>
+      <w:proofErr w:type="spellStart"/>
+      <w:r>
+        <w:t>LogicUnit</w:t>
+      </w:r>
+      <w:proofErr w:type="spellEnd"/>
+      <w:r>
+        <w:t xml:space="preserve"> </w:t>
       </w:r>
       <w:r>
         <w:t>of</w:t>
@@ -2784,6 +3125,7 @@
       <w:r>
         <w:t xml:space="preserve"> Measurement #1</w:t>
       </w:r>
+      <w:bookmarkEnd w:id="20"/>
     </w:p>
     <w:p>
       <w:pPr>
@@ -2812,7 +3154,7 @@
                     </pic:cNvPicPr>
                   </pic:nvPicPr>
                   <pic:blipFill>
-                    <a:blip r:embed="rId18" cstate="print">
+                    <a:blip r:embed="rId19" cstate="print">
                       <a:extLst>
                         <a:ext uri="{28A0092B-C50C-407E-A947-70E740481C1C}">
                           <a14:useLocalDpi xmlns:a14="http://schemas.microsoft.com/office/drawing/2010/main" val="0"/>
@@ -2849,6 +3191,7 @@
         <w:pStyle w:val="Caption"/>
         <w:jc w:val="center"/>
       </w:pPr>
+      <w:bookmarkStart w:id="21" w:name="_Toc36950657"/>
       <w:r>
         <w:t xml:space="preserve">Figure </w:t>
       </w:r>
@@ -2865,7 +3208,7 @@
         <w:rPr>
           <w:noProof/>
         </w:rPr>
-        <w:t>7</w:t>
+        <w:t>8</w:t>
       </w:r>
       <w:r>
         <w:fldChar w:fldCharType="end"/>
@@ -2874,11 +3217,20 @@
         <w:t xml:space="preserve">: Timing Simulation </w:t>
       </w:r>
       <w:r>
-        <w:t xml:space="preserve">for LogicUnit </w:t>
+        <w:t xml:space="preserve">for </w:t>
+      </w:r>
+      <w:proofErr w:type="spellStart"/>
+      <w:r>
+        <w:t>LogicUnit</w:t>
+      </w:r>
+      <w:proofErr w:type="spellEnd"/>
+      <w:r>
+        <w:t xml:space="preserve"> </w:t>
       </w:r>
       <w:r>
         <w:t>from measurement #400 to measurement #416</w:t>
       </w:r>
+      <w:bookmarkEnd w:id="21"/>
     </w:p>
     <w:p>
       <w:pPr>
@@ -2891,9 +3243,9 @@
         </w:rPr>
         <w:lastRenderedPageBreak/>
         <w:drawing>
-          <wp:inline distT="0" distB="0" distL="0" distR="0" wp14:anchorId="79BFC78B" wp14:editId="57ACCA08">
-            <wp:extent cx="5722620" cy="2648585"/>
-            <wp:effectExtent l="0" t="0" r="0" b="0"/>
+          <wp:inline distT="0" distB="0" distL="0" distR="0" wp14:anchorId="79BFC78B" wp14:editId="756BDC89">
+            <wp:extent cx="5714269" cy="2648585"/>
+            <wp:effectExtent l="0" t="0" r="1270" b="0"/>
             <wp:docPr id="10" name="Picture 10"/>
             <wp:cNvGraphicFramePr>
               <a:graphicFrameLocks xmlns:a="http://schemas.openxmlformats.org/drawingml/2006/main" noChangeAspect="1"/>
@@ -2908,14 +3260,13 @@
                     </pic:cNvPicPr>
                   </pic:nvPicPr>
                   <pic:blipFill>
-                    <a:blip r:embed="rId19" cstate="print">
+                    <a:blip r:embed="rId20" cstate="print">
                       <a:extLst>
                         <a:ext uri="{28A0092B-C50C-407E-A947-70E740481C1C}">
                           <a14:useLocalDpi xmlns:a14="http://schemas.microsoft.com/office/drawing/2010/main" val="0"/>
                         </a:ext>
                       </a:extLst>
                     </a:blip>
-                    <a:srcRect/>
                     <a:stretch>
                       <a:fillRect/>
                     </a:stretch>
@@ -2923,7 +3274,7 @@
                   <pic:spPr bwMode="auto">
                     <a:xfrm>
                       <a:off x="0" y="0"/>
-                      <a:ext cx="5722620" cy="2648585"/>
+                      <a:ext cx="5714269" cy="2648585"/>
                     </a:xfrm>
                     <a:prstGeom prst="rect">
                       <a:avLst/>
@@ -2945,6 +3296,7 @@
         <w:pStyle w:val="Caption"/>
         <w:jc w:val="center"/>
       </w:pPr>
+      <w:bookmarkStart w:id="22" w:name="_Toc36950658"/>
       <w:r>
         <w:t xml:space="preserve">Figure </w:t>
       </w:r>
@@ -2961,7 +3313,7 @@
         <w:rPr>
           <w:noProof/>
         </w:rPr>
-        <w:t>8</w:t>
+        <w:t>9</w:t>
       </w:r>
       <w:r>
         <w:fldChar w:fldCharType="end"/>
@@ -2973,23 +3325,30 @@
         <w:t xml:space="preserve"> </w:t>
       </w:r>
       <w:r>
-        <w:t xml:space="preserve">for LogicUnit </w:t>
-      </w:r>
-      <w:bookmarkStart w:id="13" w:name="_GoBack"/>
-      <w:bookmarkEnd w:id="13"/>
+        <w:t xml:space="preserve">for </w:t>
+      </w:r>
+      <w:proofErr w:type="spellStart"/>
+      <w:r>
+        <w:t>LogicUnit</w:t>
+      </w:r>
+      <w:proofErr w:type="spellEnd"/>
+      <w:r>
+        <w:t xml:space="preserve"> </w:t>
+      </w:r>
       <w:r>
         <w:t>of Measurement #772</w:t>
       </w:r>
+      <w:bookmarkEnd w:id="22"/>
     </w:p>
     <w:p>
       <w:pPr>
         <w:pStyle w:val="Heading1"/>
       </w:pPr>
-      <w:bookmarkStart w:id="14" w:name="_Toc36938705"/>
+      <w:bookmarkStart w:id="23" w:name="_Toc36938705"/>
       <w:r>
         <w:t>Arithmetic Unit</w:t>
       </w:r>
-      <w:bookmarkEnd w:id="14"/>
+      <w:bookmarkEnd w:id="23"/>
     </w:p>
     <w:p/>
     <w:p/>
@@ -2997,113 +3356,55 @@
       <w:pPr>
         <w:pStyle w:val="Heading1"/>
       </w:pPr>
-      <w:bookmarkStart w:id="15" w:name="_Toc36938706"/>
+      <w:bookmarkStart w:id="24" w:name="_Toc36938706"/>
       <w:r>
         <w:t>Conclusion</w:t>
       </w:r>
-      <w:bookmarkEnd w:id="15"/>
+      <w:bookmarkEnd w:id="24"/>
     </w:p>
     <w:p/>
     <w:p/>
     <w:p/>
     <w:p/>
-    <w:bookmarkStart w:id="16" w:name="_Toc36938707" w:displacedByCustomXml="next"/>
-    <w:sdt>
-      <w:sdtPr>
-        <w:rPr>
-          <w:rFonts w:asciiTheme="minorHAnsi" w:eastAsia="Times New Roman" w:hAnsi="Times New Roman" w:cs="Times New Roman"/>
-          <w:color w:val="auto"/>
-          <w:sz w:val="22"/>
-          <w:szCs w:val="22"/>
-        </w:rPr>
-        <w:id w:val="-722295528"/>
-        <w:docPartObj>
-          <w:docPartGallery w:val="Bibliographies"/>
-          <w:docPartUnique/>
-        </w:docPartObj>
-      </w:sdtPr>
-      <w:sdtEndPr/>
-      <w:sdtContent>
-        <w:p>
-          <w:pPr>
-            <w:pStyle w:val="Heading1"/>
-          </w:pPr>
-          <w:r>
-            <w:t>References</w:t>
-          </w:r>
-          <w:bookmarkEnd w:id="16"/>
-        </w:p>
-        <w:sdt>
-          <w:sdtPr>
-            <w:id w:val="-573587230"/>
-            <w:bibliography/>
-          </w:sdtPr>
-          <w:sdtEndPr/>
-          <w:sdtContent>
-            <w:p>
-              <w:r>
-                <w:fldChar w:fldCharType="begin"/>
-              </w:r>
-              <w:r>
-                <w:instrText xml:space="preserve"> BIBLIOGRAPHY </w:instrText>
-              </w:r>
-              <w:r>
-                <w:fldChar w:fldCharType="separate"/>
-              </w:r>
-              <w:r>
-                <w:rPr>
-                  <w:rFonts w:hAnsiTheme="minorHAnsi"/>
-                  <w:b/>
-                  <w:bCs/>
-                  <w:noProof/>
-                  <w:lang w:val="en-US"/>
-                </w:rPr>
-                <w:t>There are no sources in the current document.</w:t>
-              </w:r>
-              <w:r>
-                <w:rPr>
-                  <w:b/>
-                  <w:bCs/>
-                  <w:noProof/>
-                </w:rPr>
-                <w:fldChar w:fldCharType="end"/>
-              </w:r>
-            </w:p>
-          </w:sdtContent>
-        </w:sdt>
-      </w:sdtContent>
-    </w:sdt>
     <w:p>
       <w:pPr>
         <w:pStyle w:val="Heading1"/>
       </w:pPr>
-      <w:bookmarkStart w:id="17" w:name="_Toc36938708"/>
+      <w:bookmarkStart w:id="25" w:name="_Toc36938708"/>
       <w:r>
         <w:t>Appendi</w:t>
       </w:r>
       <w:r>
         <w:t>x</w:t>
       </w:r>
-      <w:bookmarkEnd w:id="17"/>
+      <w:bookmarkEnd w:id="25"/>
     </w:p>
     <w:p>
       <w:pPr>
         <w:pStyle w:val="Heading2"/>
       </w:pPr>
-      <w:bookmarkStart w:id="18" w:name="_Ref36938591"/>
-      <w:bookmarkStart w:id="19" w:name="_Toc36938709"/>
+      <w:bookmarkStart w:id="26" w:name="_Ref36938591"/>
+      <w:bookmarkStart w:id="27" w:name="_Toc36938709"/>
       <w:r>
         <w:t xml:space="preserve">Appendix A: </w:t>
       </w:r>
       <w:r>
         <w:t>Logic Gates</w:t>
       </w:r>
-      <w:bookmarkEnd w:id="18"/>
-      <w:bookmarkEnd w:id="19"/>
-    </w:p>
-    <w:p>
-      <w:r>
-        <w:t>Inside the LogicUnit, the logic gates.</w:t>
+      <w:bookmarkEnd w:id="26"/>
+      <w:bookmarkEnd w:id="27"/>
+    </w:p>
+    <w:p>
+      <w:r>
+        <w:t xml:space="preserve">Inside the </w:t>
+      </w:r>
+      <w:proofErr w:type="spellStart"/>
+      <w:r>
+        <w:t>LogicUnit</w:t>
+      </w:r>
+      <w:proofErr w:type="spellEnd"/>
+      <w:r>
+        <w:t>, the logic gates.</w:t>
       </w:r>
     </w:p>
     <w:p>
@@ -3130,6 +3431,7 @@
       <w:r>
         <w:t xml:space="preserve"> and </w:t>
       </w:r>
+      <w:proofErr w:type="spellStart"/>
       <w:r>
         <w:rPr>
           <w:i/>
@@ -3137,9 +3439,11 @@
         </w:rPr>
         <w:t>xor</w:t>
       </w:r>
+      <w:proofErr w:type="spellEnd"/>
       <w:r>
         <w:t xml:space="preserve"> are available in the IEEE standardised library. The logic gates entity interfaces and implementation for </w:t>
       </w:r>
+      <w:proofErr w:type="spellStart"/>
       <w:r>
         <w:rPr>
           <w:i/>
@@ -3147,9 +3451,11 @@
         </w:rPr>
         <w:t>AndGate</w:t>
       </w:r>
+      <w:proofErr w:type="spellEnd"/>
       <w:r>
         <w:t xml:space="preserve">, </w:t>
       </w:r>
+      <w:proofErr w:type="spellStart"/>
       <w:r>
         <w:rPr>
           <w:i/>
@@ -3157,9 +3463,11 @@
         </w:rPr>
         <w:t>OrGate</w:t>
       </w:r>
+      <w:proofErr w:type="spellEnd"/>
       <w:r>
         <w:t xml:space="preserve"> and </w:t>
       </w:r>
+      <w:proofErr w:type="spellStart"/>
       <w:r>
         <w:rPr>
           <w:i/>
@@ -3167,6 +3475,7 @@
         </w:rPr>
         <w:t>XorGate</w:t>
       </w:r>
+      <w:proofErr w:type="spellEnd"/>
       <w:r>
         <w:t xml:space="preserve"> is represented in </w:t>
       </w:r>
@@ -3271,7 +3580,7 @@
                     </pic:cNvPicPr>
                   </pic:nvPicPr>
                   <pic:blipFill>
-                    <a:blip r:embed="rId20">
+                    <a:blip r:embed="rId21">
                       <a:extLst>
                         <a:ext uri="{28A0092B-C50C-407E-A947-70E740481C1C}">
                           <a14:useLocalDpi xmlns:a14="http://schemas.microsoft.com/office/drawing/2010/main" val="0"/>
@@ -3308,8 +3617,8 @@
         <w:pStyle w:val="Caption"/>
         <w:jc w:val="center"/>
       </w:pPr>
-      <w:bookmarkStart w:id="20" w:name="_Ref36937746"/>
-      <w:bookmarkStart w:id="21" w:name="_Toc36938677"/>
+      <w:bookmarkStart w:id="28" w:name="_Ref36937746"/>
+      <w:bookmarkStart w:id="29" w:name="_Toc36950659"/>
       <w:r>
         <w:t xml:space="preserve">Figure </w:t>
       </w:r>
@@ -3326,16 +3635,21 @@
         <w:rPr>
           <w:noProof/>
         </w:rPr>
-        <w:t>9</w:t>
+        <w:t>10</w:t>
       </w:r>
       <w:r>
         <w:fldChar w:fldCharType="end"/>
       </w:r>
-      <w:bookmarkEnd w:id="20"/>
-      <w:r>
-        <w:t>: VHDL Interface and Implementation of AndGate</w:t>
-      </w:r>
-      <w:bookmarkEnd w:id="21"/>
+      <w:bookmarkEnd w:id="28"/>
+      <w:r>
+        <w:t xml:space="preserve">: VHDL Interface and Implementation of </w:t>
+      </w:r>
+      <w:proofErr w:type="spellStart"/>
+      <w:r>
+        <w:t>AndGate</w:t>
+      </w:r>
+      <w:bookmarkEnd w:id="29"/>
+      <w:proofErr w:type="spellEnd"/>
     </w:p>
     <w:p>
       <w:pPr>
@@ -3364,7 +3678,7 @@
                     </pic:cNvPicPr>
                   </pic:nvPicPr>
                   <pic:blipFill>
-                    <a:blip r:embed="rId21">
+                    <a:blip r:embed="rId22">
                       <a:extLst>
                         <a:ext uri="{28A0092B-C50C-407E-A947-70E740481C1C}">
                           <a14:useLocalDpi xmlns:a14="http://schemas.microsoft.com/office/drawing/2010/main" val="0"/>
@@ -3401,8 +3715,8 @@
         <w:pStyle w:val="Caption"/>
         <w:jc w:val="center"/>
       </w:pPr>
-      <w:bookmarkStart w:id="22" w:name="_Ref36937753"/>
-      <w:bookmarkStart w:id="23" w:name="_Toc36938678"/>
+      <w:bookmarkStart w:id="30" w:name="_Ref36937753"/>
+      <w:bookmarkStart w:id="31" w:name="_Toc36950660"/>
       <w:r>
         <w:t xml:space="preserve">Figure </w:t>
       </w:r>
@@ -3419,16 +3733,21 @@
         <w:rPr>
           <w:noProof/>
         </w:rPr>
-        <w:t>10</w:t>
+        <w:t>11</w:t>
       </w:r>
       <w:r>
         <w:fldChar w:fldCharType="end"/>
       </w:r>
-      <w:bookmarkEnd w:id="22"/>
-      <w:r>
-        <w:t>: VHDL Interface and Implementation of OrGate</w:t>
-      </w:r>
-      <w:bookmarkEnd w:id="23"/>
+      <w:bookmarkEnd w:id="30"/>
+      <w:r>
+        <w:t xml:space="preserve">: VHDL Interface and Implementation of </w:t>
+      </w:r>
+      <w:proofErr w:type="spellStart"/>
+      <w:r>
+        <w:t>OrGate</w:t>
+      </w:r>
+      <w:bookmarkEnd w:id="31"/>
+      <w:proofErr w:type="spellEnd"/>
     </w:p>
     <w:p>
       <w:pPr>
@@ -3457,7 +3776,7 @@
                     </pic:cNvPicPr>
                   </pic:nvPicPr>
                   <pic:blipFill>
-                    <a:blip r:embed="rId22">
+                    <a:blip r:embed="rId23">
                       <a:extLst>
                         <a:ext uri="{28A0092B-C50C-407E-A947-70E740481C1C}">
                           <a14:useLocalDpi xmlns:a14="http://schemas.microsoft.com/office/drawing/2010/main" val="0"/>
@@ -3494,8 +3813,8 @@
         <w:pStyle w:val="Caption"/>
         <w:jc w:val="center"/>
       </w:pPr>
-      <w:bookmarkStart w:id="24" w:name="_Ref36937758"/>
-      <w:bookmarkStart w:id="25" w:name="_Toc36938679"/>
+      <w:bookmarkStart w:id="32" w:name="_Ref36937758"/>
+      <w:bookmarkStart w:id="33" w:name="_Toc36950661"/>
       <w:r>
         <w:t xml:space="preserve">Figure </w:t>
       </w:r>
@@ -3512,42 +3831,181 @@
         <w:rPr>
           <w:noProof/>
         </w:rPr>
-        <w:t>11</w:t>
+        <w:t>12</w:t>
       </w:r>
       <w:r>
         <w:fldChar w:fldCharType="end"/>
       </w:r>
-      <w:bookmarkEnd w:id="24"/>
-      <w:r>
-        <w:t>: VHDL Interface and Implementation of XorGate</w:t>
-      </w:r>
-      <w:bookmarkEnd w:id="25"/>
-    </w:p>
-    <w:p>
-      <w:pPr>
+      <w:bookmarkEnd w:id="32"/>
+      <w:r>
+        <w:t xml:space="preserve">: VHDL Interface and Implementation of </w:t>
+      </w:r>
+      <w:proofErr w:type="spellStart"/>
+      <w:r>
+        <w:t>XorGate</w:t>
+      </w:r>
+      <w:bookmarkEnd w:id="33"/>
+      <w:proofErr w:type="spellEnd"/>
+    </w:p>
+    <w:p>
+      <w:r>
+        <w:lastRenderedPageBreak/>
+        <w:t xml:space="preserve">The </w:t>
+      </w:r>
+      <w:r>
+        <w:t xml:space="preserve">synthesised circuits are represented in </w:t>
+      </w:r>
+      <w:r>
+        <w:fldChar w:fldCharType="begin"/>
+      </w:r>
+      <w:r>
+        <w:instrText xml:space="preserve"> REF _Ref36950643 \h </w:instrText>
+      </w:r>
+      <w:r>
+        <w:fldChar w:fldCharType="separate"/>
+      </w:r>
+      <w:r>
+        <w:t xml:space="preserve">Figure </w:t>
+      </w:r>
+      <w:r>
+        <w:rPr>
+          <w:noProof/>
+        </w:rPr>
+        <w:t>12</w:t>
+      </w:r>
+      <w:r>
+        <w:fldChar w:fldCharType="end"/>
+      </w:r>
+      <w:r>
+        <w:t>.</w:t>
+      </w:r>
+    </w:p>
+    <w:p>
+      <w:pPr>
+        <w:keepNext/>
         <w:jc w:val="center"/>
       </w:pPr>
-    </w:p>
-    <w:p>
-      <w:pPr>
+      <w:r>
+        <w:rPr>
+          <w:noProof/>
+        </w:rPr>
+        <w:drawing>
+          <wp:inline distT="0" distB="0" distL="0" distR="0" wp14:anchorId="0AC6E40F" wp14:editId="3E7EB2D8">
+            <wp:extent cx="5760085" cy="2054860"/>
+            <wp:effectExtent l="0" t="0" r="0" b="2540"/>
+            <wp:docPr id="17" name="Picture 17"/>
+            <wp:cNvGraphicFramePr>
+              <a:graphicFrameLocks xmlns:a="http://schemas.openxmlformats.org/drawingml/2006/main" noChangeAspect="1"/>
+            </wp:cNvGraphicFramePr>
+            <a:graphic xmlns:a="http://schemas.openxmlformats.org/drawingml/2006/main">
+              <a:graphicData uri="http://schemas.openxmlformats.org/drawingml/2006/picture">
+                <pic:pic xmlns:pic="http://schemas.openxmlformats.org/drawingml/2006/picture">
+                  <pic:nvPicPr>
+                    <pic:cNvPr id="0" name="Picture 11"/>
+                    <pic:cNvPicPr>
+                      <a:picLocks noChangeAspect="1" noChangeArrowheads="1"/>
+                    </pic:cNvPicPr>
+                  </pic:nvPicPr>
+                  <pic:blipFill>
+                    <a:blip r:embed="rId24" cstate="print">
+                      <a:extLst>
+                        <a:ext uri="{28A0092B-C50C-407E-A947-70E740481C1C}">
+                          <a14:useLocalDpi xmlns:a14="http://schemas.microsoft.com/office/drawing/2010/main" val="0"/>
+                        </a:ext>
+                      </a:extLst>
+                    </a:blip>
+                    <a:srcRect/>
+                    <a:stretch>
+                      <a:fillRect/>
+                    </a:stretch>
+                  </pic:blipFill>
+                  <pic:spPr bwMode="auto">
+                    <a:xfrm>
+                      <a:off x="0" y="0"/>
+                      <a:ext cx="5760085" cy="2054860"/>
+                    </a:xfrm>
+                    <a:prstGeom prst="rect">
+                      <a:avLst/>
+                    </a:prstGeom>
+                    <a:noFill/>
+                    <a:ln>
+                      <a:noFill/>
+                    </a:ln>
+                  </pic:spPr>
+                </pic:pic>
+              </a:graphicData>
+            </a:graphic>
+          </wp:inline>
+        </w:drawing>
+      </w:r>
+    </w:p>
+    <w:p>
+      <w:pPr>
+        <w:pStyle w:val="Caption"/>
         <w:jc w:val="center"/>
       </w:pPr>
-    </w:p>
-    <w:p>
-      <w:r>
-        <w:t>The VHDL Representation</w:t>
-      </w:r>
-    </w:p>
-    <w:p/>
+      <w:bookmarkStart w:id="34" w:name="_Ref36950643"/>
+      <w:bookmarkStart w:id="35" w:name="_Toc36950662"/>
+      <w:r>
+        <w:t xml:space="preserve">Figure </w:t>
+      </w:r>
+      <w:r>
+        <w:fldChar w:fldCharType="begin"/>
+      </w:r>
+      <w:r>
+        <w:instrText xml:space="preserve"> SEQ Figure \* ARABIC </w:instrText>
+      </w:r>
+      <w:r>
+        <w:fldChar w:fldCharType="separate"/>
+      </w:r>
+      <w:r>
+        <w:rPr>
+          <w:noProof/>
+        </w:rPr>
+        <w:t>13</w:t>
+      </w:r>
+      <w:r>
+        <w:fldChar w:fldCharType="end"/>
+      </w:r>
+      <w:bookmarkEnd w:id="34"/>
+      <w:r>
+        <w:t xml:space="preserve">: Synthesised Circuits of </w:t>
+      </w:r>
+      <w:proofErr w:type="spellStart"/>
+      <w:r>
+        <w:t>AndGates</w:t>
+      </w:r>
+      <w:proofErr w:type="spellEnd"/>
+      <w:r>
+        <w:t xml:space="preserve">, </w:t>
+      </w:r>
+      <w:proofErr w:type="spellStart"/>
+      <w:r>
+        <w:t>OrGates</w:t>
+      </w:r>
+      <w:proofErr w:type="spellEnd"/>
+      <w:r>
+        <w:t xml:space="preserve"> and </w:t>
+      </w:r>
+      <w:proofErr w:type="spellStart"/>
+      <w:r>
+        <w:t>XorGates</w:t>
+      </w:r>
+      <w:proofErr w:type="spellEnd"/>
+      <w:r>
+        <w:t xml:space="preserve"> respectively</w:t>
+      </w:r>
+      <w:bookmarkEnd w:id="35"/>
+    </w:p>
     <w:p>
       <w:pPr>
         <w:pStyle w:val="Heading1"/>
       </w:pPr>
-      <w:bookmarkStart w:id="26" w:name="_Toc36938710"/>
+      <w:bookmarkStart w:id="36" w:name="_Toc36938710"/>
       <w:r>
         <w:t>Table of Tables</w:t>
       </w:r>
-      <w:bookmarkEnd w:id="26"/>
+      <w:bookmarkEnd w:id="36"/>
     </w:p>
     <w:p>
       <w:pPr>
@@ -3638,11 +4096,11 @@
       <w:r>
         <w:t xml:space="preserve"> </w:t>
       </w:r>
-      <w:bookmarkStart w:id="27" w:name="_Toc36938711"/>
+      <w:bookmarkStart w:id="37" w:name="_Toc36938711"/>
       <w:r>
         <w:t>Table of Figures</w:t>
       </w:r>
-      <w:bookmarkEnd w:id="27"/>
+      <w:bookmarkEnd w:id="37"/>
     </w:p>
     <w:p>
       <w:pPr>
@@ -3664,7 +4122,7 @@
       <w:r>
         <w:fldChar w:fldCharType="separate"/>
       </w:r>
-      <w:hyperlink w:anchor="_Toc36938675" w:history="1">
+      <w:hyperlink w:anchor="_Toc36950651" w:history="1">
         <w:r>
           <w:rPr>
             <w:rStyle w:val="Hyperlink"/>
@@ -3692,7 +4150,7 @@
             <w:noProof/>
             <w:webHidden/>
           </w:rPr>
-          <w:instrText xml:space="preserve"> PAGEREF _Toc36938675 \h </w:instrText>
+          <w:instrText xml:space="preserve"> PAGEREF _Toc36950651 \h </w:instrText>
         </w:r>
         <w:r>
           <w:rPr>
@@ -3734,7 +4192,7 @@
           <w:noProof/>
         </w:rPr>
       </w:pPr>
-      <w:hyperlink w:anchor="_Toc36938676" w:history="1">
+      <w:hyperlink w:anchor="_Toc36950652" w:history="1">
         <w:r>
           <w:rPr>
             <w:rStyle w:val="Hyperlink"/>
@@ -3762,7 +4220,7 @@
             <w:noProof/>
             <w:webHidden/>
           </w:rPr>
-          <w:instrText xml:space="preserve"> PAGEREF _Toc36938676 \h </w:instrText>
+          <w:instrText xml:space="preserve"> PAGEREF _Toc36950652 \h </w:instrText>
         </w:r>
         <w:r>
           <w:rPr>
@@ -3804,14 +4262,14 @@
           <w:noProof/>
         </w:rPr>
       </w:pPr>
-      <w:hyperlink w:anchor="_Toc36938677" w:history="1">
+      <w:hyperlink w:anchor="_Toc36950653" w:history="1">
         <w:r>
           <w:rPr>
             <w:rStyle w:val="Hyperlink"/>
             <w:rFonts w:eastAsiaTheme="minorEastAsia"/>
             <w:noProof/>
           </w:rPr>
-          <w:t>Figure 3: VHDL Interface and Implementation of AndGate</w:t>
+          <w:t>Figure 3: Functional Simulation for LogicUnit from t=0 to t=70ns</w:t>
         </w:r>
         <w:r>
           <w:rPr>
@@ -3832,7 +4290,7 @@
             <w:noProof/>
             <w:webHidden/>
           </w:rPr>
-          <w:instrText xml:space="preserve"> PAGEREF _Toc36938677 \h </w:instrText>
+          <w:instrText xml:space="preserve"> PAGEREF _Toc36950653 \h </w:instrText>
         </w:r>
         <w:r>
           <w:rPr>
@@ -3852,7 +4310,7 @@
             <w:noProof/>
             <w:webHidden/>
           </w:rPr>
-          <w:t>4</w:t>
+          <w:t>3</w:t>
         </w:r>
         <w:r>
           <w:rPr>
@@ -3874,14 +4332,14 @@
           <w:noProof/>
         </w:rPr>
       </w:pPr>
-      <w:hyperlink w:anchor="_Toc36938678" w:history="1">
+      <w:hyperlink w:anchor="_Toc36950654" w:history="1">
         <w:r>
           <w:rPr>
             <w:rStyle w:val="Hyperlink"/>
             <w:rFonts w:eastAsiaTheme="minorEastAsia"/>
             <w:noProof/>
           </w:rPr>
-          <w:t>Figure 4: VHDL Interface and Implementation of OrGate</w:t>
+          <w:t>Figure 4: Functional Simulation for LogicUnit from measurement #458 to measurement #464</w:t>
         </w:r>
         <w:r>
           <w:rPr>
@@ -3902,7 +4360,7 @@
             <w:noProof/>
             <w:webHidden/>
           </w:rPr>
-          <w:instrText xml:space="preserve"> PAGEREF _Toc36938678 \h </w:instrText>
+          <w:instrText xml:space="preserve"> PAGEREF _Toc36950654 \h </w:instrText>
         </w:r>
         <w:r>
           <w:rPr>
@@ -3922,7 +4380,7 @@
             <w:noProof/>
             <w:webHidden/>
           </w:rPr>
-          <w:t>4</w:t>
+          <w:t>3</w:t>
         </w:r>
         <w:r>
           <w:rPr>
@@ -3944,14 +4402,14 @@
           <w:noProof/>
         </w:rPr>
       </w:pPr>
-      <w:hyperlink w:anchor="_Toc36938679" w:history="1">
+      <w:hyperlink w:anchor="_Toc36950655" w:history="1">
         <w:r>
           <w:rPr>
             <w:rStyle w:val="Hyperlink"/>
             <w:rFonts w:eastAsiaTheme="minorEastAsia"/>
             <w:noProof/>
           </w:rPr>
-          <w:t>Figure 5: VHDL Interface and Implementation of XorGate</w:t>
+          <w:t>Figure 5: Functional Simulation for LogicUnit from measurement #770 to measurement #772</w:t>
         </w:r>
         <w:r>
           <w:rPr>
@@ -3972,7 +4430,7 @@
             <w:noProof/>
             <w:webHidden/>
           </w:rPr>
-          <w:instrText xml:space="preserve"> PAGEREF _Toc36938679 \h </w:instrText>
+          <w:instrText xml:space="preserve"> PAGEREF _Toc36950655 \h </w:instrText>
         </w:r>
         <w:r>
           <w:rPr>
@@ -4004,14 +4462,504 @@
       </w:hyperlink>
     </w:p>
     <w:p>
+      <w:pPr>
+        <w:pStyle w:val="TableofFigures"/>
+        <w:tabs>
+          <w:tab w:val="right" w:leader="dot" w:pos="9016"/>
+        </w:tabs>
+        <w:rPr>
+          <w:rFonts w:eastAsiaTheme="minorEastAsia" w:hAnsiTheme="minorHAnsi" w:cstheme="minorBidi"/>
+          <w:noProof/>
+        </w:rPr>
+      </w:pPr>
+      <w:hyperlink w:anchor="_Toc36950656" w:history="1">
+        <w:r>
+          <w:rPr>
+            <w:rStyle w:val="Hyperlink"/>
+            <w:rFonts w:eastAsiaTheme="minorEastAsia"/>
+            <w:noProof/>
+          </w:rPr>
+          <w:t>Figure 6: Timing Simulation for LogicUnit of Measurement #1</w:t>
+        </w:r>
+        <w:r>
+          <w:rPr>
+            <w:noProof/>
+            <w:webHidden/>
+          </w:rPr>
+          <w:tab/>
+        </w:r>
+        <w:r>
+          <w:rPr>
+            <w:noProof/>
+            <w:webHidden/>
+          </w:rPr>
+          <w:fldChar w:fldCharType="begin"/>
+        </w:r>
+        <w:r>
+          <w:rPr>
+            <w:noProof/>
+            <w:webHidden/>
+          </w:rPr>
+          <w:instrText xml:space="preserve"> PAGEREF _Toc36950656 \h </w:instrText>
+        </w:r>
+        <w:r>
+          <w:rPr>
+            <w:noProof/>
+            <w:webHidden/>
+          </w:rPr>
+        </w:r>
+        <w:r>
+          <w:rPr>
+            <w:noProof/>
+            <w:webHidden/>
+          </w:rPr>
+          <w:fldChar w:fldCharType="separate"/>
+        </w:r>
+        <w:r>
+          <w:rPr>
+            <w:noProof/>
+            <w:webHidden/>
+          </w:rPr>
+          <w:t>4</w:t>
+        </w:r>
+        <w:r>
+          <w:rPr>
+            <w:noProof/>
+            <w:webHidden/>
+          </w:rPr>
+          <w:fldChar w:fldCharType="end"/>
+        </w:r>
+      </w:hyperlink>
+    </w:p>
+    <w:p>
+      <w:pPr>
+        <w:pStyle w:val="TableofFigures"/>
+        <w:tabs>
+          <w:tab w:val="right" w:leader="dot" w:pos="9016"/>
+        </w:tabs>
+        <w:rPr>
+          <w:rFonts w:eastAsiaTheme="minorEastAsia" w:hAnsiTheme="minorHAnsi" w:cstheme="minorBidi"/>
+          <w:noProof/>
+        </w:rPr>
+      </w:pPr>
+      <w:hyperlink w:anchor="_Toc36950657" w:history="1">
+        <w:r>
+          <w:rPr>
+            <w:rStyle w:val="Hyperlink"/>
+            <w:rFonts w:eastAsiaTheme="minorEastAsia"/>
+            <w:noProof/>
+          </w:rPr>
+          <w:t>Figure 7: Timing Simulation for LogicUnit from measurement #400 to measurement #416</w:t>
+        </w:r>
+        <w:r>
+          <w:rPr>
+            <w:noProof/>
+            <w:webHidden/>
+          </w:rPr>
+          <w:tab/>
+        </w:r>
+        <w:r>
+          <w:rPr>
+            <w:noProof/>
+            <w:webHidden/>
+          </w:rPr>
+          <w:fldChar w:fldCharType="begin"/>
+        </w:r>
+        <w:r>
+          <w:rPr>
+            <w:noProof/>
+            <w:webHidden/>
+          </w:rPr>
+          <w:instrText xml:space="preserve"> PAGEREF _Toc36950657 \h </w:instrText>
+        </w:r>
+        <w:r>
+          <w:rPr>
+            <w:noProof/>
+            <w:webHidden/>
+          </w:rPr>
+        </w:r>
+        <w:r>
+          <w:rPr>
+            <w:noProof/>
+            <w:webHidden/>
+          </w:rPr>
+          <w:fldChar w:fldCharType="separate"/>
+        </w:r>
+        <w:r>
+          <w:rPr>
+            <w:noProof/>
+            <w:webHidden/>
+          </w:rPr>
+          <w:t>5</w:t>
+        </w:r>
+        <w:r>
+          <w:rPr>
+            <w:noProof/>
+            <w:webHidden/>
+          </w:rPr>
+          <w:fldChar w:fldCharType="end"/>
+        </w:r>
+      </w:hyperlink>
+    </w:p>
+    <w:p>
+      <w:pPr>
+        <w:pStyle w:val="TableofFigures"/>
+        <w:tabs>
+          <w:tab w:val="right" w:leader="dot" w:pos="9016"/>
+        </w:tabs>
+        <w:rPr>
+          <w:rFonts w:eastAsiaTheme="minorEastAsia" w:hAnsiTheme="minorHAnsi" w:cstheme="minorBidi"/>
+          <w:noProof/>
+        </w:rPr>
+      </w:pPr>
+      <w:hyperlink w:anchor="_Toc36950658" w:history="1">
+        <w:r>
+          <w:rPr>
+            <w:rStyle w:val="Hyperlink"/>
+            <w:rFonts w:eastAsiaTheme="minorEastAsia"/>
+            <w:noProof/>
+          </w:rPr>
+          <w:t>Figure 8: Timing Simulation for LogicUnit of Measurement #772</w:t>
+        </w:r>
+        <w:r>
+          <w:rPr>
+            <w:noProof/>
+            <w:webHidden/>
+          </w:rPr>
+          <w:tab/>
+        </w:r>
+        <w:r>
+          <w:rPr>
+            <w:noProof/>
+            <w:webHidden/>
+          </w:rPr>
+          <w:fldChar w:fldCharType="begin"/>
+        </w:r>
+        <w:r>
+          <w:rPr>
+            <w:noProof/>
+            <w:webHidden/>
+          </w:rPr>
+          <w:instrText xml:space="preserve"> PAGEREF _Toc36950658 \h </w:instrText>
+        </w:r>
+        <w:r>
+          <w:rPr>
+            <w:noProof/>
+            <w:webHidden/>
+          </w:rPr>
+        </w:r>
+        <w:r>
+          <w:rPr>
+            <w:noProof/>
+            <w:webHidden/>
+          </w:rPr>
+          <w:fldChar w:fldCharType="separate"/>
+        </w:r>
+        <w:r>
+          <w:rPr>
+            <w:noProof/>
+            <w:webHidden/>
+          </w:rPr>
+          <w:t>5</w:t>
+        </w:r>
+        <w:r>
+          <w:rPr>
+            <w:noProof/>
+            <w:webHidden/>
+          </w:rPr>
+          <w:fldChar w:fldCharType="end"/>
+        </w:r>
+      </w:hyperlink>
+    </w:p>
+    <w:p>
+      <w:pPr>
+        <w:pStyle w:val="TableofFigures"/>
+        <w:tabs>
+          <w:tab w:val="right" w:leader="dot" w:pos="9016"/>
+        </w:tabs>
+        <w:rPr>
+          <w:rFonts w:eastAsiaTheme="minorEastAsia" w:hAnsiTheme="minorHAnsi" w:cstheme="minorBidi"/>
+          <w:noProof/>
+        </w:rPr>
+      </w:pPr>
+      <w:hyperlink w:anchor="_Toc36950659" w:history="1">
+        <w:r>
+          <w:rPr>
+            <w:rStyle w:val="Hyperlink"/>
+            <w:rFonts w:eastAsiaTheme="minorEastAsia"/>
+            <w:noProof/>
+          </w:rPr>
+          <w:t>Figure 9: VHDL Interface and Implementation of AndGate</w:t>
+        </w:r>
+        <w:r>
+          <w:rPr>
+            <w:noProof/>
+            <w:webHidden/>
+          </w:rPr>
+          <w:tab/>
+        </w:r>
+        <w:r>
+          <w:rPr>
+            <w:noProof/>
+            <w:webHidden/>
+          </w:rPr>
+          <w:fldChar w:fldCharType="begin"/>
+        </w:r>
+        <w:r>
+          <w:rPr>
+            <w:noProof/>
+            <w:webHidden/>
+          </w:rPr>
+          <w:instrText xml:space="preserve"> PAGEREF _Toc36950659 \h </w:instrText>
+        </w:r>
+        <w:r>
+          <w:rPr>
+            <w:noProof/>
+            <w:webHidden/>
+          </w:rPr>
+        </w:r>
+        <w:r>
+          <w:rPr>
+            <w:noProof/>
+            <w:webHidden/>
+          </w:rPr>
+          <w:fldChar w:fldCharType="separate"/>
+        </w:r>
+        <w:r>
+          <w:rPr>
+            <w:noProof/>
+            <w:webHidden/>
+          </w:rPr>
+          <w:t>6</w:t>
+        </w:r>
+        <w:r>
+          <w:rPr>
+            <w:noProof/>
+            <w:webHidden/>
+          </w:rPr>
+          <w:fldChar w:fldCharType="end"/>
+        </w:r>
+      </w:hyperlink>
+    </w:p>
+    <w:p>
+      <w:pPr>
+        <w:pStyle w:val="TableofFigures"/>
+        <w:tabs>
+          <w:tab w:val="right" w:leader="dot" w:pos="9016"/>
+        </w:tabs>
+        <w:rPr>
+          <w:rFonts w:eastAsiaTheme="minorEastAsia" w:hAnsiTheme="minorHAnsi" w:cstheme="minorBidi"/>
+          <w:noProof/>
+        </w:rPr>
+      </w:pPr>
+      <w:hyperlink w:anchor="_Toc36950660" w:history="1">
+        <w:r>
+          <w:rPr>
+            <w:rStyle w:val="Hyperlink"/>
+            <w:rFonts w:eastAsiaTheme="minorEastAsia"/>
+            <w:noProof/>
+          </w:rPr>
+          <w:t>Figure 10: VHDL Interface and Implementation of OrGate</w:t>
+        </w:r>
+        <w:r>
+          <w:rPr>
+            <w:noProof/>
+            <w:webHidden/>
+          </w:rPr>
+          <w:tab/>
+        </w:r>
+        <w:r>
+          <w:rPr>
+            <w:noProof/>
+            <w:webHidden/>
+          </w:rPr>
+          <w:fldChar w:fldCharType="begin"/>
+        </w:r>
+        <w:r>
+          <w:rPr>
+            <w:noProof/>
+            <w:webHidden/>
+          </w:rPr>
+          <w:instrText xml:space="preserve"> PAGEREF _Toc36950660 \h </w:instrText>
+        </w:r>
+        <w:r>
+          <w:rPr>
+            <w:noProof/>
+            <w:webHidden/>
+          </w:rPr>
+        </w:r>
+        <w:r>
+          <w:rPr>
+            <w:noProof/>
+            <w:webHidden/>
+          </w:rPr>
+          <w:fldChar w:fldCharType="separate"/>
+        </w:r>
+        <w:r>
+          <w:rPr>
+            <w:noProof/>
+            <w:webHidden/>
+          </w:rPr>
+          <w:t>6</w:t>
+        </w:r>
+        <w:r>
+          <w:rPr>
+            <w:noProof/>
+            <w:webHidden/>
+          </w:rPr>
+          <w:fldChar w:fldCharType="end"/>
+        </w:r>
+      </w:hyperlink>
+    </w:p>
+    <w:p>
+      <w:pPr>
+        <w:pStyle w:val="TableofFigures"/>
+        <w:tabs>
+          <w:tab w:val="right" w:leader="dot" w:pos="9016"/>
+        </w:tabs>
+        <w:rPr>
+          <w:rFonts w:eastAsiaTheme="minorEastAsia" w:hAnsiTheme="minorHAnsi" w:cstheme="minorBidi"/>
+          <w:noProof/>
+        </w:rPr>
+      </w:pPr>
+      <w:hyperlink w:anchor="_Toc36950661" w:history="1">
+        <w:r>
+          <w:rPr>
+            <w:rStyle w:val="Hyperlink"/>
+            <w:rFonts w:eastAsiaTheme="minorEastAsia"/>
+            <w:noProof/>
+          </w:rPr>
+          <w:t>Figure 11: VHDL Interface and Implementation of XorGate</w:t>
+        </w:r>
+        <w:r>
+          <w:rPr>
+            <w:noProof/>
+            <w:webHidden/>
+          </w:rPr>
+          <w:tab/>
+        </w:r>
+        <w:r>
+          <w:rPr>
+            <w:noProof/>
+            <w:webHidden/>
+          </w:rPr>
+          <w:fldChar w:fldCharType="begin"/>
+        </w:r>
+        <w:r>
+          <w:rPr>
+            <w:noProof/>
+            <w:webHidden/>
+          </w:rPr>
+          <w:instrText xml:space="preserve"> PAGEREF _Toc36950661 \h </w:instrText>
+        </w:r>
+        <w:r>
+          <w:rPr>
+            <w:noProof/>
+            <w:webHidden/>
+          </w:rPr>
+        </w:r>
+        <w:r>
+          <w:rPr>
+            <w:noProof/>
+            <w:webHidden/>
+          </w:rPr>
+          <w:fldChar w:fldCharType="separate"/>
+        </w:r>
+        <w:r>
+          <w:rPr>
+            <w:noProof/>
+            <w:webHidden/>
+          </w:rPr>
+          <w:t>7</w:t>
+        </w:r>
+        <w:r>
+          <w:rPr>
+            <w:noProof/>
+            <w:webHidden/>
+          </w:rPr>
+          <w:fldChar w:fldCharType="end"/>
+        </w:r>
+      </w:hyperlink>
+    </w:p>
+    <w:p>
+      <w:pPr>
+        <w:pStyle w:val="TableofFigures"/>
+        <w:tabs>
+          <w:tab w:val="right" w:leader="dot" w:pos="9016"/>
+        </w:tabs>
+        <w:rPr>
+          <w:rFonts w:eastAsiaTheme="minorEastAsia" w:hAnsiTheme="minorHAnsi" w:cstheme="minorBidi"/>
+          <w:noProof/>
+        </w:rPr>
+      </w:pPr>
+      <w:hyperlink w:anchor="_Toc36950662" w:history="1">
+        <w:r>
+          <w:rPr>
+            <w:rStyle w:val="Hyperlink"/>
+            <w:rFonts w:eastAsiaTheme="minorEastAsia"/>
+            <w:noProof/>
+          </w:rPr>
+          <w:t>Figure 12: Synthesised Circuits of AndGates, OrGates and XorGates respectively</w:t>
+        </w:r>
+        <w:r>
+          <w:rPr>
+            <w:noProof/>
+            <w:webHidden/>
+          </w:rPr>
+          <w:tab/>
+        </w:r>
+        <w:r>
+          <w:rPr>
+            <w:noProof/>
+            <w:webHidden/>
+          </w:rPr>
+          <w:fldChar w:fldCharType="begin"/>
+        </w:r>
+        <w:r>
+          <w:rPr>
+            <w:noProof/>
+            <w:webHidden/>
+          </w:rPr>
+          <w:instrText xml:space="preserve"> PAGEREF _Toc36950662 \h </w:instrText>
+        </w:r>
+        <w:r>
+          <w:rPr>
+            <w:noProof/>
+            <w:webHidden/>
+          </w:rPr>
+        </w:r>
+        <w:r>
+          <w:rPr>
+            <w:noProof/>
+            <w:webHidden/>
+          </w:rPr>
+          <w:fldChar w:fldCharType="separate"/>
+        </w:r>
+        <w:r>
+          <w:rPr>
+            <w:noProof/>
+            <w:webHidden/>
+          </w:rPr>
+          <w:t>7</w:t>
+        </w:r>
+        <w:r>
+          <w:rPr>
+            <w:noProof/>
+            <w:webHidden/>
+          </w:rPr>
+          <w:fldChar w:fldCharType="end"/>
+        </w:r>
+      </w:hyperlink>
+    </w:p>
+    <w:p>
       <w:r>
         <w:fldChar w:fldCharType="end"/>
       </w:r>
     </w:p>
     <w:sectPr>
-      <w:headerReference w:type="default" r:id="rId23"/>
-      <w:footerReference w:type="default" r:id="rId24"/>
-      <w:headerReference w:type="first" r:id="rId25"/>
+      <w:headerReference w:type="default" r:id="rId25"/>
+      <w:footerReference w:type="default" r:id="rId26"/>
+      <w:headerReference w:type="first" r:id="rId27"/>
       <w:pgSz w:w="11906" w:h="16838"/>
       <w:pgMar w:top="1440" w:right="1440" w:bottom="1440" w:left="1440" w:header="708" w:footer="708" w:gutter="0"/>
       <w:pgNumType w:start="0"/>
@@ -5603,7 +6551,7 @@
 </file>
 
 <file path=customXml/itemProps1.xml><?xml version="1.0" encoding="utf-8"?>
-<ds:datastoreItem xmlns:ds="http://schemas.openxmlformats.org/officeDocument/2006/customXml" ds:itemID="{45DDA505-A30A-40CA-85A0-281B7EBD81BE}">
+<ds:datastoreItem xmlns:ds="http://schemas.openxmlformats.org/officeDocument/2006/customXml" ds:itemID="{A74E300F-C639-44F9-87FB-2A4C41D69FE4}">
   <ds:schemaRefs>
     <ds:schemaRef ds:uri="http://schemas.openxmlformats.org/officeDocument/2006/bibliography"/>
   </ds:schemaRefs>

</xml_diff>

<commit_message>
Added images for ArithUnit
</commit_message>
<xml_diff>
--- a/ExU/Documentation/FP1-Report-G47-350-1202.docx
+++ b/ExU/Documentation/FP1-Report-G47-350-1202.docx
@@ -2848,10 +2848,7 @@
       </w:r>
       <w:bookmarkEnd w:id="17"/>
     </w:p>
-    <w:p>
-      <w:bookmarkStart w:id="18" w:name="_GoBack"/>
-      <w:bookmarkEnd w:id="18"/>
-    </w:p>
+    <w:p/>
     <w:p>
       <w:r>
         <w:t xml:space="preserve">As indicated, the three logical diagrams are </w:t>
@@ -3013,12 +3010,12 @@
       <w:pPr>
         <w:pStyle w:val="Heading2"/>
       </w:pPr>
-      <w:bookmarkStart w:id="19" w:name="_Toc36938704"/>
+      <w:bookmarkStart w:id="18" w:name="_Toc36938704"/>
       <w:r>
         <w:lastRenderedPageBreak/>
         <w:t>Timing Simulations</w:t>
       </w:r>
-      <w:bookmarkEnd w:id="19"/>
+      <w:bookmarkEnd w:id="18"/>
     </w:p>
     <w:p>
       <w:pPr>
@@ -3083,7 +3080,7 @@
         <w:pStyle w:val="Caption"/>
         <w:jc w:val="center"/>
       </w:pPr>
-      <w:bookmarkStart w:id="20" w:name="_Toc36950656"/>
+      <w:bookmarkStart w:id="19" w:name="_Toc36950656"/>
       <w:r>
         <w:t xml:space="preserve">Figure </w:t>
       </w:r>
@@ -3125,7 +3122,7 @@
       <w:r>
         <w:t xml:space="preserve"> Measurement #1</w:t>
       </w:r>
-      <w:bookmarkEnd w:id="20"/>
+      <w:bookmarkEnd w:id="19"/>
     </w:p>
     <w:p>
       <w:pPr>
@@ -3191,7 +3188,7 @@
         <w:pStyle w:val="Caption"/>
         <w:jc w:val="center"/>
       </w:pPr>
-      <w:bookmarkStart w:id="21" w:name="_Toc36950657"/>
+      <w:bookmarkStart w:id="20" w:name="_Toc36950657"/>
       <w:r>
         <w:t xml:space="preserve">Figure </w:t>
       </w:r>
@@ -3230,7 +3227,7 @@
       <w:r>
         <w:t>from measurement #400 to measurement #416</w:t>
       </w:r>
-      <w:bookmarkEnd w:id="21"/>
+      <w:bookmarkEnd w:id="20"/>
     </w:p>
     <w:p>
       <w:pPr>
@@ -3296,7 +3293,7 @@
         <w:pStyle w:val="Caption"/>
         <w:jc w:val="center"/>
       </w:pPr>
-      <w:bookmarkStart w:id="22" w:name="_Toc36950658"/>
+      <w:bookmarkStart w:id="21" w:name="_Toc36950658"/>
       <w:r>
         <w:t xml:space="preserve">Figure </w:t>
       </w:r>
@@ -3338,17 +3335,77 @@
       <w:r>
         <w:t>of Measurement #772</w:t>
       </w:r>
+      <w:bookmarkEnd w:id="21"/>
+    </w:p>
+    <w:p>
+      <w:pPr>
+        <w:pStyle w:val="Heading1"/>
+      </w:pPr>
+      <w:bookmarkStart w:id="22" w:name="_Toc36938705"/>
+      <w:r>
+        <w:t>Arithmetic Unit</w:t>
+      </w:r>
       <w:bookmarkEnd w:id="22"/>
     </w:p>
     <w:p>
       <w:pPr>
-        <w:pStyle w:val="Heading1"/>
-      </w:pPr>
-      <w:bookmarkStart w:id="23" w:name="_Toc36938705"/>
-      <w:r>
-        <w:t>Arithmetic Unit</w:t>
-      </w:r>
+        <w:pStyle w:val="Heading2"/>
+      </w:pPr>
+      <w:r>
+        <w:t>Overview</w:t>
+      </w:r>
+    </w:p>
+    <w:p>
+      <w:r>
+        <w:t xml:space="preserve">The Arithmetic Unit is responsible for </w:t>
+      </w:r>
+      <w:r>
+        <w:t>producing the appropriate arithmetic result depending on the context. The input context variables here are:</w:t>
+      </w:r>
+    </w:p>
+    <w:p>
+      <w:pPr>
+        <w:pStyle w:val="ListParagraph"/>
+        <w:numPr>
+          <w:ilvl w:val="0"/>
+          <w:numId w:val="2"/>
+        </w:numPr>
+      </w:pPr>
+      <w:r>
+        <w:t>A,</w:t>
+      </w:r>
+      <w:r>
+        <w:t xml:space="preserve"> </w:t>
+      </w:r>
+      <w:r>
+        <w:t xml:space="preserve">B : the input </w:t>
+      </w:r>
+      <w:bookmarkStart w:id="23" w:name="_GoBack"/>
       <w:bookmarkEnd w:id="23"/>
+    </w:p>
+    <w:p>
+      <w:pPr>
+        <w:pStyle w:val="Heading2"/>
+      </w:pPr>
+      <w:r>
+        <w:t>Functional Behaviour</w:t>
+      </w:r>
+    </w:p>
+    <w:p>
+      <w:pPr>
+        <w:pStyle w:val="Heading2"/>
+      </w:pPr>
+      <w:r>
+        <w:t>Circuit Synthesis</w:t>
+      </w:r>
+    </w:p>
+    <w:p>
+      <w:pPr>
+        <w:pStyle w:val="Heading2"/>
+      </w:pPr>
+      <w:r>
+        <w:t>Timing Simulations</w:t>
+      </w:r>
     </w:p>
     <w:p/>
     <w:p/>
@@ -5443,9 +5500,9 @@
 <file path=word/numbering.xml><?xml version="1.0" encoding="utf-8"?>
 <w:numbering xmlns:wpc="http://schemas.microsoft.com/office/word/2010/wordprocessingCanvas" xmlns:cx="http://schemas.microsoft.com/office/drawing/2014/chartex" xmlns:cx1="http://schemas.microsoft.com/office/drawing/2015/9/8/chartex" xmlns:cx2="http://schemas.microsoft.com/office/drawing/2015/10/21/chartex" xmlns:cx3="http://schemas.microsoft.com/office/drawing/2016/5/9/chartex" xmlns:cx4="http://schemas.microsoft.com/office/drawing/2016/5/10/chartex" xmlns:cx5="http://schemas.microsoft.com/office/drawing/2016/5/11/chartex" xmlns:cx6="http://schemas.microsoft.com/office/drawing/2016/5/12/chartex" xmlns:cx7="http://schemas.microsoft.com/office/drawing/2016/5/13/chartex" xmlns:cx8="http://schemas.microsoft.com/office/drawing/2016/5/14/chartex" xmlns:mc="http://schemas.openxmlformats.org/markup-compatibility/2006" xmlns:aink="http://schemas.microsoft.com/office/drawing/2016/ink" xmlns:am3d="http://schemas.microsoft.com/office/drawing/2017/model3d" xmlns:o="urn:schemas-microsoft-com:office:office" xmlns:r="http://schemas.openxmlformats.org/officeDocument/2006/relationships" xmlns:m="http://schemas.openxmlformats.org/officeDocument/2006/math" xmlns:v="urn:schemas-microsoft-com:vml" xmlns:wp14="http://schemas.microsoft.com/office/word/2010/wordprocessingDrawing" xmlns:wp="http://schemas.openxmlformats.org/drawingml/2006/wordprocessingDrawing" xmlns:w10="urn:schemas-microsoft-com:office:word" xmlns:w="http://schemas.openxmlformats.org/wordprocessingml/2006/main" xmlns:w14="http://schemas.microsoft.com/office/word/2010/wordml" xmlns:w15="http://schemas.microsoft.com/office/word/2012/wordml" xmlns:w16cid="http://schemas.microsoft.com/office/word/2016/wordml/cid" xmlns:w16se="http://schemas.microsoft.com/office/word/2015/wordml/symex" xmlns:wpg="http://schemas.microsoft.com/office/word/2010/wordprocessingGroup" xmlns:wpi="http://schemas.microsoft.com/office/word/2010/wordprocessingInk" xmlns:wne="http://schemas.microsoft.com/office/word/2006/wordml" xmlns:wps="http://schemas.microsoft.com/office/word/2010/wordprocessingShape" mc:Ignorable="w14 w15 w16se w16cid wp14">
   <w:abstractNum w:abstractNumId="0" w15:restartNumberingAfterBreak="0">
-    <w:nsid w:val="604633E9"/>
+    <w:nsid w:val="171709F2"/>
     <w:multiLevelType w:val="hybridMultilevel"/>
-    <w:tmpl w:val="3C94453C"/>
+    <w:tmpl w:val="80166806"/>
     <w:lvl w:ilvl="0" w:tplc="10090001">
       <w:start w:val="1"/>
       <w:numFmt w:val="bullet"/>
@@ -5555,7 +5612,123 @@
       </w:rPr>
     </w:lvl>
   </w:abstractNum>
+  <w:abstractNum w:abstractNumId="1" w15:restartNumberingAfterBreak="0">
+    <w:nsid w:val="604633E9"/>
+    <w:multiLevelType w:val="hybridMultilevel"/>
+    <w:tmpl w:val="3C94453C"/>
+    <w:lvl w:ilvl="0" w:tplc="10090001">
+      <w:start w:val="1"/>
+      <w:numFmt w:val="bullet"/>
+      <w:lvlText w:val=""/>
+      <w:lvlJc w:val="left"/>
+      <w:pPr>
+        <w:ind w:left="720" w:hanging="360"/>
+      </w:pPr>
+      <w:rPr>
+        <w:rFonts w:ascii="Symbol" w:hAnsi="Symbol" w:hint="default"/>
+      </w:rPr>
+    </w:lvl>
+    <w:lvl w:ilvl="1" w:tplc="10090003" w:tentative="1">
+      <w:start w:val="1"/>
+      <w:numFmt w:val="bullet"/>
+      <w:lvlText w:val="o"/>
+      <w:lvlJc w:val="left"/>
+      <w:pPr>
+        <w:ind w:left="1440" w:hanging="360"/>
+      </w:pPr>
+      <w:rPr>
+        <w:rFonts w:ascii="Courier New" w:hAnsi="Courier New" w:cs="Courier New" w:hint="default"/>
+      </w:rPr>
+    </w:lvl>
+    <w:lvl w:ilvl="2" w:tplc="10090005" w:tentative="1">
+      <w:start w:val="1"/>
+      <w:numFmt w:val="bullet"/>
+      <w:lvlText w:val=""/>
+      <w:lvlJc w:val="left"/>
+      <w:pPr>
+        <w:ind w:left="2160" w:hanging="360"/>
+      </w:pPr>
+      <w:rPr>
+        <w:rFonts w:ascii="Wingdings" w:hAnsi="Wingdings" w:hint="default"/>
+      </w:rPr>
+    </w:lvl>
+    <w:lvl w:ilvl="3" w:tplc="10090001" w:tentative="1">
+      <w:start w:val="1"/>
+      <w:numFmt w:val="bullet"/>
+      <w:lvlText w:val=""/>
+      <w:lvlJc w:val="left"/>
+      <w:pPr>
+        <w:ind w:left="2880" w:hanging="360"/>
+      </w:pPr>
+      <w:rPr>
+        <w:rFonts w:ascii="Symbol" w:hAnsi="Symbol" w:hint="default"/>
+      </w:rPr>
+    </w:lvl>
+    <w:lvl w:ilvl="4" w:tplc="10090003" w:tentative="1">
+      <w:start w:val="1"/>
+      <w:numFmt w:val="bullet"/>
+      <w:lvlText w:val="o"/>
+      <w:lvlJc w:val="left"/>
+      <w:pPr>
+        <w:ind w:left="3600" w:hanging="360"/>
+      </w:pPr>
+      <w:rPr>
+        <w:rFonts w:ascii="Courier New" w:hAnsi="Courier New" w:cs="Courier New" w:hint="default"/>
+      </w:rPr>
+    </w:lvl>
+    <w:lvl w:ilvl="5" w:tplc="10090005" w:tentative="1">
+      <w:start w:val="1"/>
+      <w:numFmt w:val="bullet"/>
+      <w:lvlText w:val=""/>
+      <w:lvlJc w:val="left"/>
+      <w:pPr>
+        <w:ind w:left="4320" w:hanging="360"/>
+      </w:pPr>
+      <w:rPr>
+        <w:rFonts w:ascii="Wingdings" w:hAnsi="Wingdings" w:hint="default"/>
+      </w:rPr>
+    </w:lvl>
+    <w:lvl w:ilvl="6" w:tplc="10090001" w:tentative="1">
+      <w:start w:val="1"/>
+      <w:numFmt w:val="bullet"/>
+      <w:lvlText w:val=""/>
+      <w:lvlJc w:val="left"/>
+      <w:pPr>
+        <w:ind w:left="5040" w:hanging="360"/>
+      </w:pPr>
+      <w:rPr>
+        <w:rFonts w:ascii="Symbol" w:hAnsi="Symbol" w:hint="default"/>
+      </w:rPr>
+    </w:lvl>
+    <w:lvl w:ilvl="7" w:tplc="10090003" w:tentative="1">
+      <w:start w:val="1"/>
+      <w:numFmt w:val="bullet"/>
+      <w:lvlText w:val="o"/>
+      <w:lvlJc w:val="left"/>
+      <w:pPr>
+        <w:ind w:left="5760" w:hanging="360"/>
+      </w:pPr>
+      <w:rPr>
+        <w:rFonts w:ascii="Courier New" w:hAnsi="Courier New" w:cs="Courier New" w:hint="default"/>
+      </w:rPr>
+    </w:lvl>
+    <w:lvl w:ilvl="8" w:tplc="10090005" w:tentative="1">
+      <w:start w:val="1"/>
+      <w:numFmt w:val="bullet"/>
+      <w:lvlText w:val=""/>
+      <w:lvlJc w:val="left"/>
+      <w:pPr>
+        <w:ind w:left="6480" w:hanging="360"/>
+      </w:pPr>
+      <w:rPr>
+        <w:rFonts w:ascii="Wingdings" w:hAnsi="Wingdings" w:hint="default"/>
+      </w:rPr>
+    </w:lvl>
+  </w:abstractNum>
   <w:num w:numId="1">
+    <w:abstractNumId w:val="1"/>
+  </w:num>
+  <w:num w:numId="2">
     <w:abstractNumId w:val="0"/>
   </w:num>
 </w:numbering>
@@ -5578,7 +5751,7 @@
       </w:pPr>
     </w:pPrDefault>
   </w:docDefaults>
-  <w:latentStyles w:defLockedState="0" w:defUIPriority="99" w:defSemiHidden="0" w:defUnhideWhenUsed="0" w:defQFormat="0" w:count="376">
+  <w:latentStyles w:defLockedState="0" w:defUIPriority="99" w:defSemiHidden="0" w:defUnhideWhenUsed="0" w:defQFormat="0" w:count="377">
     <w:lsdException w:name="Normal" w:uiPriority="0" w:qFormat="1"/>
     <w:lsdException w:name="heading 1" w:uiPriority="9" w:qFormat="1"/>
     <w:lsdException w:name="heading 2" w:semiHidden="1" w:uiPriority="9" w:unhideWhenUsed="1" w:qFormat="1"/>
@@ -5684,7 +5857,6 @@
     <w:lsdException w:name="HTML Sample" w:semiHidden="1" w:unhideWhenUsed="1"/>
     <w:lsdException w:name="HTML Typewriter" w:semiHidden="1" w:unhideWhenUsed="1"/>
     <w:lsdException w:name="HTML Variable" w:semiHidden="1" w:unhideWhenUsed="1"/>
-    <w:lsdException w:name="Normal Table" w:semiHidden="1" w:unhideWhenUsed="1"/>
     <w:lsdException w:name="annotation subject" w:semiHidden="1" w:unhideWhenUsed="1"/>
     <w:lsdException w:name="No List" w:semiHidden="1" w:unhideWhenUsed="1"/>
     <w:lsdException w:name="Outline List 1" w:semiHidden="1" w:unhideWhenUsed="1"/>
@@ -5731,10 +5903,8 @@
     <w:lsdException w:name="Table Subtle 2" w:semiHidden="1" w:unhideWhenUsed="1"/>
     <w:lsdException w:name="Table Web 1" w:semiHidden="1" w:unhideWhenUsed="1"/>
     <w:lsdException w:name="Table Web 2" w:semiHidden="1" w:unhideWhenUsed="1"/>
-    <w:lsdException w:name="Table Web 3" w:semiHidden="1" w:unhideWhenUsed="1"/>
     <w:lsdException w:name="Balloon Text" w:semiHidden="1" w:unhideWhenUsed="1"/>
     <w:lsdException w:name="Table Grid" w:uiPriority="39"/>
-    <w:lsdException w:name="Table Theme" w:semiHidden="1" w:unhideWhenUsed="1"/>
     <w:lsdException w:name="Placeholder Text" w:semiHidden="1"/>
     <w:lsdException w:name="No Spacing" w:uiPriority="1" w:qFormat="1"/>
     <w:lsdException w:name="Light Shading" w:uiPriority="60"/>
@@ -5955,6 +6125,7 @@
     <w:lsdException w:name="Hashtag" w:semiHidden="1" w:unhideWhenUsed="1"/>
     <w:lsdException w:name="Unresolved Mention" w:semiHidden="1" w:unhideWhenUsed="1"/>
     <w:lsdException w:name="Smart Link" w:semiHidden="1" w:unhideWhenUsed="1"/>
+    <w:lsdException w:name="Smart Link Error" w:semiHidden="1" w:unhideWhenUsed="1"/>
   </w:latentStyles>
   <w:style w:type="paragraph" w:default="1" w:styleId="Normal">
     <w:name w:val="Normal"/>
@@ -6551,7 +6722,7 @@
 </file>
 
 <file path=customXml/itemProps1.xml><?xml version="1.0" encoding="utf-8"?>
-<ds:datastoreItem xmlns:ds="http://schemas.openxmlformats.org/officeDocument/2006/customXml" ds:itemID="{A74E300F-C639-44F9-87FB-2A4C41D69FE4}">
+<ds:datastoreItem xmlns:ds="http://schemas.openxmlformats.org/officeDocument/2006/customXml" ds:itemID="{9E7FFC12-3A18-4427-892D-175C53587A98}">
   <ds:schemaRefs>
     <ds:schemaRef ds:uri="http://schemas.openxmlformats.org/officeDocument/2006/bibliography"/>
   </ds:schemaRefs>

</xml_diff>

<commit_message>
Finished ArithUnit section of report
</commit_message>
<xml_diff>
--- a/ExU/Documentation/FP1-Report-G47-350-1202.docx
+++ b/ExU/Documentation/FP1-Report-G47-350-1202.docx
@@ -1648,12 +1648,10 @@
         <w:pStyle w:val="Heading1"/>
       </w:pPr>
       <w:bookmarkStart w:id="1" w:name="_Toc36938700"/>
-      <w:proofErr w:type="spellStart"/>
       <w:r>
         <w:t>LogicUnit</w:t>
       </w:r>
       <w:bookmarkEnd w:id="1"/>
-      <w:proofErr w:type="spellEnd"/>
     </w:p>
     <w:p>
       <w:pPr>
@@ -1667,15 +1665,7 @@
     </w:p>
     <w:p>
       <w:r>
-        <w:t xml:space="preserve">The </w:t>
-      </w:r>
-      <w:proofErr w:type="spellStart"/>
-      <w:r>
-        <w:t>LogicUnit</w:t>
-      </w:r>
-      <w:proofErr w:type="spellEnd"/>
-      <w:r>
-        <w:t xml:space="preserve"> is responsible for selecting and operating Logic Bitwise operations</w:t>
+        <w:t>The LogicUnit is responsible for selecting and operating Logic Bitwise operations</w:t>
       </w:r>
       <w:r>
         <w:t xml:space="preserve"> of </w:t>
@@ -1737,15 +1727,7 @@
         </w:numPr>
       </w:pPr>
       <w:r>
-        <w:t xml:space="preserve">The result of A </w:t>
-      </w:r>
-      <w:proofErr w:type="spellStart"/>
-      <w:r>
-        <w:t>xor</w:t>
-      </w:r>
-      <w:proofErr w:type="spellEnd"/>
-      <w:r>
-        <w:t xml:space="preserve"> B</w:t>
+        <w:t>The result of A xor B</w:t>
       </w:r>
     </w:p>
     <w:p>
@@ -1795,7 +1777,6 @@
       <w:r>
         <w:t xml:space="preserve">signal </w:t>
       </w:r>
-      <w:proofErr w:type="spellStart"/>
       <w:r>
         <w:rPr>
           <w:i/>
@@ -1803,7 +1784,6 @@
         </w:rPr>
         <w:t>LogicFn</w:t>
       </w:r>
-      <w:proofErr w:type="spellEnd"/>
       <w:r>
         <w:t xml:space="preserve">. </w:t>
       </w:r>
@@ -1811,13 +1791,8 @@
         <w:t>The block diagram</w:t>
       </w:r>
       <w:r>
-        <w:t xml:space="preserve"> of the </w:t>
-      </w:r>
-      <w:proofErr w:type="spellStart"/>
-      <w:r>
-        <w:t>LogicUnit</w:t>
-      </w:r>
-      <w:proofErr w:type="spellEnd"/>
+        <w:t xml:space="preserve"> of the LogicUnit</w:t>
+      </w:r>
       <w:r>
         <w:t xml:space="preserve"> is represented in </w:t>
       </w:r>
@@ -1843,15 +1818,7 @@
         <w:fldChar w:fldCharType="end"/>
       </w:r>
       <w:r>
-        <w:t xml:space="preserve"> and the truth table of the </w:t>
-      </w:r>
-      <w:proofErr w:type="spellStart"/>
-      <w:r>
-        <w:t>LogicUnit</w:t>
-      </w:r>
-      <w:proofErr w:type="spellEnd"/>
-      <w:r>
-        <w:t xml:space="preserve"> is indicated in </w:t>
+        <w:t xml:space="preserve"> and the truth table of the LogicUnit is indicated in </w:t>
       </w:r>
       <w:r>
         <w:fldChar w:fldCharType="begin"/>
@@ -1963,7 +1930,7 @@
         <w:jc w:val="center"/>
       </w:pPr>
       <w:bookmarkStart w:id="3" w:name="_Ref36936006"/>
-      <w:bookmarkStart w:id="4" w:name="_Toc36950651"/>
+      <w:bookmarkStart w:id="4" w:name="_Toc37003994"/>
       <w:r>
         <w:t xml:space="preserve">Figure </w:t>
       </w:r>
@@ -1987,15 +1954,7 @@
       </w:r>
       <w:bookmarkEnd w:id="3"/>
       <w:r>
-        <w:t xml:space="preserve">: Block Diagram of </w:t>
-      </w:r>
-      <w:proofErr w:type="spellStart"/>
-      <w:r>
-        <w:t>LogicUnit</w:t>
-      </w:r>
-      <w:proofErr w:type="spellEnd"/>
-      <w:r>
-        <w:t xml:space="preserve"> Circuit</w:t>
+        <w:t>: Block Diagram of LogicUnit Circuit</w:t>
       </w:r>
       <w:bookmarkEnd w:id="4"/>
     </w:p>
@@ -2026,7 +1985,6 @@
                 <w:bCs/>
               </w:rPr>
             </w:pPr>
-            <w:proofErr w:type="spellStart"/>
             <w:r>
               <w:rPr>
                 <w:b/>
@@ -2034,7 +1992,6 @@
               </w:rPr>
               <w:t>LogicFn</w:t>
             </w:r>
-            <w:proofErr w:type="spellEnd"/>
             <w:r>
               <w:rPr>
                 <w:b/>
@@ -2137,15 +2094,7 @@
               <w:jc w:val="center"/>
             </w:pPr>
             <w:r>
-              <w:t xml:space="preserve">A </w:t>
-            </w:r>
-            <w:proofErr w:type="spellStart"/>
-            <w:r>
-              <w:t>xor</w:t>
-            </w:r>
-            <w:proofErr w:type="spellEnd"/>
-            <w:r>
-              <w:t xml:space="preserve"> B</w:t>
+              <w:t>A xor B</w:t>
             </w:r>
           </w:p>
         </w:tc>
@@ -2226,7 +2175,7 @@
         <w:jc w:val="center"/>
       </w:pPr>
       <w:bookmarkStart w:id="5" w:name="_Ref36936054"/>
-      <w:bookmarkStart w:id="6" w:name="_Toc36938680"/>
+      <w:bookmarkStart w:id="6" w:name="_Toc37004016"/>
       <w:r>
         <w:t xml:space="preserve">Table </w:t>
       </w:r>
@@ -2254,15 +2203,10 @@
       </w:r>
       <w:bookmarkStart w:id="7" w:name="_Ref36936049"/>
       <w:r>
-        <w:t xml:space="preserve">Truth Table of </w:t>
-      </w:r>
-      <w:proofErr w:type="spellStart"/>
-      <w:r>
-        <w:t>LogicUnit</w:t>
+        <w:t>Truth Table of LogicUnit</w:t>
       </w:r>
       <w:bookmarkEnd w:id="6"/>
       <w:bookmarkEnd w:id="7"/>
-      <w:proofErr w:type="spellEnd"/>
     </w:p>
     <w:p>
       <w:pPr>
@@ -2330,7 +2274,7 @@
         <w:jc w:val="center"/>
       </w:pPr>
       <w:bookmarkStart w:id="8" w:name="_Ref36937918"/>
-      <w:bookmarkStart w:id="9" w:name="_Toc36950652"/>
+      <w:bookmarkStart w:id="9" w:name="_Toc37003995"/>
       <w:r>
         <w:t xml:space="preserve">Figure </w:t>
       </w:r>
@@ -2354,14 +2298,9 @@
       </w:r>
       <w:bookmarkEnd w:id="8"/>
       <w:r>
-        <w:t xml:space="preserve">: VHDL Interface of </w:t>
-      </w:r>
-      <w:proofErr w:type="spellStart"/>
-      <w:r>
-        <w:t>LogicUnit</w:t>
+        <w:t>: VHDL Interface of LogicUnit</w:t>
       </w:r>
       <w:bookmarkEnd w:id="9"/>
-      <w:proofErr w:type="spellEnd"/>
     </w:p>
     <w:p>
       <w:pPr>
@@ -2378,15 +2317,7 @@
         <w:t xml:space="preserve">The functional behaviour </w:t>
       </w:r>
       <w:r>
-        <w:t xml:space="preserve">of </w:t>
-      </w:r>
-      <w:proofErr w:type="spellStart"/>
-      <w:r>
-        <w:t>LogicUnit</w:t>
-      </w:r>
-      <w:proofErr w:type="spellEnd"/>
-      <w:r>
-        <w:t xml:space="preserve"> can be demonstrated in th</w:t>
+        <w:t>of LogicUnit can be demonstrated in th</w:t>
       </w:r>
       <w:r>
         <w:t>ree example</w:t>
@@ -2493,7 +2424,6 @@
       <w:r>
         <w:t xml:space="preserve">, the different </w:t>
       </w:r>
-      <w:proofErr w:type="spellStart"/>
       <w:r>
         <w:rPr>
           <w:i/>
@@ -2501,7 +2431,6 @@
         </w:rPr>
         <w:t>LogicFn</w:t>
       </w:r>
-      <w:proofErr w:type="spellEnd"/>
       <w:r>
         <w:t xml:space="preserve"> signals are demonstrated.</w:t>
       </w:r>
@@ -2570,7 +2499,7 @@
         <w:jc w:val="center"/>
       </w:pPr>
       <w:bookmarkStart w:id="11" w:name="_Ref36949240"/>
-      <w:bookmarkStart w:id="12" w:name="_Toc36950653"/>
+      <w:bookmarkStart w:id="12" w:name="_Toc37003996"/>
       <w:r>
         <w:t xml:space="preserve">Figure </w:t>
       </w:r>
@@ -2600,15 +2529,7 @@
         <w:t>for</w:t>
       </w:r>
       <w:r>
-        <w:t xml:space="preserve"> </w:t>
-      </w:r>
-      <w:proofErr w:type="spellStart"/>
-      <w:r>
-        <w:t>LogicUnit</w:t>
-      </w:r>
-      <w:proofErr w:type="spellEnd"/>
-      <w:r>
-        <w:t xml:space="preserve"> from t=0 to t=70ns</w:t>
+        <w:t xml:space="preserve"> LogicUnit from t=0 to t=70ns</w:t>
       </w:r>
       <w:bookmarkEnd w:id="12"/>
     </w:p>
@@ -2676,7 +2597,7 @@
         <w:jc w:val="center"/>
       </w:pPr>
       <w:bookmarkStart w:id="13" w:name="_Ref36949246"/>
-      <w:bookmarkStart w:id="14" w:name="_Toc36950654"/>
+      <w:bookmarkStart w:id="14" w:name="_Toc37003997"/>
       <w:r>
         <w:t xml:space="preserve">Figure </w:t>
       </w:r>
@@ -2703,15 +2624,7 @@
         <w:t xml:space="preserve">: Functional Simulation </w:t>
       </w:r>
       <w:r>
-        <w:t xml:space="preserve">for </w:t>
-      </w:r>
-      <w:proofErr w:type="spellStart"/>
-      <w:r>
-        <w:t>LogicUnit</w:t>
-      </w:r>
-      <w:proofErr w:type="spellEnd"/>
-      <w:r>
-        <w:t xml:space="preserve"> </w:t>
+        <w:t xml:space="preserve">for LogicUnit </w:t>
       </w:r>
       <w:r>
         <w:t>from measurement #458 to measurement #464</w:t>
@@ -2782,7 +2695,7 @@
         <w:jc w:val="center"/>
       </w:pPr>
       <w:bookmarkStart w:id="15" w:name="_Ref36949250"/>
-      <w:bookmarkStart w:id="16" w:name="_Toc36950655"/>
+      <w:bookmarkStart w:id="16" w:name="_Toc37003998"/>
       <w:r>
         <w:t xml:space="preserve">Figure </w:t>
       </w:r>
@@ -2809,15 +2722,7 @@
         <w:t xml:space="preserve">: Functional Simulation </w:t>
       </w:r>
       <w:r>
-        <w:t xml:space="preserve">for </w:t>
-      </w:r>
-      <w:proofErr w:type="spellStart"/>
-      <w:r>
-        <w:t>LogicUnit</w:t>
-      </w:r>
-      <w:proofErr w:type="spellEnd"/>
-      <w:r>
-        <w:t xml:space="preserve"> </w:t>
+        <w:t xml:space="preserve">for LogicUnit </w:t>
       </w:r>
       <w:r>
         <w:t>from measurement #770 to measurement #772</w:t>
@@ -2853,7 +2758,6 @@
       <w:r>
         <w:t xml:space="preserve">As indicated, the three logical diagrams are </w:t>
       </w:r>
-      <w:proofErr w:type="spellStart"/>
       <w:r>
         <w:rPr>
           <w:i/>
@@ -2861,11 +2765,9 @@
         </w:rPr>
         <w:t>XorGate</w:t>
       </w:r>
-      <w:proofErr w:type="spellEnd"/>
       <w:r>
         <w:t xml:space="preserve">, </w:t>
       </w:r>
-      <w:proofErr w:type="spellStart"/>
       <w:r>
         <w:rPr>
           <w:i/>
@@ -2873,11 +2775,9 @@
         </w:rPr>
         <w:t>AndGate</w:t>
       </w:r>
-      <w:proofErr w:type="spellEnd"/>
       <w:r>
         <w:t xml:space="preserve">, and </w:t>
       </w:r>
-      <w:proofErr w:type="spellStart"/>
       <w:r>
         <w:rPr>
           <w:i/>
@@ -2885,7 +2785,6 @@
         </w:rPr>
         <w:t>OrGate</w:t>
       </w:r>
-      <w:proofErr w:type="spellEnd"/>
       <w:r>
         <w:t xml:space="preserve">. The VHDL interface for the three block diagrams and synthesised circuits are listed in </w:t>
       </w:r>
@@ -2971,6 +2870,7 @@
         <w:pStyle w:val="Caption"/>
         <w:jc w:val="center"/>
       </w:pPr>
+      <w:bookmarkStart w:id="18" w:name="_Toc37003999"/>
       <w:r>
         <w:t xml:space="preserve">Figure </w:t>
       </w:r>
@@ -2993,13 +2893,9 @@
         <w:fldChar w:fldCharType="end"/>
       </w:r>
       <w:r>
-        <w:t xml:space="preserve">: Synthesised Circuit of </w:t>
-      </w:r>
-      <w:proofErr w:type="spellStart"/>
-      <w:r>
-        <w:t>LogicUnit</w:t>
-      </w:r>
-      <w:proofErr w:type="spellEnd"/>
+        <w:t>: Synthesised Circuit of LogicUnit</w:t>
+      </w:r>
+      <w:bookmarkEnd w:id="18"/>
     </w:p>
     <w:p>
       <w:r>
@@ -3010,12 +2906,12 @@
       <w:pPr>
         <w:pStyle w:val="Heading2"/>
       </w:pPr>
-      <w:bookmarkStart w:id="18" w:name="_Toc36938704"/>
+      <w:bookmarkStart w:id="19" w:name="_Toc36938704"/>
       <w:r>
         <w:lastRenderedPageBreak/>
         <w:t>Timing Simulations</w:t>
       </w:r>
-      <w:bookmarkEnd w:id="18"/>
+      <w:bookmarkEnd w:id="19"/>
     </w:p>
     <w:p>
       <w:pPr>
@@ -3080,7 +2976,7 @@
         <w:pStyle w:val="Caption"/>
         <w:jc w:val="center"/>
       </w:pPr>
-      <w:bookmarkStart w:id="19" w:name="_Toc36950656"/>
+      <w:bookmarkStart w:id="20" w:name="_Toc37004000"/>
       <w:r>
         <w:t xml:space="preserve">Figure </w:t>
       </w:r>
@@ -3106,15 +3002,7 @@
         <w:t xml:space="preserve">: Timing Simulation </w:t>
       </w:r>
       <w:r>
-        <w:t xml:space="preserve">for </w:t>
-      </w:r>
-      <w:proofErr w:type="spellStart"/>
-      <w:r>
-        <w:t>LogicUnit</w:t>
-      </w:r>
-      <w:proofErr w:type="spellEnd"/>
-      <w:r>
-        <w:t xml:space="preserve"> </w:t>
+        <w:t xml:space="preserve">for LogicUnit </w:t>
       </w:r>
       <w:r>
         <w:t>of</w:t>
@@ -3122,7 +3010,7 @@
       <w:r>
         <w:t xml:space="preserve"> Measurement #1</w:t>
       </w:r>
-      <w:bookmarkEnd w:id="19"/>
+      <w:bookmarkEnd w:id="20"/>
     </w:p>
     <w:p>
       <w:pPr>
@@ -3188,7 +3076,7 @@
         <w:pStyle w:val="Caption"/>
         <w:jc w:val="center"/>
       </w:pPr>
-      <w:bookmarkStart w:id="20" w:name="_Toc36950657"/>
+      <w:bookmarkStart w:id="21" w:name="_Toc37004001"/>
       <w:r>
         <w:t xml:space="preserve">Figure </w:t>
       </w:r>
@@ -3214,20 +3102,12 @@
         <w:t xml:space="preserve">: Timing Simulation </w:t>
       </w:r>
       <w:r>
-        <w:t xml:space="preserve">for </w:t>
-      </w:r>
-      <w:proofErr w:type="spellStart"/>
-      <w:r>
-        <w:t>LogicUnit</w:t>
-      </w:r>
-      <w:proofErr w:type="spellEnd"/>
-      <w:r>
-        <w:t xml:space="preserve"> </w:t>
+        <w:t xml:space="preserve">for LogicUnit </w:t>
       </w:r>
       <w:r>
         <w:t>from measurement #400 to measurement #416</w:t>
       </w:r>
-      <w:bookmarkEnd w:id="20"/>
+      <w:bookmarkEnd w:id="21"/>
     </w:p>
     <w:p>
       <w:pPr>
@@ -3293,7 +3173,7 @@
         <w:pStyle w:val="Caption"/>
         <w:jc w:val="center"/>
       </w:pPr>
-      <w:bookmarkStart w:id="21" w:name="_Toc36950658"/>
+      <w:bookmarkStart w:id="22" w:name="_Toc37004002"/>
       <w:r>
         <w:t xml:space="preserve">Figure </w:t>
       </w:r>
@@ -3322,30 +3202,22 @@
         <w:t xml:space="preserve"> </w:t>
       </w:r>
       <w:r>
-        <w:t xml:space="preserve">for </w:t>
-      </w:r>
-      <w:proofErr w:type="spellStart"/>
-      <w:r>
-        <w:t>LogicUnit</w:t>
-      </w:r>
-      <w:proofErr w:type="spellEnd"/>
-      <w:r>
-        <w:t xml:space="preserve"> </w:t>
+        <w:t xml:space="preserve">for LogicUnit </w:t>
       </w:r>
       <w:r>
         <w:t>of Measurement #772</w:t>
       </w:r>
-      <w:bookmarkEnd w:id="21"/>
+      <w:bookmarkEnd w:id="22"/>
     </w:p>
     <w:p>
       <w:pPr>
         <w:pStyle w:val="Heading1"/>
       </w:pPr>
-      <w:bookmarkStart w:id="22" w:name="_Toc36938705"/>
+      <w:bookmarkStart w:id="23" w:name="_Toc36938705"/>
       <w:r>
         <w:t>Arithmetic Unit</w:t>
       </w:r>
-      <w:bookmarkEnd w:id="22"/>
+      <w:bookmarkEnd w:id="23"/>
     </w:p>
     <w:p>
       <w:pPr>
@@ -3378,46 +3250,444 @@
         <w:t xml:space="preserve"> </w:t>
       </w:r>
       <w:r>
-        <w:t xml:space="preserve">B : the input </w:t>
-      </w:r>
-      <w:bookmarkStart w:id="23" w:name="_GoBack"/>
-      <w:bookmarkEnd w:id="23"/>
+        <w:t xml:space="preserve">B :  input </w:t>
+      </w:r>
+      <w:r>
+        <w:t>value</w:t>
+      </w:r>
+      <w:r>
+        <w:t>s to be used in the adder</w:t>
+      </w:r>
+    </w:p>
+    <w:p>
+      <w:pPr>
+        <w:pStyle w:val="ListParagraph"/>
+        <w:numPr>
+          <w:ilvl w:val="0"/>
+          <w:numId w:val="2"/>
+        </w:numPr>
+      </w:pPr>
+      <w:r>
+        <w:t>AddnSub : determines whether the operation carried out is an add or a subtract</w:t>
+      </w:r>
+    </w:p>
+    <w:p>
+      <w:pPr>
+        <w:pStyle w:val="ListParagraph"/>
+        <w:numPr>
+          <w:ilvl w:val="0"/>
+          <w:numId w:val="2"/>
+        </w:numPr>
+      </w:pPr>
+      <w:r>
+        <w:t xml:space="preserve">NotA : </w:t>
+      </w:r>
+      <w:r>
+        <w:t>to be used later for retrieval of instructions</w:t>
+      </w:r>
+    </w:p>
+    <w:p>
+      <w:pPr>
+        <w:pStyle w:val="ListParagraph"/>
+        <w:numPr>
+          <w:ilvl w:val="0"/>
+          <w:numId w:val="2"/>
+        </w:numPr>
+      </w:pPr>
+      <w:r>
+        <w:t>ExtWord : determines whether or not to sign extend the value</w:t>
+      </w:r>
+    </w:p>
+    <w:p>
+      <w:r>
+        <w:t>The output variables are:</w:t>
+      </w:r>
+    </w:p>
+    <w:p>
+      <w:pPr>
+        <w:pStyle w:val="ListParagraph"/>
+        <w:numPr>
+          <w:ilvl w:val="0"/>
+          <w:numId w:val="3"/>
+        </w:numPr>
+      </w:pPr>
+      <w:r>
+        <w:t>Y : result of the arithmetic operation</w:t>
+      </w:r>
+    </w:p>
+    <w:p>
+      <w:pPr>
+        <w:pStyle w:val="ListParagraph"/>
+        <w:numPr>
+          <w:ilvl w:val="0"/>
+          <w:numId w:val="3"/>
+        </w:numPr>
+      </w:pPr>
+      <w:r>
+        <w:t>Cout : outgoing carry of the result</w:t>
+      </w:r>
+    </w:p>
+    <w:p>
+      <w:pPr>
+        <w:pStyle w:val="ListParagraph"/>
+        <w:numPr>
+          <w:ilvl w:val="0"/>
+          <w:numId w:val="3"/>
+        </w:numPr>
+      </w:pPr>
+      <w:r>
+        <w:t xml:space="preserve">Ovfl : </w:t>
+      </w:r>
+      <w:r>
+        <w:t>signifies an overflow in the result</w:t>
+      </w:r>
+    </w:p>
+    <w:p>
+      <w:pPr>
+        <w:pStyle w:val="ListParagraph"/>
+        <w:numPr>
+          <w:ilvl w:val="0"/>
+          <w:numId w:val="3"/>
+        </w:numPr>
+      </w:pPr>
+      <w:r>
+        <w:t xml:space="preserve">Zero : </w:t>
+      </w:r>
+      <w:r>
+        <w:t>signifies if A is equal to B</w:t>
+      </w:r>
+    </w:p>
+    <w:p>
+      <w:pPr>
+        <w:pStyle w:val="ListParagraph"/>
+        <w:numPr>
+          <w:ilvl w:val="0"/>
+          <w:numId w:val="3"/>
+        </w:numPr>
+      </w:pPr>
+      <w:r>
+        <w:t>AltB, AltBu :</w:t>
+      </w:r>
+      <w:r>
+        <w:t xml:space="preserve"> signed and unsigned flags that indicate whether A is less than B</w:t>
+      </w:r>
+    </w:p>
+    <w:p>
+      <w:r>
+        <w:t xml:space="preserve">The Arithmetic Unit was designed to handle both 64 and 32-bit numbers through the ExtWord flag. It currently does not support any other operations other than addition and subtraction. </w:t>
+      </w:r>
+      <w:r>
+        <w:t xml:space="preserve">If the operation performed is a subtraction, it simply negates the value in B and feeds it into the adder. </w:t>
+      </w:r>
+      <w:r>
+        <w:t xml:space="preserve">The output signals are designed with </w:t>
+      </w:r>
+      <w:r>
+        <w:t>future function implementations in mind. For example, AltB and AltBu may seem insignificant, but will eventually be used to implement branching instructions in the future.</w:t>
+      </w:r>
+      <w:r>
+        <w:t xml:space="preserve">  </w:t>
+      </w:r>
+    </w:p>
+    <w:p>
+      <w:r>
+        <w:t>The block diagram of the Arithmetic Unit is represented in Figure 10.</w:t>
+      </w:r>
+      <w:r>
+        <w:t xml:space="preserve"> The VHDL </w:t>
+      </w:r>
+      <w:r>
+        <w:t>interface</w:t>
+      </w:r>
+      <w:r>
+        <w:t xml:space="preserve"> of the Arithmetic Unit is given in Figure 11.</w:t>
+      </w:r>
+    </w:p>
+    <w:p>
+      <w:pPr>
+        <w:keepNext/>
+        <w:jc w:val="center"/>
+      </w:pPr>
+      <w:r>
+        <w:rPr>
+          <w:noProof/>
+        </w:rPr>
+        <w:lastRenderedPageBreak/>
+        <w:drawing>
+          <wp:inline distT="0" distB="0" distL="0" distR="0" wp14:anchorId="61A4C399" wp14:editId="4FCC7931">
+            <wp:extent cx="5688197" cy="2883057"/>
+            <wp:effectExtent l="0" t="0" r="8255" b="0"/>
+            <wp:docPr id="2" name="Picture 2"/>
+            <wp:cNvGraphicFramePr>
+              <a:graphicFrameLocks xmlns:a="http://schemas.openxmlformats.org/drawingml/2006/main" noChangeAspect="1"/>
+            </wp:cNvGraphicFramePr>
+            <a:graphic xmlns:a="http://schemas.openxmlformats.org/drawingml/2006/main">
+              <a:graphicData uri="http://schemas.openxmlformats.org/drawingml/2006/picture">
+                <pic:pic xmlns:pic="http://schemas.openxmlformats.org/drawingml/2006/picture">
+                  <pic:nvPicPr>
+                    <pic:cNvPr id="1" name=""/>
+                    <pic:cNvPicPr/>
+                  </pic:nvPicPr>
+                  <pic:blipFill>
+                    <a:blip r:embed="rId21"/>
+                    <a:stretch>
+                      <a:fillRect/>
+                    </a:stretch>
+                  </pic:blipFill>
+                  <pic:spPr>
+                    <a:xfrm>
+                      <a:off x="0" y="0"/>
+                      <a:ext cx="5756724" cy="2917790"/>
+                    </a:xfrm>
+                    <a:prstGeom prst="rect">
+                      <a:avLst/>
+                    </a:prstGeom>
+                  </pic:spPr>
+                </pic:pic>
+              </a:graphicData>
+            </a:graphic>
+          </wp:inline>
+        </w:drawing>
+      </w:r>
+    </w:p>
+    <w:p>
+      <w:pPr>
+        <w:pStyle w:val="Caption"/>
+        <w:jc w:val="center"/>
+      </w:pPr>
+      <w:bookmarkStart w:id="24" w:name="_Toc37004003"/>
+      <w:r>
+        <w:t xml:space="preserve">Figure </w:t>
+      </w:r>
+      <w:r>
+        <w:fldChar w:fldCharType="begin"/>
+      </w:r>
+      <w:r>
+        <w:instrText xml:space="preserve"> SEQ Figure \* ARABIC </w:instrText>
+      </w:r>
+      <w:r>
+        <w:fldChar w:fldCharType="separate"/>
+      </w:r>
+      <w:r>
+        <w:rPr>
+          <w:noProof/>
+        </w:rPr>
+        <w:t>10</w:t>
+      </w:r>
+      <w:r>
+        <w:fldChar w:fldCharType="end"/>
+      </w:r>
+      <w:r>
+        <w:t>: Block diagram of the Arithmetic Unit</w:t>
+      </w:r>
+      <w:bookmarkEnd w:id="24"/>
+    </w:p>
+    <w:p/>
+    <w:p>
+      <w:pPr>
+        <w:keepNext/>
+        <w:jc w:val="center"/>
+      </w:pPr>
+      <w:r>
+        <w:rPr>
+          <w:noProof/>
+        </w:rPr>
+        <w:drawing>
+          <wp:inline distT="0" distB="0" distL="0" distR="0" wp14:anchorId="7D523425" wp14:editId="55A77B42">
+            <wp:extent cx="3409950" cy="2333625"/>
+            <wp:effectExtent l="0" t="0" r="0" b="9525"/>
+            <wp:docPr id="14" name="Picture 14"/>
+            <wp:cNvGraphicFramePr>
+              <a:graphicFrameLocks xmlns:a="http://schemas.openxmlformats.org/drawingml/2006/main" noChangeAspect="1"/>
+            </wp:cNvGraphicFramePr>
+            <a:graphic xmlns:a="http://schemas.openxmlformats.org/drawingml/2006/main">
+              <a:graphicData uri="http://schemas.openxmlformats.org/drawingml/2006/picture">
+                <pic:pic xmlns:pic="http://schemas.openxmlformats.org/drawingml/2006/picture">
+                  <pic:nvPicPr>
+                    <pic:cNvPr id="1" name=""/>
+                    <pic:cNvPicPr/>
+                  </pic:nvPicPr>
+                  <pic:blipFill>
+                    <a:blip r:embed="rId22"/>
+                    <a:stretch>
+                      <a:fillRect/>
+                    </a:stretch>
+                  </pic:blipFill>
+                  <pic:spPr>
+                    <a:xfrm>
+                      <a:off x="0" y="0"/>
+                      <a:ext cx="3409950" cy="2333625"/>
+                    </a:xfrm>
+                    <a:prstGeom prst="rect">
+                      <a:avLst/>
+                    </a:prstGeom>
+                  </pic:spPr>
+                </pic:pic>
+              </a:graphicData>
+            </a:graphic>
+          </wp:inline>
+        </w:drawing>
+      </w:r>
+    </w:p>
+    <w:p>
+      <w:pPr>
+        <w:pStyle w:val="Caption"/>
+        <w:jc w:val="center"/>
+      </w:pPr>
+      <w:bookmarkStart w:id="25" w:name="_Toc37004004"/>
+      <w:r>
+        <w:t xml:space="preserve">Figure </w:t>
+      </w:r>
+      <w:r>
+        <w:fldChar w:fldCharType="begin"/>
+      </w:r>
+      <w:r>
+        <w:instrText xml:space="preserve"> SEQ Figure \* ARABIC </w:instrText>
+      </w:r>
+      <w:r>
+        <w:fldChar w:fldCharType="separate"/>
+      </w:r>
+      <w:r>
+        <w:rPr>
+          <w:noProof/>
+        </w:rPr>
+        <w:t>11</w:t>
+      </w:r>
+      <w:r>
+        <w:fldChar w:fldCharType="end"/>
+      </w:r>
+      <w:r>
+        <w:t>: VHDL</w:t>
+      </w:r>
+      <w:r>
+        <w:t xml:space="preserve"> interface</w:t>
+      </w:r>
+      <w:r>
+        <w:t xml:space="preserve"> of the Arithmetic Unit</w:t>
+      </w:r>
+      <w:bookmarkEnd w:id="25"/>
     </w:p>
     <w:p>
       <w:pPr>
         <w:pStyle w:val="Heading2"/>
       </w:pPr>
-      <w:r>
-        <w:t>Functional Behaviour</w:t>
-      </w:r>
-    </w:p>
-    <w:p>
-      <w:pPr>
-        <w:pStyle w:val="Heading2"/>
-      </w:pPr>
-      <w:r>
-        <w:t>Circuit Synthesis</w:t>
-      </w:r>
-    </w:p>
-    <w:p>
-      <w:pPr>
-        <w:pStyle w:val="Heading2"/>
-      </w:pPr>
-      <w:r>
-        <w:t>Timing Simulations</w:t>
+    </w:p>
+    <w:p>
+      <w:r>
+        <w:t xml:space="preserve">The adder we used to implement the Arithmetic Unit is a simple ripple adder. The adder performs the addition bit-by-bit and propagates any carry that exists. </w:t>
+      </w:r>
+      <w:r>
+        <w:t xml:space="preserve"> Other than the result of the operation, it also returns </w:t>
+      </w:r>
+      <w:r>
+        <w:t xml:space="preserve"> the outgoing carry value, </w:t>
+      </w:r>
+      <w:r>
+        <w:t>Cout</w:t>
+      </w:r>
+      <w:r>
+        <w:t xml:space="preserve">, and the Overflow flag, Ovfl. Cout is simply the final carry value of the carry array, and Overflow is computed as the  XOR of the last and second-to-last carry values of the carry array. These values  are used in the Arithmetic Unit to compute AltB and AltBu. </w:t>
+      </w:r>
+    </w:p>
+    <w:p>
+      <w:r>
+        <w:t>The block diagram of the Adder is represented in Figure 12. The VHDL interface of the  Adder is given in Figure 13.</w:t>
+      </w:r>
+    </w:p>
+    <w:p/>
+    <w:p>
+      <w:r>
+        <w:br w:type="page"/>
       </w:r>
     </w:p>
     <w:p/>
     <w:p/>
-    <w:p>
-      <w:pPr>
-        <w:pStyle w:val="Heading1"/>
-      </w:pPr>
-      <w:bookmarkStart w:id="24" w:name="_Toc36938706"/>
-      <w:r>
-        <w:t>Conclusion</w:t>
-      </w:r>
-      <w:bookmarkEnd w:id="24"/>
+    <w:p/>
+    <w:p>
+      <w:pPr>
+        <w:keepNext/>
+        <w:jc w:val="center"/>
+      </w:pPr>
+      <w:bookmarkStart w:id="26" w:name="_Toc37004005"/>
+      <w:r>
+        <w:rPr>
+          <w:noProof/>
+        </w:rPr>
+        <w:drawing>
+          <wp:anchor distT="0" distB="0" distL="114300" distR="114300" simplePos="0" relativeHeight="251672576" behindDoc="0" locked="0" layoutInCell="1" allowOverlap="1" wp14:anchorId="79359FEF" wp14:editId="2C4DDAAA">
+            <wp:simplePos x="0" y="0"/>
+            <wp:positionH relativeFrom="column">
+              <wp:posOffset>95534</wp:posOffset>
+            </wp:positionH>
+            <wp:positionV relativeFrom="paragraph">
+              <wp:posOffset>787</wp:posOffset>
+            </wp:positionV>
+            <wp:extent cx="5534025" cy="1857375"/>
+            <wp:effectExtent l="0" t="0" r="9525" b="9525"/>
+            <wp:wrapTopAndBottom/>
+            <wp:docPr id="19" name="Picture 19" descr="A screenshot of a cell phone&#10;&#10;Description automatically generated"/>
+            <wp:cNvGraphicFramePr>
+              <a:graphicFrameLocks xmlns:a="http://schemas.openxmlformats.org/drawingml/2006/main" noChangeAspect="1"/>
+            </wp:cNvGraphicFramePr>
+            <a:graphic xmlns:a="http://schemas.openxmlformats.org/drawingml/2006/main">
+              <a:graphicData uri="http://schemas.openxmlformats.org/drawingml/2006/picture">
+                <pic:pic xmlns:pic="http://schemas.openxmlformats.org/drawingml/2006/picture">
+                  <pic:nvPicPr>
+                    <pic:cNvPr id="19" name="adder_block.png"/>
+                    <pic:cNvPicPr/>
+                  </pic:nvPicPr>
+                  <pic:blipFill>
+                    <a:blip r:embed="rId23">
+                      <a:extLst>
+                        <a:ext uri="{28A0092B-C50C-407E-A947-70E740481C1C}">
+                          <a14:useLocalDpi xmlns:a14="http://schemas.microsoft.com/office/drawing/2010/main" val="0"/>
+                        </a:ext>
+                      </a:extLst>
+                    </a:blip>
+                    <a:stretch>
+                      <a:fillRect/>
+                    </a:stretch>
+                  </pic:blipFill>
+                  <pic:spPr>
+                    <a:xfrm>
+                      <a:off x="0" y="0"/>
+                      <a:ext cx="5534025" cy="1857375"/>
+                    </a:xfrm>
+                    <a:prstGeom prst="rect">
+                      <a:avLst/>
+                    </a:prstGeom>
+                  </pic:spPr>
+                </pic:pic>
+              </a:graphicData>
+            </a:graphic>
+          </wp:anchor>
+        </w:drawing>
+      </w:r>
+      <w:r>
+        <w:t xml:space="preserve">Figure </w:t>
+      </w:r>
+      <w:r>
+        <w:fldChar w:fldCharType="begin"/>
+      </w:r>
+      <w:r>
+        <w:instrText xml:space="preserve"> SEQ Figure \* ARABIC </w:instrText>
+      </w:r>
+      <w:r>
+        <w:fldChar w:fldCharType="separate"/>
+      </w:r>
+      <w:r>
+        <w:rPr>
+          <w:noProof/>
+        </w:rPr>
+        <w:t>12</w:t>
+      </w:r>
+      <w:r>
+        <w:fldChar w:fldCharType="end"/>
+      </w:r>
+      <w:r>
+        <w:t>: Block diagram of the Adder</w:t>
+      </w:r>
+      <w:bookmarkEnd w:id="26"/>
     </w:p>
     <w:p/>
     <w:p/>
@@ -3425,43 +3695,1126 @@
     <w:p/>
     <w:p>
       <w:pPr>
+        <w:keepNext/>
+        <w:jc w:val="center"/>
+      </w:pPr>
+      <w:r>
+        <w:rPr>
+          <w:noProof/>
+        </w:rPr>
+        <w:drawing>
+          <wp:inline distT="0" distB="0" distL="0" distR="0" wp14:anchorId="610743B3" wp14:editId="6EBD1E63">
+            <wp:extent cx="3105150" cy="1352550"/>
+            <wp:effectExtent l="0" t="0" r="0" b="0"/>
+            <wp:docPr id="15" name="Picture 15"/>
+            <wp:cNvGraphicFramePr>
+              <a:graphicFrameLocks xmlns:a="http://schemas.openxmlformats.org/drawingml/2006/main" noChangeAspect="1"/>
+            </wp:cNvGraphicFramePr>
+            <a:graphic xmlns:a="http://schemas.openxmlformats.org/drawingml/2006/main">
+              <a:graphicData uri="http://schemas.openxmlformats.org/drawingml/2006/picture">
+                <pic:pic xmlns:pic="http://schemas.openxmlformats.org/drawingml/2006/picture">
+                  <pic:nvPicPr>
+                    <pic:cNvPr id="1" name=""/>
+                    <pic:cNvPicPr/>
+                  </pic:nvPicPr>
+                  <pic:blipFill>
+                    <a:blip r:embed="rId24"/>
+                    <a:stretch>
+                      <a:fillRect/>
+                    </a:stretch>
+                  </pic:blipFill>
+                  <pic:spPr>
+                    <a:xfrm>
+                      <a:off x="0" y="0"/>
+                      <a:ext cx="3105150" cy="1352550"/>
+                    </a:xfrm>
+                    <a:prstGeom prst="rect">
+                      <a:avLst/>
+                    </a:prstGeom>
+                  </pic:spPr>
+                </pic:pic>
+              </a:graphicData>
+            </a:graphic>
+          </wp:inline>
+        </w:drawing>
+      </w:r>
+    </w:p>
+    <w:p>
+      <w:pPr>
+        <w:pStyle w:val="Caption"/>
+        <w:jc w:val="center"/>
+        <w:sectPr>
+          <w:headerReference w:type="default" r:id="rId25"/>
+          <w:footerReference w:type="default" r:id="rId26"/>
+          <w:headerReference w:type="first" r:id="rId27"/>
+          <w:footerReference w:type="first" r:id="rId28"/>
+          <w:pgSz w:w="11906" w:h="16838"/>
+          <w:pgMar w:top="1440" w:right="1440" w:bottom="1440" w:left="1440" w:header="708" w:footer="708" w:gutter="0"/>
+          <w:pgNumType w:start="0"/>
+          <w:cols w:space="708"/>
+          <w:titlePg/>
+          <w:docGrid w:linePitch="360"/>
+        </w:sectPr>
+      </w:pPr>
+      <w:bookmarkStart w:id="27" w:name="_Toc37004006"/>
+      <w:r>
+        <w:t xml:space="preserve">Figure </w:t>
+      </w:r>
+      <w:r>
+        <w:fldChar w:fldCharType="begin"/>
+      </w:r>
+      <w:r>
+        <w:instrText xml:space="preserve"> SEQ Figure \* ARABIC </w:instrText>
+      </w:r>
+      <w:r>
+        <w:fldChar w:fldCharType="separate"/>
+      </w:r>
+      <w:r>
+        <w:rPr>
+          <w:noProof/>
+        </w:rPr>
+        <w:t>13</w:t>
+      </w:r>
+      <w:r>
+        <w:fldChar w:fldCharType="end"/>
+      </w:r>
+      <w:r>
+        <w:t>: VHDL interface of the Adder</w:t>
+      </w:r>
+      <w:bookmarkEnd w:id="27"/>
+    </w:p>
+    <w:p>
+      <w:pPr>
+        <w:pStyle w:val="Heading2"/>
+      </w:pPr>
+      <w:r>
+        <w:lastRenderedPageBreak/>
+        <w:t>Functional Behaviour</w:t>
+      </w:r>
+    </w:p>
+    <w:p>
+      <w:pPr>
+        <w:keepNext/>
+      </w:pPr>
+      <w:r>
+        <w:rPr>
+          <w:noProof/>
+        </w:rPr>
+        <w:drawing>
+          <wp:inline distT="0" distB="0" distL="0" distR="0" wp14:anchorId="1DB8046E" wp14:editId="399FAD86">
+            <wp:extent cx="8863330" cy="3651885"/>
+            <wp:effectExtent l="0" t="0" r="0" b="5715"/>
+            <wp:docPr id="24" name="Picture 24" descr="A picture containing screen, monitor, television, clock&#10;&#10;Description automatically generated"/>
+            <wp:cNvGraphicFramePr>
+              <a:graphicFrameLocks xmlns:a="http://schemas.openxmlformats.org/drawingml/2006/main" noChangeAspect="1"/>
+            </wp:cNvGraphicFramePr>
+            <a:graphic xmlns:a="http://schemas.openxmlformats.org/drawingml/2006/main">
+              <a:graphicData uri="http://schemas.openxmlformats.org/drawingml/2006/picture">
+                <pic:pic xmlns:pic="http://schemas.openxmlformats.org/drawingml/2006/picture">
+                  <pic:nvPicPr>
+                    <pic:cNvPr id="24" name="Arith1_edit.png"/>
+                    <pic:cNvPicPr/>
+                  </pic:nvPicPr>
+                  <pic:blipFill>
+                    <a:blip r:embed="rId29">
+                      <a:extLst>
+                        <a:ext uri="{28A0092B-C50C-407E-A947-70E740481C1C}">
+                          <a14:useLocalDpi xmlns:a14="http://schemas.microsoft.com/office/drawing/2010/main" val="0"/>
+                        </a:ext>
+                      </a:extLst>
+                    </a:blip>
+                    <a:stretch>
+                      <a:fillRect/>
+                    </a:stretch>
+                  </pic:blipFill>
+                  <pic:spPr>
+                    <a:xfrm>
+                      <a:off x="0" y="0"/>
+                      <a:ext cx="8863330" cy="3651885"/>
+                    </a:xfrm>
+                    <a:prstGeom prst="rect">
+                      <a:avLst/>
+                    </a:prstGeom>
+                  </pic:spPr>
+                </pic:pic>
+              </a:graphicData>
+            </a:graphic>
+          </wp:inline>
+        </w:drawing>
+      </w:r>
+    </w:p>
+    <w:p>
+      <w:pPr>
+        <w:pStyle w:val="Caption"/>
+        <w:jc w:val="center"/>
+      </w:pPr>
+      <w:bookmarkStart w:id="28" w:name="_Toc37004007"/>
+      <w:r>
+        <w:t xml:space="preserve">Figure </w:t>
+      </w:r>
+      <w:r>
+        <w:fldChar w:fldCharType="begin"/>
+      </w:r>
+      <w:r>
+        <w:instrText xml:space="preserve"> SEQ Figure \* ARABIC </w:instrText>
+      </w:r>
+      <w:r>
+        <w:fldChar w:fldCharType="separate"/>
+      </w:r>
+      <w:r>
+        <w:rPr>
+          <w:noProof/>
+        </w:rPr>
+        <w:t>14</w:t>
+      </w:r>
+      <w:r>
+        <w:fldChar w:fldCharType="end"/>
+      </w:r>
+      <w:r>
+        <w:t>: Functional Simulation of the Arithmetic Unit</w:t>
+      </w:r>
+      <w:bookmarkEnd w:id="28"/>
+    </w:p>
+    <w:p>
+      <w:r>
+        <w:t>We can confirm that the Arithmetic Unit is functioning as intended by observing that the Unit</w:t>
+      </w:r>
+      <w:r>
+        <w:t>’</w:t>
+      </w:r>
+      <w:r>
+        <w:t xml:space="preserve">s Y values are the same as the testbench </w:t>
+      </w:r>
+      <w:r>
+        <w:t>–</w:t>
+      </w:r>
+      <w:r>
+        <w:t xml:space="preserve"> </w:t>
+      </w:r>
+      <w:r>
+        <w:t>T</w:t>
+      </w:r>
+      <w:r>
+        <w:t>bY. This figure also encapsulates all the different combinations of the context variables and its resulting output. For example, as annotated on the figure, we have a test case where the arithmetic operation is an ADD with no sign extension, that produces a Cout and no Overflow. We also have another test case that showcases SUBTRACT with sign extension</w:t>
+      </w:r>
+      <w:r>
+        <w:t>, that similarly produces a Cout with no Overflow, but this time the AltB flag is also set</w:t>
+      </w:r>
+      <w:r>
+        <w:t xml:space="preserve">. </w:t>
+      </w:r>
+    </w:p>
+    <w:p/>
+    <w:p>
+      <w:pPr>
+        <w:sectPr>
+          <w:pgSz w:w="16838" w:h="11906" w:orient="landscape"/>
+          <w:pgMar w:top="1440" w:right="1440" w:bottom="1440" w:left="1440" w:header="709" w:footer="709" w:gutter="0"/>
+          <w:cols w:space="708"/>
+          <w:titlePg/>
+          <w:docGrid w:linePitch="360"/>
+        </w:sectPr>
+      </w:pPr>
+    </w:p>
+    <w:p>
+      <w:pPr>
+        <w:pStyle w:val="Heading2"/>
+      </w:pPr>
+      <w:r>
+        <w:rPr>
+          <w:noProof/>
+        </w:rPr>
+        <w:lastRenderedPageBreak/>
+        <w:drawing>
+          <wp:anchor distT="0" distB="0" distL="114300" distR="114300" simplePos="0" relativeHeight="251666432" behindDoc="0" locked="0" layoutInCell="1" allowOverlap="1" wp14:anchorId="05551833" wp14:editId="75EF1C84">
+            <wp:simplePos x="0" y="0"/>
+            <wp:positionH relativeFrom="column">
+              <wp:posOffset>-560070</wp:posOffset>
+            </wp:positionH>
+            <wp:positionV relativeFrom="paragraph">
+              <wp:posOffset>245110</wp:posOffset>
+            </wp:positionV>
+            <wp:extent cx="9896475" cy="5213350"/>
+            <wp:effectExtent l="0" t="0" r="9525" b="6350"/>
+            <wp:wrapSquare wrapText="bothSides"/>
+            <wp:docPr id="28" name="Picture 28" descr="A close up of a map&#10;&#10;Description automatically generated"/>
+            <wp:cNvGraphicFramePr>
+              <a:graphicFrameLocks xmlns:a="http://schemas.openxmlformats.org/drawingml/2006/main" noChangeAspect="1"/>
+            </wp:cNvGraphicFramePr>
+            <a:graphic xmlns:a="http://schemas.openxmlformats.org/drawingml/2006/main">
+              <a:graphicData uri="http://schemas.openxmlformats.org/drawingml/2006/picture">
+                <pic:pic xmlns:pic="http://schemas.openxmlformats.org/drawingml/2006/picture">
+                  <pic:nvPicPr>
+                    <pic:cNvPr id="28" name="ArithUnit_circuit.png"/>
+                    <pic:cNvPicPr/>
+                  </pic:nvPicPr>
+                  <pic:blipFill>
+                    <a:blip r:embed="rId30">
+                      <a:extLst>
+                        <a:ext uri="{28A0092B-C50C-407E-A947-70E740481C1C}">
+                          <a14:useLocalDpi xmlns:a14="http://schemas.microsoft.com/office/drawing/2010/main" val="0"/>
+                        </a:ext>
+                      </a:extLst>
+                    </a:blip>
+                    <a:stretch>
+                      <a:fillRect/>
+                    </a:stretch>
+                  </pic:blipFill>
+                  <pic:spPr>
+                    <a:xfrm>
+                      <a:off x="0" y="0"/>
+                      <a:ext cx="9896475" cy="5213350"/>
+                    </a:xfrm>
+                    <a:prstGeom prst="rect">
+                      <a:avLst/>
+                    </a:prstGeom>
+                  </pic:spPr>
+                </pic:pic>
+              </a:graphicData>
+            </a:graphic>
+            <wp14:sizeRelH relativeFrom="margin">
+              <wp14:pctWidth>0</wp14:pctWidth>
+            </wp14:sizeRelH>
+            <wp14:sizeRelV relativeFrom="margin">
+              <wp14:pctHeight>0</wp14:pctHeight>
+            </wp14:sizeRelV>
+          </wp:anchor>
+        </w:drawing>
+      </w:r>
+      <w:r>
+        <w:rPr>
+          <w:noProof/>
+        </w:rPr>
+        <mc:AlternateContent>
+          <mc:Choice Requires="wps">
+            <w:drawing>
+              <wp:anchor distT="0" distB="0" distL="114300" distR="114300" simplePos="0" relativeHeight="251665408" behindDoc="0" locked="0" layoutInCell="1" allowOverlap="1" wp14:anchorId="440BA896" wp14:editId="391C059F">
+                <wp:simplePos x="0" y="0"/>
+                <wp:positionH relativeFrom="column">
+                  <wp:posOffset>-459105</wp:posOffset>
+                </wp:positionH>
+                <wp:positionV relativeFrom="paragraph">
+                  <wp:posOffset>5485130</wp:posOffset>
+                </wp:positionV>
+                <wp:extent cx="9781540" cy="635"/>
+                <wp:effectExtent l="0" t="0" r="0" b="0"/>
+                <wp:wrapSquare wrapText="bothSides"/>
+                <wp:docPr id="27" name="Text Box 27"/>
+                <wp:cNvGraphicFramePr/>
+                <a:graphic xmlns:a="http://schemas.openxmlformats.org/drawingml/2006/main">
+                  <a:graphicData uri="http://schemas.microsoft.com/office/word/2010/wordprocessingShape">
+                    <wps:wsp>
+                      <wps:cNvSpPr txBox="1"/>
+                      <wps:spPr>
+                        <a:xfrm>
+                          <a:off x="0" y="0"/>
+                          <a:ext cx="9781540" cy="635"/>
+                        </a:xfrm>
+                        <a:prstGeom prst="rect">
+                          <a:avLst/>
+                        </a:prstGeom>
+                        <a:solidFill>
+                          <a:prstClr val="white"/>
+                        </a:solidFill>
+                        <a:ln>
+                          <a:noFill/>
+                        </a:ln>
+                      </wps:spPr>
+                      <wps:txbx>
+                        <w:txbxContent>
+                          <w:p>
+                            <w:pPr>
+                              <w:pStyle w:val="Caption"/>
+                              <w:jc w:val="center"/>
+                              <w:rPr>
+                                <w:noProof/>
+                              </w:rPr>
+                            </w:pPr>
+                            <w:bookmarkStart w:id="29" w:name="_Toc37004008"/>
+                            <w:r>
+                              <w:t xml:space="preserve">Figure </w:t>
+                            </w:r>
+                            <w:r>
+                              <w:fldChar w:fldCharType="begin"/>
+                            </w:r>
+                            <w:r>
+                              <w:instrText xml:space="preserve"> SEQ Figure \* ARABIC </w:instrText>
+                            </w:r>
+                            <w:r>
+                              <w:fldChar w:fldCharType="separate"/>
+                            </w:r>
+                            <w:r>
+                              <w:rPr>
+                                <w:noProof/>
+                              </w:rPr>
+                              <w:t>15</w:t>
+                            </w:r>
+                            <w:r>
+                              <w:fldChar w:fldCharType="end"/>
+                            </w:r>
+                            <w:r>
+                              <w:t>: RTL synthesized circuit of the Arithmetic Unit</w:t>
+                            </w:r>
+                            <w:bookmarkEnd w:id="29"/>
+                          </w:p>
+                        </w:txbxContent>
+                      </wps:txbx>
+                      <wps:bodyPr rot="0" spcFirstLastPara="0" vertOverflow="overflow" horzOverflow="overflow" vert="horz" wrap="square" lIns="0" tIns="0" rIns="0" bIns="0" numCol="1" spcCol="0" rtlCol="0" fromWordArt="0" anchor="t" anchorCtr="0" forceAA="0" compatLnSpc="1">
+                        <a:prstTxWarp prst="textNoShape">
+                          <a:avLst/>
+                        </a:prstTxWarp>
+                        <a:spAutoFit/>
+                      </wps:bodyPr>
+                    </wps:wsp>
+                  </a:graphicData>
+                </a:graphic>
+              </wp:anchor>
+            </w:drawing>
+          </mc:Choice>
+          <mc:Fallback>
+            <w:pict>
+              <v:shape w14:anchorId="440BA896" id="Text Box 27" o:spid="_x0000_s1028" type="#_x0000_t202" style="position:absolute;margin-left:-36.15pt;margin-top:431.9pt;width:770.2pt;height:.05pt;z-index:251665408;visibility:visible;mso-wrap-style:square;mso-wrap-distance-left:9pt;mso-wrap-distance-top:0;mso-wrap-distance-right:9pt;mso-wrap-distance-bottom:0;mso-position-horizontal:absolute;mso-position-horizontal-relative:text;mso-position-vertical:absolute;mso-position-vertical-relative:text;v-text-anchor:top" o:gfxdata="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" stroked="f">
+                <v:textbox style="mso-fit-shape-to-text:t" inset="0,0,0,0">
+                  <w:txbxContent>
+                    <w:p>
+                      <w:pPr>
+                        <w:pStyle w:val="Caption"/>
+                        <w:jc w:val="center"/>
+                        <w:rPr>
+                          <w:noProof/>
+                        </w:rPr>
+                      </w:pPr>
+                      <w:bookmarkStart w:id="30" w:name="_Toc37004008"/>
+                      <w:r>
+                        <w:t xml:space="preserve">Figure </w:t>
+                      </w:r>
+                      <w:r>
+                        <w:fldChar w:fldCharType="begin"/>
+                      </w:r>
+                      <w:r>
+                        <w:instrText xml:space="preserve"> SEQ Figure \* ARABIC </w:instrText>
+                      </w:r>
+                      <w:r>
+                        <w:fldChar w:fldCharType="separate"/>
+                      </w:r>
+                      <w:r>
+                        <w:rPr>
+                          <w:noProof/>
+                        </w:rPr>
+                        <w:t>15</w:t>
+                      </w:r>
+                      <w:r>
+                        <w:fldChar w:fldCharType="end"/>
+                      </w:r>
+                      <w:r>
+                        <w:t>: RTL synthesized circuit of the Arithmetic Unit</w:t>
+                      </w:r>
+                      <w:bookmarkEnd w:id="30"/>
+                    </w:p>
+                  </w:txbxContent>
+                </v:textbox>
+                <w10:wrap type="square"/>
+              </v:shape>
+            </w:pict>
+          </mc:Fallback>
+        </mc:AlternateContent>
+      </w:r>
+      <w:r>
+        <w:t>Circuit Synthesis</w:t>
+      </w:r>
+    </w:p>
+    <w:p>
+      <w:r>
+        <w:rPr>
+          <w:noProof/>
+        </w:rPr>
+        <w:lastRenderedPageBreak/>
+        <mc:AlternateContent>
+          <mc:Choice Requires="wps">
+            <w:drawing>
+              <wp:anchor distT="0" distB="0" distL="114300" distR="114300" simplePos="0" relativeHeight="251669504" behindDoc="0" locked="0" layoutInCell="1" allowOverlap="1" wp14:anchorId="562451F3" wp14:editId="356533E6">
+                <wp:simplePos x="0" y="0"/>
+                <wp:positionH relativeFrom="column">
+                  <wp:posOffset>-90170</wp:posOffset>
+                </wp:positionH>
+                <wp:positionV relativeFrom="paragraph">
+                  <wp:posOffset>4387215</wp:posOffset>
+                </wp:positionV>
+                <wp:extent cx="8952865" cy="635"/>
+                <wp:effectExtent l="0" t="0" r="0" b="0"/>
+                <wp:wrapSquare wrapText="bothSides"/>
+                <wp:docPr id="30" name="Text Box 30"/>
+                <wp:cNvGraphicFramePr/>
+                <a:graphic xmlns:a="http://schemas.openxmlformats.org/drawingml/2006/main">
+                  <a:graphicData uri="http://schemas.microsoft.com/office/word/2010/wordprocessingShape">
+                    <wps:wsp>
+                      <wps:cNvSpPr txBox="1"/>
+                      <wps:spPr>
+                        <a:xfrm>
+                          <a:off x="0" y="0"/>
+                          <a:ext cx="8952865" cy="635"/>
+                        </a:xfrm>
+                        <a:prstGeom prst="rect">
+                          <a:avLst/>
+                        </a:prstGeom>
+                        <a:solidFill>
+                          <a:prstClr val="white"/>
+                        </a:solidFill>
+                        <a:ln>
+                          <a:noFill/>
+                        </a:ln>
+                      </wps:spPr>
+                      <wps:txbx>
+                        <w:txbxContent>
+                          <w:p>
+                            <w:pPr>
+                              <w:pStyle w:val="Caption"/>
+                              <w:jc w:val="center"/>
+                              <w:rPr>
+                                <w:noProof/>
+                              </w:rPr>
+                            </w:pPr>
+                            <w:bookmarkStart w:id="31" w:name="_Toc37004009"/>
+                            <w:r>
+                              <w:t xml:space="preserve">Figure </w:t>
+                            </w:r>
+                            <w:r>
+                              <w:fldChar w:fldCharType="begin"/>
+                            </w:r>
+                            <w:r>
+                              <w:instrText xml:space="preserve"> SEQ Figure \* ARABIC </w:instrText>
+                            </w:r>
+                            <w:r>
+                              <w:fldChar w:fldCharType="separate"/>
+                            </w:r>
+                            <w:r>
+                              <w:rPr>
+                                <w:noProof/>
+                              </w:rPr>
+                              <w:t>16</w:t>
+                            </w:r>
+                            <w:r>
+                              <w:fldChar w:fldCharType="end"/>
+                            </w:r>
+                            <w:r>
+                              <w:t>: Panned-out view of the RTL synthesized circuit of the Arithmetic Unit</w:t>
+                            </w:r>
+                            <w:bookmarkEnd w:id="31"/>
+                          </w:p>
+                        </w:txbxContent>
+                      </wps:txbx>
+                      <wps:bodyPr rot="0" spcFirstLastPara="0" vertOverflow="overflow" horzOverflow="overflow" vert="horz" wrap="square" lIns="0" tIns="0" rIns="0" bIns="0" numCol="1" spcCol="0" rtlCol="0" fromWordArt="0" anchor="t" anchorCtr="0" forceAA="0" compatLnSpc="1">
+                        <a:prstTxWarp prst="textNoShape">
+                          <a:avLst/>
+                        </a:prstTxWarp>
+                        <a:spAutoFit/>
+                      </wps:bodyPr>
+                    </wps:wsp>
+                  </a:graphicData>
+                </a:graphic>
+              </wp:anchor>
+            </w:drawing>
+          </mc:Choice>
+          <mc:Fallback>
+            <w:pict>
+              <v:shape w14:anchorId="562451F3" id="Text Box 30" o:spid="_x0000_s1029" type="#_x0000_t202" style="position:absolute;margin-left:-7.1pt;margin-top:345.45pt;width:704.95pt;height:.05pt;z-index:251669504;visibility:visible;mso-wrap-style:square;mso-wrap-distance-left:9pt;mso-wrap-distance-top:0;mso-wrap-distance-right:9pt;mso-wrap-distance-bottom:0;mso-position-horizontal:absolute;mso-position-horizontal-relative:text;mso-position-vertical:absolute;mso-position-vertical-relative:text;v-text-anchor:top" o:gfxdata="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" stroked="f">
+                <v:textbox style="mso-fit-shape-to-text:t" inset="0,0,0,0">
+                  <w:txbxContent>
+                    <w:p>
+                      <w:pPr>
+                        <w:pStyle w:val="Caption"/>
+                        <w:jc w:val="center"/>
+                        <w:rPr>
+                          <w:noProof/>
+                        </w:rPr>
+                      </w:pPr>
+                      <w:bookmarkStart w:id="32" w:name="_Toc37004009"/>
+                      <w:r>
+                        <w:t xml:space="preserve">Figure </w:t>
+                      </w:r>
+                      <w:r>
+                        <w:fldChar w:fldCharType="begin"/>
+                      </w:r>
+                      <w:r>
+                        <w:instrText xml:space="preserve"> SEQ Figure \* ARABIC </w:instrText>
+                      </w:r>
+                      <w:r>
+                        <w:fldChar w:fldCharType="separate"/>
+                      </w:r>
+                      <w:r>
+                        <w:rPr>
+                          <w:noProof/>
+                        </w:rPr>
+                        <w:t>16</w:t>
+                      </w:r>
+                      <w:r>
+                        <w:fldChar w:fldCharType="end"/>
+                      </w:r>
+                      <w:r>
+                        <w:t>: Panned-out view of the RTL synthesized circuit of the Arithmetic Unit</w:t>
+                      </w:r>
+                      <w:bookmarkEnd w:id="32"/>
+                    </w:p>
+                  </w:txbxContent>
+                </v:textbox>
+                <w10:wrap type="square"/>
+              </v:shape>
+            </w:pict>
+          </mc:Fallback>
+        </mc:AlternateContent>
+      </w:r>
+      <w:r>
+        <w:rPr>
+          <w:noProof/>
+        </w:rPr>
+        <w:drawing>
+          <wp:anchor distT="0" distB="0" distL="114300" distR="114300" simplePos="0" relativeHeight="251667456" behindDoc="0" locked="0" layoutInCell="1" allowOverlap="1" wp14:anchorId="105E4824" wp14:editId="2C482F02">
+            <wp:simplePos x="0" y="0"/>
+            <wp:positionH relativeFrom="margin">
+              <wp:align>right</wp:align>
+            </wp:positionH>
+            <wp:positionV relativeFrom="paragraph">
+              <wp:posOffset>0</wp:posOffset>
+            </wp:positionV>
+            <wp:extent cx="8952865" cy="4330065"/>
+            <wp:effectExtent l="0" t="0" r="635" b="0"/>
+            <wp:wrapSquare wrapText="bothSides"/>
+            <wp:docPr id="29" name="Picture 29" descr="A close up of a map&#10;&#10;Description automatically generated"/>
+            <wp:cNvGraphicFramePr>
+              <a:graphicFrameLocks xmlns:a="http://schemas.openxmlformats.org/drawingml/2006/main" noChangeAspect="1"/>
+            </wp:cNvGraphicFramePr>
+            <a:graphic xmlns:a="http://schemas.openxmlformats.org/drawingml/2006/main">
+              <a:graphicData uri="http://schemas.openxmlformats.org/drawingml/2006/picture">
+                <pic:pic xmlns:pic="http://schemas.openxmlformats.org/drawingml/2006/picture">
+                  <pic:nvPicPr>
+                    <pic:cNvPr id="29" name="ArithUnit_circuit2.png"/>
+                    <pic:cNvPicPr/>
+                  </pic:nvPicPr>
+                  <pic:blipFill>
+                    <a:blip r:embed="rId31">
+                      <a:extLst>
+                        <a:ext uri="{28A0092B-C50C-407E-A947-70E740481C1C}">
+                          <a14:useLocalDpi xmlns:a14="http://schemas.microsoft.com/office/drawing/2010/main" val="0"/>
+                        </a:ext>
+                      </a:extLst>
+                    </a:blip>
+                    <a:stretch>
+                      <a:fillRect/>
+                    </a:stretch>
+                  </pic:blipFill>
+                  <pic:spPr>
+                    <a:xfrm>
+                      <a:off x="0" y="0"/>
+                      <a:ext cx="8952865" cy="4330065"/>
+                    </a:xfrm>
+                    <a:prstGeom prst="rect">
+                      <a:avLst/>
+                    </a:prstGeom>
+                  </pic:spPr>
+                </pic:pic>
+              </a:graphicData>
+            </a:graphic>
+            <wp14:sizeRelH relativeFrom="margin">
+              <wp14:pctWidth>0</wp14:pctWidth>
+            </wp14:sizeRelH>
+            <wp14:sizeRelV relativeFrom="margin">
+              <wp14:pctHeight>0</wp14:pctHeight>
+            </wp14:sizeRelV>
+          </wp:anchor>
+        </w:drawing>
+      </w:r>
+      <w:r>
+        <w:t>Figures 1</w:t>
+      </w:r>
+      <w:r>
+        <w:t>5</w:t>
+      </w:r>
+      <w:r>
+        <w:t xml:space="preserve"> and 1</w:t>
+      </w:r>
+      <w:r>
+        <w:t>6</w:t>
+      </w:r>
+      <w:r>
+        <w:t xml:space="preserve"> represent the RTL synthesized circuit of the Arithmetic Unit.</w:t>
+      </w:r>
+      <w:r>
+        <w:t xml:space="preserve"> The circuit is organized so that every input bit can be observed from the figure. T</w:t>
+      </w:r>
+      <w:r>
+        <w:t>he functional logic</w:t>
+      </w:r>
+      <w:r>
+        <w:t xml:space="preserve"> </w:t>
+      </w:r>
+      <w:r>
+        <w:t xml:space="preserve">portion of the Unit are mostly </w:t>
+      </w:r>
+      <w:r>
+        <w:t>performed</w:t>
+      </w:r>
+      <w:r>
+        <w:t xml:space="preserve"> in parallel, and only take up two layers of delay before producing the final result. The ripple adder</w:t>
+      </w:r>
+      <w:r>
+        <w:t xml:space="preserve"> used in this circuit</w:t>
+      </w:r>
+      <w:r>
+        <w:t xml:space="preserve"> is </w:t>
+      </w:r>
+      <w:r>
+        <w:t>represented</w:t>
+      </w:r>
+      <w:r>
+        <w:t xml:space="preserve"> in green</w:t>
+      </w:r>
+      <w:r>
+        <w:t>, and the synthesized circuit diagram of it is displayed in Figure 1</w:t>
+      </w:r>
+      <w:r>
+        <w:t>7</w:t>
+      </w:r>
+      <w:r>
+        <w:t xml:space="preserve">. Since a basic ripple adder was used, the resulting propagation delay is quite significant. We could reduce this delay by implementing a carry-skip or Brent Kung adder instead. </w:t>
+      </w:r>
+      <w:r>
+        <w:t>The output</w:t>
+      </w:r>
+      <w:r>
+        <w:t xml:space="preserve"> of the Adder </w:t>
+      </w:r>
+      <w:r>
+        <w:t>is then used in the Arithmetic Unit in the process of obtaining the final output value Y.</w:t>
+      </w:r>
+    </w:p>
+    <w:p>
+      <w:pPr>
+        <w:pStyle w:val="Heading2"/>
+      </w:pPr>
+      <w:r>
+        <w:rPr>
+          <w:noProof/>
+        </w:rPr>
+        <w:lastRenderedPageBreak/>
+        <w:drawing>
+          <wp:anchor distT="0" distB="0" distL="114300" distR="114300" simplePos="0" relativeHeight="251670528" behindDoc="0" locked="0" layoutInCell="1" allowOverlap="1" wp14:anchorId="3F6A3A5F" wp14:editId="52FA8EBB">
+            <wp:simplePos x="0" y="0"/>
+            <wp:positionH relativeFrom="margin">
+              <wp:align>center</wp:align>
+            </wp:positionH>
+            <wp:positionV relativeFrom="paragraph">
+              <wp:posOffset>0</wp:posOffset>
+            </wp:positionV>
+            <wp:extent cx="8380730" cy="5368925"/>
+            <wp:effectExtent l="0" t="0" r="1270" b="3175"/>
+            <wp:wrapTopAndBottom/>
+            <wp:docPr id="32" name="Picture 32" descr="A picture containing screenshot&#10;&#10;Description automatically generated"/>
+            <wp:cNvGraphicFramePr>
+              <a:graphicFrameLocks xmlns:a="http://schemas.openxmlformats.org/drawingml/2006/main" noChangeAspect="1"/>
+            </wp:cNvGraphicFramePr>
+            <a:graphic xmlns:a="http://schemas.openxmlformats.org/drawingml/2006/main">
+              <a:graphicData uri="http://schemas.openxmlformats.org/drawingml/2006/picture">
+                <pic:pic xmlns:pic="http://schemas.openxmlformats.org/drawingml/2006/picture">
+                  <pic:nvPicPr>
+                    <pic:cNvPr id="32" name="Arddercircuit2_edit.png"/>
+                    <pic:cNvPicPr/>
+                  </pic:nvPicPr>
+                  <pic:blipFill>
+                    <a:blip r:embed="rId32">
+                      <a:extLst>
+                        <a:ext uri="{28A0092B-C50C-407E-A947-70E740481C1C}">
+                          <a14:useLocalDpi xmlns:a14="http://schemas.microsoft.com/office/drawing/2010/main" val="0"/>
+                        </a:ext>
+                      </a:extLst>
+                    </a:blip>
+                    <a:stretch>
+                      <a:fillRect/>
+                    </a:stretch>
+                  </pic:blipFill>
+                  <pic:spPr>
+                    <a:xfrm>
+                      <a:off x="0" y="0"/>
+                      <a:ext cx="8380730" cy="5368925"/>
+                    </a:xfrm>
+                    <a:prstGeom prst="rect">
+                      <a:avLst/>
+                    </a:prstGeom>
+                  </pic:spPr>
+                </pic:pic>
+              </a:graphicData>
+            </a:graphic>
+            <wp14:sizeRelH relativeFrom="margin">
+              <wp14:pctWidth>0</wp14:pctWidth>
+            </wp14:sizeRelH>
+            <wp14:sizeRelV relativeFrom="margin">
+              <wp14:pctHeight>0</wp14:pctHeight>
+            </wp14:sizeRelV>
+          </wp:anchor>
+        </w:drawing>
+      </w:r>
+    </w:p>
+    <w:p>
+      <w:pPr>
+        <w:pStyle w:val="Caption"/>
+        <w:jc w:val="center"/>
+      </w:pPr>
+      <w:bookmarkStart w:id="33" w:name="_Toc37004010"/>
+      <w:r>
+        <w:t xml:space="preserve">Figure </w:t>
+      </w:r>
+      <w:r>
+        <w:fldChar w:fldCharType="begin"/>
+      </w:r>
+      <w:r>
+        <w:instrText xml:space="preserve"> SEQ Figure \* ARABIC </w:instrText>
+      </w:r>
+      <w:r>
+        <w:fldChar w:fldCharType="separate"/>
+      </w:r>
+      <w:r>
+        <w:rPr>
+          <w:noProof/>
+        </w:rPr>
+        <w:t>17</w:t>
+      </w:r>
+      <w:r>
+        <w:fldChar w:fldCharType="end"/>
+      </w:r>
+      <w:r>
+        <w:t>: RTL synthesized circuit diagram of Adder</w:t>
+      </w:r>
+      <w:bookmarkEnd w:id="33"/>
+    </w:p>
+    <w:p>
+      <w:pPr>
+        <w:pStyle w:val="Heading2"/>
+      </w:pPr>
+      <w:r>
+        <w:rPr>
+          <w:noProof/>
+        </w:rPr>
+        <w:lastRenderedPageBreak/>
+        <mc:AlternateContent>
+          <mc:Choice Requires="wps">
+            <w:drawing>
+              <wp:anchor distT="0" distB="0" distL="114300" distR="114300" simplePos="0" relativeHeight="251674624" behindDoc="0" locked="0" layoutInCell="1" allowOverlap="1" wp14:anchorId="42DF6068" wp14:editId="2A6E6BDD">
+                <wp:simplePos x="0" y="0"/>
+                <wp:positionH relativeFrom="column">
+                  <wp:posOffset>26670</wp:posOffset>
+                </wp:positionH>
+                <wp:positionV relativeFrom="paragraph">
+                  <wp:posOffset>4417060</wp:posOffset>
+                </wp:positionV>
+                <wp:extent cx="8902065" cy="635"/>
+                <wp:effectExtent l="0" t="0" r="0" b="0"/>
+                <wp:wrapSquare wrapText="bothSides"/>
+                <wp:docPr id="20" name="Text Box 20"/>
+                <wp:cNvGraphicFramePr/>
+                <a:graphic xmlns:a="http://schemas.openxmlformats.org/drawingml/2006/main">
+                  <a:graphicData uri="http://schemas.microsoft.com/office/word/2010/wordprocessingShape">
+                    <wps:wsp>
+                      <wps:cNvSpPr txBox="1"/>
+                      <wps:spPr>
+                        <a:xfrm>
+                          <a:off x="0" y="0"/>
+                          <a:ext cx="8902065" cy="635"/>
+                        </a:xfrm>
+                        <a:prstGeom prst="rect">
+                          <a:avLst/>
+                        </a:prstGeom>
+                        <a:solidFill>
+                          <a:prstClr val="white"/>
+                        </a:solidFill>
+                        <a:ln>
+                          <a:noFill/>
+                        </a:ln>
+                      </wps:spPr>
+                      <wps:txbx>
+                        <w:txbxContent>
+                          <w:p>
+                            <w:pPr>
+                              <w:pStyle w:val="Caption"/>
+                              <w:jc w:val="center"/>
+                              <w:rPr>
+                                <w:noProof/>
+                              </w:rPr>
+                            </w:pPr>
+                            <w:bookmarkStart w:id="34" w:name="_Toc37004011"/>
+                            <w:r>
+                              <w:t xml:space="preserve">Figure </w:t>
+                            </w:r>
+                            <w:r>
+                              <w:fldChar w:fldCharType="begin"/>
+                            </w:r>
+                            <w:r>
+                              <w:instrText xml:space="preserve"> SEQ Figure \* ARABIC </w:instrText>
+                            </w:r>
+                            <w:r>
+                              <w:fldChar w:fldCharType="separate"/>
+                            </w:r>
+                            <w:r>
+                              <w:rPr>
+                                <w:noProof/>
+                              </w:rPr>
+                              <w:t>18</w:t>
+                            </w:r>
+                            <w:r>
+                              <w:fldChar w:fldCharType="end"/>
+                            </w:r>
+                            <w:r>
+                              <w:t>: TIming Simulation for the Arithmetic Unit</w:t>
+                            </w:r>
+                            <w:bookmarkEnd w:id="34"/>
+                          </w:p>
+                        </w:txbxContent>
+                      </wps:txbx>
+                      <wps:bodyPr rot="0" spcFirstLastPara="0" vertOverflow="overflow" horzOverflow="overflow" vert="horz" wrap="square" lIns="0" tIns="0" rIns="0" bIns="0" numCol="1" spcCol="0" rtlCol="0" fromWordArt="0" anchor="t" anchorCtr="0" forceAA="0" compatLnSpc="1">
+                        <a:prstTxWarp prst="textNoShape">
+                          <a:avLst/>
+                        </a:prstTxWarp>
+                        <a:spAutoFit/>
+                      </wps:bodyPr>
+                    </wps:wsp>
+                  </a:graphicData>
+                </a:graphic>
+              </wp:anchor>
+            </w:drawing>
+          </mc:Choice>
+          <mc:Fallback>
+            <w:pict>
+              <v:shape w14:anchorId="42DF6068" id="Text Box 20" o:spid="_x0000_s1030" type="#_x0000_t202" style="position:absolute;margin-left:2.1pt;margin-top:347.8pt;width:700.95pt;height:.05pt;z-index:251674624;visibility:visible;mso-wrap-style:square;mso-wrap-distance-left:9pt;mso-wrap-distance-top:0;mso-wrap-distance-right:9pt;mso-wrap-distance-bottom:0;mso-position-horizontal:absolute;mso-position-horizontal-relative:text;mso-position-vertical:absolute;mso-position-vertical-relative:text;v-text-anchor:top" o:gfxdata="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" stroked="f">
+                <v:textbox style="mso-fit-shape-to-text:t" inset="0,0,0,0">
+                  <w:txbxContent>
+                    <w:p>
+                      <w:pPr>
+                        <w:pStyle w:val="Caption"/>
+                        <w:jc w:val="center"/>
+                        <w:rPr>
+                          <w:noProof/>
+                        </w:rPr>
+                      </w:pPr>
+                      <w:bookmarkStart w:id="35" w:name="_Toc37004011"/>
+                      <w:r>
+                        <w:t xml:space="preserve">Figure </w:t>
+                      </w:r>
+                      <w:r>
+                        <w:fldChar w:fldCharType="begin"/>
+                      </w:r>
+                      <w:r>
+                        <w:instrText xml:space="preserve"> SEQ Figure \* ARABIC </w:instrText>
+                      </w:r>
+                      <w:r>
+                        <w:fldChar w:fldCharType="separate"/>
+                      </w:r>
+                      <w:r>
+                        <w:rPr>
+                          <w:noProof/>
+                        </w:rPr>
+                        <w:t>18</w:t>
+                      </w:r>
+                      <w:r>
+                        <w:fldChar w:fldCharType="end"/>
+                      </w:r>
+                      <w:r>
+                        <w:t>: TIming Simulation for the Arithmetic Unit</w:t>
+                      </w:r>
+                      <w:bookmarkEnd w:id="35"/>
+                    </w:p>
+                  </w:txbxContent>
+                </v:textbox>
+                <w10:wrap type="square"/>
+              </v:shape>
+            </w:pict>
+          </mc:Fallback>
+        </mc:AlternateContent>
+      </w:r>
+      <w:r>
+        <w:t>Timing Simulations</w:t>
+      </w:r>
+    </w:p>
+    <w:p>
+      <w:r>
+        <w:rPr>
+          <w:noProof/>
+        </w:rPr>
+        <w:drawing>
+          <wp:inline distT="0" distB="0" distL="0" distR="0" wp14:anchorId="74757ED3" wp14:editId="6687C968">
+            <wp:extent cx="8863330" cy="4117340"/>
+            <wp:effectExtent l="0" t="0" r="0" b="0"/>
+            <wp:docPr id="22" name="Picture 22" descr="A picture containing monitor, television, screen, mounted&#10;&#10;Description automatically generated"/>
+            <wp:cNvGraphicFramePr>
+              <a:graphicFrameLocks xmlns:a="http://schemas.openxmlformats.org/drawingml/2006/main" noChangeAspect="1"/>
+            </wp:cNvGraphicFramePr>
+            <a:graphic xmlns:a="http://schemas.openxmlformats.org/drawingml/2006/main">
+              <a:graphicData uri="http://schemas.openxmlformats.org/drawingml/2006/picture">
+                <pic:pic xmlns:pic="http://schemas.openxmlformats.org/drawingml/2006/picture">
+                  <pic:nvPicPr>
+                    <pic:cNvPr id="22" name="Arith_timing_editq.png"/>
+                    <pic:cNvPicPr/>
+                  </pic:nvPicPr>
+                  <pic:blipFill>
+                    <a:blip r:embed="rId33">
+                      <a:extLst>
+                        <a:ext uri="{28A0092B-C50C-407E-A947-70E740481C1C}">
+                          <a14:useLocalDpi xmlns:a14="http://schemas.microsoft.com/office/drawing/2010/main" val="0"/>
+                        </a:ext>
+                      </a:extLst>
+                    </a:blip>
+                    <a:stretch>
+                      <a:fillRect/>
+                    </a:stretch>
+                  </pic:blipFill>
+                  <pic:spPr>
+                    <a:xfrm>
+                      <a:off x="0" y="0"/>
+                      <a:ext cx="8863330" cy="4117340"/>
+                    </a:xfrm>
+                    <a:prstGeom prst="rect">
+                      <a:avLst/>
+                    </a:prstGeom>
+                  </pic:spPr>
+                </pic:pic>
+              </a:graphicData>
+            </a:graphic>
+          </wp:inline>
+        </w:drawing>
+      </w:r>
+    </w:p>
+    <w:p>
+      <w:r>
+        <w:t>The</w:t>
+      </w:r>
+      <w:r>
+        <w:t xml:space="preserve"> timing of the Arithmetic Unit can be verified by observing that </w:t>
+      </w:r>
+      <w:r>
+        <w:t>the results are obtained well within the allocated time period.</w:t>
+      </w:r>
+      <w:r>
+        <w:t xml:space="preserve"> For measurement #1, the total propagation delay is 18.7 ns, </w:t>
+      </w:r>
+      <w:r>
+        <w:t xml:space="preserve">with </w:t>
+      </w:r>
+      <w:r>
+        <w:t xml:space="preserve">8.3 ns </w:t>
+      </w:r>
+      <w:r>
+        <w:t>to spare</w:t>
+      </w:r>
+      <w:r>
+        <w:t xml:space="preserve">. The ripple adder took </w:t>
+      </w:r>
+      <w:r>
+        <w:t>7</w:t>
+      </w:r>
+      <w:r>
+        <w:t xml:space="preserve">.3 ns to compute the appropriate result </w:t>
+      </w:r>
+      <w:r>
+        <w:t>–</w:t>
+      </w:r>
+      <w:r>
+        <w:t xml:space="preserve"> roughly </w:t>
+      </w:r>
+      <w:r>
+        <w:t>4</w:t>
+      </w:r>
+      <w:bookmarkStart w:id="36" w:name="_GoBack"/>
+      <w:bookmarkEnd w:id="36"/>
+      <w:r>
+        <w:t>0% of the entire time taken. If we were to improve this circuit in the future, improving the implementation of the adder will significantly improve the circuit</w:t>
+      </w:r>
+      <w:r>
+        <w:t>’</w:t>
+      </w:r>
+      <w:r>
+        <w:t>s efficiency.</w:t>
+      </w:r>
+    </w:p>
+    <w:p/>
+    <w:p>
+      <w:pPr>
         <w:pStyle w:val="Heading1"/>
-      </w:pPr>
-      <w:bookmarkStart w:id="25" w:name="_Toc36938708"/>
-      <w:r>
+        <w:sectPr>
+          <w:pgSz w:w="16838" w:h="11906" w:orient="landscape"/>
+          <w:pgMar w:top="1440" w:right="1440" w:bottom="1440" w:left="1440" w:header="709" w:footer="709" w:gutter="0"/>
+          <w:cols w:space="708"/>
+          <w:titlePg/>
+          <w:docGrid w:linePitch="360"/>
+        </w:sectPr>
+      </w:pPr>
+      <w:bookmarkStart w:id="37" w:name="_Toc36938706"/>
+    </w:p>
+    <w:p>
+      <w:pPr>
+        <w:pStyle w:val="Heading1"/>
+      </w:pPr>
+      <w:r>
+        <w:lastRenderedPageBreak/>
+        <w:t>Conclusion</w:t>
+      </w:r>
+      <w:bookmarkEnd w:id="37"/>
+    </w:p>
+    <w:p>
+      <w:pPr>
+        <w:sectPr>
+          <w:pgSz w:w="11906" w:h="16838"/>
+          <w:pgMar w:top="1440" w:right="1440" w:bottom="1440" w:left="1440" w:header="709" w:footer="709" w:gutter="0"/>
+          <w:cols w:space="708"/>
+          <w:titlePg/>
+          <w:docGrid w:linePitch="360"/>
+        </w:sectPr>
+      </w:pPr>
+    </w:p>
+    <w:p/>
+    <w:p/>
+    <w:p/>
+    <w:p/>
+    <w:p>
+      <w:pPr>
+        <w:pStyle w:val="Heading1"/>
+        <w:sectPr>
+          <w:pgSz w:w="11906" w:h="16838"/>
+          <w:pgMar w:top="1440" w:right="1440" w:bottom="1440" w:left="1440" w:header="709" w:footer="709" w:gutter="0"/>
+          <w:cols w:space="708"/>
+          <w:titlePg/>
+          <w:docGrid w:linePitch="360"/>
+        </w:sectPr>
+      </w:pPr>
+      <w:bookmarkStart w:id="38" w:name="_Toc36938708"/>
+    </w:p>
+    <w:p>
+      <w:pPr>
+        <w:pStyle w:val="Heading1"/>
+      </w:pPr>
+      <w:r>
+        <w:lastRenderedPageBreak/>
         <w:t>Appendi</w:t>
       </w:r>
       <w:r>
         <w:t>x</w:t>
       </w:r>
-      <w:bookmarkEnd w:id="25"/>
+      <w:bookmarkEnd w:id="38"/>
     </w:p>
     <w:p>
       <w:pPr>
         <w:pStyle w:val="Heading2"/>
       </w:pPr>
-      <w:bookmarkStart w:id="26" w:name="_Ref36938591"/>
-      <w:bookmarkStart w:id="27" w:name="_Toc36938709"/>
+      <w:bookmarkStart w:id="39" w:name="_Ref36938591"/>
+      <w:bookmarkStart w:id="40" w:name="_Toc36938709"/>
       <w:r>
         <w:t xml:space="preserve">Appendix A: </w:t>
       </w:r>
       <w:r>
         <w:t>Logic Gates</w:t>
       </w:r>
-      <w:bookmarkEnd w:id="26"/>
-      <w:bookmarkEnd w:id="27"/>
-    </w:p>
-    <w:p>
-      <w:r>
-        <w:t xml:space="preserve">Inside the </w:t>
-      </w:r>
-      <w:proofErr w:type="spellStart"/>
-      <w:r>
-        <w:t>LogicUnit</w:t>
-      </w:r>
-      <w:proofErr w:type="spellEnd"/>
-      <w:r>
-        <w:t>, the logic gates.</w:t>
+      <w:bookmarkEnd w:id="39"/>
+      <w:bookmarkEnd w:id="40"/>
+    </w:p>
+    <w:p>
+      <w:r>
+        <w:t>Inside the LogicUnit, the logic gates.</w:t>
       </w:r>
     </w:p>
     <w:p>
@@ -3488,7 +4841,6 @@
       <w:r>
         <w:t xml:space="preserve"> and </w:t>
       </w:r>
-      <w:proofErr w:type="spellStart"/>
       <w:r>
         <w:rPr>
           <w:i/>
@@ -3496,11 +4848,9 @@
         </w:rPr>
         <w:t>xor</w:t>
       </w:r>
-      <w:proofErr w:type="spellEnd"/>
       <w:r>
         <w:t xml:space="preserve"> are available in the IEEE standardised library. The logic gates entity interfaces and implementation for </w:t>
       </w:r>
-      <w:proofErr w:type="spellStart"/>
       <w:r>
         <w:rPr>
           <w:i/>
@@ -3508,11 +4858,9 @@
         </w:rPr>
         <w:t>AndGate</w:t>
       </w:r>
-      <w:proofErr w:type="spellEnd"/>
       <w:r>
         <w:t xml:space="preserve">, </w:t>
       </w:r>
-      <w:proofErr w:type="spellStart"/>
       <w:r>
         <w:rPr>
           <w:i/>
@@ -3520,11 +4868,9 @@
         </w:rPr>
         <w:t>OrGate</w:t>
       </w:r>
-      <w:proofErr w:type="spellEnd"/>
       <w:r>
         <w:t xml:space="preserve"> and </w:t>
       </w:r>
-      <w:proofErr w:type="spellStart"/>
       <w:r>
         <w:rPr>
           <w:i/>
@@ -3532,7 +4878,6 @@
         </w:rPr>
         <w:t>XorGate</w:t>
       </w:r>
-      <w:proofErr w:type="spellEnd"/>
       <w:r>
         <w:t xml:space="preserve"> is represented in </w:t>
       </w:r>
@@ -3618,7 +4963,6 @@
         <w:rPr>
           <w:noProof/>
         </w:rPr>
-        <w:lastRenderedPageBreak/>
         <w:drawing>
           <wp:inline distT="0" distB="0" distL="0" distR="0" wp14:anchorId="6E8D836C" wp14:editId="249D27B5">
             <wp:extent cx="3857625" cy="2581275"/>
@@ -3637,7 +4981,7 @@
                     </pic:cNvPicPr>
                   </pic:nvPicPr>
                   <pic:blipFill>
-                    <a:blip r:embed="rId21">
+                    <a:blip r:embed="rId34">
                       <a:extLst>
                         <a:ext uri="{28A0092B-C50C-407E-A947-70E740481C1C}">
                           <a14:useLocalDpi xmlns:a14="http://schemas.microsoft.com/office/drawing/2010/main" val="0"/>
@@ -3674,8 +5018,8 @@
         <w:pStyle w:val="Caption"/>
         <w:jc w:val="center"/>
       </w:pPr>
-      <w:bookmarkStart w:id="28" w:name="_Ref36937746"/>
-      <w:bookmarkStart w:id="29" w:name="_Toc36950659"/>
+      <w:bookmarkStart w:id="41" w:name="_Ref36937746"/>
+      <w:bookmarkStart w:id="42" w:name="_Toc37004012"/>
       <w:r>
         <w:t xml:space="preserve">Figure </w:t>
       </w:r>
@@ -3692,21 +5036,16 @@
         <w:rPr>
           <w:noProof/>
         </w:rPr>
-        <w:t>10</w:t>
+        <w:t>19</w:t>
       </w:r>
       <w:r>
         <w:fldChar w:fldCharType="end"/>
       </w:r>
-      <w:bookmarkEnd w:id="28"/>
-      <w:r>
-        <w:t xml:space="preserve">: VHDL Interface and Implementation of </w:t>
-      </w:r>
-      <w:proofErr w:type="spellStart"/>
-      <w:r>
-        <w:t>AndGate</w:t>
-      </w:r>
-      <w:bookmarkEnd w:id="29"/>
-      <w:proofErr w:type="spellEnd"/>
+      <w:bookmarkEnd w:id="41"/>
+      <w:r>
+        <w:t>: VHDL Interface and Implementation of AndGate</w:t>
+      </w:r>
+      <w:bookmarkEnd w:id="42"/>
     </w:p>
     <w:p>
       <w:pPr>
@@ -3735,7 +5074,7 @@
                     </pic:cNvPicPr>
                   </pic:nvPicPr>
                   <pic:blipFill>
-                    <a:blip r:embed="rId22">
+                    <a:blip r:embed="rId35">
                       <a:extLst>
                         <a:ext uri="{28A0092B-C50C-407E-A947-70E740481C1C}">
                           <a14:useLocalDpi xmlns:a14="http://schemas.microsoft.com/office/drawing/2010/main" val="0"/>
@@ -3772,8 +5111,8 @@
         <w:pStyle w:val="Caption"/>
         <w:jc w:val="center"/>
       </w:pPr>
-      <w:bookmarkStart w:id="30" w:name="_Ref36937753"/>
-      <w:bookmarkStart w:id="31" w:name="_Toc36950660"/>
+      <w:bookmarkStart w:id="43" w:name="_Ref36937753"/>
+      <w:bookmarkStart w:id="44" w:name="_Toc37004013"/>
       <w:r>
         <w:t xml:space="preserve">Figure </w:t>
       </w:r>
@@ -3790,21 +5129,16 @@
         <w:rPr>
           <w:noProof/>
         </w:rPr>
-        <w:t>11</w:t>
+        <w:t>20</w:t>
       </w:r>
       <w:r>
         <w:fldChar w:fldCharType="end"/>
       </w:r>
-      <w:bookmarkEnd w:id="30"/>
-      <w:r>
-        <w:t xml:space="preserve">: VHDL Interface and Implementation of </w:t>
-      </w:r>
-      <w:proofErr w:type="spellStart"/>
-      <w:r>
-        <w:t>OrGate</w:t>
-      </w:r>
-      <w:bookmarkEnd w:id="31"/>
-      <w:proofErr w:type="spellEnd"/>
+      <w:bookmarkEnd w:id="43"/>
+      <w:r>
+        <w:t>: VHDL Interface and Implementation of OrGate</w:t>
+      </w:r>
+      <w:bookmarkEnd w:id="44"/>
     </w:p>
     <w:p>
       <w:pPr>
@@ -3815,6 +5149,7 @@
         <w:rPr>
           <w:noProof/>
         </w:rPr>
+        <w:lastRenderedPageBreak/>
         <w:drawing>
           <wp:inline distT="0" distB="0" distL="0" distR="0" wp14:anchorId="101C9807" wp14:editId="6E299DC3">
             <wp:extent cx="3781425" cy="2590800"/>
@@ -3833,7 +5168,7 @@
                     </pic:cNvPicPr>
                   </pic:nvPicPr>
                   <pic:blipFill>
-                    <a:blip r:embed="rId23">
+                    <a:blip r:embed="rId36">
                       <a:extLst>
                         <a:ext uri="{28A0092B-C50C-407E-A947-70E740481C1C}">
                           <a14:useLocalDpi xmlns:a14="http://schemas.microsoft.com/office/drawing/2010/main" val="0"/>
@@ -3870,8 +5205,8 @@
         <w:pStyle w:val="Caption"/>
         <w:jc w:val="center"/>
       </w:pPr>
-      <w:bookmarkStart w:id="32" w:name="_Ref36937758"/>
-      <w:bookmarkStart w:id="33" w:name="_Toc36950661"/>
+      <w:bookmarkStart w:id="45" w:name="_Ref36937758"/>
+      <w:bookmarkStart w:id="46" w:name="_Toc37004014"/>
       <w:r>
         <w:t xml:space="preserve">Figure </w:t>
       </w:r>
@@ -3888,25 +5223,19 @@
         <w:rPr>
           <w:noProof/>
         </w:rPr>
-        <w:t>12</w:t>
+        <w:t>21</w:t>
       </w:r>
       <w:r>
         <w:fldChar w:fldCharType="end"/>
       </w:r>
-      <w:bookmarkEnd w:id="32"/>
-      <w:r>
-        <w:t xml:space="preserve">: VHDL Interface and Implementation of </w:t>
-      </w:r>
-      <w:proofErr w:type="spellStart"/>
-      <w:r>
-        <w:t>XorGate</w:t>
-      </w:r>
-      <w:bookmarkEnd w:id="33"/>
-      <w:proofErr w:type="spellEnd"/>
-    </w:p>
-    <w:p>
-      <w:r>
-        <w:lastRenderedPageBreak/>
+      <w:bookmarkEnd w:id="45"/>
+      <w:r>
+        <w:t>: VHDL Interface and Implementation of XorGate</w:t>
+      </w:r>
+      <w:bookmarkEnd w:id="46"/>
+    </w:p>
+    <w:p>
+      <w:r>
         <w:t xml:space="preserve">The </w:t>
       </w:r>
       <w:r>
@@ -3964,7 +5293,7 @@
                     </pic:cNvPicPr>
                   </pic:nvPicPr>
                   <pic:blipFill>
-                    <a:blip r:embed="rId24" cstate="print">
+                    <a:blip r:embed="rId37" cstate="print">
                       <a:extLst>
                         <a:ext uri="{28A0092B-C50C-407E-A947-70E740481C1C}">
                           <a14:useLocalDpi xmlns:a14="http://schemas.microsoft.com/office/drawing/2010/main" val="0"/>
@@ -4001,8 +5330,8 @@
         <w:pStyle w:val="Caption"/>
         <w:jc w:val="center"/>
       </w:pPr>
-      <w:bookmarkStart w:id="34" w:name="_Ref36950643"/>
-      <w:bookmarkStart w:id="35" w:name="_Toc36950662"/>
+      <w:bookmarkStart w:id="47" w:name="_Ref36950643"/>
+      <w:bookmarkStart w:id="48" w:name="_Toc37004015"/>
       <w:r>
         <w:t xml:space="preserve">Figure </w:t>
       </w:r>
@@ -4019,50 +5348,26 @@
         <w:rPr>
           <w:noProof/>
         </w:rPr>
-        <w:t>13</w:t>
+        <w:t>22</w:t>
       </w:r>
       <w:r>
         <w:fldChar w:fldCharType="end"/>
       </w:r>
-      <w:bookmarkEnd w:id="34"/>
-      <w:r>
-        <w:t xml:space="preserve">: Synthesised Circuits of </w:t>
-      </w:r>
-      <w:proofErr w:type="spellStart"/>
-      <w:r>
-        <w:t>AndGates</w:t>
-      </w:r>
-      <w:proofErr w:type="spellEnd"/>
-      <w:r>
-        <w:t xml:space="preserve">, </w:t>
-      </w:r>
-      <w:proofErr w:type="spellStart"/>
-      <w:r>
-        <w:t>OrGates</w:t>
-      </w:r>
-      <w:proofErr w:type="spellEnd"/>
-      <w:r>
-        <w:t xml:space="preserve"> and </w:t>
-      </w:r>
-      <w:proofErr w:type="spellStart"/>
-      <w:r>
-        <w:t>XorGates</w:t>
-      </w:r>
-      <w:proofErr w:type="spellEnd"/>
-      <w:r>
-        <w:t xml:space="preserve"> respectively</w:t>
-      </w:r>
-      <w:bookmarkEnd w:id="35"/>
+      <w:bookmarkEnd w:id="47"/>
+      <w:r>
+        <w:t>: Synthesised Circuits of AndGates, OrGates and XorGates respectively</w:t>
+      </w:r>
+      <w:bookmarkEnd w:id="48"/>
     </w:p>
     <w:p>
       <w:pPr>
         <w:pStyle w:val="Heading1"/>
       </w:pPr>
-      <w:bookmarkStart w:id="36" w:name="_Toc36938710"/>
+      <w:bookmarkStart w:id="49" w:name="_Toc36938710"/>
       <w:r>
         <w:t>Table of Tables</w:t>
       </w:r>
-      <w:bookmarkEnd w:id="36"/>
+      <w:bookmarkEnd w:id="49"/>
     </w:p>
     <w:p>
       <w:pPr>
@@ -4084,7 +5389,7 @@
       <w:r>
         <w:fldChar w:fldCharType="separate"/>
       </w:r>
-      <w:hyperlink w:anchor="_Toc36938680" w:history="1">
+      <w:hyperlink w:anchor="_Toc37004016" w:history="1">
         <w:r>
           <w:rPr>
             <w:rStyle w:val="Hyperlink"/>
@@ -4112,7 +5417,7 @@
             <w:noProof/>
             <w:webHidden/>
           </w:rPr>
-          <w:instrText xml:space="preserve"> PAGEREF _Toc36938680 \h </w:instrText>
+          <w:instrText xml:space="preserve"> PAGEREF _Toc37004016 \h </w:instrText>
         </w:r>
         <w:r>
           <w:rPr>
@@ -4153,11 +5458,11 @@
       <w:r>
         <w:t xml:space="preserve"> </w:t>
       </w:r>
-      <w:bookmarkStart w:id="37" w:name="_Toc36938711"/>
+      <w:bookmarkStart w:id="50" w:name="_Toc36938711"/>
       <w:r>
         <w:t>Table of Figures</w:t>
       </w:r>
-      <w:bookmarkEnd w:id="37"/>
+      <w:bookmarkEnd w:id="50"/>
     </w:p>
     <w:p>
       <w:pPr>
@@ -4179,7 +5484,7 @@
       <w:r>
         <w:fldChar w:fldCharType="separate"/>
       </w:r>
-      <w:hyperlink w:anchor="_Toc36950651" w:history="1">
+      <w:hyperlink w:anchor="_Toc37003994" w:history="1">
         <w:r>
           <w:rPr>
             <w:rStyle w:val="Hyperlink"/>
@@ -4207,7 +5512,7 @@
             <w:noProof/>
             <w:webHidden/>
           </w:rPr>
-          <w:instrText xml:space="preserve"> PAGEREF _Toc36950651 \h </w:instrText>
+          <w:instrText xml:space="preserve"> PAGEREF _Toc37003994 \h </w:instrText>
         </w:r>
         <w:r>
           <w:rPr>
@@ -4249,7 +5554,7 @@
           <w:noProof/>
         </w:rPr>
       </w:pPr>
-      <w:hyperlink w:anchor="_Toc36950652" w:history="1">
+      <w:hyperlink w:anchor="_Toc37003995" w:history="1">
         <w:r>
           <w:rPr>
             <w:rStyle w:val="Hyperlink"/>
@@ -4277,7 +5582,7 @@
             <w:noProof/>
             <w:webHidden/>
           </w:rPr>
-          <w:instrText xml:space="preserve"> PAGEREF _Toc36950652 \h </w:instrText>
+          <w:instrText xml:space="preserve"> PAGEREF _Toc37003995 \h </w:instrText>
         </w:r>
         <w:r>
           <w:rPr>
@@ -4319,7 +5624,7 @@
           <w:noProof/>
         </w:rPr>
       </w:pPr>
-      <w:hyperlink w:anchor="_Toc36950653" w:history="1">
+      <w:hyperlink w:anchor="_Toc37003996" w:history="1">
         <w:r>
           <w:rPr>
             <w:rStyle w:val="Hyperlink"/>
@@ -4347,7 +5652,7 @@
             <w:noProof/>
             <w:webHidden/>
           </w:rPr>
-          <w:instrText xml:space="preserve"> PAGEREF _Toc36950653 \h </w:instrText>
+          <w:instrText xml:space="preserve"> PAGEREF _Toc37003996 \h </w:instrText>
         </w:r>
         <w:r>
           <w:rPr>
@@ -4389,7 +5694,7 @@
           <w:noProof/>
         </w:rPr>
       </w:pPr>
-      <w:hyperlink w:anchor="_Toc36950654" w:history="1">
+      <w:hyperlink w:anchor="_Toc37003997" w:history="1">
         <w:r>
           <w:rPr>
             <w:rStyle w:val="Hyperlink"/>
@@ -4417,7 +5722,7 @@
             <w:noProof/>
             <w:webHidden/>
           </w:rPr>
-          <w:instrText xml:space="preserve"> PAGEREF _Toc36950654 \h </w:instrText>
+          <w:instrText xml:space="preserve"> PAGEREF _Toc37003997 \h </w:instrText>
         </w:r>
         <w:r>
           <w:rPr>
@@ -4459,7 +5764,7 @@
           <w:noProof/>
         </w:rPr>
       </w:pPr>
-      <w:hyperlink w:anchor="_Toc36950655" w:history="1">
+      <w:hyperlink w:anchor="_Toc37003998" w:history="1">
         <w:r>
           <w:rPr>
             <w:rStyle w:val="Hyperlink"/>
@@ -4487,7 +5792,7 @@
             <w:noProof/>
             <w:webHidden/>
           </w:rPr>
-          <w:instrText xml:space="preserve"> PAGEREF _Toc36950655 \h </w:instrText>
+          <w:instrText xml:space="preserve"> PAGEREF _Toc37003998 \h </w:instrText>
         </w:r>
         <w:r>
           <w:rPr>
@@ -4529,14 +5834,14 @@
           <w:noProof/>
         </w:rPr>
       </w:pPr>
-      <w:hyperlink w:anchor="_Toc36950656" w:history="1">
+      <w:hyperlink w:anchor="_Toc37003999" w:history="1">
         <w:r>
           <w:rPr>
             <w:rStyle w:val="Hyperlink"/>
             <w:rFonts w:eastAsiaTheme="minorEastAsia"/>
             <w:noProof/>
           </w:rPr>
-          <w:t>Figure 6: Timing Simulation for LogicUnit of Measurement #1</w:t>
+          <w:t>Figure 6: Synthesised Circuit of LogicUnit</w:t>
         </w:r>
         <w:r>
           <w:rPr>
@@ -4557,7 +5862,7 @@
             <w:noProof/>
             <w:webHidden/>
           </w:rPr>
-          <w:instrText xml:space="preserve"> PAGEREF _Toc36950656 \h </w:instrText>
+          <w:instrText xml:space="preserve"> PAGEREF _Toc37003999 \h </w:instrText>
         </w:r>
         <w:r>
           <w:rPr>
@@ -4577,7 +5882,7 @@
             <w:noProof/>
             <w:webHidden/>
           </w:rPr>
-          <w:t>4</w:t>
+          <w:t>5</w:t>
         </w:r>
         <w:r>
           <w:rPr>
@@ -4599,14 +5904,14 @@
           <w:noProof/>
         </w:rPr>
       </w:pPr>
-      <w:hyperlink w:anchor="_Toc36950657" w:history="1">
+      <w:hyperlink w:anchor="_Toc37004000" w:history="1">
         <w:r>
           <w:rPr>
             <w:rStyle w:val="Hyperlink"/>
             <w:rFonts w:eastAsiaTheme="minorEastAsia"/>
             <w:noProof/>
           </w:rPr>
-          <w:t>Figure 7: Timing Simulation for LogicUnit from measurement #400 to measurement #416</w:t>
+          <w:t>Figure 7: Timing Simulation for LogicUnit of Measurement #1</w:t>
         </w:r>
         <w:r>
           <w:rPr>
@@ -4627,7 +5932,7 @@
             <w:noProof/>
             <w:webHidden/>
           </w:rPr>
-          <w:instrText xml:space="preserve"> PAGEREF _Toc36950657 \h </w:instrText>
+          <w:instrText xml:space="preserve"> PAGEREF _Toc37004000 \h </w:instrText>
         </w:r>
         <w:r>
           <w:rPr>
@@ -4647,7 +5952,7 @@
             <w:noProof/>
             <w:webHidden/>
           </w:rPr>
-          <w:t>5</w:t>
+          <w:t>6</w:t>
         </w:r>
         <w:r>
           <w:rPr>
@@ -4669,14 +5974,14 @@
           <w:noProof/>
         </w:rPr>
       </w:pPr>
-      <w:hyperlink w:anchor="_Toc36950658" w:history="1">
+      <w:hyperlink w:anchor="_Toc37004001" w:history="1">
         <w:r>
           <w:rPr>
             <w:rStyle w:val="Hyperlink"/>
             <w:rFonts w:eastAsiaTheme="minorEastAsia"/>
             <w:noProof/>
           </w:rPr>
-          <w:t>Figure 8: Timing Simulation for LogicUnit of Measurement #772</w:t>
+          <w:t>Figure 8: Timing Simulation for LogicUnit from measurement #400 to measurement #416</w:t>
         </w:r>
         <w:r>
           <w:rPr>
@@ -4697,7 +6002,7 @@
             <w:noProof/>
             <w:webHidden/>
           </w:rPr>
-          <w:instrText xml:space="preserve"> PAGEREF _Toc36950658 \h </w:instrText>
+          <w:instrText xml:space="preserve"> PAGEREF _Toc37004001 \h </w:instrText>
         </w:r>
         <w:r>
           <w:rPr>
@@ -4717,7 +6022,7 @@
             <w:noProof/>
             <w:webHidden/>
           </w:rPr>
-          <w:t>5</w:t>
+          <w:t>6</w:t>
         </w:r>
         <w:r>
           <w:rPr>
@@ -4739,14 +6044,14 @@
           <w:noProof/>
         </w:rPr>
       </w:pPr>
-      <w:hyperlink w:anchor="_Toc36950659" w:history="1">
+      <w:hyperlink w:anchor="_Toc37004002" w:history="1">
         <w:r>
           <w:rPr>
             <w:rStyle w:val="Hyperlink"/>
             <w:rFonts w:eastAsiaTheme="minorEastAsia"/>
             <w:noProof/>
           </w:rPr>
-          <w:t>Figure 9: VHDL Interface and Implementation of AndGate</w:t>
+          <w:t>Figure 9: Timing Simulation for LogicUnit of Measurement #772</w:t>
         </w:r>
         <w:r>
           <w:rPr>
@@ -4767,7 +6072,7 @@
             <w:noProof/>
             <w:webHidden/>
           </w:rPr>
-          <w:instrText xml:space="preserve"> PAGEREF _Toc36950659 \h </w:instrText>
+          <w:instrText xml:space="preserve"> PAGEREF _Toc37004002 \h </w:instrText>
         </w:r>
         <w:r>
           <w:rPr>
@@ -4787,7 +6092,7 @@
             <w:noProof/>
             <w:webHidden/>
           </w:rPr>
-          <w:t>6</w:t>
+          <w:t>7</w:t>
         </w:r>
         <w:r>
           <w:rPr>
@@ -4809,14 +6114,14 @@
           <w:noProof/>
         </w:rPr>
       </w:pPr>
-      <w:hyperlink w:anchor="_Toc36950660" w:history="1">
+      <w:hyperlink w:anchor="_Toc37004003" w:history="1">
         <w:r>
           <w:rPr>
             <w:rStyle w:val="Hyperlink"/>
             <w:rFonts w:eastAsiaTheme="minorEastAsia"/>
             <w:noProof/>
           </w:rPr>
-          <w:t>Figure 10: VHDL Interface and Implementation of OrGate</w:t>
+          <w:t>Figure 10: Block diagram of the Arithmetic Unit</w:t>
         </w:r>
         <w:r>
           <w:rPr>
@@ -4837,7 +6142,7 @@
             <w:noProof/>
             <w:webHidden/>
           </w:rPr>
-          <w:instrText xml:space="preserve"> PAGEREF _Toc36950660 \h </w:instrText>
+          <w:instrText xml:space="preserve"> PAGEREF _Toc37004003 \h </w:instrText>
         </w:r>
         <w:r>
           <w:rPr>
@@ -4857,7 +6162,7 @@
             <w:noProof/>
             <w:webHidden/>
           </w:rPr>
-          <w:t>6</w:t>
+          <w:t>8</w:t>
         </w:r>
         <w:r>
           <w:rPr>
@@ -4879,14 +6184,14 @@
           <w:noProof/>
         </w:rPr>
       </w:pPr>
-      <w:hyperlink w:anchor="_Toc36950661" w:history="1">
+      <w:hyperlink w:anchor="_Toc37004004" w:history="1">
         <w:r>
           <w:rPr>
             <w:rStyle w:val="Hyperlink"/>
             <w:rFonts w:eastAsiaTheme="minorEastAsia"/>
             <w:noProof/>
           </w:rPr>
-          <w:t>Figure 11: VHDL Interface and Implementation of XorGate</w:t>
+          <w:t>Figure 11: VHDL interface of the Arithmetic Unit</w:t>
         </w:r>
         <w:r>
           <w:rPr>
@@ -4907,7 +6212,7 @@
             <w:noProof/>
             <w:webHidden/>
           </w:rPr>
-          <w:instrText xml:space="preserve"> PAGEREF _Toc36950661 \h </w:instrText>
+          <w:instrText xml:space="preserve"> PAGEREF _Toc37004004 \h </w:instrText>
         </w:r>
         <w:r>
           <w:rPr>
@@ -4927,7 +6232,7 @@
             <w:noProof/>
             <w:webHidden/>
           </w:rPr>
-          <w:t>7</w:t>
+          <w:t>8</w:t>
         </w:r>
         <w:r>
           <w:rPr>
@@ -4949,14 +6254,14 @@
           <w:noProof/>
         </w:rPr>
       </w:pPr>
-      <w:hyperlink w:anchor="_Toc36950662" w:history="1">
+      <w:hyperlink w:anchor="_Toc37004005" w:history="1">
         <w:r>
           <w:rPr>
             <w:rStyle w:val="Hyperlink"/>
             <w:rFonts w:eastAsiaTheme="minorEastAsia"/>
             <w:noProof/>
           </w:rPr>
-          <w:t>Figure 12: Synthesised Circuits of AndGates, OrGates and XorGates respectively</w:t>
+          <w:t>Figure 12: Block diagram of the Adder</w:t>
         </w:r>
         <w:r>
           <w:rPr>
@@ -4977,7 +6282,7 @@
             <w:noProof/>
             <w:webHidden/>
           </w:rPr>
-          <w:instrText xml:space="preserve"> PAGEREF _Toc36950662 \h </w:instrText>
+          <w:instrText xml:space="preserve"> PAGEREF _Toc37004005 \h </w:instrText>
         </w:r>
         <w:r>
           <w:rPr>
@@ -4997,7 +6302,7 @@
             <w:noProof/>
             <w:webHidden/>
           </w:rPr>
-          <w:t>7</w:t>
+          <w:t>9</w:t>
         </w:r>
         <w:r>
           <w:rPr>
@@ -5009,16 +6314,713 @@
       </w:hyperlink>
     </w:p>
     <w:p>
+      <w:pPr>
+        <w:pStyle w:val="TableofFigures"/>
+        <w:tabs>
+          <w:tab w:val="right" w:leader="dot" w:pos="9016"/>
+        </w:tabs>
+        <w:rPr>
+          <w:rFonts w:eastAsiaTheme="minorEastAsia" w:hAnsiTheme="minorHAnsi" w:cstheme="minorBidi"/>
+          <w:noProof/>
+        </w:rPr>
+      </w:pPr>
+      <w:hyperlink w:anchor="_Toc37004006" w:history="1">
+        <w:r>
+          <w:rPr>
+            <w:rStyle w:val="Hyperlink"/>
+            <w:rFonts w:eastAsiaTheme="minorEastAsia"/>
+            <w:noProof/>
+          </w:rPr>
+          <w:t>Figure 13: VHDL interface of the Adder</w:t>
+        </w:r>
+        <w:r>
+          <w:rPr>
+            <w:noProof/>
+            <w:webHidden/>
+          </w:rPr>
+          <w:tab/>
+        </w:r>
+        <w:r>
+          <w:rPr>
+            <w:noProof/>
+            <w:webHidden/>
+          </w:rPr>
+          <w:fldChar w:fldCharType="begin"/>
+        </w:r>
+        <w:r>
+          <w:rPr>
+            <w:noProof/>
+            <w:webHidden/>
+          </w:rPr>
+          <w:instrText xml:space="preserve"> PAGEREF _Toc37004006 \h </w:instrText>
+        </w:r>
+        <w:r>
+          <w:rPr>
+            <w:noProof/>
+            <w:webHidden/>
+          </w:rPr>
+        </w:r>
+        <w:r>
+          <w:rPr>
+            <w:noProof/>
+            <w:webHidden/>
+          </w:rPr>
+          <w:fldChar w:fldCharType="separate"/>
+        </w:r>
+        <w:r>
+          <w:rPr>
+            <w:noProof/>
+            <w:webHidden/>
+          </w:rPr>
+          <w:t>9</w:t>
+        </w:r>
+        <w:r>
+          <w:rPr>
+            <w:noProof/>
+            <w:webHidden/>
+          </w:rPr>
+          <w:fldChar w:fldCharType="end"/>
+        </w:r>
+      </w:hyperlink>
+    </w:p>
+    <w:p>
+      <w:pPr>
+        <w:pStyle w:val="TableofFigures"/>
+        <w:tabs>
+          <w:tab w:val="right" w:leader="dot" w:pos="9016"/>
+        </w:tabs>
+        <w:rPr>
+          <w:rFonts w:eastAsiaTheme="minorEastAsia" w:hAnsiTheme="minorHAnsi" w:cstheme="minorBidi"/>
+          <w:noProof/>
+        </w:rPr>
+      </w:pPr>
+      <w:hyperlink w:anchor="_Toc37004007" w:history="1">
+        <w:r>
+          <w:rPr>
+            <w:rStyle w:val="Hyperlink"/>
+            <w:rFonts w:eastAsiaTheme="minorEastAsia"/>
+            <w:noProof/>
+          </w:rPr>
+          <w:t>Figure 14: Functional Simulation of the Arithmetic Unit</w:t>
+        </w:r>
+        <w:r>
+          <w:rPr>
+            <w:noProof/>
+            <w:webHidden/>
+          </w:rPr>
+          <w:tab/>
+        </w:r>
+        <w:r>
+          <w:rPr>
+            <w:noProof/>
+            <w:webHidden/>
+          </w:rPr>
+          <w:fldChar w:fldCharType="begin"/>
+        </w:r>
+        <w:r>
+          <w:rPr>
+            <w:noProof/>
+            <w:webHidden/>
+          </w:rPr>
+          <w:instrText xml:space="preserve"> PAGEREF _Toc37004007 \h </w:instrText>
+        </w:r>
+        <w:r>
+          <w:rPr>
+            <w:noProof/>
+            <w:webHidden/>
+          </w:rPr>
+        </w:r>
+        <w:r>
+          <w:rPr>
+            <w:noProof/>
+            <w:webHidden/>
+          </w:rPr>
+          <w:fldChar w:fldCharType="separate"/>
+        </w:r>
+        <w:r>
+          <w:rPr>
+            <w:noProof/>
+            <w:webHidden/>
+          </w:rPr>
+          <w:t>10</w:t>
+        </w:r>
+        <w:r>
+          <w:rPr>
+            <w:noProof/>
+            <w:webHidden/>
+          </w:rPr>
+          <w:fldChar w:fldCharType="end"/>
+        </w:r>
+      </w:hyperlink>
+    </w:p>
+    <w:p>
+      <w:pPr>
+        <w:pStyle w:val="TableofFigures"/>
+        <w:tabs>
+          <w:tab w:val="right" w:leader="dot" w:pos="9016"/>
+        </w:tabs>
+        <w:rPr>
+          <w:rFonts w:eastAsiaTheme="minorEastAsia" w:hAnsiTheme="minorHAnsi" w:cstheme="minorBidi"/>
+          <w:noProof/>
+        </w:rPr>
+      </w:pPr>
+      <w:hyperlink r:id="rId38" w:anchor="_Toc37004008" w:history="1">
+        <w:r>
+          <w:rPr>
+            <w:rStyle w:val="Hyperlink"/>
+            <w:rFonts w:eastAsiaTheme="minorEastAsia"/>
+            <w:noProof/>
+          </w:rPr>
+          <w:t>Figure 15: RTL synthesized circuit of the Arithmetic Unit</w:t>
+        </w:r>
+        <w:r>
+          <w:rPr>
+            <w:noProof/>
+            <w:webHidden/>
+          </w:rPr>
+          <w:tab/>
+        </w:r>
+        <w:r>
+          <w:rPr>
+            <w:noProof/>
+            <w:webHidden/>
+          </w:rPr>
+          <w:fldChar w:fldCharType="begin"/>
+        </w:r>
+        <w:r>
+          <w:rPr>
+            <w:noProof/>
+            <w:webHidden/>
+          </w:rPr>
+          <w:instrText xml:space="preserve"> PAGEREF _Toc37004008 \h </w:instrText>
+        </w:r>
+        <w:r>
+          <w:rPr>
+            <w:noProof/>
+            <w:webHidden/>
+          </w:rPr>
+        </w:r>
+        <w:r>
+          <w:rPr>
+            <w:noProof/>
+            <w:webHidden/>
+          </w:rPr>
+          <w:fldChar w:fldCharType="separate"/>
+        </w:r>
+        <w:r>
+          <w:rPr>
+            <w:noProof/>
+            <w:webHidden/>
+          </w:rPr>
+          <w:t>11</w:t>
+        </w:r>
+        <w:r>
+          <w:rPr>
+            <w:noProof/>
+            <w:webHidden/>
+          </w:rPr>
+          <w:fldChar w:fldCharType="end"/>
+        </w:r>
+      </w:hyperlink>
+    </w:p>
+    <w:p>
+      <w:pPr>
+        <w:pStyle w:val="TableofFigures"/>
+        <w:tabs>
+          <w:tab w:val="right" w:leader="dot" w:pos="9016"/>
+        </w:tabs>
+        <w:rPr>
+          <w:rFonts w:eastAsiaTheme="minorEastAsia" w:hAnsiTheme="minorHAnsi" w:cstheme="minorBidi"/>
+          <w:noProof/>
+        </w:rPr>
+      </w:pPr>
+      <w:hyperlink r:id="rId39" w:anchor="_Toc37004009" w:history="1">
+        <w:r>
+          <w:rPr>
+            <w:rStyle w:val="Hyperlink"/>
+            <w:rFonts w:eastAsiaTheme="minorEastAsia"/>
+            <w:noProof/>
+          </w:rPr>
+          <w:t>Figure 16: Panned-out view of the RTL synthesized circuit of the Arithmetic Unit</w:t>
+        </w:r>
+        <w:r>
+          <w:rPr>
+            <w:noProof/>
+            <w:webHidden/>
+          </w:rPr>
+          <w:tab/>
+        </w:r>
+        <w:r>
+          <w:rPr>
+            <w:noProof/>
+            <w:webHidden/>
+          </w:rPr>
+          <w:fldChar w:fldCharType="begin"/>
+        </w:r>
+        <w:r>
+          <w:rPr>
+            <w:noProof/>
+            <w:webHidden/>
+          </w:rPr>
+          <w:instrText xml:space="preserve"> PAGEREF _Toc37004009 \h </w:instrText>
+        </w:r>
+        <w:r>
+          <w:rPr>
+            <w:noProof/>
+            <w:webHidden/>
+          </w:rPr>
+        </w:r>
+        <w:r>
+          <w:rPr>
+            <w:noProof/>
+            <w:webHidden/>
+          </w:rPr>
+          <w:fldChar w:fldCharType="separate"/>
+        </w:r>
+        <w:r>
+          <w:rPr>
+            <w:noProof/>
+            <w:webHidden/>
+          </w:rPr>
+          <w:t>12</w:t>
+        </w:r>
+        <w:r>
+          <w:rPr>
+            <w:noProof/>
+            <w:webHidden/>
+          </w:rPr>
+          <w:fldChar w:fldCharType="end"/>
+        </w:r>
+      </w:hyperlink>
+    </w:p>
+    <w:p>
+      <w:pPr>
+        <w:pStyle w:val="TableofFigures"/>
+        <w:tabs>
+          <w:tab w:val="right" w:leader="dot" w:pos="9016"/>
+        </w:tabs>
+        <w:rPr>
+          <w:rFonts w:eastAsiaTheme="minorEastAsia" w:hAnsiTheme="minorHAnsi" w:cstheme="minorBidi"/>
+          <w:noProof/>
+        </w:rPr>
+      </w:pPr>
+      <w:hyperlink w:anchor="_Toc37004010" w:history="1">
+        <w:r>
+          <w:rPr>
+            <w:rStyle w:val="Hyperlink"/>
+            <w:rFonts w:eastAsiaTheme="minorEastAsia"/>
+            <w:noProof/>
+          </w:rPr>
+          <w:t>Figure 17: RTL synthesized circuit diagram of Adder</w:t>
+        </w:r>
+        <w:r>
+          <w:rPr>
+            <w:noProof/>
+            <w:webHidden/>
+          </w:rPr>
+          <w:tab/>
+        </w:r>
+        <w:r>
+          <w:rPr>
+            <w:noProof/>
+            <w:webHidden/>
+          </w:rPr>
+          <w:fldChar w:fldCharType="begin"/>
+        </w:r>
+        <w:r>
+          <w:rPr>
+            <w:noProof/>
+            <w:webHidden/>
+          </w:rPr>
+          <w:instrText xml:space="preserve"> PAGEREF _Toc37004010 \h </w:instrText>
+        </w:r>
+        <w:r>
+          <w:rPr>
+            <w:noProof/>
+            <w:webHidden/>
+          </w:rPr>
+        </w:r>
+        <w:r>
+          <w:rPr>
+            <w:noProof/>
+            <w:webHidden/>
+          </w:rPr>
+          <w:fldChar w:fldCharType="separate"/>
+        </w:r>
+        <w:r>
+          <w:rPr>
+            <w:noProof/>
+            <w:webHidden/>
+          </w:rPr>
+          <w:t>13</w:t>
+        </w:r>
+        <w:r>
+          <w:rPr>
+            <w:noProof/>
+            <w:webHidden/>
+          </w:rPr>
+          <w:fldChar w:fldCharType="end"/>
+        </w:r>
+      </w:hyperlink>
+    </w:p>
+    <w:p>
+      <w:pPr>
+        <w:pStyle w:val="TableofFigures"/>
+        <w:tabs>
+          <w:tab w:val="right" w:leader="dot" w:pos="9016"/>
+        </w:tabs>
+        <w:rPr>
+          <w:rFonts w:eastAsiaTheme="minorEastAsia" w:hAnsiTheme="minorHAnsi" w:cstheme="minorBidi"/>
+          <w:noProof/>
+        </w:rPr>
+      </w:pPr>
+      <w:hyperlink r:id="rId40" w:anchor="_Toc37004011" w:history="1">
+        <w:r>
+          <w:rPr>
+            <w:rStyle w:val="Hyperlink"/>
+            <w:rFonts w:eastAsiaTheme="minorEastAsia"/>
+            <w:noProof/>
+          </w:rPr>
+          <w:t>Figure 18: TIming Simulation for the Arithmetic Unit</w:t>
+        </w:r>
+        <w:r>
+          <w:rPr>
+            <w:noProof/>
+            <w:webHidden/>
+          </w:rPr>
+          <w:tab/>
+        </w:r>
+        <w:r>
+          <w:rPr>
+            <w:noProof/>
+            <w:webHidden/>
+          </w:rPr>
+          <w:fldChar w:fldCharType="begin"/>
+        </w:r>
+        <w:r>
+          <w:rPr>
+            <w:noProof/>
+            <w:webHidden/>
+          </w:rPr>
+          <w:instrText xml:space="preserve"> PAGEREF _Toc37004011 \h </w:instrText>
+        </w:r>
+        <w:r>
+          <w:rPr>
+            <w:noProof/>
+            <w:webHidden/>
+          </w:rPr>
+        </w:r>
+        <w:r>
+          <w:rPr>
+            <w:noProof/>
+            <w:webHidden/>
+          </w:rPr>
+          <w:fldChar w:fldCharType="separate"/>
+        </w:r>
+        <w:r>
+          <w:rPr>
+            <w:noProof/>
+            <w:webHidden/>
+          </w:rPr>
+          <w:t>14</w:t>
+        </w:r>
+        <w:r>
+          <w:rPr>
+            <w:noProof/>
+            <w:webHidden/>
+          </w:rPr>
+          <w:fldChar w:fldCharType="end"/>
+        </w:r>
+      </w:hyperlink>
+    </w:p>
+    <w:p>
+      <w:pPr>
+        <w:pStyle w:val="TableofFigures"/>
+        <w:tabs>
+          <w:tab w:val="right" w:leader="dot" w:pos="9016"/>
+        </w:tabs>
+        <w:rPr>
+          <w:rFonts w:eastAsiaTheme="minorEastAsia" w:hAnsiTheme="minorHAnsi" w:cstheme="minorBidi"/>
+          <w:noProof/>
+        </w:rPr>
+      </w:pPr>
+      <w:hyperlink w:anchor="_Toc37004012" w:history="1">
+        <w:r>
+          <w:rPr>
+            <w:rStyle w:val="Hyperlink"/>
+            <w:rFonts w:eastAsiaTheme="minorEastAsia"/>
+            <w:noProof/>
+          </w:rPr>
+          <w:t>Figure 19: VHDL Interface and Implementation of AndGate</w:t>
+        </w:r>
+        <w:r>
+          <w:rPr>
+            <w:noProof/>
+            <w:webHidden/>
+          </w:rPr>
+          <w:tab/>
+        </w:r>
+        <w:r>
+          <w:rPr>
+            <w:noProof/>
+            <w:webHidden/>
+          </w:rPr>
+          <w:fldChar w:fldCharType="begin"/>
+        </w:r>
+        <w:r>
+          <w:rPr>
+            <w:noProof/>
+            <w:webHidden/>
+          </w:rPr>
+          <w:instrText xml:space="preserve"> PAGEREF _Toc37004012 \h </w:instrText>
+        </w:r>
+        <w:r>
+          <w:rPr>
+            <w:noProof/>
+            <w:webHidden/>
+          </w:rPr>
+        </w:r>
+        <w:r>
+          <w:rPr>
+            <w:noProof/>
+            <w:webHidden/>
+          </w:rPr>
+          <w:fldChar w:fldCharType="separate"/>
+        </w:r>
+        <w:r>
+          <w:rPr>
+            <w:noProof/>
+            <w:webHidden/>
+          </w:rPr>
+          <w:t>0</w:t>
+        </w:r>
+        <w:r>
+          <w:rPr>
+            <w:noProof/>
+            <w:webHidden/>
+          </w:rPr>
+          <w:fldChar w:fldCharType="end"/>
+        </w:r>
+      </w:hyperlink>
+    </w:p>
+    <w:p>
+      <w:pPr>
+        <w:pStyle w:val="TableofFigures"/>
+        <w:tabs>
+          <w:tab w:val="right" w:leader="dot" w:pos="9016"/>
+        </w:tabs>
+        <w:rPr>
+          <w:rFonts w:eastAsiaTheme="minorEastAsia" w:hAnsiTheme="minorHAnsi" w:cstheme="minorBidi"/>
+          <w:noProof/>
+        </w:rPr>
+      </w:pPr>
+      <w:hyperlink w:anchor="_Toc37004013" w:history="1">
+        <w:r>
+          <w:rPr>
+            <w:rStyle w:val="Hyperlink"/>
+            <w:rFonts w:eastAsiaTheme="minorEastAsia"/>
+            <w:noProof/>
+          </w:rPr>
+          <w:t>Figure 20: VHDL Interface and Implementation of OrGate</w:t>
+        </w:r>
+        <w:r>
+          <w:rPr>
+            <w:noProof/>
+            <w:webHidden/>
+          </w:rPr>
+          <w:tab/>
+        </w:r>
+        <w:r>
+          <w:rPr>
+            <w:noProof/>
+            <w:webHidden/>
+          </w:rPr>
+          <w:fldChar w:fldCharType="begin"/>
+        </w:r>
+        <w:r>
+          <w:rPr>
+            <w:noProof/>
+            <w:webHidden/>
+          </w:rPr>
+          <w:instrText xml:space="preserve"> PAGEREF _Toc37004013 \h </w:instrText>
+        </w:r>
+        <w:r>
+          <w:rPr>
+            <w:noProof/>
+            <w:webHidden/>
+          </w:rPr>
+        </w:r>
+        <w:r>
+          <w:rPr>
+            <w:noProof/>
+            <w:webHidden/>
+          </w:rPr>
+          <w:fldChar w:fldCharType="separate"/>
+        </w:r>
+        <w:r>
+          <w:rPr>
+            <w:noProof/>
+            <w:webHidden/>
+          </w:rPr>
+          <w:t>0</w:t>
+        </w:r>
+        <w:r>
+          <w:rPr>
+            <w:noProof/>
+            <w:webHidden/>
+          </w:rPr>
+          <w:fldChar w:fldCharType="end"/>
+        </w:r>
+      </w:hyperlink>
+    </w:p>
+    <w:p>
+      <w:pPr>
+        <w:pStyle w:val="TableofFigures"/>
+        <w:tabs>
+          <w:tab w:val="right" w:leader="dot" w:pos="9016"/>
+        </w:tabs>
+        <w:rPr>
+          <w:rFonts w:eastAsiaTheme="minorEastAsia" w:hAnsiTheme="minorHAnsi" w:cstheme="minorBidi"/>
+          <w:noProof/>
+        </w:rPr>
+      </w:pPr>
+      <w:hyperlink w:anchor="_Toc37004014" w:history="1">
+        <w:r>
+          <w:rPr>
+            <w:rStyle w:val="Hyperlink"/>
+            <w:rFonts w:eastAsiaTheme="minorEastAsia"/>
+            <w:noProof/>
+          </w:rPr>
+          <w:t>Figure 21: VHDL Interface and Implementation of XorGate</w:t>
+        </w:r>
+        <w:r>
+          <w:rPr>
+            <w:noProof/>
+            <w:webHidden/>
+          </w:rPr>
+          <w:tab/>
+        </w:r>
+        <w:r>
+          <w:rPr>
+            <w:noProof/>
+            <w:webHidden/>
+          </w:rPr>
+          <w:fldChar w:fldCharType="begin"/>
+        </w:r>
+        <w:r>
+          <w:rPr>
+            <w:noProof/>
+            <w:webHidden/>
+          </w:rPr>
+          <w:instrText xml:space="preserve"> PAGEREF _Toc37004014 \h </w:instrText>
+        </w:r>
+        <w:r>
+          <w:rPr>
+            <w:noProof/>
+            <w:webHidden/>
+          </w:rPr>
+        </w:r>
+        <w:r>
+          <w:rPr>
+            <w:noProof/>
+            <w:webHidden/>
+          </w:rPr>
+          <w:fldChar w:fldCharType="separate"/>
+        </w:r>
+        <w:r>
+          <w:rPr>
+            <w:noProof/>
+            <w:webHidden/>
+          </w:rPr>
+          <w:t>1</w:t>
+        </w:r>
+        <w:r>
+          <w:rPr>
+            <w:noProof/>
+            <w:webHidden/>
+          </w:rPr>
+          <w:fldChar w:fldCharType="end"/>
+        </w:r>
+      </w:hyperlink>
+    </w:p>
+    <w:p>
+      <w:pPr>
+        <w:pStyle w:val="TableofFigures"/>
+        <w:tabs>
+          <w:tab w:val="right" w:leader="dot" w:pos="9016"/>
+        </w:tabs>
+        <w:rPr>
+          <w:rFonts w:eastAsiaTheme="minorEastAsia" w:hAnsiTheme="minorHAnsi" w:cstheme="minorBidi"/>
+          <w:noProof/>
+        </w:rPr>
+      </w:pPr>
+      <w:hyperlink w:anchor="_Toc37004015" w:history="1">
+        <w:r>
+          <w:rPr>
+            <w:rStyle w:val="Hyperlink"/>
+            <w:rFonts w:eastAsiaTheme="minorEastAsia"/>
+            <w:noProof/>
+          </w:rPr>
+          <w:t>Figure 22: Synthesised Circuits of AndGates, OrGates and XorGates respectively</w:t>
+        </w:r>
+        <w:r>
+          <w:rPr>
+            <w:noProof/>
+            <w:webHidden/>
+          </w:rPr>
+          <w:tab/>
+        </w:r>
+        <w:r>
+          <w:rPr>
+            <w:noProof/>
+            <w:webHidden/>
+          </w:rPr>
+          <w:fldChar w:fldCharType="begin"/>
+        </w:r>
+        <w:r>
+          <w:rPr>
+            <w:noProof/>
+            <w:webHidden/>
+          </w:rPr>
+          <w:instrText xml:space="preserve"> PAGEREF _Toc37004015 \h </w:instrText>
+        </w:r>
+        <w:r>
+          <w:rPr>
+            <w:noProof/>
+            <w:webHidden/>
+          </w:rPr>
+        </w:r>
+        <w:r>
+          <w:rPr>
+            <w:noProof/>
+            <w:webHidden/>
+          </w:rPr>
+          <w:fldChar w:fldCharType="separate"/>
+        </w:r>
+        <w:r>
+          <w:rPr>
+            <w:noProof/>
+            <w:webHidden/>
+          </w:rPr>
+          <w:t>1</w:t>
+        </w:r>
+        <w:r>
+          <w:rPr>
+            <w:noProof/>
+            <w:webHidden/>
+          </w:rPr>
+          <w:fldChar w:fldCharType="end"/>
+        </w:r>
+      </w:hyperlink>
+    </w:p>
+    <w:p>
       <w:r>
         <w:fldChar w:fldCharType="end"/>
       </w:r>
     </w:p>
     <w:sectPr>
-      <w:headerReference w:type="default" r:id="rId25"/>
-      <w:footerReference w:type="default" r:id="rId26"/>
-      <w:headerReference w:type="first" r:id="rId27"/>
       <w:pgSz w:w="11906" w:h="16838"/>
-      <w:pgMar w:top="1440" w:right="1440" w:bottom="1440" w:left="1440" w:header="708" w:footer="708" w:gutter="0"/>
+      <w:pgMar w:top="1440" w:right="1440" w:bottom="1440" w:left="1440" w:header="709" w:footer="709" w:gutter="0"/>
       <w:pgNumType w:start="0"/>
       <w:cols w:space="708"/>
       <w:titlePg/>
@@ -5058,6 +7060,59 @@
   <w:sdt>
     <w:sdtPr>
       <w:id w:val="1082568496"/>
+      <w:docPartObj>
+        <w:docPartGallery w:val="Page Numbers (Bottom of Page)"/>
+        <w:docPartUnique/>
+      </w:docPartObj>
+    </w:sdtPr>
+    <w:sdtEndPr>
+      <w:rPr>
+        <w:noProof/>
+      </w:rPr>
+    </w:sdtEndPr>
+    <w:sdtContent>
+      <w:p>
+        <w:pPr>
+          <w:pStyle w:val="Footer"/>
+          <w:jc w:val="right"/>
+        </w:pPr>
+        <w:r>
+          <w:fldChar w:fldCharType="begin"/>
+        </w:r>
+        <w:r>
+          <w:instrText xml:space="preserve"> PAGE   \* MERGEFORMAT </w:instrText>
+        </w:r>
+        <w:r>
+          <w:fldChar w:fldCharType="separate"/>
+        </w:r>
+        <w:r>
+          <w:rPr>
+            <w:noProof/>
+          </w:rPr>
+          <w:t>2</w:t>
+        </w:r>
+        <w:r>
+          <w:rPr>
+            <w:noProof/>
+          </w:rPr>
+          <w:fldChar w:fldCharType="end"/>
+        </w:r>
+      </w:p>
+    </w:sdtContent>
+  </w:sdt>
+  <w:p>
+    <w:pPr>
+      <w:pStyle w:val="Footer"/>
+    </w:pPr>
+  </w:p>
+</w:ftr>
+</file>
+
+<file path=word/footer2.xml><?xml version="1.0" encoding="utf-8"?>
+<w:ftr xmlns:wpc="http://schemas.microsoft.com/office/word/2010/wordprocessingCanvas" xmlns:cx="http://schemas.microsoft.com/office/drawing/2014/chartex" xmlns:cx1="http://schemas.microsoft.com/office/drawing/2015/9/8/chartex" xmlns:cx2="http://schemas.microsoft.com/office/drawing/2015/10/21/chartex" xmlns:cx3="http://schemas.microsoft.com/office/drawing/2016/5/9/chartex" xmlns:cx4="http://schemas.microsoft.com/office/drawing/2016/5/10/chartex" xmlns:cx5="http://schemas.microsoft.com/office/drawing/2016/5/11/chartex" xmlns:cx6="http://schemas.microsoft.com/office/drawing/2016/5/12/chartex" xmlns:cx7="http://schemas.microsoft.com/office/drawing/2016/5/13/chartex" xmlns:cx8="http://schemas.microsoft.com/office/drawing/2016/5/14/chartex" xmlns:mc="http://schemas.openxmlformats.org/markup-compatibility/2006" xmlns:aink="http://schemas.microsoft.com/office/drawing/2016/ink" xmlns:am3d="http://schemas.microsoft.com/office/drawing/2017/model3d" xmlns:o="urn:schemas-microsoft-com:office:office" xmlns:r="http://schemas.openxmlformats.org/officeDocument/2006/relationships" xmlns:m="http://schemas.openxmlformats.org/officeDocument/2006/math" xmlns:v="urn:schemas-microsoft-com:vml" xmlns:wp14="http://schemas.microsoft.com/office/word/2010/wordprocessingDrawing" xmlns:wp="http://schemas.openxmlformats.org/drawingml/2006/wordprocessingDrawing" xmlns:w10="urn:schemas-microsoft-com:office:word" xmlns:w="http://schemas.openxmlformats.org/wordprocessingml/2006/main" xmlns:w14="http://schemas.microsoft.com/office/word/2010/wordml" xmlns:w15="http://schemas.microsoft.com/office/word/2012/wordml" xmlns:w16cid="http://schemas.microsoft.com/office/word/2016/wordml/cid" xmlns:w16se="http://schemas.microsoft.com/office/word/2015/wordml/symex" xmlns:wpg="http://schemas.microsoft.com/office/word/2010/wordprocessingGroup" xmlns:wpi="http://schemas.microsoft.com/office/word/2010/wordprocessingInk" xmlns:wne="http://schemas.microsoft.com/office/word/2006/wordml" xmlns:wps="http://schemas.microsoft.com/office/word/2010/wordprocessingShape" mc:Ignorable="w14 w15 w16se w16cid wp14">
+  <w:sdt>
+    <w:sdtPr>
+      <w:id w:val="-1790494835"/>
       <w:docPartObj>
         <w:docPartGallery w:val="Page Numbers (Bottom of Page)"/>
         <w:docPartUnique/>
@@ -5262,7 +7317,7 @@
         </mc:Choice>
         <mc:Fallback>
           <w:pict>
-            <v:rect w14:anchorId="70B2D69F" id="Rectangle 1" o:spid="_x0000_s1028" style="position:absolute;margin-left:0;margin-top:0;width:468.5pt;height:21.3pt;z-index:-251655168;visibility:visible;mso-wrap-style:square;mso-width-percent:1000;mso-height-percent:27;mso-top-percent:45;mso-wrap-distance-left:9.35pt;mso-wrap-distance-top:0;mso-wrap-distance-right:9.35pt;mso-wrap-distance-bottom:0;mso-position-horizontal:center;mso-position-horizontal-relative:margin;mso-position-vertical-relative:page;mso-width-percent:1000;mso-height-percent:27;mso-top-percent:45;mso-width-relative:margin;mso-height-relative:page;v-text-anchor:middle" o:gfxdata="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" o:allowoverlap="f" fillcolor="#4472c4 [3204]" stroked="f" strokeweight="1pt">
+            <v:rect w14:anchorId="70B2D69F" id="Rectangle 1" o:spid="_x0000_s1031" style="position:absolute;margin-left:0;margin-top:0;width:468.5pt;height:21.3pt;z-index:-251655168;visibility:visible;mso-wrap-style:square;mso-width-percent:1000;mso-height-percent:27;mso-top-percent:45;mso-wrap-distance-left:9.35pt;mso-wrap-distance-top:0;mso-wrap-distance-right:9.35pt;mso-wrap-distance-bottom:0;mso-position-horizontal:center;mso-position-horizontal-relative:margin;mso-position-vertical-relative:page;mso-width-percent:1000;mso-height-percent:27;mso-top-percent:45;mso-width-relative:margin;mso-height-relative:page;v-text-anchor:middle" o:gfxdata="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" o:allowoverlap="f" fillcolor="#4472c4 [3204]" stroked="f" strokeweight="1pt">
               <v:textbox style="mso-fit-shape-to-text:t">
                 <w:txbxContent>
                   <w:sdt>
@@ -5327,25 +7382,16 @@
       <mc:AlternateContent>
         <mc:Choice Requires="wps">
           <w:drawing>
-            <wp:anchor distT="0" distB="0" distL="118745" distR="118745" simplePos="0" relativeHeight="251659264" behindDoc="1" locked="0" layoutInCell="1" allowOverlap="0" wp14:anchorId="0EA6CA3F" wp14:editId="2FA9962C">
+            <wp:anchor distT="0" distB="0" distL="118745" distR="118745" simplePos="0" relativeHeight="251659264" behindDoc="1" locked="0" layoutInCell="1" allowOverlap="0" wp14:anchorId="0EA6CA3F" wp14:editId="4A5EC4C3">
               <wp:simplePos x="0" y="0"/>
               <wp:positionH relativeFrom="margin">
-                <wp:align>center</wp:align>
+                <wp:align>right</wp:align>
               </wp:positionH>
-              <mc:AlternateContent>
-                <mc:Choice Requires="wp14">
-                  <wp:positionV relativeFrom="page">
-                    <wp14:pctPosVOffset>4500</wp14:pctPosVOffset>
-                  </wp:positionV>
-                </mc:Choice>
-                <mc:Fallback>
-                  <wp:positionV relativeFrom="page">
-                    <wp:posOffset>480695</wp:posOffset>
-                  </wp:positionV>
-                </mc:Fallback>
-              </mc:AlternateContent>
+              <wp:positionV relativeFrom="page">
+                <wp:posOffset>360074</wp:posOffset>
+              </wp:positionV>
               <wp:extent cx="5950039" cy="270457"/>
-              <wp:effectExtent l="0" t="0" r="0" b="7620"/>
+              <wp:effectExtent l="0" t="0" r="2540" b="0"/>
               <wp:wrapSquare wrapText="bothSides"/>
               <wp:docPr id="197" name="Rectangle 197"/>
               <wp:cNvGraphicFramePr/>
@@ -5445,7 +7491,7 @@
         </mc:Choice>
         <mc:Fallback>
           <w:pict>
-            <v:rect w14:anchorId="0EA6CA3F" id="Rectangle 197" o:spid="_x0000_s1029" style="position:absolute;margin-left:0;margin-top:0;width:468.5pt;height:21.3pt;z-index:-251657216;visibility:visible;mso-wrap-style:square;mso-width-percent:1000;mso-height-percent:27;mso-top-percent:45;mso-wrap-distance-left:9.35pt;mso-wrap-distance-top:0;mso-wrap-distance-right:9.35pt;mso-wrap-distance-bottom:0;mso-position-horizontal:center;mso-position-horizontal-relative:margin;mso-position-vertical-relative:page;mso-width-percent:1000;mso-height-percent:27;mso-top-percent:45;mso-width-relative:margin;mso-height-relative:page;v-text-anchor:middle" o:gfxdata="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" o:allowoverlap="f" fillcolor="#4472c4 [3204]" stroked="f" strokeweight="1pt">
+            <v:rect w14:anchorId="0EA6CA3F" id="Rectangle 197" o:spid="_x0000_s1032" style="position:absolute;margin-left:417.3pt;margin-top:28.35pt;width:468.5pt;height:21.3pt;z-index:-251657216;visibility:visible;mso-wrap-style:square;mso-width-percent:1000;mso-height-percent:27;mso-wrap-distance-left:9.35pt;mso-wrap-distance-top:0;mso-wrap-distance-right:9.35pt;mso-wrap-distance-bottom:0;mso-position-horizontal:right;mso-position-horizontal-relative:margin;mso-position-vertical:absolute;mso-position-vertical-relative:page;mso-width-percent:1000;mso-height-percent:27;mso-width-relative:margin;mso-height-relative:page;v-text-anchor:middle" o:gfxdata="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" o:allowoverlap="f" fillcolor="#4472c4 [3204]" stroked="f" strokeweight="1pt">
               <v:textbox style="mso-fit-shape-to-text:t">
                 <w:txbxContent>
                   <w:sdt>
@@ -5613,9 +7659,9 @@
     </w:lvl>
   </w:abstractNum>
   <w:abstractNum w:abstractNumId="1" w15:restartNumberingAfterBreak="0">
-    <w:nsid w:val="604633E9"/>
+    <w:nsid w:val="252530EB"/>
     <w:multiLevelType w:val="hybridMultilevel"/>
-    <w:tmpl w:val="3C94453C"/>
+    <w:tmpl w:val="D1740C54"/>
     <w:lvl w:ilvl="0" w:tplc="10090001">
       <w:start w:val="1"/>
       <w:numFmt w:val="bullet"/>
@@ -5725,11 +7771,127 @@
       </w:rPr>
     </w:lvl>
   </w:abstractNum>
+  <w:abstractNum w:abstractNumId="2" w15:restartNumberingAfterBreak="0">
+    <w:nsid w:val="604633E9"/>
+    <w:multiLevelType w:val="hybridMultilevel"/>
+    <w:tmpl w:val="3C94453C"/>
+    <w:lvl w:ilvl="0" w:tplc="10090001">
+      <w:start w:val="1"/>
+      <w:numFmt w:val="bullet"/>
+      <w:lvlText w:val=""/>
+      <w:lvlJc w:val="left"/>
+      <w:pPr>
+        <w:ind w:left="720" w:hanging="360"/>
+      </w:pPr>
+      <w:rPr>
+        <w:rFonts w:ascii="Symbol" w:hAnsi="Symbol" w:hint="default"/>
+      </w:rPr>
+    </w:lvl>
+    <w:lvl w:ilvl="1" w:tplc="10090003" w:tentative="1">
+      <w:start w:val="1"/>
+      <w:numFmt w:val="bullet"/>
+      <w:lvlText w:val="o"/>
+      <w:lvlJc w:val="left"/>
+      <w:pPr>
+        <w:ind w:left="1440" w:hanging="360"/>
+      </w:pPr>
+      <w:rPr>
+        <w:rFonts w:ascii="Courier New" w:hAnsi="Courier New" w:cs="Courier New" w:hint="default"/>
+      </w:rPr>
+    </w:lvl>
+    <w:lvl w:ilvl="2" w:tplc="10090005" w:tentative="1">
+      <w:start w:val="1"/>
+      <w:numFmt w:val="bullet"/>
+      <w:lvlText w:val=""/>
+      <w:lvlJc w:val="left"/>
+      <w:pPr>
+        <w:ind w:left="2160" w:hanging="360"/>
+      </w:pPr>
+      <w:rPr>
+        <w:rFonts w:ascii="Wingdings" w:hAnsi="Wingdings" w:hint="default"/>
+      </w:rPr>
+    </w:lvl>
+    <w:lvl w:ilvl="3" w:tplc="10090001" w:tentative="1">
+      <w:start w:val="1"/>
+      <w:numFmt w:val="bullet"/>
+      <w:lvlText w:val=""/>
+      <w:lvlJc w:val="left"/>
+      <w:pPr>
+        <w:ind w:left="2880" w:hanging="360"/>
+      </w:pPr>
+      <w:rPr>
+        <w:rFonts w:ascii="Symbol" w:hAnsi="Symbol" w:hint="default"/>
+      </w:rPr>
+    </w:lvl>
+    <w:lvl w:ilvl="4" w:tplc="10090003" w:tentative="1">
+      <w:start w:val="1"/>
+      <w:numFmt w:val="bullet"/>
+      <w:lvlText w:val="o"/>
+      <w:lvlJc w:val="left"/>
+      <w:pPr>
+        <w:ind w:left="3600" w:hanging="360"/>
+      </w:pPr>
+      <w:rPr>
+        <w:rFonts w:ascii="Courier New" w:hAnsi="Courier New" w:cs="Courier New" w:hint="default"/>
+      </w:rPr>
+    </w:lvl>
+    <w:lvl w:ilvl="5" w:tplc="10090005" w:tentative="1">
+      <w:start w:val="1"/>
+      <w:numFmt w:val="bullet"/>
+      <w:lvlText w:val=""/>
+      <w:lvlJc w:val="left"/>
+      <w:pPr>
+        <w:ind w:left="4320" w:hanging="360"/>
+      </w:pPr>
+      <w:rPr>
+        <w:rFonts w:ascii="Wingdings" w:hAnsi="Wingdings" w:hint="default"/>
+      </w:rPr>
+    </w:lvl>
+    <w:lvl w:ilvl="6" w:tplc="10090001" w:tentative="1">
+      <w:start w:val="1"/>
+      <w:numFmt w:val="bullet"/>
+      <w:lvlText w:val=""/>
+      <w:lvlJc w:val="left"/>
+      <w:pPr>
+        <w:ind w:left="5040" w:hanging="360"/>
+      </w:pPr>
+      <w:rPr>
+        <w:rFonts w:ascii="Symbol" w:hAnsi="Symbol" w:hint="default"/>
+      </w:rPr>
+    </w:lvl>
+    <w:lvl w:ilvl="7" w:tplc="10090003" w:tentative="1">
+      <w:start w:val="1"/>
+      <w:numFmt w:val="bullet"/>
+      <w:lvlText w:val="o"/>
+      <w:lvlJc w:val="left"/>
+      <w:pPr>
+        <w:ind w:left="5760" w:hanging="360"/>
+      </w:pPr>
+      <w:rPr>
+        <w:rFonts w:ascii="Courier New" w:hAnsi="Courier New" w:cs="Courier New" w:hint="default"/>
+      </w:rPr>
+    </w:lvl>
+    <w:lvl w:ilvl="8" w:tplc="10090005" w:tentative="1">
+      <w:start w:val="1"/>
+      <w:numFmt w:val="bullet"/>
+      <w:lvlText w:val=""/>
+      <w:lvlJc w:val="left"/>
+      <w:pPr>
+        <w:ind w:left="6480" w:hanging="360"/>
+      </w:pPr>
+      <w:rPr>
+        <w:rFonts w:ascii="Wingdings" w:hAnsi="Wingdings" w:hint="default"/>
+      </w:rPr>
+    </w:lvl>
+  </w:abstractNum>
   <w:num w:numId="1">
-    <w:abstractNumId w:val="1"/>
+    <w:abstractNumId w:val="2"/>
   </w:num>
   <w:num w:numId="2">
     <w:abstractNumId w:val="0"/>
+  </w:num>
+  <w:num w:numId="3">
+    <w:abstractNumId w:val="1"/>
   </w:num>
 </w:numbering>
 </file>
@@ -5857,6 +8019,7 @@
     <w:lsdException w:name="HTML Sample" w:semiHidden="1" w:unhideWhenUsed="1"/>
     <w:lsdException w:name="HTML Typewriter" w:semiHidden="1" w:unhideWhenUsed="1"/>
     <w:lsdException w:name="HTML Variable" w:semiHidden="1" w:unhideWhenUsed="1"/>
+    <w:lsdException w:name="Normal Table" w:semiHidden="1" w:unhideWhenUsed="1"/>
     <w:lsdException w:name="annotation subject" w:semiHidden="1" w:unhideWhenUsed="1"/>
     <w:lsdException w:name="No List" w:semiHidden="1" w:unhideWhenUsed="1"/>
     <w:lsdException w:name="Outline List 1" w:semiHidden="1" w:unhideWhenUsed="1"/>
@@ -5903,8 +8066,10 @@
     <w:lsdException w:name="Table Subtle 2" w:semiHidden="1" w:unhideWhenUsed="1"/>
     <w:lsdException w:name="Table Web 1" w:semiHidden="1" w:unhideWhenUsed="1"/>
     <w:lsdException w:name="Table Web 2" w:semiHidden="1" w:unhideWhenUsed="1"/>
+    <w:lsdException w:name="Table Web 3" w:semiHidden="1" w:unhideWhenUsed="1"/>
     <w:lsdException w:name="Balloon Text" w:semiHidden="1" w:unhideWhenUsed="1"/>
     <w:lsdException w:name="Table Grid" w:uiPriority="39"/>
+    <w:lsdException w:name="Table Theme" w:semiHidden="1" w:unhideWhenUsed="1"/>
     <w:lsdException w:name="Placeholder Text" w:semiHidden="1"/>
     <w:lsdException w:name="No Spacing" w:uiPriority="1" w:qFormat="1"/>
     <w:lsdException w:name="Light Shading" w:uiPriority="60"/>
@@ -6722,7 +8887,7 @@
 </file>
 
 <file path=customXml/itemProps1.xml><?xml version="1.0" encoding="utf-8"?>
-<ds:datastoreItem xmlns:ds="http://schemas.openxmlformats.org/officeDocument/2006/customXml" ds:itemID="{9E7FFC12-3A18-4427-892D-175C53587A98}">
+<ds:datastoreItem xmlns:ds="http://schemas.openxmlformats.org/officeDocument/2006/customXml" ds:itemID="{A3FFA0D0-3149-4DE3-9F8E-1E3E8751E8FB}">
   <ds:schemaRefs>
     <ds:schemaRef ds:uri="http://schemas.openxmlformats.org/officeDocument/2006/bibliography"/>
   </ds:schemaRefs>

</xml_diff>

<commit_message>
Updated formatting. Updated cover page
</commit_message>
<xml_diff>
--- a/ExU/Documentation/FP1-Report-G47-350-1202.docx
+++ b/ExU/Documentation/FP1-Report-G47-350-1202.docx
@@ -10,6 +10,7 @@
           <w:docPartUnique/>
         </w:docPartObj>
       </w:sdtPr>
+      <w:sdtEndPr/>
       <w:sdtContent>
         <w:p>
           <w:r>
@@ -361,9 +362,20 @@
                                     <w:szCs w:val="28"/>
                                     <w:lang w:val="en-MY"/>
                                   </w:rPr>
-                                  <w:t xml:space="preserve">Choong </w:t>
+                                  <w:t>Group 47</w:t>
                                 </w:r>
-                                <w:proofErr w:type="spellStart"/>
+                              </w:p>
+                              <w:p>
+                                <w:pPr>
+                                  <w:pStyle w:val="NoSpacing"/>
+                                  <w:jc w:val="right"/>
+                                  <w:rPr>
+                                    <w:rStyle w:val="Hyperlink"/>
+                                    <w:sz w:val="28"/>
+                                    <w:szCs w:val="28"/>
+                                    <w:lang w:val="en-MY"/>
+                                  </w:rPr>
+                                </w:pPr>
                                 <w:r>
                                   <w:rPr>
                                     <w:color w:val="4472C4" w:themeColor="accent1"/>
@@ -371,9 +383,20 @@
                                     <w:szCs w:val="28"/>
                                     <w:lang w:val="en-MY"/>
                                   </w:rPr>
-                                  <w:t>Jin</w:t>
+                                  <w:t>Choong Jin Ng | 301226977</w:t>
                                 </w:r>
-                                <w:proofErr w:type="spellEnd"/>
+                              </w:p>
+                              <w:p>
+                                <w:pPr>
+                                  <w:pStyle w:val="NoSpacing"/>
+                                  <w:jc w:val="right"/>
+                                  <w:rPr>
+                                    <w:color w:val="4472C4" w:themeColor="accent1"/>
+                                    <w:sz w:val="28"/>
+                                    <w:szCs w:val="28"/>
+                                    <w:lang w:val="en-MY"/>
+                                  </w:rPr>
+                                </w:pPr>
                                 <w:r>
                                   <w:rPr>
                                     <w:color w:val="4472C4" w:themeColor="accent1"/>
@@ -381,19 +404,84 @@
                                     <w:szCs w:val="28"/>
                                     <w:lang w:val="en-MY"/>
                                   </w:rPr>
-                                  <w:t xml:space="preserve"> Ng | 301226977 | </w:t>
+                                  <w:t>Ryan Kiew Ruelt Yean | 301290779</w:t>
                                 </w:r>
-                                <w:hyperlink r:id="rId10" w:history="1">
-                                  <w:r>
-                                    <w:rPr>
-                                      <w:rStyle w:val="Hyperlink"/>
-                                      <w:sz w:val="28"/>
-                                      <w:szCs w:val="28"/>
-                                      <w:lang w:val="en-MY"/>
-                                    </w:rPr>
-                                    <w:t>jinn@sfu.ca</w:t>
-                                  </w:r>
-                                </w:hyperlink>
+                              </w:p>
+                              <w:p>
+                                <w:pPr>
+                                  <w:pStyle w:val="NoSpacing"/>
+                                  <w:jc w:val="right"/>
+                                  <w:rPr>
+                                    <w:color w:val="4472C4" w:themeColor="accent1"/>
+                                    <w:sz w:val="28"/>
+                                    <w:szCs w:val="28"/>
+                                    <w:lang w:val="en-MY"/>
+                                  </w:rPr>
+                                </w:pPr>
+                                <w:r>
+                                  <w:rPr>
+                                    <w:color w:val="4472C4" w:themeColor="accent1"/>
+                                    <w:sz w:val="28"/>
+                                    <w:szCs w:val="28"/>
+                                    <w:lang w:val="en-MY"/>
+                                  </w:rPr>
+                                  <w:t>Sachin Sac</w:t>
+                                </w:r>
+                                <w:r>
+                                  <w:rPr>
+                                    <w:color w:val="4472C4" w:themeColor="accent1"/>
+                                    <w:sz w:val="28"/>
+                                    <w:szCs w:val="28"/>
+                                    <w:lang w:val="en-MY"/>
+                                  </w:rPr>
+                                  <w:t xml:space="preserve"> | </w:t>
+                                </w:r>
+                                <w:r>
+                                  <w:rPr>
+                                    <w:color w:val="4472C4" w:themeColor="accent1"/>
+                                    <w:sz w:val="28"/>
+                                    <w:szCs w:val="28"/>
+                                    <w:lang w:val="en-MY"/>
+                                  </w:rPr>
+                                  <w:t>XXXXX</w:t>
+                                </w:r>
+                                <w:bookmarkStart w:id="0" w:name="_GoBack"/>
+                                <w:bookmarkEnd w:id="0"/>
+                                <w:r>
+                                  <w:rPr>
+                                    <w:color w:val="4472C4" w:themeColor="accent1"/>
+                                    <w:sz w:val="28"/>
+                                    <w:szCs w:val="28"/>
+                                    <w:lang w:val="en-MY"/>
+                                  </w:rPr>
+                                  <w:t>7150</w:t>
+                                </w:r>
+                              </w:p>
+                              <w:p>
+                                <w:pPr>
+                                  <w:pStyle w:val="NoSpacing"/>
+                                  <w:jc w:val="right"/>
+                                  <w:rPr>
+                                    <w:color w:val="595959" w:themeColor="text1" w:themeTint="A6"/>
+                                    <w:sz w:val="20"/>
+                                    <w:szCs w:val="20"/>
+                                    <w:lang w:val="en-MY"/>
+                                  </w:rPr>
+                                </w:pPr>
+                              </w:p>
+                              <w:p>
+                                <w:pPr>
+                                  <w:pStyle w:val="NoSpacing"/>
+                                  <w:jc w:val="right"/>
+                                  <w:rPr>
+                                    <w:b/>
+                                    <w:bCs/>
+                                    <w:color w:val="4472C4" w:themeColor="accent1"/>
+                                    <w:sz w:val="28"/>
+                                    <w:szCs w:val="28"/>
+                                    <w:lang w:val="en-MY"/>
+                                  </w:rPr>
+                                </w:pPr>
                               </w:p>
                               <w:p>
                                 <w:pPr>
@@ -454,9 +542,20 @@
                               <w:szCs w:val="28"/>
                               <w:lang w:val="en-MY"/>
                             </w:rPr>
-                            <w:t xml:space="preserve">Choong </w:t>
+                            <w:t>Group 47</w:t>
                           </w:r>
-                          <w:proofErr w:type="spellStart"/>
+                        </w:p>
+                        <w:p>
+                          <w:pPr>
+                            <w:pStyle w:val="NoSpacing"/>
+                            <w:jc w:val="right"/>
+                            <w:rPr>
+                              <w:rStyle w:val="Hyperlink"/>
+                              <w:sz w:val="28"/>
+                              <w:szCs w:val="28"/>
+                              <w:lang w:val="en-MY"/>
+                            </w:rPr>
+                          </w:pPr>
                           <w:r>
                             <w:rPr>
                               <w:color w:val="4472C4" w:themeColor="accent1"/>
@@ -464,9 +563,20 @@
                               <w:szCs w:val="28"/>
                               <w:lang w:val="en-MY"/>
                             </w:rPr>
-                            <w:t>Jin</w:t>
+                            <w:t>Choong Jin Ng | 301226977</w:t>
                           </w:r>
-                          <w:proofErr w:type="spellEnd"/>
+                        </w:p>
+                        <w:p>
+                          <w:pPr>
+                            <w:pStyle w:val="NoSpacing"/>
+                            <w:jc w:val="right"/>
+                            <w:rPr>
+                              <w:color w:val="4472C4" w:themeColor="accent1"/>
+                              <w:sz w:val="28"/>
+                              <w:szCs w:val="28"/>
+                              <w:lang w:val="en-MY"/>
+                            </w:rPr>
+                          </w:pPr>
                           <w:r>
                             <w:rPr>
                               <w:color w:val="4472C4" w:themeColor="accent1"/>
@@ -474,19 +584,84 @@
                               <w:szCs w:val="28"/>
                               <w:lang w:val="en-MY"/>
                             </w:rPr>
-                            <w:t xml:space="preserve"> Ng | 301226977 | </w:t>
+                            <w:t>Ryan Kiew Ruelt Yean | 301290779</w:t>
                           </w:r>
-                          <w:hyperlink r:id="rId11" w:history="1">
-                            <w:r>
-                              <w:rPr>
-                                <w:rStyle w:val="Hyperlink"/>
-                                <w:sz w:val="28"/>
-                                <w:szCs w:val="28"/>
-                                <w:lang w:val="en-MY"/>
-                              </w:rPr>
-                              <w:t>jinn@sfu.ca</w:t>
-                            </w:r>
-                          </w:hyperlink>
+                        </w:p>
+                        <w:p>
+                          <w:pPr>
+                            <w:pStyle w:val="NoSpacing"/>
+                            <w:jc w:val="right"/>
+                            <w:rPr>
+                              <w:color w:val="4472C4" w:themeColor="accent1"/>
+                              <w:sz w:val="28"/>
+                              <w:szCs w:val="28"/>
+                              <w:lang w:val="en-MY"/>
+                            </w:rPr>
+                          </w:pPr>
+                          <w:r>
+                            <w:rPr>
+                              <w:color w:val="4472C4" w:themeColor="accent1"/>
+                              <w:sz w:val="28"/>
+                              <w:szCs w:val="28"/>
+                              <w:lang w:val="en-MY"/>
+                            </w:rPr>
+                            <w:t>Sachin Sac</w:t>
+                          </w:r>
+                          <w:r>
+                            <w:rPr>
+                              <w:color w:val="4472C4" w:themeColor="accent1"/>
+                              <w:sz w:val="28"/>
+                              <w:szCs w:val="28"/>
+                              <w:lang w:val="en-MY"/>
+                            </w:rPr>
+                            <w:t xml:space="preserve"> | </w:t>
+                          </w:r>
+                          <w:r>
+                            <w:rPr>
+                              <w:color w:val="4472C4" w:themeColor="accent1"/>
+                              <w:sz w:val="28"/>
+                              <w:szCs w:val="28"/>
+                              <w:lang w:val="en-MY"/>
+                            </w:rPr>
+                            <w:t>XXXXX</w:t>
+                          </w:r>
+                          <w:bookmarkStart w:id="1" w:name="_GoBack"/>
+                          <w:bookmarkEnd w:id="1"/>
+                          <w:r>
+                            <w:rPr>
+                              <w:color w:val="4472C4" w:themeColor="accent1"/>
+                              <w:sz w:val="28"/>
+                              <w:szCs w:val="28"/>
+                              <w:lang w:val="en-MY"/>
+                            </w:rPr>
+                            <w:t>7150</w:t>
+                          </w:r>
+                        </w:p>
+                        <w:p>
+                          <w:pPr>
+                            <w:pStyle w:val="NoSpacing"/>
+                            <w:jc w:val="right"/>
+                            <w:rPr>
+                              <w:color w:val="595959" w:themeColor="text1" w:themeTint="A6"/>
+                              <w:sz w:val="20"/>
+                              <w:szCs w:val="20"/>
+                              <w:lang w:val="en-MY"/>
+                            </w:rPr>
+                          </w:pPr>
+                        </w:p>
+                        <w:p>
+                          <w:pPr>
+                            <w:pStyle w:val="NoSpacing"/>
+                            <w:jc w:val="right"/>
+                            <w:rPr>
+                              <w:b/>
+                              <w:bCs/>
+                              <w:color w:val="4472C4" w:themeColor="accent1"/>
+                              <w:sz w:val="28"/>
+                              <w:szCs w:val="28"/>
+                              <w:lang w:val="en-MY"/>
+                            </w:rPr>
+                          </w:pPr>
                         </w:p>
                         <w:p>
                           <w:pPr>
@@ -746,8 +921,6 @@
           <w:r>
             <w:t>Table of Contents</w:t>
           </w:r>
-          <w:bookmarkStart w:id="0" w:name="_GoBack"/>
-          <w:bookmarkEnd w:id="0"/>
         </w:p>
         <w:p>
           <w:pPr>
@@ -769,7 +942,7 @@
           <w:r>
             <w:fldChar w:fldCharType="separate"/>
           </w:r>
-          <w:hyperlink w:anchor="_Toc37014961" w:history="1">
+          <w:hyperlink w:anchor="_Toc37015642" w:history="1">
             <w:r>
               <w:rPr>
                 <w:rStyle w:val="Hyperlink"/>
@@ -796,7 +969,7 @@
                 <w:noProof/>
                 <w:webHidden/>
               </w:rPr>
-              <w:instrText xml:space="preserve"> PAGEREF _Toc37014961 \h </w:instrText>
+              <w:instrText xml:space="preserve"> PAGEREF _Toc37015642 \h </w:instrText>
             </w:r>
             <w:r>
               <w:rPr>
@@ -838,7 +1011,7 @@
               <w:noProof/>
             </w:rPr>
           </w:pPr>
-          <w:hyperlink w:anchor="_Toc37014962" w:history="1">
+          <w:hyperlink w:anchor="_Toc37015643" w:history="1">
             <w:r>
               <w:rPr>
                 <w:rStyle w:val="Hyperlink"/>
@@ -865,7 +1038,7 @@
                 <w:noProof/>
                 <w:webHidden/>
               </w:rPr>
-              <w:instrText xml:space="preserve"> PAGEREF _Toc37014962 \h </w:instrText>
+              <w:instrText xml:space="preserve"> PAGEREF _Toc37015643 \h </w:instrText>
             </w:r>
             <w:r>
               <w:rPr>
@@ -907,7 +1080,7 @@
               <w:noProof/>
             </w:rPr>
           </w:pPr>
-          <w:hyperlink w:anchor="_Toc37014963" w:history="1">
+          <w:hyperlink w:anchor="_Toc37015644" w:history="1">
             <w:r>
               <w:rPr>
                 <w:rStyle w:val="Hyperlink"/>
@@ -934,7 +1107,7 @@
                 <w:noProof/>
                 <w:webHidden/>
               </w:rPr>
-              <w:instrText xml:space="preserve"> PAGEREF _Toc37014963 \h </w:instrText>
+              <w:instrText xml:space="preserve"> PAGEREF _Toc37015644 \h </w:instrText>
             </w:r>
             <w:r>
               <w:rPr>
@@ -976,7 +1149,7 @@
               <w:noProof/>
             </w:rPr>
           </w:pPr>
-          <w:hyperlink w:anchor="_Toc37014964" w:history="1">
+          <w:hyperlink w:anchor="_Toc37015645" w:history="1">
             <w:r>
               <w:rPr>
                 <w:rStyle w:val="Hyperlink"/>
@@ -1003,7 +1176,7 @@
                 <w:noProof/>
                 <w:webHidden/>
               </w:rPr>
-              <w:instrText xml:space="preserve"> PAGEREF _Toc37014964 \h </w:instrText>
+              <w:instrText xml:space="preserve"> PAGEREF _Toc37015645 \h </w:instrText>
             </w:r>
             <w:r>
               <w:rPr>
@@ -1045,7 +1218,7 @@
               <w:noProof/>
             </w:rPr>
           </w:pPr>
-          <w:hyperlink w:anchor="_Toc37014965" w:history="1">
+          <w:hyperlink w:anchor="_Toc37015646" w:history="1">
             <w:r>
               <w:rPr>
                 <w:rStyle w:val="Hyperlink"/>
@@ -1072,7 +1245,7 @@
                 <w:noProof/>
                 <w:webHidden/>
               </w:rPr>
-              <w:instrText xml:space="preserve"> PAGEREF _Toc37014965 \h </w:instrText>
+              <w:instrText xml:space="preserve"> PAGEREF _Toc37015646 \h </w:instrText>
             </w:r>
             <w:r>
               <w:rPr>
@@ -1092,7 +1265,7 @@
                 <w:noProof/>
                 <w:webHidden/>
               </w:rPr>
-              <w:t>6</w:t>
+              <w:t>5</w:t>
             </w:r>
             <w:r>
               <w:rPr>
@@ -1114,7 +1287,7 @@
               <w:noProof/>
             </w:rPr>
           </w:pPr>
-          <w:hyperlink w:anchor="_Toc37014966" w:history="1">
+          <w:hyperlink w:anchor="_Toc37015647" w:history="1">
             <w:r>
               <w:rPr>
                 <w:rStyle w:val="Hyperlink"/>
@@ -1141,7 +1314,7 @@
                 <w:noProof/>
                 <w:webHidden/>
               </w:rPr>
-              <w:instrText xml:space="preserve"> PAGEREF _Toc37014966 \h </w:instrText>
+              <w:instrText xml:space="preserve"> PAGEREF _Toc37015647 \h </w:instrText>
             </w:r>
             <w:r>
               <w:rPr>
@@ -1183,7 +1356,7 @@
               <w:noProof/>
             </w:rPr>
           </w:pPr>
-          <w:hyperlink w:anchor="_Toc37014967" w:history="1">
+          <w:hyperlink w:anchor="_Toc37015648" w:history="1">
             <w:r>
               <w:rPr>
                 <w:rStyle w:val="Hyperlink"/>
@@ -1210,7 +1383,7 @@
                 <w:noProof/>
                 <w:webHidden/>
               </w:rPr>
-              <w:instrText xml:space="preserve"> PAGEREF _Toc37014967 \h </w:instrText>
+              <w:instrText xml:space="preserve"> PAGEREF _Toc37015648 \h </w:instrText>
             </w:r>
             <w:r>
               <w:rPr>
@@ -1252,7 +1425,7 @@
               <w:noProof/>
             </w:rPr>
           </w:pPr>
-          <w:hyperlink w:anchor="_Toc37014968" w:history="1">
+          <w:hyperlink w:anchor="_Toc37015649" w:history="1">
             <w:r>
               <w:rPr>
                 <w:rStyle w:val="Hyperlink"/>
@@ -1279,7 +1452,7 @@
                 <w:noProof/>
                 <w:webHidden/>
               </w:rPr>
-              <w:instrText xml:space="preserve"> PAGEREF _Toc37014968 \h </w:instrText>
+              <w:instrText xml:space="preserve"> PAGEREF _Toc37015649 \h </w:instrText>
             </w:r>
             <w:r>
               <w:rPr>
@@ -1321,7 +1494,7 @@
               <w:noProof/>
             </w:rPr>
           </w:pPr>
-          <w:hyperlink w:anchor="_Toc37014969" w:history="1">
+          <w:hyperlink w:anchor="_Toc37015650" w:history="1">
             <w:r>
               <w:rPr>
                 <w:rStyle w:val="Hyperlink"/>
@@ -1348,7 +1521,7 @@
                 <w:noProof/>
                 <w:webHidden/>
               </w:rPr>
-              <w:instrText xml:space="preserve"> PAGEREF _Toc37014969 \h </w:instrText>
+              <w:instrText xml:space="preserve"> PAGEREF _Toc37015650 \h </w:instrText>
             </w:r>
             <w:r>
               <w:rPr>
@@ -1390,7 +1563,7 @@
               <w:noProof/>
             </w:rPr>
           </w:pPr>
-          <w:hyperlink w:anchor="_Toc37014970" w:history="1">
+          <w:hyperlink w:anchor="_Toc37015651" w:history="1">
             <w:r>
               <w:rPr>
                 <w:rStyle w:val="Hyperlink"/>
@@ -1417,7 +1590,7 @@
                 <w:noProof/>
                 <w:webHidden/>
               </w:rPr>
-              <w:instrText xml:space="preserve"> PAGEREF _Toc37014970 \h </w:instrText>
+              <w:instrText xml:space="preserve"> PAGEREF _Toc37015651 \h </w:instrText>
             </w:r>
             <w:r>
               <w:rPr>
@@ -1459,7 +1632,7 @@
               <w:noProof/>
             </w:rPr>
           </w:pPr>
-          <w:hyperlink w:anchor="_Toc37014972" w:history="1">
+          <w:hyperlink w:anchor="_Toc37015653" w:history="1">
             <w:r>
               <w:rPr>
                 <w:rStyle w:val="Hyperlink"/>
@@ -1486,7 +1659,7 @@
                 <w:noProof/>
                 <w:webHidden/>
               </w:rPr>
-              <w:instrText xml:space="preserve"> PAGEREF _Toc37014972 \h </w:instrText>
+              <w:instrText xml:space="preserve"> PAGEREF _Toc37015653 \h </w:instrText>
             </w:r>
             <w:r>
               <w:rPr>
@@ -1528,7 +1701,7 @@
               <w:noProof/>
             </w:rPr>
           </w:pPr>
-          <w:hyperlink w:anchor="_Toc37014973" w:history="1">
+          <w:hyperlink w:anchor="_Toc37015654" w:history="1">
             <w:r>
               <w:rPr>
                 <w:rStyle w:val="Hyperlink"/>
@@ -1555,7 +1728,7 @@
                 <w:noProof/>
                 <w:webHidden/>
               </w:rPr>
-              <w:instrText xml:space="preserve"> PAGEREF _Toc37014973 \h </w:instrText>
+              <w:instrText xml:space="preserve"> PAGEREF _Toc37015654 \h </w:instrText>
             </w:r>
             <w:r>
               <w:rPr>
@@ -1597,7 +1770,7 @@
               <w:noProof/>
             </w:rPr>
           </w:pPr>
-          <w:hyperlink w:anchor="_Toc37014974" w:history="1">
+          <w:hyperlink w:anchor="_Toc37015655" w:history="1">
             <w:r>
               <w:rPr>
                 <w:rStyle w:val="Hyperlink"/>
@@ -1624,7 +1797,7 @@
                 <w:noProof/>
                 <w:webHidden/>
               </w:rPr>
-              <w:instrText xml:space="preserve"> PAGEREF _Toc37014974 \h </w:instrText>
+              <w:instrText xml:space="preserve"> PAGEREF _Toc37015655 \h </w:instrText>
             </w:r>
             <w:r>
               <w:rPr>
@@ -1666,7 +1839,7 @@
               <w:noProof/>
             </w:rPr>
           </w:pPr>
-          <w:hyperlink w:anchor="_Toc37014975" w:history="1">
+          <w:hyperlink w:anchor="_Toc37015656" w:history="1">
             <w:r>
               <w:rPr>
                 <w:rStyle w:val="Hyperlink"/>
@@ -1693,7 +1866,7 @@
                 <w:noProof/>
                 <w:webHidden/>
               </w:rPr>
-              <w:instrText xml:space="preserve"> PAGEREF _Toc37014975 \h </w:instrText>
+              <w:instrText xml:space="preserve"> PAGEREF _Toc37015656 \h </w:instrText>
             </w:r>
             <w:r>
               <w:rPr>
@@ -1735,7 +1908,7 @@
               <w:noProof/>
             </w:rPr>
           </w:pPr>
-          <w:hyperlink w:anchor="_Toc37014976" w:history="1">
+          <w:hyperlink w:anchor="_Toc37015657" w:history="1">
             <w:r>
               <w:rPr>
                 <w:rStyle w:val="Hyperlink"/>
@@ -1762,7 +1935,7 @@
                 <w:noProof/>
                 <w:webHidden/>
               </w:rPr>
-              <w:instrText xml:space="preserve"> PAGEREF _Toc37014976 \h </w:instrText>
+              <w:instrText xml:space="preserve"> PAGEREF _Toc37015657 \h </w:instrText>
             </w:r>
             <w:r>
               <w:rPr>
@@ -1804,7 +1977,7 @@
               <w:noProof/>
             </w:rPr>
           </w:pPr>
-          <w:hyperlink w:anchor="_Toc37014977" w:history="1">
+          <w:hyperlink w:anchor="_Toc37015658" w:history="1">
             <w:r>
               <w:rPr>
                 <w:rStyle w:val="Hyperlink"/>
@@ -1831,7 +2004,7 @@
                 <w:noProof/>
                 <w:webHidden/>
               </w:rPr>
-              <w:instrText xml:space="preserve"> PAGEREF _Toc37014977 \h </w:instrText>
+              <w:instrText xml:space="preserve"> PAGEREF _Toc37015658 \h </w:instrText>
             </w:r>
             <w:r>
               <w:rPr>
@@ -1885,12 +2058,12 @@
         <w:pStyle w:val="Heading1"/>
         <w:spacing w:after="240"/>
       </w:pPr>
-      <w:bookmarkStart w:id="1" w:name="_Toc37014961"/>
+      <w:bookmarkStart w:id="2" w:name="_Toc37015642"/>
       <w:r>
         <w:lastRenderedPageBreak/>
         <w:t>Introduction</w:t>
       </w:r>
-      <w:bookmarkEnd w:id="1"/>
+      <w:bookmarkEnd w:id="2"/>
     </w:p>
     <w:p>
       <w:r>
@@ -1906,10 +2079,7 @@
         <w:t xml:space="preserve"> part 1 of this project is to </w:t>
       </w:r>
       <w:r>
-        <w:t xml:space="preserve">design, synthesize, and test </w:t>
-      </w:r>
-      <w:r>
-        <w:t xml:space="preserve">an </w:t>
+        <w:t xml:space="preserve">design, synthesize, and test an </w:t>
       </w:r>
       <w:r>
         <w:t xml:space="preserve">Arithmetic Logic Unit (ALU) </w:t>
@@ -1938,39 +2108,22 @@
     </w:p>
     <w:p>
       <w:r>
-        <w:t xml:space="preserve">This ALU design is separated into two parts: </w:t>
-      </w:r>
-      <w:proofErr w:type="gramStart"/>
-      <w:r>
-        <w:t>the</w:t>
-      </w:r>
-      <w:proofErr w:type="gramEnd"/>
-      <w:r>
-        <w:t xml:space="preserve"> Logic Unit, and the Arithmetic Unit. The Logic Unit appropriately performs logical bitwise operations on two 64-bit input signals, while the Arithmetic Unit </w:t>
-      </w:r>
-      <w:r>
-        <w:t xml:space="preserve">is responsible for </w:t>
-      </w:r>
-      <w:r>
-        <w:t>producing the arithmetic result</w:t>
-      </w:r>
-      <w:r>
-        <w:t xml:space="preserve"> of two 64-bit input signals,</w:t>
-      </w:r>
-      <w:r>
-        <w:t xml:space="preserve"> depending on </w:t>
-      </w:r>
-      <w:r>
-        <w:t>certain</w:t>
-      </w:r>
-      <w:r>
-        <w:t xml:space="preserve"> context</w:t>
-      </w:r>
-      <w:r>
-        <w:t xml:space="preserve"> variables</w:t>
-      </w:r>
-      <w:r>
-        <w:t>.</w:t>
+        <w:t>This ALU design is separated into two parts</w:t>
+      </w:r>
+      <w:r>
+        <w:t>,</w:t>
+      </w:r>
+      <w:r>
+        <w:t xml:space="preserve"> the Logic Unit and the Arithmetic Unit</w:t>
+      </w:r>
+      <w:r>
+        <w:t>; t</w:t>
+      </w:r>
+      <w:r>
+        <w:t xml:space="preserve">he Logic Unit appropriately performs logical bitwise operations on two 64-bit input signals while the Arithmetic Unit </w:t>
+      </w:r>
+      <w:r>
+        <w:t>is responsible for producing the arithmetic result of two 64-bit input signals, depending on certain context variables.</w:t>
       </w:r>
       <w:r>
         <w:t xml:space="preserve"> </w:t>
@@ -2002,13 +2155,8 @@
         <w:t xml:space="preserve">then </w:t>
       </w:r>
       <w:r>
-        <w:t xml:space="preserve">be using </w:t>
-      </w:r>
-      <w:proofErr w:type="spellStart"/>
-      <w:r>
-        <w:t>ModelSim</w:t>
-      </w:r>
-      <w:proofErr w:type="spellEnd"/>
+        <w:t>be using ModelSim</w:t>
+      </w:r>
       <w:r>
         <w:t xml:space="preserve"> </w:t>
       </w:r>
@@ -2022,38 +2170,37 @@
         <w:t xml:space="preserve"> </w:t>
       </w:r>
     </w:p>
-    <w:p/>
     <w:p>
       <w:pPr>
         <w:pStyle w:val="Heading1"/>
       </w:pPr>
-      <w:bookmarkStart w:id="2" w:name="_Toc37014962"/>
-      <w:proofErr w:type="spellStart"/>
+      <w:bookmarkStart w:id="3" w:name="_Toc37015643"/>
       <w:r>
         <w:t>LogicUnit</w:t>
       </w:r>
-      <w:bookmarkEnd w:id="2"/>
-      <w:proofErr w:type="spellEnd"/>
+      <w:bookmarkEnd w:id="3"/>
     </w:p>
     <w:p>
       <w:pPr>
         <w:pStyle w:val="Heading2"/>
       </w:pPr>
-      <w:bookmarkStart w:id="3" w:name="_Toc37014963"/>
+      <w:bookmarkStart w:id="4" w:name="_Toc37015644"/>
       <w:r>
         <w:t>Overview</w:t>
       </w:r>
-      <w:bookmarkEnd w:id="3"/>
+      <w:bookmarkEnd w:id="4"/>
     </w:p>
     <w:p>
       <w:r>
         <w:t xml:space="preserve">The </w:t>
       </w:r>
-      <w:proofErr w:type="spellStart"/>
-      <w:r>
+      <w:r>
+        <w:rPr>
+          <w:i/>
+          <w:iCs/>
+        </w:rPr>
         <w:t>LogicUnit</w:t>
       </w:r>
-      <w:proofErr w:type="spellEnd"/>
       <w:r>
         <w:t xml:space="preserve"> is responsible for selecting and operating Logic Bitwise operations</w:t>
       </w:r>
@@ -2117,15 +2264,7 @@
         </w:numPr>
       </w:pPr>
       <w:r>
-        <w:t xml:space="preserve">The result of A </w:t>
-      </w:r>
-      <w:proofErr w:type="spellStart"/>
-      <w:r>
-        <w:t>xor</w:t>
-      </w:r>
-      <w:proofErr w:type="spellEnd"/>
-      <w:r>
-        <w:t xml:space="preserve"> B</w:t>
+        <w:t>The result of A xor B</w:t>
       </w:r>
     </w:p>
     <w:p>
@@ -2175,7 +2314,6 @@
       <w:r>
         <w:t xml:space="preserve">signal </w:t>
       </w:r>
-      <w:proofErr w:type="spellStart"/>
       <w:r>
         <w:rPr>
           <w:i/>
@@ -2183,7 +2321,6 @@
         </w:rPr>
         <w:t>LogicFn</w:t>
       </w:r>
-      <w:proofErr w:type="spellEnd"/>
       <w:r>
         <w:t xml:space="preserve">. </w:t>
       </w:r>
@@ -2193,11 +2330,13 @@
       <w:r>
         <w:t xml:space="preserve"> of the </w:t>
       </w:r>
-      <w:proofErr w:type="spellStart"/>
-      <w:r>
+      <w:r>
+        <w:rPr>
+          <w:i/>
+          <w:iCs/>
+        </w:rPr>
         <w:t>LogicUnit</w:t>
       </w:r>
-      <w:proofErr w:type="spellEnd"/>
       <w:r>
         <w:t xml:space="preserve"> is represented in </w:t>
       </w:r>
@@ -2225,11 +2364,13 @@
       <w:r>
         <w:t xml:space="preserve"> and the truth table of the </w:t>
       </w:r>
-      <w:proofErr w:type="spellStart"/>
-      <w:r>
+      <w:r>
+        <w:rPr>
+          <w:i/>
+          <w:iCs/>
+        </w:rPr>
         <w:t>LogicUnit</w:t>
       </w:r>
-      <w:proofErr w:type="spellEnd"/>
       <w:r>
         <w:t xml:space="preserve"> is indicated in </w:t>
       </w:r>
@@ -2310,7 +2451,7 @@
                     <pic:cNvPicPr/>
                   </pic:nvPicPr>
                   <pic:blipFill rotWithShape="1">
-                    <a:blip r:embed="rId12"/>
+                    <a:blip r:embed="rId10"/>
                     <a:srcRect t="4733"/>
                     <a:stretch/>
                   </pic:blipFill>
@@ -2343,8 +2484,8 @@
         <w:pStyle w:val="Caption"/>
         <w:jc w:val="center"/>
       </w:pPr>
-      <w:bookmarkStart w:id="4" w:name="_Ref36936006"/>
-      <w:bookmarkStart w:id="5" w:name="_Toc37014771"/>
+      <w:bookmarkStart w:id="5" w:name="_Ref36936006"/>
+      <w:bookmarkStart w:id="6" w:name="_Toc37015619"/>
       <w:r>
         <w:t xml:space="preserve">Figure </w:t>
       </w:r>
@@ -2366,19 +2507,11 @@
       <w:r>
         <w:fldChar w:fldCharType="end"/>
       </w:r>
-      <w:bookmarkEnd w:id="4"/>
-      <w:r>
-        <w:t xml:space="preserve">: Block Diagram of </w:t>
-      </w:r>
-      <w:proofErr w:type="spellStart"/>
-      <w:r>
-        <w:t>LogicUnit</w:t>
-      </w:r>
-      <w:proofErr w:type="spellEnd"/>
-      <w:r>
-        <w:t xml:space="preserve"> Circuit</w:t>
-      </w:r>
       <w:bookmarkEnd w:id="5"/>
+      <w:r>
+        <w:t>: Block Diagram of LogicUnit Circuit</w:t>
+      </w:r>
+      <w:bookmarkEnd w:id="6"/>
     </w:p>
     <w:tbl>
       <w:tblPr>
@@ -2407,7 +2540,6 @@
                 <w:bCs/>
               </w:rPr>
             </w:pPr>
-            <w:proofErr w:type="spellStart"/>
             <w:r>
               <w:rPr>
                 <w:b/>
@@ -2415,7 +2547,6 @@
               </w:rPr>
               <w:t>LogicFn</w:t>
             </w:r>
-            <w:proofErr w:type="spellEnd"/>
             <w:r>
               <w:rPr>
                 <w:b/>
@@ -2518,15 +2649,7 @@
               <w:jc w:val="center"/>
             </w:pPr>
             <w:r>
-              <w:t xml:space="preserve">A </w:t>
-            </w:r>
-            <w:proofErr w:type="spellStart"/>
-            <w:r>
-              <w:t>xor</w:t>
-            </w:r>
-            <w:proofErr w:type="spellEnd"/>
-            <w:r>
-              <w:t xml:space="preserve"> B</w:t>
+              <w:t>A xor B</w:t>
             </w:r>
           </w:p>
         </w:tc>
@@ -2606,8 +2729,8 @@
         <w:pStyle w:val="Caption"/>
         <w:jc w:val="center"/>
       </w:pPr>
-      <w:bookmarkStart w:id="6" w:name="_Ref36936054"/>
-      <w:bookmarkStart w:id="7" w:name="_Toc37004016"/>
+      <w:bookmarkStart w:id="7" w:name="_Ref36936054"/>
+      <w:bookmarkStart w:id="8" w:name="_Toc37015641"/>
       <w:r>
         <w:t xml:space="preserve">Table </w:t>
       </w:r>
@@ -2629,21 +2752,16 @@
       <w:r>
         <w:fldChar w:fldCharType="end"/>
       </w:r>
-      <w:bookmarkEnd w:id="6"/>
+      <w:bookmarkEnd w:id="7"/>
       <w:r>
         <w:t xml:space="preserve">: </w:t>
       </w:r>
-      <w:bookmarkStart w:id="8" w:name="_Ref36936049"/>
-      <w:r>
-        <w:t xml:space="preserve">Truth Table of </w:t>
-      </w:r>
-      <w:proofErr w:type="spellStart"/>
-      <w:r>
-        <w:t>LogicUnit</w:t>
-      </w:r>
-      <w:bookmarkEnd w:id="7"/>
+      <w:bookmarkStart w:id="9" w:name="_Ref36936049"/>
+      <w:r>
+        <w:t>Truth Table of LogicUnit</w:t>
+      </w:r>
       <w:bookmarkEnd w:id="8"/>
-      <w:proofErr w:type="spellEnd"/>
+      <w:bookmarkEnd w:id="9"/>
     </w:p>
     <w:p>
       <w:pPr>
@@ -2672,7 +2790,7 @@
                     </pic:cNvPicPr>
                   </pic:nvPicPr>
                   <pic:blipFill>
-                    <a:blip r:embed="rId13">
+                    <a:blip r:embed="rId11">
                       <a:extLst>
                         <a:ext uri="{28A0092B-C50C-407E-A947-70E740481C1C}">
                           <a14:useLocalDpi xmlns:a14="http://schemas.microsoft.com/office/drawing/2010/main" val="0"/>
@@ -2709,8 +2827,8 @@
         <w:pStyle w:val="Caption"/>
         <w:jc w:val="center"/>
       </w:pPr>
-      <w:bookmarkStart w:id="9" w:name="_Ref36937918"/>
-      <w:bookmarkStart w:id="10" w:name="_Toc37014772"/>
+      <w:bookmarkStart w:id="10" w:name="_Ref36937918"/>
+      <w:bookmarkStart w:id="11" w:name="_Toc37015620"/>
       <w:r>
         <w:t xml:space="preserve">Figure </w:t>
       </w:r>
@@ -2732,26 +2850,21 @@
       <w:r>
         <w:fldChar w:fldCharType="end"/>
       </w:r>
-      <w:bookmarkEnd w:id="9"/>
-      <w:r>
-        <w:t xml:space="preserve">: VHDL Interface of </w:t>
-      </w:r>
-      <w:proofErr w:type="spellStart"/>
-      <w:r>
-        <w:t>LogicUnit</w:t>
-      </w:r>
       <w:bookmarkEnd w:id="10"/>
-      <w:proofErr w:type="spellEnd"/>
+      <w:r>
+        <w:t>: VHDL Interface of LogicUnit</w:t>
+      </w:r>
+      <w:bookmarkEnd w:id="11"/>
     </w:p>
     <w:p>
       <w:pPr>
         <w:pStyle w:val="Heading2"/>
       </w:pPr>
-      <w:bookmarkStart w:id="11" w:name="_Toc37014964"/>
+      <w:bookmarkStart w:id="12" w:name="_Toc37015645"/>
       <w:r>
         <w:t>Functional Behaviour</w:t>
       </w:r>
-      <w:bookmarkEnd w:id="11"/>
+      <w:bookmarkEnd w:id="12"/>
     </w:p>
     <w:p>
       <w:r>
@@ -2760,128 +2873,128 @@
       <w:r>
         <w:t xml:space="preserve">of </w:t>
       </w:r>
-      <w:proofErr w:type="spellStart"/>
-      <w:r>
-        <w:t>LogicUnit</w:t>
-      </w:r>
-      <w:proofErr w:type="spellEnd"/>
-      <w:r>
-        <w:t xml:space="preserve"> can be demonstrated in th</w:t>
-      </w:r>
-      <w:r>
-        <w:t>ree example</w:t>
-      </w:r>
-      <w:r>
-        <w:t xml:space="preserve"> diagrams </w:t>
-      </w:r>
-      <w:r>
-        <w:fldChar w:fldCharType="begin"/>
-      </w:r>
-      <w:r>
-        <w:instrText xml:space="preserve"> REF _Ref36949240 \h </w:instrText>
-      </w:r>
-      <w:r>
-        <w:fldChar w:fldCharType="separate"/>
-      </w:r>
-      <w:r>
-        <w:t xml:space="preserve">Figure </w:t>
-      </w:r>
-      <w:r>
-        <w:rPr>
-          <w:noProof/>
-        </w:rPr>
-        <w:t>3</w:t>
-      </w:r>
-      <w:r>
-        <w:fldChar w:fldCharType="end"/>
-      </w:r>
-      <w:r>
-        <w:t xml:space="preserve">, </w:t>
-      </w:r>
-      <w:r>
-        <w:fldChar w:fldCharType="begin"/>
-      </w:r>
-      <w:r>
-        <w:instrText xml:space="preserve"> REF _Ref36949246 \h </w:instrText>
-      </w:r>
-      <w:r>
-        <w:fldChar w:fldCharType="separate"/>
-      </w:r>
-      <w:r>
-        <w:t xml:space="preserve">Figure </w:t>
-      </w:r>
-      <w:r>
-        <w:rPr>
-          <w:noProof/>
-        </w:rPr>
-        <w:t>4</w:t>
-      </w:r>
-      <w:r>
-        <w:fldChar w:fldCharType="end"/>
-      </w:r>
-      <w:r>
-        <w:t xml:space="preserve"> and </w:t>
-      </w:r>
-      <w:r>
-        <w:fldChar w:fldCharType="begin"/>
-      </w:r>
-      <w:r>
-        <w:instrText xml:space="preserve"> REF _Ref36949250 \h </w:instrText>
-      </w:r>
-      <w:r>
-        <w:fldChar w:fldCharType="separate"/>
-      </w:r>
-      <w:r>
-        <w:t xml:space="preserve">Figure </w:t>
-      </w:r>
-      <w:r>
-        <w:rPr>
-          <w:noProof/>
-        </w:rPr>
-        <w:t>5</w:t>
-      </w:r>
-      <w:r>
-        <w:fldChar w:fldCharType="end"/>
-      </w:r>
-      <w:r>
-        <w:t>.</w:t>
-      </w:r>
-      <w:r>
-        <w:t xml:space="preserve"> In </w:t>
-      </w:r>
-      <w:r>
-        <w:fldChar w:fldCharType="begin"/>
-      </w:r>
-      <w:r>
-        <w:instrText xml:space="preserve"> REF _Ref36949240 \h </w:instrText>
-      </w:r>
-      <w:r>
-        <w:fldChar w:fldCharType="separate"/>
-      </w:r>
-      <w:r>
-        <w:t xml:space="preserve">Figure </w:t>
-      </w:r>
-      <w:r>
-        <w:rPr>
-          <w:noProof/>
-        </w:rPr>
-        <w:t>3</w:t>
-      </w:r>
-      <w:r>
-        <w:fldChar w:fldCharType="end"/>
-      </w:r>
-      <w:r>
-        <w:t xml:space="preserve">, the different </w:t>
-      </w:r>
-      <w:proofErr w:type="spellStart"/>
       <w:r>
         <w:rPr>
           <w:i/>
           <w:iCs/>
         </w:rPr>
+        <w:t>LogicUnit</w:t>
+      </w:r>
+      <w:r>
+        <w:t xml:space="preserve"> can be demonstrated in th</w:t>
+      </w:r>
+      <w:r>
+        <w:t>ree example</w:t>
+      </w:r>
+      <w:r>
+        <w:t xml:space="preserve"> diagrams </w:t>
+      </w:r>
+      <w:r>
+        <w:fldChar w:fldCharType="begin"/>
+      </w:r>
+      <w:r>
+        <w:instrText xml:space="preserve"> REF _Ref36949240 \h </w:instrText>
+      </w:r>
+      <w:r>
+        <w:fldChar w:fldCharType="separate"/>
+      </w:r>
+      <w:r>
+        <w:t xml:space="preserve">Figure </w:t>
+      </w:r>
+      <w:r>
+        <w:rPr>
+          <w:noProof/>
+        </w:rPr>
+        <w:t>3</w:t>
+      </w:r>
+      <w:r>
+        <w:fldChar w:fldCharType="end"/>
+      </w:r>
+      <w:r>
+        <w:t xml:space="preserve">, </w:t>
+      </w:r>
+      <w:r>
+        <w:fldChar w:fldCharType="begin"/>
+      </w:r>
+      <w:r>
+        <w:instrText xml:space="preserve"> REF _Ref36949246 \h </w:instrText>
+      </w:r>
+      <w:r>
+        <w:fldChar w:fldCharType="separate"/>
+      </w:r>
+      <w:r>
+        <w:t xml:space="preserve">Figure </w:t>
+      </w:r>
+      <w:r>
+        <w:rPr>
+          <w:noProof/>
+        </w:rPr>
+        <w:t>4</w:t>
+      </w:r>
+      <w:r>
+        <w:fldChar w:fldCharType="end"/>
+      </w:r>
+      <w:r>
+        <w:t xml:space="preserve"> and </w:t>
+      </w:r>
+      <w:r>
+        <w:fldChar w:fldCharType="begin"/>
+      </w:r>
+      <w:r>
+        <w:instrText xml:space="preserve"> REF _Ref36949250 \h </w:instrText>
+      </w:r>
+      <w:r>
+        <w:fldChar w:fldCharType="separate"/>
+      </w:r>
+      <w:r>
+        <w:t xml:space="preserve">Figure </w:t>
+      </w:r>
+      <w:r>
+        <w:rPr>
+          <w:noProof/>
+        </w:rPr>
+        <w:t>5</w:t>
+      </w:r>
+      <w:r>
+        <w:fldChar w:fldCharType="end"/>
+      </w:r>
+      <w:r>
+        <w:t>.</w:t>
+      </w:r>
+      <w:r>
+        <w:t xml:space="preserve"> In </w:t>
+      </w:r>
+      <w:r>
+        <w:fldChar w:fldCharType="begin"/>
+      </w:r>
+      <w:r>
+        <w:instrText xml:space="preserve"> REF _Ref36949240 \h </w:instrText>
+      </w:r>
+      <w:r>
+        <w:fldChar w:fldCharType="separate"/>
+      </w:r>
+      <w:r>
+        <w:t xml:space="preserve">Figure </w:t>
+      </w:r>
+      <w:r>
+        <w:rPr>
+          <w:noProof/>
+        </w:rPr>
+        <w:t>3</w:t>
+      </w:r>
+      <w:r>
+        <w:fldChar w:fldCharType="end"/>
+      </w:r>
+      <w:r>
+        <w:t xml:space="preserve">, the different </w:t>
+      </w:r>
+      <w:r>
+        <w:rPr>
+          <w:i/>
+          <w:iCs/>
+        </w:rPr>
         <w:t>LogicFn</w:t>
       </w:r>
-      <w:proofErr w:type="spellEnd"/>
       <w:r>
         <w:t xml:space="preserve"> signals are demonstrated.</w:t>
       </w:r>
@@ -2914,7 +3027,7 @@
                     </pic:cNvPicPr>
                   </pic:nvPicPr>
                   <pic:blipFill>
-                    <a:blip r:embed="rId14" cstate="print">
+                    <a:blip r:embed="rId12" cstate="print">
                       <a:extLst>
                         <a:ext uri="{28A0092B-C50C-407E-A947-70E740481C1C}">
                           <a14:useLocalDpi xmlns:a14="http://schemas.microsoft.com/office/drawing/2010/main" val="0"/>
@@ -2950,8 +3063,8 @@
         <w:pStyle w:val="Caption"/>
         <w:jc w:val="center"/>
       </w:pPr>
-      <w:bookmarkStart w:id="12" w:name="_Ref36949240"/>
-      <w:bookmarkStart w:id="13" w:name="_Toc37014773"/>
+      <w:bookmarkStart w:id="13" w:name="_Ref36949240"/>
+      <w:bookmarkStart w:id="14" w:name="_Toc37015621"/>
       <w:r>
         <w:t xml:space="preserve">Figure </w:t>
       </w:r>
@@ -2973,7 +3086,7 @@
       <w:r>
         <w:fldChar w:fldCharType="end"/>
       </w:r>
-      <w:bookmarkEnd w:id="12"/>
+      <w:bookmarkEnd w:id="13"/>
       <w:r>
         <w:t xml:space="preserve">: Functional Simulation </w:t>
       </w:r>
@@ -2981,17 +3094,9 @@
         <w:t>for</w:t>
       </w:r>
       <w:r>
-        <w:t xml:space="preserve"> </w:t>
-      </w:r>
-      <w:proofErr w:type="spellStart"/>
-      <w:r>
-        <w:t>LogicUnit</w:t>
-      </w:r>
-      <w:proofErr w:type="spellEnd"/>
-      <w:r>
-        <w:t xml:space="preserve"> from t=0 to t=70ns</w:t>
-      </w:r>
-      <w:bookmarkEnd w:id="13"/>
+        <w:t xml:space="preserve"> LogicUnit from t=0 to t=70ns</w:t>
+      </w:r>
+      <w:bookmarkEnd w:id="14"/>
     </w:p>
     <w:p>
       <w:pPr>
@@ -3020,7 +3125,7 @@
                     </pic:cNvPicPr>
                   </pic:nvPicPr>
                   <pic:blipFill>
-                    <a:blip r:embed="rId15" cstate="print">
+                    <a:blip r:embed="rId13" cstate="print">
                       <a:extLst>
                         <a:ext uri="{28A0092B-C50C-407E-A947-70E740481C1C}">
                           <a14:useLocalDpi xmlns:a14="http://schemas.microsoft.com/office/drawing/2010/main" val="0"/>
@@ -3056,8 +3161,8 @@
         <w:pStyle w:val="Caption"/>
         <w:jc w:val="center"/>
       </w:pPr>
-      <w:bookmarkStart w:id="14" w:name="_Ref36949246"/>
-      <w:bookmarkStart w:id="15" w:name="_Toc37014774"/>
+      <w:bookmarkStart w:id="15" w:name="_Ref36949246"/>
+      <w:bookmarkStart w:id="16" w:name="_Toc37015622"/>
       <w:r>
         <w:t xml:space="preserve">Figure </w:t>
       </w:r>
@@ -3079,25 +3184,17 @@
       <w:r>
         <w:fldChar w:fldCharType="end"/>
       </w:r>
-      <w:bookmarkEnd w:id="14"/>
+      <w:bookmarkEnd w:id="15"/>
       <w:r>
         <w:t xml:space="preserve">: Functional Simulation </w:t>
       </w:r>
       <w:r>
-        <w:t xml:space="preserve">for </w:t>
-      </w:r>
-      <w:proofErr w:type="spellStart"/>
-      <w:r>
-        <w:t>LogicUnit</w:t>
-      </w:r>
-      <w:proofErr w:type="spellEnd"/>
-      <w:r>
-        <w:t xml:space="preserve"> </w:t>
+        <w:t xml:space="preserve">for LogicUnit </w:t>
       </w:r>
       <w:r>
         <w:t>from measurement #458 to measurement #464</w:t>
       </w:r>
-      <w:bookmarkEnd w:id="15"/>
+      <w:bookmarkEnd w:id="16"/>
     </w:p>
     <w:p>
       <w:pPr>
@@ -3126,7 +3223,7 @@
                     </pic:cNvPicPr>
                   </pic:nvPicPr>
                   <pic:blipFill>
-                    <a:blip r:embed="rId16" cstate="print">
+                    <a:blip r:embed="rId14" cstate="print">
                       <a:extLst>
                         <a:ext uri="{28A0092B-C50C-407E-A947-70E740481C1C}">
                           <a14:useLocalDpi xmlns:a14="http://schemas.microsoft.com/office/drawing/2010/main" val="0"/>
@@ -3162,8 +3259,8 @@
         <w:pStyle w:val="Caption"/>
         <w:jc w:val="center"/>
       </w:pPr>
-      <w:bookmarkStart w:id="16" w:name="_Ref36949250"/>
-      <w:bookmarkStart w:id="17" w:name="_Toc37014775"/>
+      <w:bookmarkStart w:id="17" w:name="_Ref36949250"/>
+      <w:bookmarkStart w:id="18" w:name="_Toc37015623"/>
       <w:r>
         <w:t xml:space="preserve">Figure </w:t>
       </w:r>
@@ -3185,56 +3282,32 @@
       <w:r>
         <w:fldChar w:fldCharType="end"/>
       </w:r>
-      <w:bookmarkEnd w:id="16"/>
+      <w:bookmarkEnd w:id="17"/>
       <w:r>
         <w:t xml:space="preserve">: Functional Simulation </w:t>
       </w:r>
       <w:r>
-        <w:t xml:space="preserve">for </w:t>
-      </w:r>
-      <w:proofErr w:type="spellStart"/>
-      <w:r>
-        <w:t>LogicUnit</w:t>
-      </w:r>
-      <w:proofErr w:type="spellEnd"/>
-      <w:r>
-        <w:t xml:space="preserve"> </w:t>
+        <w:t xml:space="preserve">for LogicUnit </w:t>
       </w:r>
       <w:r>
         <w:t>from measurement #770 to measurement #772</w:t>
       </w:r>
-      <w:bookmarkEnd w:id="17"/>
-    </w:p>
-    <w:p>
-      <w:pPr>
-        <w:rPr>
-          <w:rFonts w:asciiTheme="majorHAnsi" w:eastAsiaTheme="majorEastAsia" w:hAnsiTheme="majorHAnsi" w:cstheme="majorBidi"/>
-          <w:color w:val="2F5496" w:themeColor="accent1" w:themeShade="BF"/>
-          <w:sz w:val="26"/>
-          <w:szCs w:val="26"/>
-        </w:rPr>
-      </w:pPr>
-      <w:r>
-        <w:br w:type="page"/>
-      </w:r>
+      <w:bookmarkEnd w:id="18"/>
     </w:p>
     <w:p>
       <w:pPr>
         <w:pStyle w:val="Heading2"/>
       </w:pPr>
-      <w:bookmarkStart w:id="18" w:name="_Toc37014965"/>
-      <w:r>
-        <w:lastRenderedPageBreak/>
+      <w:bookmarkStart w:id="19" w:name="_Toc37015646"/>
+      <w:r>
         <w:t>Circuit Synthesis</w:t>
       </w:r>
-      <w:bookmarkEnd w:id="18"/>
-    </w:p>
-    <w:p/>
+      <w:bookmarkEnd w:id="19"/>
+    </w:p>
     <w:p>
       <w:r>
         <w:t xml:space="preserve">As indicated, the three logical diagrams are </w:t>
       </w:r>
-      <w:proofErr w:type="spellStart"/>
       <w:r>
         <w:rPr>
           <w:i/>
@@ -3242,11 +3315,9 @@
         </w:rPr>
         <w:t>XorGate</w:t>
       </w:r>
-      <w:proofErr w:type="spellEnd"/>
       <w:r>
         <w:t xml:space="preserve">, </w:t>
       </w:r>
-      <w:proofErr w:type="spellStart"/>
       <w:r>
         <w:rPr>
           <w:i/>
@@ -3254,11 +3325,9 @@
         </w:rPr>
         <w:t>AndGate</w:t>
       </w:r>
-      <w:proofErr w:type="spellEnd"/>
       <w:r>
         <w:t xml:space="preserve">, and </w:t>
       </w:r>
-      <w:proofErr w:type="spellStart"/>
       <w:r>
         <w:rPr>
           <w:i/>
@@ -3266,7 +3335,6 @@
         </w:rPr>
         <w:t>OrGate</w:t>
       </w:r>
-      <w:proofErr w:type="spellEnd"/>
       <w:r>
         <w:t xml:space="preserve">. The VHDL interface for the three block diagrams and synthesised circuits are listed in </w:t>
       </w:r>
@@ -3297,10 +3365,11 @@
         <w:rPr>
           <w:noProof/>
         </w:rPr>
+        <w:lastRenderedPageBreak/>
         <w:drawing>
-          <wp:inline distT="0" distB="0" distL="0" distR="0" wp14:anchorId="45727617" wp14:editId="58A8141A">
-            <wp:extent cx="6330930" cy="6966408"/>
-            <wp:effectExtent l="0" t="0" r="0" b="6350"/>
+          <wp:inline distT="0" distB="0" distL="0" distR="0" wp14:anchorId="45727617" wp14:editId="2F12C2D6">
+            <wp:extent cx="6537705" cy="7193938"/>
+            <wp:effectExtent l="0" t="0" r="0" b="6985"/>
             <wp:docPr id="18" name="Picture 18"/>
             <wp:cNvGraphicFramePr>
               <a:graphicFrameLocks xmlns:a="http://schemas.openxmlformats.org/drawingml/2006/main" noChangeAspect="1"/>
@@ -3315,7 +3384,7 @@
                     </pic:cNvPicPr>
                   </pic:nvPicPr>
                   <pic:blipFill>
-                    <a:blip r:embed="rId17">
+                    <a:blip r:embed="rId15">
                       <a:extLst>
                         <a:ext uri="{28A0092B-C50C-407E-A947-70E740481C1C}">
                           <a14:useLocalDpi xmlns:a14="http://schemas.microsoft.com/office/drawing/2010/main" val="0"/>
@@ -3330,7 +3399,7 @@
                   <pic:spPr bwMode="auto">
                     <a:xfrm>
                       <a:off x="0" y="0"/>
-                      <a:ext cx="6361100" cy="6999606"/>
+                      <a:ext cx="6573929" cy="7233798"/>
                     </a:xfrm>
                     <a:prstGeom prst="rect">
                       <a:avLst/>
@@ -3352,7 +3421,7 @@
         <w:pStyle w:val="Caption"/>
         <w:jc w:val="center"/>
       </w:pPr>
-      <w:bookmarkStart w:id="19" w:name="_Toc37014776"/>
+      <w:bookmarkStart w:id="20" w:name="_Toc37015624"/>
       <w:r>
         <w:t xml:space="preserve">Figure </w:t>
       </w:r>
@@ -3375,14 +3444,9 @@
         <w:fldChar w:fldCharType="end"/>
       </w:r>
       <w:r>
-        <w:t xml:space="preserve">: Synthesised Circuit of </w:t>
-      </w:r>
-      <w:proofErr w:type="spellStart"/>
-      <w:r>
-        <w:t>LogicUnit</w:t>
-      </w:r>
-      <w:bookmarkEnd w:id="19"/>
-      <w:proofErr w:type="spellEnd"/>
+        <w:t>: Synthesised Circuit of LogicUnit</w:t>
+      </w:r>
+      <w:bookmarkEnd w:id="20"/>
     </w:p>
     <w:p>
       <w:r>
@@ -3393,12 +3457,12 @@
       <w:pPr>
         <w:pStyle w:val="Heading2"/>
       </w:pPr>
-      <w:bookmarkStart w:id="20" w:name="_Toc37014966"/>
+      <w:bookmarkStart w:id="21" w:name="_Toc37015647"/>
       <w:r>
         <w:lastRenderedPageBreak/>
         <w:t>Timing Simulations</w:t>
       </w:r>
-      <w:bookmarkEnd w:id="20"/>
+      <w:bookmarkEnd w:id="21"/>
     </w:p>
     <w:p>
       <w:pPr>
@@ -3427,7 +3491,7 @@
                     </pic:cNvPicPr>
                   </pic:nvPicPr>
                   <pic:blipFill>
-                    <a:blip r:embed="rId18" cstate="print">
+                    <a:blip r:embed="rId16" cstate="print">
                       <a:extLst>
                         <a:ext uri="{28A0092B-C50C-407E-A947-70E740481C1C}">
                           <a14:useLocalDpi xmlns:a14="http://schemas.microsoft.com/office/drawing/2010/main" val="0"/>
@@ -3463,7 +3527,7 @@
         <w:pStyle w:val="Caption"/>
         <w:jc w:val="center"/>
       </w:pPr>
-      <w:bookmarkStart w:id="21" w:name="_Toc37014777"/>
+      <w:bookmarkStart w:id="22" w:name="_Toc37015625"/>
       <w:r>
         <w:t xml:space="preserve">Figure </w:t>
       </w:r>
@@ -3489,15 +3553,7 @@
         <w:t xml:space="preserve">: Timing Simulation </w:t>
       </w:r>
       <w:r>
-        <w:t xml:space="preserve">for </w:t>
-      </w:r>
-      <w:proofErr w:type="spellStart"/>
-      <w:r>
-        <w:t>LogicUnit</w:t>
-      </w:r>
-      <w:proofErr w:type="spellEnd"/>
-      <w:r>
-        <w:t xml:space="preserve"> </w:t>
+        <w:t xml:space="preserve">for LogicUnit </w:t>
       </w:r>
       <w:r>
         <w:t>of</w:t>
@@ -3505,7 +3561,7 @@
       <w:r>
         <w:t xml:space="preserve"> Measurement #1</w:t>
       </w:r>
-      <w:bookmarkEnd w:id="21"/>
+      <w:bookmarkEnd w:id="22"/>
     </w:p>
     <w:p>
       <w:pPr>
@@ -3534,7 +3590,7 @@
                     </pic:cNvPicPr>
                   </pic:nvPicPr>
                   <pic:blipFill>
-                    <a:blip r:embed="rId19" cstate="print">
+                    <a:blip r:embed="rId17" cstate="print">
                       <a:extLst>
                         <a:ext uri="{28A0092B-C50C-407E-A947-70E740481C1C}">
                           <a14:useLocalDpi xmlns:a14="http://schemas.microsoft.com/office/drawing/2010/main" val="0"/>
@@ -3571,7 +3627,7 @@
         <w:pStyle w:val="Caption"/>
         <w:jc w:val="center"/>
       </w:pPr>
-      <w:bookmarkStart w:id="22" w:name="_Toc37014778"/>
+      <w:bookmarkStart w:id="23" w:name="_Toc37015626"/>
       <w:r>
         <w:t xml:space="preserve">Figure </w:t>
       </w:r>
@@ -3597,20 +3653,12 @@
         <w:t xml:space="preserve">: Timing Simulation </w:t>
       </w:r>
       <w:r>
-        <w:t xml:space="preserve">for </w:t>
-      </w:r>
-      <w:proofErr w:type="spellStart"/>
-      <w:r>
-        <w:t>LogicUnit</w:t>
-      </w:r>
-      <w:proofErr w:type="spellEnd"/>
-      <w:r>
-        <w:t xml:space="preserve"> </w:t>
+        <w:t xml:space="preserve">for LogicUnit </w:t>
       </w:r>
       <w:r>
         <w:t>from measurement #400 to measurement #416</w:t>
       </w:r>
-      <w:bookmarkEnd w:id="22"/>
+      <w:bookmarkEnd w:id="23"/>
     </w:p>
     <w:p>
       <w:pPr>
@@ -3640,7 +3688,7 @@
                     </pic:cNvPicPr>
                   </pic:nvPicPr>
                   <pic:blipFill>
-                    <a:blip r:embed="rId20" cstate="print">
+                    <a:blip r:embed="rId18" cstate="print">
                       <a:extLst>
                         <a:ext uri="{28A0092B-C50C-407E-A947-70E740481C1C}">
                           <a14:useLocalDpi xmlns:a14="http://schemas.microsoft.com/office/drawing/2010/main" val="0"/>
@@ -3676,7 +3724,7 @@
         <w:pStyle w:val="Caption"/>
         <w:jc w:val="center"/>
       </w:pPr>
-      <w:bookmarkStart w:id="23" w:name="_Toc37014779"/>
+      <w:bookmarkStart w:id="24" w:name="_Toc37015627"/>
       <w:r>
         <w:t xml:space="preserve">Figure </w:t>
       </w:r>
@@ -3705,54 +3753,36 @@
         <w:t xml:space="preserve"> </w:t>
       </w:r>
       <w:r>
-        <w:t xml:space="preserve">for </w:t>
-      </w:r>
-      <w:proofErr w:type="spellStart"/>
-      <w:r>
-        <w:t>LogicUnit</w:t>
-      </w:r>
-      <w:proofErr w:type="spellEnd"/>
-      <w:r>
-        <w:t xml:space="preserve"> </w:t>
+        <w:t xml:space="preserve">for LogicUnit </w:t>
       </w:r>
       <w:r>
         <w:t>of Measurement #772</w:t>
       </w:r>
-      <w:bookmarkEnd w:id="23"/>
+      <w:bookmarkEnd w:id="24"/>
     </w:p>
     <w:p>
       <w:pPr>
         <w:pStyle w:val="Heading1"/>
       </w:pPr>
-      <w:bookmarkStart w:id="24" w:name="_Toc37014967"/>
-      <w:proofErr w:type="spellStart"/>
+      <w:bookmarkStart w:id="25" w:name="_Toc37015648"/>
       <w:r>
         <w:t>ArithUnit</w:t>
       </w:r>
-      <w:bookmarkEnd w:id="24"/>
-      <w:proofErr w:type="spellEnd"/>
+      <w:bookmarkEnd w:id="25"/>
     </w:p>
     <w:p>
       <w:pPr>
         <w:pStyle w:val="Heading2"/>
       </w:pPr>
-      <w:bookmarkStart w:id="25" w:name="_Toc37014968"/>
+      <w:bookmarkStart w:id="26" w:name="_Toc37015649"/>
       <w:r>
         <w:t>Overview</w:t>
       </w:r>
-      <w:bookmarkEnd w:id="25"/>
-    </w:p>
-    <w:p>
-      <w:r>
-        <w:t xml:space="preserve">The </w:t>
-      </w:r>
-      <w:proofErr w:type="spellStart"/>
-      <w:r>
-        <w:t>ArithUnit</w:t>
-      </w:r>
-      <w:proofErr w:type="spellEnd"/>
-      <w:r>
-        <w:t xml:space="preserve"> is responsible for </w:t>
+      <w:bookmarkEnd w:id="26"/>
+    </w:p>
+    <w:p>
+      <w:r>
+        <w:t xml:space="preserve">The ArithUnit is responsible for </w:t>
       </w:r>
       <w:r>
         <w:t>producing the appropriate arithmetic result depending on the context. The input context variables here are:</w:t>
@@ -3772,13 +3802,8 @@
       <w:r>
         <w:t xml:space="preserve"> </w:t>
       </w:r>
-      <w:proofErr w:type="gramStart"/>
-      <w:r>
-        <w:t>B :</w:t>
-      </w:r>
-      <w:proofErr w:type="gramEnd"/>
-      <w:r>
-        <w:t xml:space="preserve">  </w:t>
+      <w:r>
+        <w:t xml:space="preserve">B :  </w:t>
       </w:r>
       <w:r>
         <w:t xml:space="preserve">64-bit </w:t>
@@ -3801,18 +3826,8 @@
           <w:numId w:val="2"/>
         </w:numPr>
       </w:pPr>
-      <w:proofErr w:type="spellStart"/>
-      <w:proofErr w:type="gramStart"/>
-      <w:r>
-        <w:t>AddnSub</w:t>
-      </w:r>
-      <w:proofErr w:type="spellEnd"/>
-      <w:r>
-        <w:t xml:space="preserve"> :</w:t>
-      </w:r>
-      <w:proofErr w:type="gramEnd"/>
-      <w:r>
-        <w:t xml:space="preserve"> determines whether the operation carried out is an add or a subtract</w:t>
+      <w:r>
+        <w:t>AddnSub : determines whether the operation carried out is an add or a subtract</w:t>
       </w:r>
     </w:p>
     <w:p>
@@ -3823,18 +3838,8 @@
           <w:numId w:val="2"/>
         </w:numPr>
       </w:pPr>
-      <w:proofErr w:type="spellStart"/>
-      <w:proofErr w:type="gramStart"/>
-      <w:r>
-        <w:t>NotA</w:t>
-      </w:r>
-      <w:proofErr w:type="spellEnd"/>
-      <w:r>
-        <w:t xml:space="preserve"> :</w:t>
-      </w:r>
-      <w:proofErr w:type="gramEnd"/>
-      <w:r>
-        <w:t xml:space="preserve"> </w:t>
+      <w:r>
+        <w:t xml:space="preserve">NotA : </w:t>
       </w:r>
       <w:r>
         <w:t>to be used later for retrieval of instructions</w:t>
@@ -3848,18 +3853,8 @@
           <w:numId w:val="2"/>
         </w:numPr>
       </w:pPr>
-      <w:proofErr w:type="spellStart"/>
-      <w:proofErr w:type="gramStart"/>
-      <w:r>
-        <w:t>ExtWord</w:t>
-      </w:r>
-      <w:proofErr w:type="spellEnd"/>
-      <w:r>
-        <w:t xml:space="preserve"> :</w:t>
-      </w:r>
-      <w:proofErr w:type="gramEnd"/>
-      <w:r>
-        <w:t xml:space="preserve"> determines whether or not to sign extend the value</w:t>
+      <w:r>
+        <w:t>ExtWord : determines whether or not to sign extend the value</w:t>
       </w:r>
     </w:p>
     <w:p>
@@ -3875,13 +3870,8 @@
           <w:numId w:val="3"/>
         </w:numPr>
       </w:pPr>
-      <w:proofErr w:type="gramStart"/>
-      <w:r>
-        <w:t>Y :</w:t>
-      </w:r>
-      <w:proofErr w:type="gramEnd"/>
-      <w:r>
-        <w:t xml:space="preserve"> result of the arithmetic operation</w:t>
+      <w:r>
+        <w:t>Y : result of the arithmetic operation</w:t>
       </w:r>
     </w:p>
     <w:p>
@@ -3892,18 +3882,8 @@
           <w:numId w:val="3"/>
         </w:numPr>
       </w:pPr>
-      <w:proofErr w:type="spellStart"/>
-      <w:proofErr w:type="gramStart"/>
-      <w:r>
-        <w:t>Cout</w:t>
-      </w:r>
-      <w:proofErr w:type="spellEnd"/>
-      <w:r>
-        <w:t xml:space="preserve"> :</w:t>
-      </w:r>
-      <w:proofErr w:type="gramEnd"/>
-      <w:r>
-        <w:t xml:space="preserve"> outgoing carry of the result</w:t>
+      <w:r>
+        <w:t>Cout : outgoing carry of the result</w:t>
       </w:r>
     </w:p>
     <w:p>
@@ -3914,18 +3894,8 @@
           <w:numId w:val="3"/>
         </w:numPr>
       </w:pPr>
-      <w:proofErr w:type="spellStart"/>
-      <w:proofErr w:type="gramStart"/>
-      <w:r>
-        <w:t>Ovfl</w:t>
-      </w:r>
-      <w:proofErr w:type="spellEnd"/>
-      <w:r>
-        <w:t xml:space="preserve"> :</w:t>
-      </w:r>
-      <w:proofErr w:type="gramEnd"/>
-      <w:r>
-        <w:t xml:space="preserve"> </w:t>
+      <w:r>
+        <w:t xml:space="preserve">Ovfl : </w:t>
       </w:r>
       <w:r>
         <w:t>signifies an overflow in the result</w:t>
@@ -3939,13 +3909,8 @@
           <w:numId w:val="3"/>
         </w:numPr>
       </w:pPr>
-      <w:proofErr w:type="gramStart"/>
-      <w:r>
-        <w:t>Zero :</w:t>
-      </w:r>
-      <w:proofErr w:type="gramEnd"/>
-      <w:r>
-        <w:t xml:space="preserve"> </w:t>
+      <w:r>
+        <w:t xml:space="preserve">Zero : </w:t>
       </w:r>
       <w:r>
         <w:t>signifies if A is equal to B</w:t>
@@ -3959,103 +3924,110 @@
           <w:numId w:val="3"/>
         </w:numPr>
       </w:pPr>
-      <w:proofErr w:type="spellStart"/>
-      <w:r>
+      <w:r>
+        <w:t>AltB, AltBu :</w:t>
+      </w:r>
+      <w:r>
+        <w:t xml:space="preserve"> signed and unsigned flags that indicate whether A is less than B</w:t>
+      </w:r>
+    </w:p>
+    <w:p>
+      <w:r>
+        <w:t xml:space="preserve">The </w:t>
+      </w:r>
+      <w:r>
+        <w:rPr>
+          <w:i/>
+          <w:iCs/>
+        </w:rPr>
+        <w:t>ArithUnit</w:t>
+      </w:r>
+      <w:r>
+        <w:t xml:space="preserve"> was designed to handle both 64 and 32-bit numbers through the </w:t>
+      </w:r>
+      <w:r>
+        <w:rPr>
+          <w:i/>
+          <w:iCs/>
+        </w:rPr>
+        <w:t>ExtWord</w:t>
+      </w:r>
+      <w:r>
+        <w:t xml:space="preserve"> flag. It currently does not support any other operations other than addition and subtraction. </w:t>
+      </w:r>
+      <w:r>
+        <w:t xml:space="preserve">If the operation performed is a subtraction, it simply negates the value in </w:t>
+      </w:r>
+      <w:r>
+        <w:rPr>
+          <w:i/>
+          <w:iCs/>
+        </w:rPr>
+        <w:t>B</w:t>
+      </w:r>
+      <w:r>
+        <w:t xml:space="preserve"> and feeds it into the adder. </w:t>
+      </w:r>
+      <w:r>
+        <w:t xml:space="preserve">The output signals are designed with </w:t>
+      </w:r>
+      <w:r>
+        <w:t xml:space="preserve">future function implementations in mind. For example, </w:t>
+      </w:r>
+      <w:r>
+        <w:rPr>
+          <w:i/>
+          <w:iCs/>
+        </w:rPr>
         <w:t>AltB</w:t>
       </w:r>
-      <w:proofErr w:type="spellEnd"/>
-      <w:r>
-        <w:t xml:space="preserve">, </w:t>
-      </w:r>
-      <w:proofErr w:type="spellStart"/>
-      <w:proofErr w:type="gramStart"/>
-      <w:r>
+      <w:r>
+        <w:t xml:space="preserve"> and </w:t>
+      </w:r>
+      <w:r>
+        <w:rPr>
+          <w:i/>
+          <w:iCs/>
+        </w:rPr>
         <w:t>AltBu</w:t>
       </w:r>
-      <w:proofErr w:type="spellEnd"/>
-      <w:r>
-        <w:t xml:space="preserve"> :</w:t>
-      </w:r>
-      <w:proofErr w:type="gramEnd"/>
-      <w:r>
-        <w:t xml:space="preserve"> signed and unsigned flags that indicate whether A is less than B</w:t>
-      </w:r>
-    </w:p>
-    <w:p>
-      <w:r>
-        <w:t xml:space="preserve">The </w:t>
-      </w:r>
-      <w:proofErr w:type="spellStart"/>
-      <w:r>
+      <w:r>
+        <w:t xml:space="preserve"> may seem insignificant, but will eventually be used to implement branching instructions in the future.</w:t>
+      </w:r>
+      <w:r>
+        <w:t xml:space="preserve">  </w:t>
+      </w:r>
+    </w:p>
+    <w:p>
+      <w:r>
+        <w:t xml:space="preserve">The block diagram of the </w:t>
+      </w:r>
+      <w:r>
+        <w:rPr>
+          <w:i/>
+          <w:iCs/>
+        </w:rPr>
         <w:t>ArithUnit</w:t>
       </w:r>
-      <w:proofErr w:type="spellEnd"/>
-      <w:r>
-        <w:t xml:space="preserve"> was designed to handle both 64 and 32-bit numbers through the </w:t>
-      </w:r>
-      <w:proofErr w:type="spellStart"/>
-      <w:r>
-        <w:t>ExtWord</w:t>
-      </w:r>
-      <w:proofErr w:type="spellEnd"/>
-      <w:r>
-        <w:t xml:space="preserve"> flag. It currently does not support any other operations other than addition and subtraction. </w:t>
-      </w:r>
-      <w:r>
-        <w:t xml:space="preserve">If the operation performed is a subtraction, it simply negates the value in B and feeds it into the adder. </w:t>
-      </w:r>
-      <w:r>
-        <w:t xml:space="preserve">The output signals are designed with </w:t>
-      </w:r>
-      <w:r>
-        <w:t xml:space="preserve">future function implementations in mind. For example, </w:t>
-      </w:r>
-      <w:proofErr w:type="spellStart"/>
-      <w:r>
-        <w:t>AltB</w:t>
-      </w:r>
-      <w:proofErr w:type="spellEnd"/>
-      <w:r>
-        <w:t xml:space="preserve"> and </w:t>
-      </w:r>
-      <w:proofErr w:type="spellStart"/>
-      <w:r>
-        <w:t>AltBu</w:t>
-      </w:r>
-      <w:proofErr w:type="spellEnd"/>
-      <w:r>
-        <w:t xml:space="preserve"> may seem insignificant, but will eventually be used to implement branching instructions in the future.</w:t>
-      </w:r>
-      <w:r>
-        <w:t xml:space="preserve">  </w:t>
-      </w:r>
-    </w:p>
-    <w:p>
-      <w:r>
-        <w:t xml:space="preserve">The block diagram of the </w:t>
-      </w:r>
-      <w:proofErr w:type="spellStart"/>
-      <w:r>
+      <w:r>
+        <w:t xml:space="preserve"> is represented in Figure 10.</w:t>
+      </w:r>
+      <w:r>
+        <w:t xml:space="preserve"> The VHDL </w:t>
+      </w:r>
+      <w:r>
+        <w:t>interface</w:t>
+      </w:r>
+      <w:r>
+        <w:t xml:space="preserve"> of the </w:t>
+      </w:r>
+      <w:r>
+        <w:rPr>
+          <w:i/>
+          <w:iCs/>
+        </w:rPr>
         <w:t>ArithUnit</w:t>
       </w:r>
-      <w:proofErr w:type="spellEnd"/>
-      <w:r>
-        <w:t xml:space="preserve"> is represented in Figure 10.</w:t>
-      </w:r>
-      <w:r>
-        <w:t xml:space="preserve"> The VHDL </w:t>
-      </w:r>
-      <w:r>
-        <w:t>interface</w:t>
-      </w:r>
-      <w:r>
-        <w:t xml:space="preserve"> of the </w:t>
-      </w:r>
-      <w:proofErr w:type="spellStart"/>
-      <w:r>
-        <w:t>ArithUnit</w:t>
-      </w:r>
-      <w:proofErr w:type="spellEnd"/>
       <w:r>
         <w:t xml:space="preserve"> is given in Figure 11.</w:t>
       </w:r>
@@ -4086,7 +4058,7 @@
                     <pic:cNvPicPr/>
                   </pic:nvPicPr>
                   <pic:blipFill>
-                    <a:blip r:embed="rId21"/>
+                    <a:blip r:embed="rId19"/>
                     <a:stretch>
                       <a:fillRect/>
                     </a:stretch>
@@ -4112,7 +4084,7 @@
         <w:pStyle w:val="Caption"/>
         <w:jc w:val="center"/>
       </w:pPr>
-      <w:bookmarkStart w:id="26" w:name="_Toc37014780"/>
+      <w:bookmarkStart w:id="27" w:name="_Toc37015628"/>
       <w:r>
         <w:t xml:space="preserve">Figure </w:t>
       </w:r>
@@ -4135,14 +4107,9 @@
         <w:fldChar w:fldCharType="end"/>
       </w:r>
       <w:r>
-        <w:t xml:space="preserve">: Block diagram of the </w:t>
-      </w:r>
-      <w:proofErr w:type="spellStart"/>
-      <w:r>
-        <w:t>ArithUnit</w:t>
-      </w:r>
-      <w:bookmarkEnd w:id="26"/>
-      <w:proofErr w:type="spellEnd"/>
+        <w:t>: Block diagram of the ArithUnit</w:t>
+      </w:r>
+      <w:bookmarkEnd w:id="27"/>
     </w:p>
     <w:p/>
     <w:p>
@@ -4172,7 +4139,7 @@
                     </pic:cNvPicPr>
                   </pic:nvPicPr>
                   <pic:blipFill>
-                    <a:blip r:embed="rId22">
+                    <a:blip r:embed="rId20">
                       <a:extLst>
                         <a:ext uri="{28A0092B-C50C-407E-A947-70E740481C1C}">
                           <a14:useLocalDpi xmlns:a14="http://schemas.microsoft.com/office/drawing/2010/main" val="0"/>
@@ -4209,7 +4176,7 @@
         <w:pStyle w:val="Caption"/>
         <w:jc w:val="center"/>
       </w:pPr>
-      <w:bookmarkStart w:id="27" w:name="_Toc37014781"/>
+      <w:bookmarkStart w:id="28" w:name="_Toc37015629"/>
       <w:r>
         <w:t xml:space="preserve">Figure </w:t>
       </w:r>
@@ -4238,99 +4205,77 @@
         <w:t xml:space="preserve"> interface</w:t>
       </w:r>
       <w:r>
-        <w:t xml:space="preserve"> of the </w:t>
-      </w:r>
-      <w:proofErr w:type="spellStart"/>
-      <w:r>
-        <w:t>ArithUnit</w:t>
-      </w:r>
-      <w:bookmarkEnd w:id="27"/>
-      <w:proofErr w:type="spellEnd"/>
-    </w:p>
-    <w:p>
-      <w:pPr>
-        <w:pStyle w:val="Heading2"/>
-      </w:pPr>
+        <w:t xml:space="preserve"> of the ArithUnit</w:t>
+      </w:r>
+      <w:bookmarkEnd w:id="28"/>
     </w:p>
     <w:p>
       <w:r>
         <w:t xml:space="preserve">The adder we used to is a simple ripple adder. The adder performs the addition bit-by-bit and propagates any carry that exists. </w:t>
       </w:r>
       <w:r>
-        <w:t xml:space="preserve"> Other than the result of the operation, it also </w:t>
-      </w:r>
-      <w:proofErr w:type="gramStart"/>
-      <w:r>
-        <w:t xml:space="preserve">returns </w:t>
-      </w:r>
-      <w:r>
-        <w:t xml:space="preserve"> the</w:t>
-      </w:r>
-      <w:proofErr w:type="gramEnd"/>
-      <w:r>
-        <w:t xml:space="preserve"> outgoing carry value, </w:t>
-      </w:r>
-      <w:proofErr w:type="spellStart"/>
-      <w:r>
+        <w:t xml:space="preserve">Other than the result of the operation, it also returns </w:t>
+      </w:r>
+      <w:r>
+        <w:t xml:space="preserve">the outgoing carry value, </w:t>
+      </w:r>
+      <w:r>
+        <w:rPr>
+          <w:i/>
+          <w:iCs/>
+        </w:rPr>
         <w:t>Cout</w:t>
       </w:r>
-      <w:proofErr w:type="spellEnd"/>
       <w:r>
         <w:t xml:space="preserve">, and the Overflow flag, </w:t>
       </w:r>
-      <w:proofErr w:type="spellStart"/>
-      <w:r>
+      <w:r>
+        <w:rPr>
+          <w:i/>
+          <w:iCs/>
+        </w:rPr>
         <w:t>Ovfl</w:t>
       </w:r>
-      <w:proofErr w:type="spellEnd"/>
       <w:r>
         <w:t xml:space="preserve">. </w:t>
       </w:r>
-      <w:proofErr w:type="spellStart"/>
-      <w:r>
+      <w:r>
+        <w:rPr>
+          <w:i/>
+          <w:iCs/>
+        </w:rPr>
         <w:t>Cout</w:t>
       </w:r>
-      <w:proofErr w:type="spellEnd"/>
-      <w:r>
-        <w:t xml:space="preserve"> is simply the final carry value of the carry array, and Overflow is computed as </w:t>
-      </w:r>
-      <w:proofErr w:type="gramStart"/>
-      <w:r>
-        <w:t>the  XOR</w:t>
-      </w:r>
-      <w:proofErr w:type="gramEnd"/>
-      <w:r>
-        <w:t xml:space="preserve"> of the last and second-to-last carry values of the carry array. These </w:t>
-      </w:r>
-      <w:proofErr w:type="gramStart"/>
-      <w:r>
-        <w:t>values  are</w:t>
-      </w:r>
-      <w:proofErr w:type="gramEnd"/>
-      <w:r>
-        <w:t xml:space="preserve"> used in the </w:t>
-      </w:r>
-      <w:proofErr w:type="spellStart"/>
-      <w:r>
-        <w:t>ArithUnit</w:t>
-      </w:r>
-      <w:proofErr w:type="spellEnd"/>
-      <w:r>
-        <w:t xml:space="preserve"> to compute </w:t>
-      </w:r>
-      <w:proofErr w:type="spellStart"/>
-      <w:r>
+      <w:r>
+        <w:t xml:space="preserve"> is simply the final carry value of the carry array, and </w:t>
+      </w:r>
+      <w:r>
+        <w:rPr>
+          <w:i/>
+          <w:iCs/>
+        </w:rPr>
+        <w:t>Overflow</w:t>
+      </w:r>
+      <w:r>
+        <w:t xml:space="preserve"> is computed as the XOR of the last and second-to-last carry values of the carry array. These values are used in the ArithUnit to compute </w:t>
+      </w:r>
+      <w:r>
+        <w:rPr>
+          <w:i/>
+          <w:iCs/>
+        </w:rPr>
         <w:t>AltB</w:t>
       </w:r>
-      <w:proofErr w:type="spellEnd"/>
       <w:r>
         <w:t xml:space="preserve"> and </w:t>
       </w:r>
-      <w:proofErr w:type="spellStart"/>
-      <w:r>
+      <w:r>
+        <w:rPr>
+          <w:i/>
+          <w:iCs/>
+        </w:rPr>
         <w:t>AltBu</w:t>
       </w:r>
-      <w:proofErr w:type="spellEnd"/>
       <w:r>
         <w:t xml:space="preserve">. </w:t>
       </w:r>
@@ -4342,28 +4287,14 @@
     </w:p>
     <w:p/>
     <w:p/>
-    <w:p/>
-    <w:p/>
-    <w:p>
-      <w:pPr>
-        <w:keepNext/>
+    <w:p>
+      <w:pPr>
+        <w:pStyle w:val="Caption"/>
         <w:jc w:val="center"/>
-        <w:rPr>
-          <w:i/>
-          <w:iCs/>
-          <w:sz w:val="18"/>
-          <w:szCs w:val="18"/>
-        </w:rPr>
-      </w:pPr>
-      <w:bookmarkStart w:id="28" w:name="_Toc37014782"/>
-      <w:r>
-        <w:rPr>
-          <w:i/>
-          <w:iCs/>
-          <w:noProof/>
-          <w:sz w:val="18"/>
-          <w:szCs w:val="18"/>
-        </w:rPr>
+      </w:pPr>
+      <w:bookmarkStart w:id="29" w:name="_Toc37015630"/>
+      <w:r>
+        <w:lastRenderedPageBreak/>
         <w:drawing>
           <wp:anchor distT="0" distB="0" distL="114300" distR="114300" simplePos="0" relativeHeight="251672576" behindDoc="0" locked="0" layoutInCell="1" allowOverlap="1" wp14:anchorId="79359FEF" wp14:editId="2C4DDAAA">
             <wp:simplePos x="0" y="0"/>
@@ -4388,7 +4319,7 @@
                     <pic:cNvPicPr/>
                   </pic:nvPicPr>
                   <pic:blipFill>
-                    <a:blip r:embed="rId23">
+                    <a:blip r:embed="rId21">
                       <a:extLst>
                         <a:ext uri="{28A0092B-C50C-407E-A947-70E740481C1C}">
                           <a14:useLocalDpi xmlns:a14="http://schemas.microsoft.com/office/drawing/2010/main" val="0"/>
@@ -4415,75 +4346,28 @@
         </w:drawing>
       </w:r>
       <w:r>
-        <w:rPr>
-          <w:i/>
-          <w:iCs/>
-          <w:sz w:val="18"/>
-          <w:szCs w:val="18"/>
-        </w:rPr>
         <w:t xml:space="preserve">Figure </w:t>
       </w:r>
       <w:r>
-        <w:rPr>
-          <w:i/>
-          <w:iCs/>
-          <w:sz w:val="18"/>
-          <w:szCs w:val="18"/>
-        </w:rPr>
         <w:fldChar w:fldCharType="begin"/>
       </w:r>
       <w:r>
-        <w:rPr>
-          <w:i/>
-          <w:iCs/>
-          <w:sz w:val="18"/>
-          <w:szCs w:val="18"/>
-        </w:rPr>
         <w:instrText xml:space="preserve"> SEQ Figure \* ARABIC </w:instrText>
       </w:r>
       <w:r>
-        <w:rPr>
-          <w:i/>
-          <w:iCs/>
-          <w:sz w:val="18"/>
-          <w:szCs w:val="18"/>
-        </w:rPr>
         <w:fldChar w:fldCharType="separate"/>
       </w:r>
       <w:r>
-        <w:rPr>
-          <w:i/>
-          <w:iCs/>
-          <w:noProof/>
-          <w:sz w:val="18"/>
-          <w:szCs w:val="18"/>
-        </w:rPr>
         <w:t>12</w:t>
       </w:r>
       <w:r>
-        <w:rPr>
-          <w:i/>
-          <w:iCs/>
-          <w:sz w:val="18"/>
-          <w:szCs w:val="18"/>
-        </w:rPr>
         <w:fldChar w:fldCharType="end"/>
       </w:r>
       <w:r>
-        <w:rPr>
-          <w:i/>
-          <w:iCs/>
-          <w:sz w:val="18"/>
-          <w:szCs w:val="18"/>
-        </w:rPr>
         <w:t>: Block diagram of the Adder</w:t>
       </w:r>
-      <w:bookmarkEnd w:id="28"/>
-    </w:p>
-    <w:p/>
-    <w:p/>
-    <w:p/>
-    <w:p/>
+      <w:bookmarkEnd w:id="29"/>
+    </w:p>
     <w:p>
       <w:pPr>
         <w:keepNext/>
@@ -4511,7 +4395,7 @@
                     </pic:cNvPicPr>
                   </pic:nvPicPr>
                   <pic:blipFill>
-                    <a:blip r:embed="rId24">
+                    <a:blip r:embed="rId22">
                       <a:extLst>
                         <a:ext uri="{28A0092B-C50C-407E-A947-70E740481C1C}">
                           <a14:useLocalDpi xmlns:a14="http://schemas.microsoft.com/office/drawing/2010/main" val="0"/>
@@ -4548,10 +4432,10 @@
         <w:pStyle w:val="Caption"/>
         <w:jc w:val="center"/>
         <w:sectPr>
-          <w:headerReference w:type="default" r:id="rId25"/>
-          <w:footerReference w:type="default" r:id="rId26"/>
-          <w:headerReference w:type="first" r:id="rId27"/>
-          <w:footerReference w:type="first" r:id="rId28"/>
+          <w:headerReference w:type="default" r:id="rId23"/>
+          <w:footerReference w:type="default" r:id="rId24"/>
+          <w:headerReference w:type="first" r:id="rId25"/>
+          <w:footerReference w:type="first" r:id="rId26"/>
           <w:pgSz w:w="11906" w:h="16838"/>
           <w:pgMar w:top="1440" w:right="1440" w:bottom="1440" w:left="1440" w:header="708" w:footer="708" w:gutter="0"/>
           <w:pgNumType w:start="0"/>
@@ -4560,7 +4444,7 @@
           <w:docGrid w:linePitch="360"/>
         </w:sectPr>
       </w:pPr>
-      <w:bookmarkStart w:id="29" w:name="_Toc37014783"/>
+      <w:bookmarkStart w:id="30" w:name="_Toc37015631"/>
       <w:r>
         <w:t xml:space="preserve">Figure </w:t>
       </w:r>
@@ -4585,18 +4469,18 @@
       <w:r>
         <w:t>: VHDL interface of the Adder</w:t>
       </w:r>
-      <w:bookmarkEnd w:id="29"/>
+      <w:bookmarkEnd w:id="30"/>
     </w:p>
     <w:p>
       <w:pPr>
         <w:pStyle w:val="Heading2"/>
       </w:pPr>
-      <w:bookmarkStart w:id="30" w:name="_Toc37014969"/>
+      <w:bookmarkStart w:id="31" w:name="_Toc37015650"/>
       <w:r>
         <w:lastRenderedPageBreak/>
         <w:t>Functional Behaviour</w:t>
       </w:r>
-      <w:bookmarkEnd w:id="30"/>
+      <w:bookmarkEnd w:id="31"/>
     </w:p>
     <w:p>
       <w:pPr>
@@ -4622,7 +4506,7 @@
                     <pic:cNvPicPr/>
                   </pic:nvPicPr>
                   <pic:blipFill>
-                    <a:blip r:embed="rId29">
+                    <a:blip r:embed="rId27">
                       <a:extLst>
                         <a:ext uri="{28A0092B-C50C-407E-A947-70E740481C1C}">
                           <a14:useLocalDpi xmlns:a14="http://schemas.microsoft.com/office/drawing/2010/main" val="0"/>
@@ -4654,7 +4538,7 @@
         <w:pStyle w:val="Caption"/>
         <w:jc w:val="center"/>
       </w:pPr>
-      <w:bookmarkStart w:id="31" w:name="_Toc37014784"/>
+      <w:bookmarkStart w:id="32" w:name="_Toc37015632"/>
       <w:r>
         <w:t xml:space="preserve">Figure </w:t>
       </w:r>
@@ -4679,17 +4563,19 @@
       <w:r>
         <w:t>: Functional Simulation of the Arithmetic Unit</w:t>
       </w:r>
-      <w:bookmarkEnd w:id="31"/>
+      <w:bookmarkEnd w:id="32"/>
     </w:p>
     <w:p>
       <w:r>
         <w:t xml:space="preserve">We can confirm that the </w:t>
       </w:r>
-      <w:proofErr w:type="spellStart"/>
-      <w:r>
+      <w:r>
+        <w:rPr>
+          <w:i/>
+          <w:iCs/>
+        </w:rPr>
         <w:t>ArithUnit</w:t>
       </w:r>
-      <w:proofErr w:type="spellEnd"/>
       <w:r>
         <w:t xml:space="preserve"> is functioning as intended by observing that the Unit</w:t>
       </w:r>
@@ -4697,7 +4583,17 @@
         <w:t>’</w:t>
       </w:r>
       <w:r>
-        <w:t xml:space="preserve">s Y values are the same as the testbench </w:t>
+        <w:t xml:space="preserve">s </w:t>
+      </w:r>
+      <w:r>
+        <w:rPr>
+          <w:i/>
+          <w:iCs/>
+        </w:rPr>
+        <w:t>Y</w:t>
+      </w:r>
+      <w:r>
+        <w:t xml:space="preserve"> values are the same as the testbench </w:t>
       </w:r>
       <w:r>
         <w:t>–</w:t>
@@ -4705,41 +4601,73 @@
       <w:r>
         <w:t xml:space="preserve"> </w:t>
       </w:r>
-      <w:proofErr w:type="spellStart"/>
-      <w:r>
+      <w:r>
+        <w:rPr>
+          <w:i/>
+          <w:iCs/>
+        </w:rPr>
         <w:t>T</w:t>
       </w:r>
       <w:r>
+        <w:rPr>
+          <w:i/>
+          <w:iCs/>
+        </w:rPr>
         <w:t>bY</w:t>
       </w:r>
-      <w:proofErr w:type="spellEnd"/>
       <w:r>
         <w:t xml:space="preserve">. This figure also encapsulates all the different combinations of the context variables and its resulting output. For example, as annotated on the figure, we have a test case where the arithmetic operation is an ADD with no sign extension, that produces a </w:t>
       </w:r>
-      <w:proofErr w:type="spellStart"/>
-      <w:r>
+      <w:r>
+        <w:rPr>
+          <w:i/>
+          <w:iCs/>
+        </w:rPr>
         <w:t>Cout</w:t>
       </w:r>
-      <w:proofErr w:type="spellEnd"/>
-      <w:r>
-        <w:t xml:space="preserve"> and no Overflow. We also have another test case that showcases SUBTRACT with sign extension</w:t>
+      <w:r>
+        <w:t xml:space="preserve"> and no </w:t>
+      </w:r>
+      <w:r>
+        <w:rPr>
+          <w:i/>
+          <w:iCs/>
+        </w:rPr>
+        <w:t>Overflow</w:t>
+      </w:r>
+      <w:r>
+        <w:t>. We also have another test case that showcases SUBTRACT with sign extension</w:t>
       </w:r>
       <w:r>
         <w:t xml:space="preserve">, that similarly produces a </w:t>
       </w:r>
-      <w:proofErr w:type="spellStart"/>
-      <w:r>
+      <w:r>
+        <w:rPr>
+          <w:i/>
+          <w:iCs/>
+        </w:rPr>
         <w:t>Cout</w:t>
       </w:r>
-      <w:proofErr w:type="spellEnd"/>
-      <w:r>
-        <w:t xml:space="preserve"> with no Overflow, but this time the </w:t>
-      </w:r>
-      <w:proofErr w:type="spellStart"/>
-      <w:r>
+      <w:r>
+        <w:t xml:space="preserve"> with no </w:t>
+      </w:r>
+      <w:r>
+        <w:rPr>
+          <w:i/>
+          <w:iCs/>
+        </w:rPr>
+        <w:t>Overflow</w:t>
+      </w:r>
+      <w:r>
+        <w:t xml:space="preserve">, but this time the </w:t>
+      </w:r>
+      <w:r>
+        <w:rPr>
+          <w:i/>
+          <w:iCs/>
+        </w:rPr>
         <w:t>AltB</w:t>
       </w:r>
-      <w:proofErr w:type="spellEnd"/>
       <w:r>
         <w:t xml:space="preserve"> flag is also set</w:t>
       </w:r>
@@ -4763,7 +4691,7 @@
       <w:pPr>
         <w:pStyle w:val="Heading2"/>
       </w:pPr>
-      <w:bookmarkStart w:id="32" w:name="_Toc37014970"/>
+      <w:bookmarkStart w:id="33" w:name="_Toc37015651"/>
       <w:r>
         <w:rPr>
           <w:noProof/>
@@ -4793,7 +4721,7 @@
                     <pic:cNvPicPr/>
                   </pic:nvPicPr>
                   <pic:blipFill>
-                    <a:blip r:embed="rId30">
+                    <a:blip r:embed="rId28">
                       <a:extLst>
                         <a:ext uri="{28A0092B-C50C-407E-A947-70E740481C1C}">
                           <a14:useLocalDpi xmlns:a14="http://schemas.microsoft.com/office/drawing/2010/main" val="0"/>
@@ -4874,7 +4802,7 @@
                                 <w:noProof/>
                               </w:rPr>
                             </w:pPr>
-                            <w:bookmarkStart w:id="33" w:name="_Toc37014785"/>
+                            <w:bookmarkStart w:id="34" w:name="_Toc37015633"/>
                             <w:r>
                               <w:t xml:space="preserve">Figure </w:t>
                             </w:r>
@@ -4897,14 +4825,9 @@
                               <w:fldChar w:fldCharType="end"/>
                             </w:r>
                             <w:r>
-                              <w:t xml:space="preserve">: RTL synthesized circuit of the </w:t>
+                              <w:t>: RTL synthesized circuit of the ArithUnit</w:t>
                             </w:r>
-                            <w:proofErr w:type="spellStart"/>
-                            <w:r>
-                              <w:t>ArithUnit</w:t>
-                            </w:r>
-                            <w:bookmarkEnd w:id="33"/>
-                            <w:proofErr w:type="spellEnd"/>
+                            <w:bookmarkEnd w:id="34"/>
                           </w:p>
                         </w:txbxContent>
                       </wps:txbx>
@@ -4933,7 +4856,7 @@
                           <w:noProof/>
                         </w:rPr>
                       </w:pPr>
-                      <w:bookmarkStart w:id="34" w:name="_Toc37014785"/>
+                      <w:bookmarkStart w:id="35" w:name="_Toc37015633"/>
                       <w:r>
                         <w:t xml:space="preserve">Figure </w:t>
                       </w:r>
@@ -4956,14 +4879,9 @@
                         <w:fldChar w:fldCharType="end"/>
                       </w:r>
                       <w:r>
-                        <w:t xml:space="preserve">: RTL synthesized circuit of the </w:t>
+                        <w:t>: RTL synthesized circuit of the ArithUnit</w:t>
                       </w:r>
-                      <w:proofErr w:type="spellStart"/>
-                      <w:r>
-                        <w:t>ArithUnit</w:t>
-                      </w:r>
-                      <w:bookmarkEnd w:id="34"/>
-                      <w:proofErr w:type="spellEnd"/>
+                      <w:bookmarkEnd w:id="35"/>
                     </w:p>
                   </w:txbxContent>
                 </v:textbox>
@@ -4976,7 +4894,7 @@
       <w:r>
         <w:t>Circuit Synthesis</w:t>
       </w:r>
-      <w:bookmarkEnd w:id="32"/>
+      <w:bookmarkEnd w:id="33"/>
     </w:p>
     <w:p>
       <w:r>
@@ -5029,7 +4947,7 @@
                                 <w:noProof/>
                               </w:rPr>
                             </w:pPr>
-                            <w:bookmarkStart w:id="35" w:name="_Toc37014786"/>
+                            <w:bookmarkStart w:id="36" w:name="_Toc37015634"/>
                             <w:r>
                               <w:t xml:space="preserve">Figure </w:t>
                             </w:r>
@@ -5052,14 +4970,9 @@
                               <w:fldChar w:fldCharType="end"/>
                             </w:r>
                             <w:r>
-                              <w:t xml:space="preserve">: Panned-out view of the RTL synthesized circuit of the </w:t>
+                              <w:t>: Panned-out view of the RTL synthesized circuit of the ArithUnit</w:t>
                             </w:r>
-                            <w:proofErr w:type="spellStart"/>
-                            <w:r>
-                              <w:t>ArithUnit</w:t>
-                            </w:r>
-                            <w:bookmarkEnd w:id="35"/>
-                            <w:proofErr w:type="spellEnd"/>
+                            <w:bookmarkEnd w:id="36"/>
                           </w:p>
                         </w:txbxContent>
                       </wps:txbx>
@@ -5088,7 +5001,7 @@
                           <w:noProof/>
                         </w:rPr>
                       </w:pPr>
-                      <w:bookmarkStart w:id="36" w:name="_Toc37014786"/>
+                      <w:bookmarkStart w:id="37" w:name="_Toc37015634"/>
                       <w:r>
                         <w:t xml:space="preserve">Figure </w:t>
                       </w:r>
@@ -5111,14 +5024,9 @@
                         <w:fldChar w:fldCharType="end"/>
                       </w:r>
                       <w:r>
-                        <w:t xml:space="preserve">: Panned-out view of the RTL synthesized circuit of the </w:t>
+                        <w:t>: Panned-out view of the RTL synthesized circuit of the ArithUnit</w:t>
                       </w:r>
-                      <w:proofErr w:type="spellStart"/>
-                      <w:r>
-                        <w:t>ArithUnit</w:t>
-                      </w:r>
-                      <w:bookmarkEnd w:id="36"/>
-                      <w:proofErr w:type="spellEnd"/>
+                      <w:bookmarkEnd w:id="37"/>
                     </w:p>
                   </w:txbxContent>
                 </v:textbox>
@@ -5156,7 +5064,7 @@
                     <pic:cNvPicPr/>
                   </pic:nvPicPr>
                   <pic:blipFill>
-                    <a:blip r:embed="rId31">
+                    <a:blip r:embed="rId29">
                       <a:extLst>
                         <a:ext uri="{28A0092B-C50C-407E-A947-70E740481C1C}">
                           <a14:useLocalDpi xmlns:a14="http://schemas.microsoft.com/office/drawing/2010/main" val="0"/>
@@ -5203,11 +5111,13 @@
       <w:r>
         <w:t xml:space="preserve"> represent the RTL synthesized circuit of the </w:t>
       </w:r>
-      <w:proofErr w:type="spellStart"/>
-      <w:r>
+      <w:r>
+        <w:rPr>
+          <w:i/>
+          <w:iCs/>
+        </w:rPr>
         <w:t>ArithUnit</w:t>
       </w:r>
-      <w:proofErr w:type="spellEnd"/>
       <w:r>
         <w:t>.</w:t>
       </w:r>
@@ -5221,21 +5131,19 @@
         <w:t xml:space="preserve"> </w:t>
       </w:r>
       <w:r>
-        <w:t xml:space="preserve">portion of the Unit are mostly </w:t>
+        <w:t xml:space="preserve">portion of the </w:t>
+      </w:r>
+      <w:r>
+        <w:t>u</w:t>
+      </w:r>
+      <w:r>
+        <w:t xml:space="preserve">nit are mostly </w:t>
       </w:r>
       <w:r>
         <w:t>performed</w:t>
       </w:r>
       <w:r>
-        <w:t xml:space="preserve"> in parallel, and only take up two layers of delay before producing </w:t>
-      </w:r>
-      <w:proofErr w:type="gramStart"/>
-      <w:r>
-        <w:t>the final result</w:t>
-      </w:r>
-      <w:proofErr w:type="gramEnd"/>
-      <w:r>
-        <w:t>. The ripple adder</w:t>
+        <w:t xml:space="preserve"> in parallel, and only take up two layers of delay before producing the final result. The ripple adder</w:t>
       </w:r>
       <w:r>
         <w:t xml:space="preserve"> used in this circuit</w:t>
@@ -5267,20 +5175,33 @@
       <w:r>
         <w:t xml:space="preserve">is then used in the </w:t>
       </w:r>
-      <w:proofErr w:type="spellStart"/>
-      <w:r>
+      <w:r>
+        <w:rPr>
+          <w:i/>
+          <w:iCs/>
+        </w:rPr>
         <w:t>ArithUnit</w:t>
       </w:r>
-      <w:proofErr w:type="spellEnd"/>
-      <w:r>
-        <w:t xml:space="preserve"> in the process of obtaining the final output value Y.</w:t>
+      <w:r>
+        <w:t xml:space="preserve"> in the process of obtaining the final output value </w:t>
+      </w:r>
+      <w:r>
+        <w:rPr>
+          <w:i/>
+          <w:iCs/>
+        </w:rPr>
+        <w:t>Y</w:t>
+      </w:r>
+      <w:r>
+        <w:t>.</w:t>
       </w:r>
     </w:p>
     <w:p>
       <w:pPr>
         <w:pStyle w:val="Heading2"/>
       </w:pPr>
-      <w:bookmarkStart w:id="37" w:name="_Toc37014971"/>
+      <w:bookmarkStart w:id="38" w:name="_Toc37014971"/>
+      <w:bookmarkStart w:id="39" w:name="_Toc37015652"/>
       <w:r>
         <w:rPr>
           <w:noProof/>
@@ -5310,7 +5231,7 @@
                     <pic:cNvPicPr/>
                   </pic:nvPicPr>
                   <pic:blipFill>
-                    <a:blip r:embed="rId32">
+                    <a:blip r:embed="rId30">
                       <a:extLst>
                         <a:ext uri="{28A0092B-C50C-407E-A947-70E740481C1C}">
                           <a14:useLocalDpi xmlns:a14="http://schemas.microsoft.com/office/drawing/2010/main" val="0"/>
@@ -5342,14 +5263,15 @@
           </wp:anchor>
         </w:drawing>
       </w:r>
-      <w:bookmarkEnd w:id="37"/>
+      <w:bookmarkEnd w:id="38"/>
+      <w:bookmarkEnd w:id="39"/>
     </w:p>
     <w:p>
       <w:pPr>
         <w:pStyle w:val="Caption"/>
         <w:jc w:val="center"/>
       </w:pPr>
-      <w:bookmarkStart w:id="38" w:name="_Toc37014787"/>
+      <w:bookmarkStart w:id="40" w:name="_Toc37015635"/>
       <w:r>
         <w:t xml:space="preserve">Figure </w:t>
       </w:r>
@@ -5374,13 +5296,13 @@
       <w:r>
         <w:t>: RTL synthesized circuit diagram of Adder</w:t>
       </w:r>
-      <w:bookmarkEnd w:id="38"/>
+      <w:bookmarkEnd w:id="40"/>
     </w:p>
     <w:p>
       <w:pPr>
         <w:pStyle w:val="Heading2"/>
       </w:pPr>
-      <w:bookmarkStart w:id="39" w:name="_Toc37014972"/>
+      <w:bookmarkStart w:id="41" w:name="_Toc37015653"/>
       <w:r>
         <w:rPr>
           <w:noProof/>
@@ -5431,7 +5353,7 @@
                                 <w:noProof/>
                               </w:rPr>
                             </w:pPr>
-                            <w:bookmarkStart w:id="40" w:name="_Toc37014788"/>
+                            <w:bookmarkStart w:id="42" w:name="_Toc37015636"/>
                             <w:r>
                               <w:t xml:space="preserve">Figure </w:t>
                             </w:r>
@@ -5454,22 +5376,9 @@
                               <w:fldChar w:fldCharType="end"/>
                             </w:r>
                             <w:r>
-                              <w:t xml:space="preserve">: </w:t>
+                              <w:t>: TIming Simulation for the ArithUnit</w:t>
                             </w:r>
-                            <w:proofErr w:type="spellStart"/>
-                            <w:r>
-                              <w:t>TIming</w:t>
-                            </w:r>
-                            <w:proofErr w:type="spellEnd"/>
-                            <w:r>
-                              <w:t xml:space="preserve"> Simulation for the </w:t>
-                            </w:r>
-                            <w:proofErr w:type="spellStart"/>
-                            <w:r>
-                              <w:t>ArithUnit</w:t>
-                            </w:r>
-                            <w:bookmarkEnd w:id="40"/>
-                            <w:proofErr w:type="spellEnd"/>
+                            <w:bookmarkEnd w:id="42"/>
                           </w:p>
                         </w:txbxContent>
                       </wps:txbx>
@@ -5498,7 +5407,7 @@
                           <w:noProof/>
                         </w:rPr>
                       </w:pPr>
-                      <w:bookmarkStart w:id="41" w:name="_Toc37014788"/>
+                      <w:bookmarkStart w:id="43" w:name="_Toc37015636"/>
                       <w:r>
                         <w:t xml:space="preserve">Figure </w:t>
                       </w:r>
@@ -5521,22 +5430,9 @@
                         <w:fldChar w:fldCharType="end"/>
                       </w:r>
                       <w:r>
-                        <w:t xml:space="preserve">: </w:t>
+                        <w:t>: TIming Simulation for the ArithUnit</w:t>
                       </w:r>
-                      <w:proofErr w:type="spellStart"/>
-                      <w:r>
-                        <w:t>TIming</w:t>
-                      </w:r>
-                      <w:proofErr w:type="spellEnd"/>
-                      <w:r>
-                        <w:t xml:space="preserve"> Simulation for the </w:t>
-                      </w:r>
-                      <w:proofErr w:type="spellStart"/>
-                      <w:r>
-                        <w:t>ArithUnit</w:t>
-                      </w:r>
-                      <w:bookmarkEnd w:id="41"/>
-                      <w:proofErr w:type="spellEnd"/>
+                      <w:bookmarkEnd w:id="43"/>
                     </w:p>
                   </w:txbxContent>
                 </v:textbox>
@@ -5549,7 +5445,7 @@
       <w:r>
         <w:t>Timing Simulations</w:t>
       </w:r>
-      <w:bookmarkEnd w:id="39"/>
+      <w:bookmarkEnd w:id="41"/>
     </w:p>
     <w:p>
       <w:r>
@@ -5572,7 +5468,7 @@
                     <pic:cNvPicPr/>
                   </pic:nvPicPr>
                   <pic:blipFill>
-                    <a:blip r:embed="rId33">
+                    <a:blip r:embed="rId31">
                       <a:extLst>
                         <a:ext uri="{28A0092B-C50C-407E-A947-70E740481C1C}">
                           <a14:useLocalDpi xmlns:a14="http://schemas.microsoft.com/office/drawing/2010/main" val="0"/>
@@ -5606,11 +5502,13 @@
       <w:r>
         <w:t xml:space="preserve"> timing of the </w:t>
       </w:r>
-      <w:proofErr w:type="spellStart"/>
-      <w:r>
+      <w:r>
+        <w:rPr>
+          <w:i/>
+          <w:iCs/>
+        </w:rPr>
         <w:t>ArithUnit</w:t>
       </w:r>
-      <w:proofErr w:type="spellEnd"/>
       <w:r>
         <w:t xml:space="preserve"> can be verified by observing that </w:t>
       </w:r>
@@ -5675,12 +5573,12 @@
         <w:pStyle w:val="Heading1"/>
         <w:spacing w:after="240"/>
       </w:pPr>
-      <w:bookmarkStart w:id="42" w:name="_Toc37014973"/>
+      <w:bookmarkStart w:id="44" w:name="_Toc37015654"/>
       <w:r>
         <w:lastRenderedPageBreak/>
         <w:t>Conclusion</w:t>
       </w:r>
-      <w:bookmarkEnd w:id="42"/>
+      <w:bookmarkEnd w:id="44"/>
     </w:p>
     <w:p>
       <w:pPr>
@@ -5715,7 +5613,7 @@
       <w:pPr>
         <w:pStyle w:val="Heading1"/>
       </w:pPr>
-      <w:bookmarkStart w:id="43" w:name="_Toc37014974"/>
+      <w:bookmarkStart w:id="45" w:name="_Toc37015655"/>
       <w:r>
         <w:lastRenderedPageBreak/>
         <w:t>Appendi</w:t>
@@ -5723,105 +5621,136 @@
       <w:r>
         <w:t>x</w:t>
       </w:r>
-      <w:bookmarkEnd w:id="43"/>
+      <w:bookmarkEnd w:id="45"/>
     </w:p>
     <w:p>
       <w:pPr>
         <w:pStyle w:val="Heading2"/>
       </w:pPr>
-      <w:bookmarkStart w:id="44" w:name="_Ref36938591"/>
-      <w:bookmarkStart w:id="45" w:name="_Toc37014975"/>
+      <w:bookmarkStart w:id="46" w:name="_Ref36938591"/>
+      <w:bookmarkStart w:id="47" w:name="_Toc37015656"/>
       <w:r>
         <w:t xml:space="preserve">Appendix A: </w:t>
       </w:r>
       <w:r>
         <w:t>Logic Gates</w:t>
       </w:r>
-      <w:bookmarkEnd w:id="44"/>
-      <w:bookmarkEnd w:id="45"/>
+      <w:bookmarkEnd w:id="46"/>
+      <w:bookmarkEnd w:id="47"/>
     </w:p>
     <w:p>
       <w:r>
         <w:t xml:space="preserve">Inside the </w:t>
-      </w:r>
-      <w:proofErr w:type="spellStart"/>
-      <w:r>
-        <w:t>LogicUnit</w:t>
-      </w:r>
-      <w:proofErr w:type="spellEnd"/>
-      <w:r>
-        <w:t>, the logic gates.</w:t>
-      </w:r>
-    </w:p>
-    <w:p>
-      <w:r>
-        <w:t xml:space="preserve">The operators </w:t>
       </w:r>
       <w:r>
         <w:rPr>
           <w:i/>
           <w:iCs/>
         </w:rPr>
-        <w:t>and</w:t>
-      </w:r>
-      <w:r>
-        <w:t xml:space="preserve">, </w:t>
+        <w:t>LogicUnit</w:t>
+      </w:r>
+      <w:r>
+        <w:t>, the logic gates</w:t>
+      </w:r>
+      <w:r>
+        <w:t xml:space="preserve"> are represented by three entities, </w:t>
       </w:r>
       <w:r>
         <w:rPr>
           <w:i/>
           <w:iCs/>
         </w:rPr>
-        <w:t>or</w:t>
-      </w:r>
-      <w:r>
-        <w:t xml:space="preserve"> and </w:t>
-      </w:r>
-      <w:proofErr w:type="spellStart"/>
+        <w:t>AndGate</w:t>
+      </w:r>
+      <w:r>
+        <w:t xml:space="preserve">, </w:t>
+      </w:r>
       <w:r>
         <w:rPr>
           <w:i/>
           <w:iCs/>
         </w:rPr>
-        <w:t>xor</w:t>
-      </w:r>
-      <w:proofErr w:type="spellEnd"/>
-      <w:r>
-        <w:t xml:space="preserve"> are available in the IEEE standardised library. The logic gates entity interfaces and implementation for </w:t>
-      </w:r>
-      <w:proofErr w:type="spellStart"/>
+        <w:t>OrGate</w:t>
+      </w:r>
+      <w:r>
+        <w:t xml:space="preserve"> and </w:t>
+      </w:r>
       <w:r>
         <w:rPr>
           <w:i/>
           <w:iCs/>
         </w:rPr>
-        <w:t>AndGate</w:t>
-      </w:r>
-      <w:proofErr w:type="spellEnd"/>
-      <w:r>
-        <w:t xml:space="preserve">, </w:t>
-      </w:r>
-      <w:proofErr w:type="spellStart"/>
+        <w:t>XorGate</w:t>
+      </w:r>
+      <w:r>
+        <w:t>. They are use t</w:t>
+      </w:r>
+      <w:r>
+        <w:t xml:space="preserve">he operators </w:t>
+      </w:r>
       <w:r>
         <w:rPr>
           <w:i/>
           <w:iCs/>
         </w:rPr>
-        <w:t>OrGate</w:t>
-      </w:r>
-      <w:proofErr w:type="spellEnd"/>
-      <w:r>
-        <w:t xml:space="preserve"> and </w:t>
-      </w:r>
-      <w:proofErr w:type="spellStart"/>
+        <w:t>and</w:t>
+      </w:r>
+      <w:r>
+        <w:t xml:space="preserve">, </w:t>
+      </w:r>
       <w:r>
         <w:rPr>
           <w:i/>
           <w:iCs/>
         </w:rPr>
+        <w:t>or</w:t>
+      </w:r>
+      <w:r>
+        <w:t xml:space="preserve"> and </w:t>
+      </w:r>
+      <w:r>
+        <w:rPr>
+          <w:i/>
+          <w:iCs/>
+        </w:rPr>
+        <w:t>xor</w:t>
+      </w:r>
+      <w:r>
+        <w:t xml:space="preserve"> </w:t>
+      </w:r>
+      <w:r>
+        <w:t>which a</w:t>
+      </w:r>
+      <w:r>
+        <w:t xml:space="preserve">re available in the IEEE standardised library. The logic gates entity interfaces and implementation for </w:t>
+      </w:r>
+      <w:r>
+        <w:rPr>
+          <w:i/>
+          <w:iCs/>
+        </w:rPr>
+        <w:t>AndGate</w:t>
+      </w:r>
+      <w:r>
+        <w:t xml:space="preserve">, </w:t>
+      </w:r>
+      <w:r>
+        <w:rPr>
+          <w:i/>
+          <w:iCs/>
+        </w:rPr>
+        <w:t>OrGate</w:t>
+      </w:r>
+      <w:r>
+        <w:t xml:space="preserve"> and </w:t>
+      </w:r>
+      <w:r>
+        <w:rPr>
+          <w:i/>
+          <w:iCs/>
+        </w:rPr>
         <w:t>XorGate</w:t>
       </w:r>
-      <w:proofErr w:type="spellEnd"/>
       <w:r>
         <w:t xml:space="preserve"> is represented in </w:t>
       </w:r>
@@ -5925,7 +5854,7 @@
                     </pic:cNvPicPr>
                   </pic:nvPicPr>
                   <pic:blipFill>
-                    <a:blip r:embed="rId34">
+                    <a:blip r:embed="rId32">
                       <a:extLst>
                         <a:ext uri="{28A0092B-C50C-407E-A947-70E740481C1C}">
                           <a14:useLocalDpi xmlns:a14="http://schemas.microsoft.com/office/drawing/2010/main" val="0"/>
@@ -5962,8 +5891,8 @@
         <w:pStyle w:val="Caption"/>
         <w:jc w:val="center"/>
       </w:pPr>
-      <w:bookmarkStart w:id="46" w:name="_Ref36937746"/>
-      <w:bookmarkStart w:id="47" w:name="_Toc37014789"/>
+      <w:bookmarkStart w:id="48" w:name="_Ref36937746"/>
+      <w:bookmarkStart w:id="49" w:name="_Toc37015637"/>
       <w:r>
         <w:t xml:space="preserve">Figure </w:t>
       </w:r>
@@ -5985,16 +5914,11 @@
       <w:r>
         <w:fldChar w:fldCharType="end"/>
       </w:r>
-      <w:bookmarkEnd w:id="46"/>
-      <w:r>
-        <w:t xml:space="preserve">: VHDL Interface and Implementation of </w:t>
-      </w:r>
-      <w:proofErr w:type="spellStart"/>
-      <w:r>
-        <w:t>AndGate</w:t>
-      </w:r>
-      <w:bookmarkEnd w:id="47"/>
-      <w:proofErr w:type="spellEnd"/>
+      <w:bookmarkEnd w:id="48"/>
+      <w:r>
+        <w:t>: VHDL Interface and Implementation of AndGate</w:t>
+      </w:r>
+      <w:bookmarkEnd w:id="49"/>
     </w:p>
     <w:p>
       <w:pPr>
@@ -6023,7 +5947,7 @@
                     </pic:cNvPicPr>
                   </pic:nvPicPr>
                   <pic:blipFill>
-                    <a:blip r:embed="rId35">
+                    <a:blip r:embed="rId33">
                       <a:extLst>
                         <a:ext uri="{28A0092B-C50C-407E-A947-70E740481C1C}">
                           <a14:useLocalDpi xmlns:a14="http://schemas.microsoft.com/office/drawing/2010/main" val="0"/>
@@ -6060,8 +5984,8 @@
         <w:pStyle w:val="Caption"/>
         <w:jc w:val="center"/>
       </w:pPr>
-      <w:bookmarkStart w:id="48" w:name="_Ref36937753"/>
-      <w:bookmarkStart w:id="49" w:name="_Toc37014790"/>
+      <w:bookmarkStart w:id="50" w:name="_Ref36937753"/>
+      <w:bookmarkStart w:id="51" w:name="_Toc37015638"/>
       <w:r>
         <w:t xml:space="preserve">Figure </w:t>
       </w:r>
@@ -6083,16 +6007,11 @@
       <w:r>
         <w:fldChar w:fldCharType="end"/>
       </w:r>
-      <w:bookmarkEnd w:id="48"/>
-      <w:r>
-        <w:t xml:space="preserve">: VHDL Interface and Implementation of </w:t>
-      </w:r>
-      <w:proofErr w:type="spellStart"/>
-      <w:r>
-        <w:t>OrGate</w:t>
-      </w:r>
-      <w:bookmarkEnd w:id="49"/>
-      <w:proofErr w:type="spellEnd"/>
+      <w:bookmarkEnd w:id="50"/>
+      <w:r>
+        <w:t>: VHDL Interface and Implementation of OrGate</w:t>
+      </w:r>
+      <w:bookmarkEnd w:id="51"/>
     </w:p>
     <w:p>
       <w:pPr>
@@ -6122,7 +6041,7 @@
                     </pic:cNvPicPr>
                   </pic:nvPicPr>
                   <pic:blipFill>
-                    <a:blip r:embed="rId36">
+                    <a:blip r:embed="rId34">
                       <a:extLst>
                         <a:ext uri="{28A0092B-C50C-407E-A947-70E740481C1C}">
                           <a14:useLocalDpi xmlns:a14="http://schemas.microsoft.com/office/drawing/2010/main" val="0"/>
@@ -6159,8 +6078,8 @@
         <w:pStyle w:val="Caption"/>
         <w:jc w:val="center"/>
       </w:pPr>
-      <w:bookmarkStart w:id="50" w:name="_Ref36937758"/>
-      <w:bookmarkStart w:id="51" w:name="_Toc37014791"/>
+      <w:bookmarkStart w:id="52" w:name="_Ref36937758"/>
+      <w:bookmarkStart w:id="53" w:name="_Toc37015639"/>
       <w:r>
         <w:t xml:space="preserve">Figure </w:t>
       </w:r>
@@ -6182,16 +6101,11 @@
       <w:r>
         <w:fldChar w:fldCharType="end"/>
       </w:r>
-      <w:bookmarkEnd w:id="50"/>
-      <w:r>
-        <w:t xml:space="preserve">: VHDL Interface and Implementation of </w:t>
-      </w:r>
-      <w:proofErr w:type="spellStart"/>
-      <w:r>
-        <w:t>XorGate</w:t>
-      </w:r>
-      <w:bookmarkEnd w:id="51"/>
-      <w:proofErr w:type="spellEnd"/>
+      <w:bookmarkEnd w:id="52"/>
+      <w:r>
+        <w:t>: VHDL Interface and Implementation of XorGate</w:t>
+      </w:r>
+      <w:bookmarkEnd w:id="53"/>
     </w:p>
     <w:p>
       <w:r>
@@ -6252,7 +6166,7 @@
                     </pic:cNvPicPr>
                   </pic:nvPicPr>
                   <pic:blipFill>
-                    <a:blip r:embed="rId37" cstate="print">
+                    <a:blip r:embed="rId35" cstate="print">
                       <a:extLst>
                         <a:ext uri="{28A0092B-C50C-407E-A947-70E740481C1C}">
                           <a14:useLocalDpi xmlns:a14="http://schemas.microsoft.com/office/drawing/2010/main" val="0"/>
@@ -6289,8 +6203,8 @@
         <w:pStyle w:val="Caption"/>
         <w:jc w:val="center"/>
       </w:pPr>
-      <w:bookmarkStart w:id="52" w:name="_Ref36950643"/>
-      <w:bookmarkStart w:id="53" w:name="_Toc37014792"/>
+      <w:bookmarkStart w:id="54" w:name="_Ref36950643"/>
+      <w:bookmarkStart w:id="55" w:name="_Toc37015640"/>
       <w:r>
         <w:t xml:space="preserve">Figure </w:t>
       </w:r>
@@ -6312,35 +6226,11 @@
       <w:r>
         <w:fldChar w:fldCharType="end"/>
       </w:r>
-      <w:bookmarkEnd w:id="52"/>
-      <w:r>
-        <w:t xml:space="preserve">: Synthesised Circuits of </w:t>
-      </w:r>
-      <w:proofErr w:type="spellStart"/>
-      <w:r>
-        <w:t>AndGates</w:t>
-      </w:r>
-      <w:proofErr w:type="spellEnd"/>
-      <w:r>
-        <w:t xml:space="preserve">, </w:t>
-      </w:r>
-      <w:proofErr w:type="spellStart"/>
-      <w:r>
-        <w:t>OrGates</w:t>
-      </w:r>
-      <w:proofErr w:type="spellEnd"/>
-      <w:r>
-        <w:t xml:space="preserve"> and </w:t>
-      </w:r>
-      <w:proofErr w:type="spellStart"/>
-      <w:r>
-        <w:t>XorGates</w:t>
-      </w:r>
-      <w:proofErr w:type="spellEnd"/>
-      <w:r>
-        <w:t xml:space="preserve"> respectively</w:t>
-      </w:r>
-      <w:bookmarkEnd w:id="53"/>
+      <w:bookmarkEnd w:id="54"/>
+      <w:r>
+        <w:t>: Synthesised Circuits of AndGates, OrGates and XorGates respectively</w:t>
+      </w:r>
+      <w:bookmarkEnd w:id="55"/>
     </w:p>
     <w:p>
       <w:r>
@@ -6352,11 +6242,11 @@
       <w:pPr>
         <w:pStyle w:val="Heading1"/>
       </w:pPr>
-      <w:bookmarkStart w:id="54" w:name="_Toc37014976"/>
+      <w:bookmarkStart w:id="56" w:name="_Toc37015657"/>
       <w:r>
         <w:t>Table of Tables</w:t>
       </w:r>
-      <w:bookmarkEnd w:id="54"/>
+      <w:bookmarkEnd w:id="56"/>
     </w:p>
     <w:p>
       <w:pPr>
@@ -6378,7 +6268,7 @@
       <w:r>
         <w:fldChar w:fldCharType="separate"/>
       </w:r>
-      <w:hyperlink w:anchor="_Toc37004016" w:history="1">
+      <w:hyperlink w:anchor="_Toc37015641" w:history="1">
         <w:r>
           <w:rPr>
             <w:rStyle w:val="Hyperlink"/>
@@ -6406,7 +6296,7 @@
             <w:noProof/>
             <w:webHidden/>
           </w:rPr>
-          <w:instrText xml:space="preserve"> PAGEREF _Toc37004016 \h </w:instrText>
+          <w:instrText xml:space="preserve"> PAGEREF _Toc37015641 \h </w:instrText>
         </w:r>
         <w:r>
           <w:rPr>
@@ -6447,11 +6337,11 @@
       <w:r>
         <w:t xml:space="preserve"> </w:t>
       </w:r>
-      <w:bookmarkStart w:id="55" w:name="_Toc37014977"/>
+      <w:bookmarkStart w:id="57" w:name="_Toc37015658"/>
       <w:r>
         <w:t>Table of Figures</w:t>
       </w:r>
-      <w:bookmarkEnd w:id="55"/>
+      <w:bookmarkEnd w:id="57"/>
     </w:p>
     <w:p>
       <w:pPr>
@@ -6473,7 +6363,7 @@
       <w:r>
         <w:fldChar w:fldCharType="separate"/>
       </w:r>
-      <w:hyperlink w:anchor="_Toc37014771" w:history="1">
+      <w:hyperlink w:anchor="_Toc37015619" w:history="1">
         <w:r>
           <w:rPr>
             <w:rStyle w:val="Hyperlink"/>
@@ -6501,7 +6391,7 @@
             <w:noProof/>
             <w:webHidden/>
           </w:rPr>
-          <w:instrText xml:space="preserve"> PAGEREF _Toc37014771 \h </w:instrText>
+          <w:instrText xml:space="preserve"> PAGEREF _Toc37015619 \h </w:instrText>
         </w:r>
         <w:r>
           <w:rPr>
@@ -6543,7 +6433,7 @@
           <w:noProof/>
         </w:rPr>
       </w:pPr>
-      <w:hyperlink w:anchor="_Toc37014772" w:history="1">
+      <w:hyperlink w:anchor="_Toc37015620" w:history="1">
         <w:r>
           <w:rPr>
             <w:rStyle w:val="Hyperlink"/>
@@ -6571,7 +6461,7 @@
             <w:noProof/>
             <w:webHidden/>
           </w:rPr>
-          <w:instrText xml:space="preserve"> PAGEREF _Toc37014772 \h </w:instrText>
+          <w:instrText xml:space="preserve"> PAGEREF _Toc37015620 \h </w:instrText>
         </w:r>
         <w:r>
           <w:rPr>
@@ -6613,7 +6503,7 @@
           <w:noProof/>
         </w:rPr>
       </w:pPr>
-      <w:hyperlink w:anchor="_Toc37014773" w:history="1">
+      <w:hyperlink w:anchor="_Toc37015621" w:history="1">
         <w:r>
           <w:rPr>
             <w:rStyle w:val="Hyperlink"/>
@@ -6641,7 +6531,7 @@
             <w:noProof/>
             <w:webHidden/>
           </w:rPr>
-          <w:instrText xml:space="preserve"> PAGEREF _Toc37014773 \h </w:instrText>
+          <w:instrText xml:space="preserve"> PAGEREF _Toc37015621 \h </w:instrText>
         </w:r>
         <w:r>
           <w:rPr>
@@ -6683,7 +6573,7 @@
           <w:noProof/>
         </w:rPr>
       </w:pPr>
-      <w:hyperlink w:anchor="_Toc37014774" w:history="1">
+      <w:hyperlink w:anchor="_Toc37015622" w:history="1">
         <w:r>
           <w:rPr>
             <w:rStyle w:val="Hyperlink"/>
@@ -6711,7 +6601,7 @@
             <w:noProof/>
             <w:webHidden/>
           </w:rPr>
-          <w:instrText xml:space="preserve"> PAGEREF _Toc37014774 \h </w:instrText>
+          <w:instrText xml:space="preserve"> PAGEREF _Toc37015622 \h </w:instrText>
         </w:r>
         <w:r>
           <w:rPr>
@@ -6753,7 +6643,7 @@
           <w:noProof/>
         </w:rPr>
       </w:pPr>
-      <w:hyperlink w:anchor="_Toc37014775" w:history="1">
+      <w:hyperlink w:anchor="_Toc37015623" w:history="1">
         <w:r>
           <w:rPr>
             <w:rStyle w:val="Hyperlink"/>
@@ -6781,7 +6671,7 @@
             <w:noProof/>
             <w:webHidden/>
           </w:rPr>
-          <w:instrText xml:space="preserve"> PAGEREF _Toc37014775 \h </w:instrText>
+          <w:instrText xml:space="preserve"> PAGEREF _Toc37015623 \h </w:instrText>
         </w:r>
         <w:r>
           <w:rPr>
@@ -6823,7 +6713,7 @@
           <w:noProof/>
         </w:rPr>
       </w:pPr>
-      <w:hyperlink w:anchor="_Toc37014776" w:history="1">
+      <w:hyperlink w:anchor="_Toc37015624" w:history="1">
         <w:r>
           <w:rPr>
             <w:rStyle w:val="Hyperlink"/>
@@ -6851,7 +6741,7 @@
             <w:noProof/>
             <w:webHidden/>
           </w:rPr>
-          <w:instrText xml:space="preserve"> PAGEREF _Toc37014776 \h </w:instrText>
+          <w:instrText xml:space="preserve"> PAGEREF _Toc37015624 \h </w:instrText>
         </w:r>
         <w:r>
           <w:rPr>
@@ -6893,7 +6783,7 @@
           <w:noProof/>
         </w:rPr>
       </w:pPr>
-      <w:hyperlink w:anchor="_Toc37014777" w:history="1">
+      <w:hyperlink w:anchor="_Toc37015625" w:history="1">
         <w:r>
           <w:rPr>
             <w:rStyle w:val="Hyperlink"/>
@@ -6921,7 +6811,7 @@
             <w:noProof/>
             <w:webHidden/>
           </w:rPr>
-          <w:instrText xml:space="preserve"> PAGEREF _Toc37014777 \h </w:instrText>
+          <w:instrText xml:space="preserve"> PAGEREF _Toc37015625 \h </w:instrText>
         </w:r>
         <w:r>
           <w:rPr>
@@ -6963,7 +6853,7 @@
           <w:noProof/>
         </w:rPr>
       </w:pPr>
-      <w:hyperlink w:anchor="_Toc37014778" w:history="1">
+      <w:hyperlink w:anchor="_Toc37015626" w:history="1">
         <w:r>
           <w:rPr>
             <w:rStyle w:val="Hyperlink"/>
@@ -6991,7 +6881,7 @@
             <w:noProof/>
             <w:webHidden/>
           </w:rPr>
-          <w:instrText xml:space="preserve"> PAGEREF _Toc37014778 \h </w:instrText>
+          <w:instrText xml:space="preserve"> PAGEREF _Toc37015626 \h </w:instrText>
         </w:r>
         <w:r>
           <w:rPr>
@@ -7033,7 +6923,7 @@
           <w:noProof/>
         </w:rPr>
       </w:pPr>
-      <w:hyperlink w:anchor="_Toc37014779" w:history="1">
+      <w:hyperlink w:anchor="_Toc37015627" w:history="1">
         <w:r>
           <w:rPr>
             <w:rStyle w:val="Hyperlink"/>
@@ -7061,7 +6951,7 @@
             <w:noProof/>
             <w:webHidden/>
           </w:rPr>
-          <w:instrText xml:space="preserve"> PAGEREF _Toc37014779 \h </w:instrText>
+          <w:instrText xml:space="preserve"> PAGEREF _Toc37015627 \h </w:instrText>
         </w:r>
         <w:r>
           <w:rPr>
@@ -7103,7 +6993,7 @@
           <w:noProof/>
         </w:rPr>
       </w:pPr>
-      <w:hyperlink w:anchor="_Toc37014780" w:history="1">
+      <w:hyperlink w:anchor="_Toc37015628" w:history="1">
         <w:r>
           <w:rPr>
             <w:rStyle w:val="Hyperlink"/>
@@ -7131,7 +7021,7 @@
             <w:noProof/>
             <w:webHidden/>
           </w:rPr>
-          <w:instrText xml:space="preserve"> PAGEREF _Toc37014780 \h </w:instrText>
+          <w:instrText xml:space="preserve"> PAGEREF _Toc37015628 \h </w:instrText>
         </w:r>
         <w:r>
           <w:rPr>
@@ -7173,7 +7063,7 @@
           <w:noProof/>
         </w:rPr>
       </w:pPr>
-      <w:hyperlink w:anchor="_Toc37014781" w:history="1">
+      <w:hyperlink w:anchor="_Toc37015629" w:history="1">
         <w:r>
           <w:rPr>
             <w:rStyle w:val="Hyperlink"/>
@@ -7201,7 +7091,7 @@
             <w:noProof/>
             <w:webHidden/>
           </w:rPr>
-          <w:instrText xml:space="preserve"> PAGEREF _Toc37014781 \h </w:instrText>
+          <w:instrText xml:space="preserve"> PAGEREF _Toc37015629 \h </w:instrText>
         </w:r>
         <w:r>
           <w:rPr>
@@ -7243,7 +7133,7 @@
           <w:noProof/>
         </w:rPr>
       </w:pPr>
-      <w:hyperlink w:anchor="_Toc37014782" w:history="1">
+      <w:hyperlink w:anchor="_Toc37015630" w:history="1">
         <w:r>
           <w:rPr>
             <w:rStyle w:val="Hyperlink"/>
@@ -7271,7 +7161,7 @@
             <w:noProof/>
             <w:webHidden/>
           </w:rPr>
-          <w:instrText xml:space="preserve"> PAGEREF _Toc37014782 \h </w:instrText>
+          <w:instrText xml:space="preserve"> PAGEREF _Toc37015630 \h </w:instrText>
         </w:r>
         <w:r>
           <w:rPr>
@@ -7313,7 +7203,7 @@
           <w:noProof/>
         </w:rPr>
       </w:pPr>
-      <w:hyperlink w:anchor="_Toc37014783" w:history="1">
+      <w:hyperlink w:anchor="_Toc37015631" w:history="1">
         <w:r>
           <w:rPr>
             <w:rStyle w:val="Hyperlink"/>
@@ -7341,7 +7231,7 @@
             <w:noProof/>
             <w:webHidden/>
           </w:rPr>
-          <w:instrText xml:space="preserve"> PAGEREF _Toc37014783 \h </w:instrText>
+          <w:instrText xml:space="preserve"> PAGEREF _Toc37015631 \h </w:instrText>
         </w:r>
         <w:r>
           <w:rPr>
@@ -7383,7 +7273,7 @@
           <w:noProof/>
         </w:rPr>
       </w:pPr>
-      <w:hyperlink w:anchor="_Toc37014784" w:history="1">
+      <w:hyperlink w:anchor="_Toc37015632" w:history="1">
         <w:r>
           <w:rPr>
             <w:rStyle w:val="Hyperlink"/>
@@ -7411,7 +7301,7 @@
             <w:noProof/>
             <w:webHidden/>
           </w:rPr>
-          <w:instrText xml:space="preserve"> PAGEREF _Toc37014784 \h </w:instrText>
+          <w:instrText xml:space="preserve"> PAGEREF _Toc37015632 \h </w:instrText>
         </w:r>
         <w:r>
           <w:rPr>
@@ -7453,7 +7343,7 @@
           <w:noProof/>
         </w:rPr>
       </w:pPr>
-      <w:hyperlink r:id="rId38" w:anchor="_Toc37014785" w:history="1">
+      <w:hyperlink r:id="rId36" w:anchor="_Toc37015633" w:history="1">
         <w:r>
           <w:rPr>
             <w:rStyle w:val="Hyperlink"/>
@@ -7481,7 +7371,7 @@
             <w:noProof/>
             <w:webHidden/>
           </w:rPr>
-          <w:instrText xml:space="preserve"> PAGEREF _Toc37014785 \h </w:instrText>
+          <w:instrText xml:space="preserve"> PAGEREF _Toc37015633 \h </w:instrText>
         </w:r>
         <w:r>
           <w:rPr>
@@ -7523,7 +7413,7 @@
           <w:noProof/>
         </w:rPr>
       </w:pPr>
-      <w:hyperlink r:id="rId39" w:anchor="_Toc37014786" w:history="1">
+      <w:hyperlink r:id="rId37" w:anchor="_Toc37015634" w:history="1">
         <w:r>
           <w:rPr>
             <w:rStyle w:val="Hyperlink"/>
@@ -7551,7 +7441,7 @@
             <w:noProof/>
             <w:webHidden/>
           </w:rPr>
-          <w:instrText xml:space="preserve"> PAGEREF _Toc37014786 \h </w:instrText>
+          <w:instrText xml:space="preserve"> PAGEREF _Toc37015634 \h </w:instrText>
         </w:r>
         <w:r>
           <w:rPr>
@@ -7593,7 +7483,7 @@
           <w:noProof/>
         </w:rPr>
       </w:pPr>
-      <w:hyperlink w:anchor="_Toc37014787" w:history="1">
+      <w:hyperlink w:anchor="_Toc37015635" w:history="1">
         <w:r>
           <w:rPr>
             <w:rStyle w:val="Hyperlink"/>
@@ -7621,7 +7511,7 @@
             <w:noProof/>
             <w:webHidden/>
           </w:rPr>
-          <w:instrText xml:space="preserve"> PAGEREF _Toc37014787 \h </w:instrText>
+          <w:instrText xml:space="preserve"> PAGEREF _Toc37015635 \h </w:instrText>
         </w:r>
         <w:r>
           <w:rPr>
@@ -7663,7 +7553,7 @@
           <w:noProof/>
         </w:rPr>
       </w:pPr>
-      <w:hyperlink r:id="rId40" w:anchor="_Toc37014788" w:history="1">
+      <w:hyperlink r:id="rId38" w:anchor="_Toc37015636" w:history="1">
         <w:r>
           <w:rPr>
             <w:rStyle w:val="Hyperlink"/>
@@ -7691,7 +7581,7 @@
             <w:noProof/>
             <w:webHidden/>
           </w:rPr>
-          <w:instrText xml:space="preserve"> PAGEREF _Toc37014788 \h </w:instrText>
+          <w:instrText xml:space="preserve"> PAGEREF _Toc37015636 \h </w:instrText>
         </w:r>
         <w:r>
           <w:rPr>
@@ -7733,7 +7623,7 @@
           <w:noProof/>
         </w:rPr>
       </w:pPr>
-      <w:hyperlink w:anchor="_Toc37014789" w:history="1">
+      <w:hyperlink w:anchor="_Toc37015637" w:history="1">
         <w:r>
           <w:rPr>
             <w:rStyle w:val="Hyperlink"/>
@@ -7761,7 +7651,7 @@
             <w:noProof/>
             <w:webHidden/>
           </w:rPr>
-          <w:instrText xml:space="preserve"> PAGEREF _Toc37014789 \h </w:instrText>
+          <w:instrText xml:space="preserve"> PAGEREF _Toc37015637 \h </w:instrText>
         </w:r>
         <w:r>
           <w:rPr>
@@ -7803,7 +7693,7 @@
           <w:noProof/>
         </w:rPr>
       </w:pPr>
-      <w:hyperlink w:anchor="_Toc37014790" w:history="1">
+      <w:hyperlink w:anchor="_Toc37015638" w:history="1">
         <w:r>
           <w:rPr>
             <w:rStyle w:val="Hyperlink"/>
@@ -7831,7 +7721,7 @@
             <w:noProof/>
             <w:webHidden/>
           </w:rPr>
-          <w:instrText xml:space="preserve"> PAGEREF _Toc37014790 \h </w:instrText>
+          <w:instrText xml:space="preserve"> PAGEREF _Toc37015638 \h </w:instrText>
         </w:r>
         <w:r>
           <w:rPr>
@@ -7873,7 +7763,7 @@
           <w:noProof/>
         </w:rPr>
       </w:pPr>
-      <w:hyperlink w:anchor="_Toc37014791" w:history="1">
+      <w:hyperlink w:anchor="_Toc37015639" w:history="1">
         <w:r>
           <w:rPr>
             <w:rStyle w:val="Hyperlink"/>
@@ -7901,7 +7791,7 @@
             <w:noProof/>
             <w:webHidden/>
           </w:rPr>
-          <w:instrText xml:space="preserve"> PAGEREF _Toc37014791 \h </w:instrText>
+          <w:instrText xml:space="preserve"> PAGEREF _Toc37015639 \h </w:instrText>
         </w:r>
         <w:r>
           <w:rPr>
@@ -7943,7 +7833,7 @@
           <w:noProof/>
         </w:rPr>
       </w:pPr>
-      <w:hyperlink w:anchor="_Toc37014792" w:history="1">
+      <w:hyperlink w:anchor="_Toc37015640" w:history="1">
         <w:r>
           <w:rPr>
             <w:rStyle w:val="Hyperlink"/>
@@ -7971,7 +7861,7 @@
             <w:noProof/>
             <w:webHidden/>
           </w:rPr>
-          <w:instrText xml:space="preserve"> PAGEREF _Toc37014792 \h </w:instrText>
+          <w:instrText xml:space="preserve"> PAGEREF _Toc37015640 \h </w:instrText>
         </w:r>
         <w:r>
           <w:rPr>
@@ -8258,6 +8148,7 @@
                             <w:dataBinding w:prefixMappings="xmlns:ns0='http://purl.org/dc/elements/1.1/' xmlns:ns1='http://schemas.openxmlformats.org/package/2006/metadata/core-properties' " w:xpath="/ns1:coreProperties[1]/ns0:title[1]" w:storeItemID="{6C3C8BC8-F283-45AE-878A-BAB7291924A1}"/>
                             <w:text/>
                           </w:sdtPr>
+                          <w:sdtEndPr/>
                           <w:sdtContent>
                             <w:p>
                               <w:pPr>
@@ -8319,6 +8210,7 @@
                       <w:dataBinding w:prefixMappings="xmlns:ns0='http://purl.org/dc/elements/1.1/' xmlns:ns1='http://schemas.openxmlformats.org/package/2006/metadata/core-properties' " w:xpath="/ns1:coreProperties[1]/ns0:title[1]" w:storeItemID="{6C3C8BC8-F283-45AE-878A-BAB7291924A1}"/>
                       <w:text/>
                     </w:sdtPr>
+                    <w:sdtEndPr/>
                     <w:sdtContent>
                       <w:p>
                         <w:pPr>
@@ -8430,6 +8322,7 @@
                             <w:dataBinding w:prefixMappings="xmlns:ns0='http://purl.org/dc/elements/1.1/' xmlns:ns1='http://schemas.openxmlformats.org/package/2006/metadata/core-properties' " w:xpath="/ns1:coreProperties[1]/ns0:title[1]" w:storeItemID="{6C3C8BC8-F283-45AE-878A-BAB7291924A1}"/>
                             <w:text/>
                           </w:sdtPr>
+                          <w:sdtEndPr/>
                           <w:sdtContent>
                             <w:p>
                               <w:pPr>
@@ -8491,6 +8384,7 @@
                       <w:dataBinding w:prefixMappings="xmlns:ns0='http://purl.org/dc/elements/1.1/' xmlns:ns1='http://schemas.openxmlformats.org/package/2006/metadata/core-properties' " w:xpath="/ns1:coreProperties[1]/ns0:title[1]" w:storeItemID="{6C3C8BC8-F283-45AE-878A-BAB7291924A1}"/>
                       <w:text/>
                     </w:sdtPr>
+                    <w:sdtEndPr/>
                     <w:sdtContent>
                       <w:p>
                         <w:pPr>
@@ -8897,7 +8791,7 @@
       </w:pPr>
     </w:pPrDefault>
   </w:docDefaults>
-  <w:latentStyles w:defLockedState="0" w:defUIPriority="99" w:defSemiHidden="0" w:defUnhideWhenUsed="0" w:defQFormat="0" w:count="377">
+  <w:latentStyles w:defLockedState="0" w:defUIPriority="99" w:defSemiHidden="0" w:defUnhideWhenUsed="0" w:defQFormat="0" w:count="376">
     <w:lsdException w:name="Normal" w:uiPriority="0" w:qFormat="1"/>
     <w:lsdException w:name="heading 1" w:uiPriority="9" w:qFormat="1"/>
     <w:lsdException w:name="heading 2" w:semiHidden="1" w:uiPriority="9" w:unhideWhenUsed="1" w:qFormat="1"/>
@@ -9274,7 +9168,6 @@
     <w:lsdException w:name="Hashtag" w:semiHidden="1" w:unhideWhenUsed="1"/>
     <w:lsdException w:name="Unresolved Mention" w:semiHidden="1" w:unhideWhenUsed="1"/>
     <w:lsdException w:name="Smart Link" w:semiHidden="1" w:unhideWhenUsed="1"/>
-    <w:lsdException w:name="Smart Link Error" w:semiHidden="1" w:unhideWhenUsed="1"/>
   </w:latentStyles>
   <w:style w:type="paragraph" w:default="1" w:styleId="Normal">
     <w:name w:val="Normal"/>
@@ -9871,7 +9764,7 @@
 </file>
 
 <file path=customXml/itemProps1.xml><?xml version="1.0" encoding="utf-8"?>
-<ds:datastoreItem xmlns:ds="http://schemas.openxmlformats.org/officeDocument/2006/customXml" ds:itemID="{1427B473-D019-436F-AA9A-FF1B0BD7E3CF}">
+<ds:datastoreItem xmlns:ds="http://schemas.openxmlformats.org/officeDocument/2006/customXml" ds:itemID="{3F1CB9E6-20B4-4D0E-861D-E66E95B43322}">
   <ds:schemaRefs>
     <ds:schemaRef ds:uri="http://schemas.openxmlformats.org/officeDocument/2006/bibliography"/>
   </ds:schemaRefs>

</xml_diff>

<commit_message>
Updated log files. Added student number
</commit_message>
<xml_diff>
--- a/ExU/Documentation/FP1-Report-G47-350-1202.docx
+++ b/ExU/Documentation/FP1-Report-G47-350-1202.docx
@@ -425,7 +425,7 @@
                                     <w:szCs w:val="28"/>
                                     <w:lang w:val="en-MY"/>
                                   </w:rPr>
-                                  <w:t>Sachin Sac</w:t>
+                                  <w:t>Sachin Momuli</w:t>
                                 </w:r>
                                 <w:r>
                                   <w:rPr>
@@ -434,16 +434,7 @@
                                     <w:szCs w:val="28"/>
                                     <w:lang w:val="en-MY"/>
                                   </w:rPr>
-                                  <w:t xml:space="preserve"> | </w:t>
-                                </w:r>
-                                <w:r>
-                                  <w:rPr>
-                                    <w:color w:val="4472C4" w:themeColor="accent1"/>
-                                    <w:sz w:val="28"/>
-                                    <w:szCs w:val="28"/>
-                                    <w:lang w:val="en-MY"/>
-                                  </w:rPr>
-                                  <w:t>XXXXX</w:t>
+                                  <w:t xml:space="preserve"> </w:t>
                                 </w:r>
                                 <w:bookmarkStart w:id="0" w:name="_GoBack"/>
                                 <w:bookmarkEnd w:id="0"/>
@@ -454,7 +445,16 @@
                                     <w:szCs w:val="28"/>
                                     <w:lang w:val="en-MY"/>
                                   </w:rPr>
-                                  <w:t>7150</w:t>
+                                  <w:t xml:space="preserve">| </w:t>
+                                </w:r>
+                                <w:r>
+                                  <w:rPr>
+                                    <w:color w:val="4472C4" w:themeColor="accent1"/>
+                                    <w:sz w:val="28"/>
+                                    <w:szCs w:val="28"/>
+                                    <w:lang w:val="en-MY"/>
+                                  </w:rPr>
+                                  <w:t>301297150</w:t>
                                 </w:r>
                               </w:p>
                               <w:p>
@@ -605,7 +605,7 @@
                               <w:szCs w:val="28"/>
                               <w:lang w:val="en-MY"/>
                             </w:rPr>
-                            <w:t>Sachin Sac</w:t>
+                            <w:t>Sachin Momuli</w:t>
                           </w:r>
                           <w:r>
                             <w:rPr>
@@ -614,16 +614,7 @@
                               <w:szCs w:val="28"/>
                               <w:lang w:val="en-MY"/>
                             </w:rPr>
-                            <w:t xml:space="preserve"> | </w:t>
-                          </w:r>
-                          <w:r>
-                            <w:rPr>
-                              <w:color w:val="4472C4" w:themeColor="accent1"/>
-                              <w:sz w:val="28"/>
-                              <w:szCs w:val="28"/>
-                              <w:lang w:val="en-MY"/>
-                            </w:rPr>
-                            <w:t>XXXXX</w:t>
+                            <w:t xml:space="preserve"> </w:t>
                           </w:r>
                           <w:bookmarkStart w:id="1" w:name="_GoBack"/>
                           <w:bookmarkEnd w:id="1"/>
@@ -634,7 +625,16 @@
                               <w:szCs w:val="28"/>
                               <w:lang w:val="en-MY"/>
                             </w:rPr>
-                            <w:t>7150</w:t>
+                            <w:t xml:space="preserve">| </w:t>
+                          </w:r>
+                          <w:r>
+                            <w:rPr>
+                              <w:color w:val="4472C4" w:themeColor="accent1"/>
+                              <w:sz w:val="28"/>
+                              <w:szCs w:val="28"/>
+                              <w:lang w:val="en-MY"/>
+                            </w:rPr>
+                            <w:t>301297150</w:t>
                           </w:r>
                         </w:p>
                         <w:p>
@@ -4294,6 +4294,9 @@
       </w:pPr>
       <w:bookmarkStart w:id="29" w:name="_Toc37015630"/>
       <w:r>
+        <w:rPr>
+          <w:noProof/>
+        </w:rPr>
         <w:lastRenderedPageBreak/>
         <w:drawing>
           <wp:anchor distT="0" distB="0" distL="114300" distR="114300" simplePos="0" relativeHeight="251672576" behindDoc="0" locked="0" layoutInCell="1" allowOverlap="1" wp14:anchorId="79359FEF" wp14:editId="2C4DDAAA">
@@ -9764,7 +9767,7 @@
 </file>
 
 <file path=customXml/itemProps1.xml><?xml version="1.0" encoding="utf-8"?>
-<ds:datastoreItem xmlns:ds="http://schemas.openxmlformats.org/officeDocument/2006/customXml" ds:itemID="{3F1CB9E6-20B4-4D0E-861D-E66E95B43322}">
+<ds:datastoreItem xmlns:ds="http://schemas.openxmlformats.org/officeDocument/2006/customXml" ds:itemID="{203CFC47-EF38-4BE8-BD61-D719220C2311}">
   <ds:schemaRefs>
     <ds:schemaRef ds:uri="http://schemas.openxmlformats.org/officeDocument/2006/bibliography"/>
   </ds:schemaRefs>

</xml_diff>